<commit_message>
small changes near the ivoa model diagram.
</commit_message>
<xml_diff>
--- a/doc/VO-DML-PR-v1.0-20170925.docx
+++ b/doc/VO-DML-PR-v1.0-20170925.docx
@@ -261,25 +261,27 @@
       <w:r>
         <w:t>-201</w:t>
       </w:r>
+      <w:bookmarkStart w:id="8" w:name="_GoBack"/>
       <w:r>
         <w:t>70</w:t>
       </w:r>
       <w:r>
         <w:t>925</w:t>
       </w:r>
+      <w:bookmarkEnd w:id="8"/>
     </w:p>
     <w:p>
       <w:pPr>
         <w:pStyle w:val="BodyText"/>
         <w:jc w:val="both"/>
       </w:pPr>
-      <w:bookmarkStart w:id="8" w:name="_Toc76460933"/>
-      <w:bookmarkStart w:id="9" w:name="_Toc76461116"/>
-      <w:bookmarkStart w:id="10" w:name="_Toc76461133"/>
-      <w:bookmarkStart w:id="11" w:name="_Toc76461191"/>
-      <w:bookmarkStart w:id="12" w:name="_Toc76461322"/>
-      <w:bookmarkStart w:id="13" w:name="_Toc76461524"/>
-      <w:bookmarkStart w:id="14" w:name="_Toc76461612"/>
+      <w:bookmarkStart w:id="9" w:name="_Toc76460933"/>
+      <w:bookmarkStart w:id="10" w:name="_Toc76461116"/>
+      <w:bookmarkStart w:id="11" w:name="_Toc76461133"/>
+      <w:bookmarkStart w:id="12" w:name="_Toc76461191"/>
+      <w:bookmarkStart w:id="13" w:name="_Toc76461322"/>
+      <w:bookmarkStart w:id="14" w:name="_Toc76461524"/>
+      <w:bookmarkStart w:id="15" w:name="_Toc76461612"/>
       <w:r>
         <w:rPr>
           <w:b/>
@@ -289,13 +291,13 @@
       <w:r>
         <w:t xml:space="preserve"> 20</w:t>
       </w:r>
-      <w:bookmarkEnd w:id="8"/>
       <w:bookmarkEnd w:id="9"/>
       <w:bookmarkEnd w:id="10"/>
       <w:bookmarkEnd w:id="11"/>
       <w:bookmarkEnd w:id="12"/>
       <w:bookmarkEnd w:id="13"/>
       <w:bookmarkEnd w:id="14"/>
+      <w:bookmarkEnd w:id="15"/>
       <w:r>
         <w:t>17</w:t>
       </w:r>
@@ -510,16 +512,16 @@
         <w:pStyle w:val="BodyText"/>
         <w:jc w:val="both"/>
       </w:pPr>
-      <w:bookmarkStart w:id="15" w:name="_Toc76461117"/>
-      <w:bookmarkStart w:id="16" w:name="_Toc76461134"/>
+      <w:bookmarkStart w:id="16" w:name="_Toc76461117"/>
+      <w:bookmarkStart w:id="17" w:name="_Toc76461134"/>
       <w:r>
         <w:rPr>
           <w:b/>
         </w:rPr>
         <w:t>Abstract</w:t>
       </w:r>
-      <w:bookmarkEnd w:id="15"/>
       <w:bookmarkEnd w:id="16"/>
+      <w:bookmarkEnd w:id="17"/>
     </w:p>
     <w:p>
       <w:pPr>
@@ -825,16 +827,16 @@
           <w:b/>
         </w:rPr>
       </w:pPr>
-      <w:bookmarkStart w:id="17" w:name="_Toc76461118"/>
-      <w:bookmarkStart w:id="18" w:name="_Toc76461135"/>
+      <w:bookmarkStart w:id="18" w:name="_Toc76461118"/>
+      <w:bookmarkStart w:id="19" w:name="_Toc76461135"/>
       <w:r>
         <w:rPr>
           <w:b/>
         </w:rPr>
         <w:t>Status of This Document</w:t>
       </w:r>
-      <w:bookmarkEnd w:id="17"/>
       <w:bookmarkEnd w:id="18"/>
+      <w:bookmarkEnd w:id="19"/>
     </w:p>
     <w:p>
       <w:pPr>
@@ -918,8 +920,8 @@
           <w:b/>
         </w:rPr>
       </w:pPr>
-      <w:bookmarkStart w:id="19" w:name="_Toc76461120"/>
-      <w:bookmarkStart w:id="20" w:name="_Toc76461137"/>
+      <w:bookmarkStart w:id="20" w:name="_Toc76461120"/>
+      <w:bookmarkStart w:id="21" w:name="_Toc76461137"/>
       <w:r>
         <w:br w:type="page"/>
       </w:r>
@@ -930,8 +932,8 @@
         <w:lastRenderedPageBreak/>
         <w:t>Contents</w:t>
       </w:r>
-      <w:bookmarkEnd w:id="19"/>
       <w:bookmarkEnd w:id="20"/>
+      <w:bookmarkEnd w:id="21"/>
     </w:p>
     <w:p>
       <w:pPr>
@@ -10802,16 +10804,16 @@
       <w:pPr>
         <w:pStyle w:val="Heading1"/>
       </w:pPr>
-      <w:bookmarkStart w:id="21" w:name="_Ref493940785"/>
-      <w:bookmarkStart w:id="22" w:name="_Toc496075936"/>
+      <w:bookmarkStart w:id="22" w:name="_Ref493940785"/>
+      <w:bookmarkStart w:id="23" w:name="_Toc496075936"/>
       <w:r>
         <w:t>Introductio</w:t>
       </w:r>
       <w:r>
         <w:t>n</w:t>
       </w:r>
-      <w:bookmarkEnd w:id="21"/>
       <w:bookmarkEnd w:id="22"/>
+      <w:bookmarkEnd w:id="23"/>
     </w:p>
     <w:p>
       <w:pPr>
@@ -11287,11 +11289,11 @@
       <w:pPr>
         <w:pStyle w:val="Heading2"/>
       </w:pPr>
-      <w:bookmarkStart w:id="23" w:name="_Toc496075937"/>
+      <w:bookmarkStart w:id="24" w:name="_Toc496075937"/>
       <w:r>
         <w:t>The role in the IVOA architecture</w:t>
       </w:r>
-      <w:bookmarkEnd w:id="23"/>
+      <w:bookmarkEnd w:id="24"/>
     </w:p>
     <w:p>
       <w:r>
@@ -11385,11 +11387,11 @@
       <w:pPr>
         <w:pStyle w:val="Heading1"/>
       </w:pPr>
-      <w:bookmarkStart w:id="24" w:name="_Toc496075938"/>
+      <w:bookmarkStart w:id="25" w:name="_Toc496075938"/>
       <w:r>
         <w:t>Data Integration</w:t>
       </w:r>
-      <w:bookmarkEnd w:id="24"/>
+      <w:bookmarkEnd w:id="25"/>
       <w:r>
         <w:t xml:space="preserve"> </w:t>
       </w:r>
@@ -13322,7 +13324,7 @@
           <w:lang w:val="de-DE"/>
         </w:rPr>
       </w:pPr>
-      <w:bookmarkStart w:id="25" w:name="_Toc496075939"/>
+      <w:bookmarkStart w:id="26" w:name="_Toc496075939"/>
       <w:r>
         <w:rPr>
           <w:lang w:val="de-DE"/>
@@ -13353,7 +13355,7 @@
         </w:rPr>
         <w:t>ML/XML</w:t>
       </w:r>
-      <w:bookmarkEnd w:id="25"/>
+      <w:bookmarkEnd w:id="26"/>
     </w:p>
     <w:p>
       <w:pPr>
@@ -13662,14 +13664,14 @@
           <w:lang w:val="de-DE"/>
         </w:rPr>
       </w:pPr>
-      <w:bookmarkStart w:id="26" w:name="_Toc496075940"/>
+      <w:bookmarkStart w:id="27" w:name="_Toc496075940"/>
       <w:r>
         <w:rPr>
           <w:lang w:val="de-DE"/>
         </w:rPr>
         <w:t>VO-DML/XML + VO-DML/Schema</w:t>
       </w:r>
-      <w:bookmarkEnd w:id="26"/>
+      <w:bookmarkEnd w:id="27"/>
     </w:p>
     <w:p>
       <w:pPr>
@@ -13795,11 +13797,11 @@
       <w:pPr>
         <w:pStyle w:val="Heading2"/>
       </w:pPr>
-      <w:bookmarkStart w:id="27" w:name="_Toc496075941"/>
+      <w:bookmarkStart w:id="28" w:name="_Toc496075941"/>
       <w:r>
         <w:t>VO-DML + VO-UML</w:t>
       </w:r>
-      <w:bookmarkEnd w:id="27"/>
+      <w:bookmarkEnd w:id="28"/>
     </w:p>
     <w:p>
       <w:pPr>
@@ -14070,11 +14072,11 @@
       <w:pPr>
         <w:pStyle w:val="Heading2"/>
       </w:pPr>
-      <w:bookmarkStart w:id="28" w:name="_Toc496075942"/>
+      <w:bookmarkStart w:id="29" w:name="_Toc496075942"/>
       <w:r>
         <w:t>This specification</w:t>
       </w:r>
-      <w:bookmarkEnd w:id="28"/>
+      <w:bookmarkEnd w:id="29"/>
       <w:r>
         <w:t xml:space="preserve"> </w:t>
       </w:r>
@@ -14912,9 +14914,9 @@
       <w:pPr>
         <w:pStyle w:val="Heading1"/>
       </w:pPr>
-      <w:bookmarkStart w:id="29" w:name="_Ref384275050"/>
-      <w:bookmarkStart w:id="30" w:name="_Ref355424216"/>
-      <w:bookmarkStart w:id="31" w:name="_Toc496075943"/>
+      <w:bookmarkStart w:id="30" w:name="_Ref384275050"/>
+      <w:bookmarkStart w:id="31" w:name="_Ref355424216"/>
+      <w:bookmarkStart w:id="32" w:name="_Toc496075943"/>
       <w:r>
         <w:t xml:space="preserve">VO-DML </w:t>
       </w:r>
@@ -14924,15 +14926,15 @@
       <w:r>
         <w:t>Specification</w:t>
       </w:r>
-      <w:bookmarkEnd w:id="29"/>
+      <w:bookmarkEnd w:id="30"/>
       <w:r>
         <w:t xml:space="preserve"> </w:t>
       </w:r>
-      <w:bookmarkEnd w:id="30"/>
+      <w:bookmarkEnd w:id="31"/>
       <w:r>
         <w:t>[NORMATIVE]</w:t>
       </w:r>
-      <w:bookmarkEnd w:id="31"/>
+      <w:bookmarkEnd w:id="32"/>
     </w:p>
     <w:p>
       <w:pPr>
@@ -15115,7 +15117,7 @@
         <w:pStyle w:val="Caption"/>
         <w:jc w:val="both"/>
       </w:pPr>
-      <w:bookmarkStart w:id="32" w:name="_Ref410024479"/>
+      <w:bookmarkStart w:id="33" w:name="_Ref410024479"/>
       <w:r>
         <w:t xml:space="preserve">Figure </w:t>
       </w:r>
@@ -15140,7 +15142,7 @@
         </w:rPr>
         <w:fldChar w:fldCharType="end"/>
       </w:r>
-      <w:bookmarkEnd w:id="32"/>
+      <w:bookmarkEnd w:id="33"/>
       <w:r>
         <w:rPr>
           <w:noProof/>
@@ -15404,7 +15406,7 @@
         <w:pStyle w:val="Caption"/>
         <w:jc w:val="both"/>
       </w:pPr>
-      <w:bookmarkStart w:id="33" w:name="_Ref469906796"/>
+      <w:bookmarkStart w:id="34" w:name="_Ref469906796"/>
       <w:r>
         <w:t xml:space="preserve">Figure </w:t>
       </w:r>
@@ -15412,10 +15414,7 @@
         <w:fldChar w:fldCharType="begin"/>
       </w:r>
       <w:r>
-        <w:instrText xml:space="preserve"> SEQ Fi</w:instrText>
-      </w:r>
-      <w:r>
-        <w:instrText xml:space="preserve">gure \* ARABIC </w:instrText>
+        <w:instrText xml:space="preserve"> SEQ Figure \* ARABIC </w:instrText>
       </w:r>
       <w:r>
         <w:fldChar w:fldCharType="separate"/>
@@ -15432,7 +15431,7 @@
         </w:rPr>
         <w:fldChar w:fldCharType="end"/>
       </w:r>
-      <w:bookmarkEnd w:id="33"/>
+      <w:bookmarkEnd w:id="34"/>
       <w:r>
         <w:rPr>
           <w:noProof/>
@@ -15549,7 +15548,7 @@
       <w:pPr>
         <w:pStyle w:val="Caption"/>
       </w:pPr>
-      <w:bookmarkStart w:id="34" w:name="_Ref410025275"/>
+      <w:bookmarkStart w:id="35" w:name="_Ref410025275"/>
       <w:r>
         <w:t xml:space="preserve">Figure </w:t>
       </w:r>
@@ -15557,7 +15556,10 @@
         <w:fldChar w:fldCharType="begin"/>
       </w:r>
       <w:r>
-        <w:instrText xml:space="preserve"> SEQ Figure \* ARABIC </w:instrText>
+        <w:instrText xml:space="preserve"> SEQ Figur</w:instrText>
+      </w:r>
+      <w:r>
+        <w:instrText xml:space="preserve">e \* ARABIC </w:instrText>
       </w:r>
       <w:r>
         <w:fldChar w:fldCharType="separate"/>
@@ -15574,7 +15576,7 @@
         </w:rPr>
         <w:fldChar w:fldCharType="end"/>
       </w:r>
-      <w:bookmarkEnd w:id="34"/>
+      <w:bookmarkEnd w:id="35"/>
       <w:r>
         <w:t xml:space="preserve"> </w:t>
       </w:r>
@@ -15607,12 +15609,12 @@
       <w:pPr>
         <w:pStyle w:val="Heading2"/>
       </w:pPr>
-      <w:bookmarkStart w:id="35" w:name="_ReferencableElement_2"/>
-      <w:bookmarkStart w:id="36" w:name="_ReferableElement"/>
-      <w:bookmarkStart w:id="37" w:name="_Ref373296078"/>
+      <w:bookmarkStart w:id="36" w:name="_ReferencableElement_2"/>
+      <w:bookmarkStart w:id="37" w:name="_ReferableElement"/>
       <w:bookmarkStart w:id="38" w:name="_Toc496075944"/>
-      <w:bookmarkEnd w:id="35"/>
+      <w:bookmarkStart w:id="39" w:name="_Ref373296078"/>
       <w:bookmarkEnd w:id="36"/>
+      <w:bookmarkEnd w:id="37"/>
       <w:r>
         <w:rPr>
           <w:i/>
@@ -15623,7 +15625,7 @@
       <w:r>
         <w:t xml:space="preserve"> </w:t>
       </w:r>
-      <w:bookmarkEnd w:id="37"/>
+      <w:bookmarkEnd w:id="39"/>
     </w:p>
     <w:p>
       <w:pPr>
@@ -16561,9 +16563,9 @@
       <w:pPr>
         <w:pStyle w:val="Heading3"/>
       </w:pPr>
-      <w:bookmarkStart w:id="39" w:name="_ReferencableElement.vodml-id_:_Elem"/>
-      <w:bookmarkStart w:id="40" w:name="_Toc496075945"/>
-      <w:bookmarkEnd w:id="39"/>
+      <w:bookmarkStart w:id="40" w:name="_ReferencableElement.vodml-id_:_Elem"/>
+      <w:bookmarkStart w:id="41" w:name="_Toc496075945"/>
+      <w:bookmarkEnd w:id="40"/>
       <w:r>
         <w:t xml:space="preserve">vodml-id : </w:t>
       </w:r>
@@ -16573,7 +16575,7 @@
       <w:r>
         <w:t>ID [1]</w:t>
       </w:r>
-      <w:bookmarkEnd w:id="40"/>
+      <w:bookmarkEnd w:id="41"/>
     </w:p>
     <w:p>
       <w:pPr>
@@ -16687,7 +16689,7 @@
       <w:pPr>
         <w:pStyle w:val="Heading3"/>
       </w:pPr>
-      <w:bookmarkStart w:id="41" w:name="_Toc496075946"/>
+      <w:bookmarkStart w:id="42" w:name="_Toc496075946"/>
       <w:r>
         <w:t xml:space="preserve">name : </w:t>
       </w:r>
@@ -16700,7 +16702,7 @@
       <w:r>
         <w:t xml:space="preserve"> [1]</w:t>
       </w:r>
-      <w:bookmarkEnd w:id="41"/>
+      <w:bookmarkEnd w:id="42"/>
     </w:p>
     <w:p>
       <w:pPr>
@@ -16812,11 +16814,11 @@
       <w:pPr>
         <w:pStyle w:val="Heading3"/>
       </w:pPr>
-      <w:bookmarkStart w:id="42" w:name="_Toc496075947"/>
+      <w:bookmarkStart w:id="43" w:name="_Toc496075947"/>
       <w:r>
         <w:t>description : string [0..1]</w:t>
       </w:r>
-      <w:bookmarkEnd w:id="42"/>
+      <w:bookmarkEnd w:id="43"/>
     </w:p>
     <w:p>
       <w:pPr>
@@ -16864,13 +16866,13 @@
       <w:pPr>
         <w:pStyle w:val="Heading2"/>
       </w:pPr>
-      <w:bookmarkStart w:id="43" w:name="_ElementRef_1"/>
-      <w:bookmarkStart w:id="44" w:name="_Toc496075948"/>
-      <w:bookmarkEnd w:id="43"/>
+      <w:bookmarkStart w:id="44" w:name="_ElementRef_1"/>
+      <w:bookmarkStart w:id="45" w:name="_Toc496075948"/>
+      <w:bookmarkEnd w:id="44"/>
       <w:r>
         <w:t>ElementRef</w:t>
       </w:r>
-      <w:bookmarkEnd w:id="44"/>
+      <w:bookmarkEnd w:id="45"/>
     </w:p>
     <w:p>
       <w:pPr>
@@ -17396,9 +17398,9 @@
       <w:pPr>
         <w:pStyle w:val="Heading3"/>
       </w:pPr>
-      <w:bookmarkStart w:id="45" w:name="_Ref419530944"/>
-      <w:bookmarkStart w:id="46" w:name="_Ref419530997"/>
-      <w:bookmarkStart w:id="47" w:name="_Toc496075949"/>
+      <w:bookmarkStart w:id="46" w:name="_Ref419530944"/>
+      <w:bookmarkStart w:id="47" w:name="_Ref419530997"/>
+      <w:bookmarkStart w:id="48" w:name="_Toc496075949"/>
       <w:r>
         <w:t>vodml-ref</w:t>
       </w:r>
@@ -17414,9 +17416,9 @@
       <w:r>
         <w:t xml:space="preserve"> [1]</w:t>
       </w:r>
-      <w:bookmarkEnd w:id="45"/>
       <w:bookmarkEnd w:id="46"/>
       <w:bookmarkEnd w:id="47"/>
+      <w:bookmarkEnd w:id="48"/>
     </w:p>
     <w:p>
       <w:pPr>
@@ -17481,9 +17483,9 @@
           <w:rFonts w:cs="Arial"/>
         </w:rPr>
       </w:pPr>
-      <w:bookmarkStart w:id="48" w:name="_Package_extends_ReferencableElement"/>
-      <w:bookmarkStart w:id="49" w:name="_Toc496075950"/>
-      <w:bookmarkEnd w:id="48"/>
+      <w:bookmarkStart w:id="49" w:name="_Package_extends_ReferencableElement"/>
+      <w:bookmarkStart w:id="50" w:name="_Toc496075950"/>
+      <w:bookmarkEnd w:id="49"/>
       <w:r>
         <w:t xml:space="preserve">Package extends </w:t>
       </w:r>
@@ -17496,7 +17498,7 @@
           </w:rPr>
           <w:t>ReferableElement</w:t>
         </w:r>
-        <w:bookmarkEnd w:id="49"/>
+        <w:bookmarkEnd w:id="50"/>
       </w:hyperlink>
     </w:p>
     <w:p>
@@ -17706,7 +17708,7 @@
           <w:noProof/>
         </w:rPr>
       </w:pPr>
-      <w:bookmarkStart w:id="50" w:name="_Ref381509980"/>
+      <w:bookmarkStart w:id="51" w:name="_Ref381509980"/>
       <w:r>
         <w:t xml:space="preserve">Figure </w:t>
       </w:r>
@@ -17731,7 +17733,7 @@
         </w:rPr>
         <w:fldChar w:fldCharType="end"/>
       </w:r>
-      <w:bookmarkEnd w:id="50"/>
+      <w:bookmarkEnd w:id="51"/>
       <w:r>
         <w:t xml:space="preserve"> A package is represented by a tabbed rectangle. Types belonging to it can be drawn inside it.</w:t>
       </w:r>
@@ -18483,7 +18485,7 @@
       <w:pPr>
         <w:pStyle w:val="Heading3"/>
       </w:pPr>
-      <w:bookmarkStart w:id="51" w:name="_Toc496075951"/>
+      <w:bookmarkStart w:id="52" w:name="_Toc496075951"/>
       <w:r>
         <w:t>objectType : ObjectType</w:t>
       </w:r>
@@ -18512,7 +18514,7 @@
       <w:r>
         <w:t xml:space="preserve">  [0..*]</w:t>
       </w:r>
-      <w:bookmarkEnd w:id="51"/>
+      <w:bookmarkEnd w:id="52"/>
     </w:p>
     <w:p>
       <w:pPr>
@@ -18526,7 +18528,7 @@
       <w:pPr>
         <w:pStyle w:val="Heading3"/>
       </w:pPr>
-      <w:bookmarkStart w:id="52" w:name="_Toc496075952"/>
+      <w:bookmarkStart w:id="53" w:name="_Toc496075952"/>
       <w:r>
         <w:t>dataType : DataType</w:t>
       </w:r>
@@ -18555,7 +18557,7 @@
       <w:r>
         <w:t xml:space="preserve"> [0..*]</w:t>
       </w:r>
-      <w:bookmarkEnd w:id="52"/>
+      <w:bookmarkEnd w:id="53"/>
     </w:p>
     <w:p>
       <w:pPr>
@@ -18569,7 +18571,7 @@
       <w:pPr>
         <w:pStyle w:val="Heading3"/>
       </w:pPr>
-      <w:bookmarkStart w:id="53" w:name="_Toc496075953"/>
+      <w:bookmarkStart w:id="54" w:name="_Toc496075953"/>
       <w:r>
         <w:t>primitiveType : PrimitiveType</w:t>
       </w:r>
@@ -18598,7 +18600,7 @@
       <w:r>
         <w:t xml:space="preserve"> [0..*]</w:t>
       </w:r>
-      <w:bookmarkEnd w:id="53"/>
+      <w:bookmarkEnd w:id="54"/>
     </w:p>
     <w:p>
       <w:pPr>
@@ -18612,7 +18614,7 @@
       <w:pPr>
         <w:pStyle w:val="Heading3"/>
       </w:pPr>
-      <w:bookmarkStart w:id="54" w:name="_Toc496075954"/>
+      <w:bookmarkStart w:id="55" w:name="_Toc496075954"/>
       <w:r>
         <w:t>enumeration : Enumeration</w:t>
       </w:r>
@@ -18641,7 +18643,7 @@
       <w:r>
         <w:t xml:space="preserve"> [0..*]</w:t>
       </w:r>
-      <w:bookmarkEnd w:id="54"/>
+      <w:bookmarkEnd w:id="55"/>
     </w:p>
     <w:p>
       <w:pPr>
@@ -18655,7 +18657,7 @@
       <w:pPr>
         <w:pStyle w:val="Heading3"/>
       </w:pPr>
-      <w:bookmarkStart w:id="55" w:name="_Toc496075955"/>
+      <w:bookmarkStart w:id="56" w:name="_Toc496075955"/>
       <w:r>
         <w:t>package : Package</w:t>
       </w:r>
@@ -18684,7 +18686,7 @@
       <w:r>
         <w:t xml:space="preserve"> [0..*]</w:t>
       </w:r>
-      <w:bookmarkEnd w:id="55"/>
+      <w:bookmarkEnd w:id="56"/>
     </w:p>
     <w:p>
       <w:pPr>
@@ -18703,13 +18705,13 @@
       <w:pPr>
         <w:pStyle w:val="Heading2"/>
       </w:pPr>
-      <w:bookmarkStart w:id="56" w:name="_Model__extends"/>
-      <w:bookmarkStart w:id="57" w:name="_Toc496075956"/>
-      <w:bookmarkEnd w:id="56"/>
+      <w:bookmarkStart w:id="57" w:name="_Model__extends"/>
+      <w:bookmarkStart w:id="58" w:name="_Toc496075956"/>
+      <w:bookmarkEnd w:id="57"/>
       <w:r>
         <w:t>Model</w:t>
       </w:r>
-      <w:bookmarkEnd w:id="57"/>
+      <w:bookmarkEnd w:id="58"/>
     </w:p>
     <w:p>
       <w:pPr>
@@ -19102,7 +19104,7 @@
         <w:pStyle w:val="Caption"/>
         <w:jc w:val="center"/>
       </w:pPr>
-      <w:bookmarkStart w:id="58" w:name="_Ref381461644"/>
+      <w:bookmarkStart w:id="59" w:name="_Ref381461644"/>
       <w:r>
         <w:t xml:space="preserve">Figure </w:t>
       </w:r>
@@ -19127,7 +19129,7 @@
         </w:rPr>
         <w:fldChar w:fldCharType="end"/>
       </w:r>
-      <w:bookmarkEnd w:id="58"/>
+      <w:bookmarkEnd w:id="59"/>
       <w:r>
         <w:t xml:space="preserve"> UML representation of a Model as a special kind of package.</w:t>
       </w:r>
@@ -20037,11 +20039,11 @@
       <w:pPr>
         <w:pStyle w:val="Heading3"/>
       </w:pPr>
-      <w:bookmarkStart w:id="59" w:name="_Toc496075957"/>
+      <w:bookmarkStart w:id="60" w:name="_Toc496075957"/>
       <w:r>
         <w:t>name : string [1]</w:t>
       </w:r>
-      <w:bookmarkEnd w:id="59"/>
+      <w:bookmarkEnd w:id="60"/>
     </w:p>
     <w:p>
       <w:pPr>
@@ -20132,11 +20134,11 @@
       <w:pPr>
         <w:pStyle w:val="Heading3"/>
       </w:pPr>
-      <w:bookmarkStart w:id="60" w:name="_Toc496075958"/>
+      <w:bookmarkStart w:id="61" w:name="_Toc496075958"/>
       <w:r>
         <w:t>description : string [0..1]</w:t>
       </w:r>
-      <w:bookmarkEnd w:id="60"/>
+      <w:bookmarkEnd w:id="61"/>
     </w:p>
     <w:p>
       <w:pPr>
@@ -20158,7 +20160,7 @@
       <w:pPr>
         <w:pStyle w:val="Heading3"/>
       </w:pPr>
-      <w:bookmarkStart w:id="61" w:name="_Toc496075959"/>
+      <w:bookmarkStart w:id="62" w:name="_Toc496075959"/>
       <w:r>
         <w:t xml:space="preserve">identifier </w:t>
       </w:r>
@@ -20168,7 +20170,7 @@
       <w:r>
         <w:t>string[0..1]</w:t>
       </w:r>
-      <w:bookmarkEnd w:id="61"/>
+      <w:bookmarkEnd w:id="62"/>
     </w:p>
     <w:p>
       <w:pPr>
@@ -20225,11 +20227,11 @@
       <w:pPr>
         <w:pStyle w:val="Heading3"/>
       </w:pPr>
-      <w:bookmarkStart w:id="62" w:name="_Toc496075960"/>
+      <w:bookmarkStart w:id="63" w:name="_Toc496075960"/>
       <w:r>
         <w:t>uri: anyURI [1]</w:t>
       </w:r>
-      <w:bookmarkEnd w:id="62"/>
+      <w:bookmarkEnd w:id="63"/>
     </w:p>
     <w:p>
       <w:pPr>
@@ -20361,11 +20363,11 @@
       <w:pPr>
         <w:pStyle w:val="Heading3"/>
       </w:pPr>
-      <w:bookmarkStart w:id="63" w:name="_Toc496075961"/>
+      <w:bookmarkStart w:id="64" w:name="_Toc496075961"/>
       <w:r>
         <w:t>title : string [1]</w:t>
       </w:r>
-      <w:bookmarkEnd w:id="63"/>
+      <w:bookmarkEnd w:id="64"/>
     </w:p>
     <w:p>
       <w:r>
@@ -20389,11 +20391,11 @@
           <w:numId w:val="2"/>
         </w:numPr>
       </w:pPr>
-      <w:bookmarkStart w:id="64" w:name="_Toc496075962"/>
+      <w:bookmarkStart w:id="65" w:name="_Toc496075962"/>
       <w:r>
         <w:t>author : string[0..*]</w:t>
       </w:r>
-      <w:bookmarkEnd w:id="64"/>
+      <w:bookmarkEnd w:id="65"/>
     </w:p>
     <w:p>
       <w:pPr>
@@ -20411,11 +20413,11 @@
           <w:numId w:val="2"/>
         </w:numPr>
       </w:pPr>
-      <w:bookmarkStart w:id="65" w:name="_Toc496075963"/>
+      <w:bookmarkStart w:id="66" w:name="_Toc496075963"/>
       <w:r>
         <w:t>version : string [1]</w:t>
       </w:r>
-      <w:bookmarkEnd w:id="65"/>
+      <w:bookmarkEnd w:id="66"/>
     </w:p>
     <w:p>
       <w:pPr>
@@ -20433,11 +20435,11 @@
           <w:numId w:val="2"/>
         </w:numPr>
       </w:pPr>
-      <w:bookmarkStart w:id="66" w:name="_Toc496075964"/>
+      <w:bookmarkStart w:id="67" w:name="_Toc496075964"/>
       <w:r>
         <w:t>previousVersion : anyURI [0..1]</w:t>
       </w:r>
-      <w:bookmarkEnd w:id="66"/>
+      <w:bookmarkEnd w:id="67"/>
     </w:p>
     <w:p>
       <w:pPr>
@@ -20461,11 +20463,11 @@
           <w:numId w:val="2"/>
         </w:numPr>
       </w:pPr>
-      <w:bookmarkStart w:id="67" w:name="_Toc496075965"/>
+      <w:bookmarkStart w:id="68" w:name="_Toc496075965"/>
       <w:r>
         <w:t>lastModified : dateTime [1]</w:t>
       </w:r>
-      <w:bookmarkEnd w:id="67"/>
+      <w:bookmarkEnd w:id="68"/>
     </w:p>
     <w:p>
       <w:pPr>
@@ -20483,8 +20485,8 @@
           <w:numId w:val="2"/>
         </w:numPr>
       </w:pPr>
-      <w:bookmarkStart w:id="68" w:name="_Ref381460025"/>
-      <w:bookmarkStart w:id="69" w:name="_Toc496075966"/>
+      <w:bookmarkStart w:id="69" w:name="_Ref381460025"/>
+      <w:bookmarkStart w:id="70" w:name="_Toc496075966"/>
       <w:r>
         <w:t xml:space="preserve">import </w:t>
       </w:r>
@@ -20510,8 +20512,8 @@
       <w:r>
         <w:t xml:space="preserve"> [0..*]</w:t>
       </w:r>
-      <w:bookmarkEnd w:id="68"/>
       <w:bookmarkEnd w:id="69"/>
+      <w:bookmarkEnd w:id="70"/>
     </w:p>
     <w:p>
       <w:pPr>
@@ -20525,7 +20527,7 @@
       <w:pPr>
         <w:pStyle w:val="Heading3"/>
       </w:pPr>
-      <w:bookmarkStart w:id="70" w:name="_Toc496075967"/>
+      <w:bookmarkStart w:id="71" w:name="_Toc496075967"/>
       <w:r>
         <w:t>package : Package</w:t>
       </w:r>
@@ -20554,7 +20556,7 @@
       <w:r>
         <w:t xml:space="preserve"> [0..*]</w:t>
       </w:r>
-      <w:bookmarkEnd w:id="70"/>
+      <w:bookmarkEnd w:id="71"/>
     </w:p>
     <w:p>
       <w:pPr>
@@ -20568,7 +20570,7 @@
       <w:pPr>
         <w:pStyle w:val="Heading3"/>
       </w:pPr>
-      <w:bookmarkStart w:id="71" w:name="_Toc496075968"/>
+      <w:bookmarkStart w:id="72" w:name="_Toc496075968"/>
       <w:r>
         <w:t>objectType : ObjectType</w:t>
       </w:r>
@@ -20597,7 +20599,7 @@
       <w:r>
         <w:t xml:space="preserve">  [0..*]</w:t>
       </w:r>
-      <w:bookmarkEnd w:id="71"/>
+      <w:bookmarkEnd w:id="72"/>
     </w:p>
     <w:p>
       <w:pPr>
@@ -20611,7 +20613,7 @@
       <w:pPr>
         <w:pStyle w:val="Heading3"/>
       </w:pPr>
-      <w:bookmarkStart w:id="72" w:name="_Toc496075969"/>
+      <w:bookmarkStart w:id="73" w:name="_Toc496075969"/>
       <w:r>
         <w:t>dataType : DataType</w:t>
       </w:r>
@@ -20640,7 +20642,7 @@
       <w:r>
         <w:t xml:space="preserve"> [0..*]</w:t>
       </w:r>
-      <w:bookmarkEnd w:id="72"/>
+      <w:bookmarkEnd w:id="73"/>
     </w:p>
     <w:p>
       <w:pPr>
@@ -20654,7 +20656,7 @@
       <w:pPr>
         <w:pStyle w:val="Heading3"/>
       </w:pPr>
-      <w:bookmarkStart w:id="73" w:name="_Toc496075970"/>
+      <w:bookmarkStart w:id="74" w:name="_Toc496075970"/>
       <w:r>
         <w:lastRenderedPageBreak/>
         <w:t>enumeration : Enumeration</w:t>
@@ -20684,7 +20686,7 @@
       <w:r>
         <w:t xml:space="preserve"> [0..*]</w:t>
       </w:r>
-      <w:bookmarkEnd w:id="73"/>
+      <w:bookmarkEnd w:id="74"/>
     </w:p>
     <w:p>
       <w:pPr>
@@ -20698,7 +20700,7 @@
       <w:pPr>
         <w:pStyle w:val="Heading3"/>
       </w:pPr>
-      <w:bookmarkStart w:id="74" w:name="_Toc496075971"/>
+      <w:bookmarkStart w:id="75" w:name="_Toc496075971"/>
       <w:r>
         <w:t>primitiveType : PrimitiveType</w:t>
       </w:r>
@@ -20727,7 +20729,7 @@
       <w:r>
         <w:t xml:space="preserve"> [0..*]</w:t>
       </w:r>
-      <w:bookmarkEnd w:id="74"/>
+      <w:bookmarkEnd w:id="75"/>
     </w:p>
     <w:p>
       <w:pPr>
@@ -20751,22 +20753,22 @@
       <w:pPr>
         <w:pStyle w:val="Heading2"/>
       </w:pPr>
-      <w:bookmarkStart w:id="75" w:name="_ModelProxy"/>
-      <w:bookmarkStart w:id="76" w:name="_ModelImport"/>
-      <w:bookmarkStart w:id="77" w:name="_Ref381461208"/>
-      <w:bookmarkStart w:id="78" w:name="_Ref381461232"/>
-      <w:bookmarkStart w:id="79" w:name="_Toc496075972"/>
-      <w:bookmarkEnd w:id="75"/>
+      <w:bookmarkStart w:id="76" w:name="_ModelProxy"/>
+      <w:bookmarkStart w:id="77" w:name="_ModelImport"/>
+      <w:bookmarkStart w:id="78" w:name="_Ref381461208"/>
+      <w:bookmarkStart w:id="79" w:name="_Ref381461232"/>
+      <w:bookmarkStart w:id="80" w:name="_Toc496075972"/>
       <w:bookmarkEnd w:id="76"/>
+      <w:bookmarkEnd w:id="77"/>
       <w:r>
         <w:t>Model</w:t>
       </w:r>
-      <w:bookmarkEnd w:id="77"/>
       <w:bookmarkEnd w:id="78"/>
+      <w:bookmarkEnd w:id="79"/>
       <w:r>
         <w:t>Import</w:t>
       </w:r>
-      <w:bookmarkEnd w:id="79"/>
+      <w:bookmarkEnd w:id="80"/>
     </w:p>
     <w:p/>
     <w:p>
@@ -21719,11 +21721,11 @@
       <w:pPr>
         <w:pStyle w:val="Heading3"/>
       </w:pPr>
-      <w:bookmarkStart w:id="80" w:name="_Toc496075973"/>
+      <w:bookmarkStart w:id="81" w:name="_Toc496075973"/>
       <w:r>
         <w:t>name : string [1]</w:t>
       </w:r>
-      <w:bookmarkEnd w:id="80"/>
+      <w:bookmarkEnd w:id="81"/>
     </w:p>
     <w:p>
       <w:pPr>
@@ -21755,14 +21757,14 @@
       <w:pPr>
         <w:pStyle w:val="Heading3"/>
       </w:pPr>
-      <w:bookmarkStart w:id="81" w:name="_Toc496075974"/>
+      <w:bookmarkStart w:id="82" w:name="_Toc496075974"/>
       <w:r>
         <w:t>i</w:t>
       </w:r>
       <w:r>
         <w:t>dentifier : string [0..1]</w:t>
       </w:r>
-      <w:bookmarkEnd w:id="81"/>
+      <w:bookmarkEnd w:id="82"/>
     </w:p>
     <w:p>
       <w:r>
@@ -21773,11 +21775,11 @@
       <w:pPr>
         <w:pStyle w:val="Heading3"/>
       </w:pPr>
-      <w:bookmarkStart w:id="82" w:name="_Toc496075975"/>
+      <w:bookmarkStart w:id="83" w:name="_Toc496075975"/>
       <w:r>
         <w:t>version : string [1]</w:t>
       </w:r>
-      <w:bookmarkEnd w:id="82"/>
+      <w:bookmarkEnd w:id="83"/>
     </w:p>
     <w:p>
       <w:r>
@@ -21788,11 +21790,11 @@
       <w:pPr>
         <w:pStyle w:val="Heading3"/>
       </w:pPr>
-      <w:bookmarkStart w:id="83" w:name="_Toc496075976"/>
+      <w:bookmarkStart w:id="84" w:name="_Toc496075976"/>
       <w:r>
         <w:t>url : anyURI [1]</w:t>
       </w:r>
-      <w:bookmarkEnd w:id="83"/>
+      <w:bookmarkEnd w:id="84"/>
     </w:p>
     <w:p>
       <w:pPr>
@@ -21806,12 +21808,12 @@
       <w:pPr>
         <w:pStyle w:val="Heading3"/>
       </w:pPr>
-      <w:bookmarkStart w:id="84" w:name="_Toc496075977"/>
+      <w:bookmarkStart w:id="85" w:name="_Toc496075977"/>
       <w:r>
         <w:lastRenderedPageBreak/>
         <w:t>documentationURL : anyURI [1]</w:t>
       </w:r>
-      <w:bookmarkEnd w:id="84"/>
+      <w:bookmarkEnd w:id="85"/>
     </w:p>
     <w:p>
       <w:pPr>
@@ -21830,11 +21832,11 @@
       <w:pPr>
         <w:pStyle w:val="Heading2"/>
       </w:pPr>
-      <w:bookmarkStart w:id="85" w:name="_ReferencableElement_1"/>
-      <w:bookmarkStart w:id="86" w:name="_Type_extends_ReferencableElement_1"/>
-      <w:bookmarkStart w:id="87" w:name="_Toc496075978"/>
-      <w:bookmarkEnd w:id="85"/>
+      <w:bookmarkStart w:id="86" w:name="_ReferencableElement_1"/>
+      <w:bookmarkStart w:id="87" w:name="_Type_extends_ReferencableElement_1"/>
+      <w:bookmarkStart w:id="88" w:name="_Toc496075978"/>
       <w:bookmarkEnd w:id="86"/>
+      <w:bookmarkEnd w:id="87"/>
       <w:r>
         <w:rPr>
           <w:i/>
@@ -21853,7 +21855,7 @@
           </w:rPr>
           <w:t>ReferableElement</w:t>
         </w:r>
-        <w:bookmarkEnd w:id="87"/>
+        <w:bookmarkEnd w:id="88"/>
       </w:hyperlink>
     </w:p>
     <w:p>
@@ -22514,8 +22516,8 @@
       <w:pPr>
         <w:pStyle w:val="VODMLStyle"/>
       </w:pPr>
-      <w:bookmarkStart w:id="88" w:name="_extends:_ElementRef"/>
-      <w:bookmarkEnd w:id="88"/>
+      <w:bookmarkStart w:id="89" w:name="_extends:_ElementRef"/>
+      <w:bookmarkEnd w:id="89"/>
     </w:p>
     <w:p>
       <w:pPr>
@@ -22909,7 +22911,7 @@
         <w:pStyle w:val="Caption"/>
         <w:jc w:val="center"/>
       </w:pPr>
-      <w:bookmarkStart w:id="89" w:name="_Ref384540270"/>
+      <w:bookmarkStart w:id="90" w:name="_Ref384540270"/>
       <w:r>
         <w:t xml:space="preserve">Figure </w:t>
       </w:r>
@@ -22934,7 +22936,7 @@
         </w:rPr>
         <w:fldChar w:fldCharType="end"/>
       </w:r>
-      <w:bookmarkEnd w:id="89"/>
+      <w:bookmarkEnd w:id="90"/>
       <w:r>
         <w:t xml:space="preserve"> Examples of the four different classes of types supported by VO-DML and their representation. See the definition of the types for more details.</w:t>
       </w:r>
@@ -23626,7 +23628,7 @@
       <w:pPr>
         <w:pStyle w:val="Heading3"/>
       </w:pPr>
-      <w:bookmarkStart w:id="90" w:name="_Toc496075979"/>
+      <w:bookmarkStart w:id="91" w:name="_Toc496075979"/>
       <w:r>
         <w:lastRenderedPageBreak/>
         <w:t xml:space="preserve">extends : </w:t>
@@ -23656,7 +23658,7 @@
         </w:rPr>
         <w:t>[0..1]</w:t>
       </w:r>
-      <w:bookmarkEnd w:id="90"/>
+      <w:bookmarkEnd w:id="91"/>
     </w:p>
     <w:p>
       <w:pPr>
@@ -23730,15 +23732,15 @@
       <w:pPr>
         <w:pStyle w:val="Heading3"/>
       </w:pPr>
-      <w:bookmarkStart w:id="91" w:name="_constraint_:_Constraint"/>
-      <w:bookmarkStart w:id="92" w:name="_Ref419526567"/>
-      <w:bookmarkStart w:id="93" w:name="_Toc496075980"/>
-      <w:bookmarkEnd w:id="91"/>
+      <w:bookmarkStart w:id="92" w:name="_constraint_:_Constraint"/>
+      <w:bookmarkStart w:id="93" w:name="_Ref419526567"/>
+      <w:bookmarkStart w:id="94" w:name="_Toc496075980"/>
+      <w:bookmarkEnd w:id="92"/>
       <w:r>
         <w:t>constraint : Constraint [0..*]</w:t>
       </w:r>
-      <w:bookmarkEnd w:id="92"/>
       <w:bookmarkEnd w:id="93"/>
+      <w:bookmarkEnd w:id="94"/>
     </w:p>
     <w:p>
       <w:pPr>
@@ -23800,9 +23802,9 @@
       <w:pPr>
         <w:pStyle w:val="Heading2"/>
       </w:pPr>
-      <w:bookmarkStart w:id="94" w:name="_ValueType_extends_Type"/>
-      <w:bookmarkStart w:id="95" w:name="_Toc496075981"/>
-      <w:bookmarkEnd w:id="94"/>
+      <w:bookmarkStart w:id="95" w:name="_ValueType_extends_Type"/>
+      <w:bookmarkStart w:id="96" w:name="_Toc496075981"/>
+      <w:bookmarkEnd w:id="95"/>
       <w:r>
         <w:rPr>
           <w:i/>
@@ -23827,7 +23829,7 @@
           </w:rPr>
           <w:t>Type</w:t>
         </w:r>
-        <w:bookmarkEnd w:id="95"/>
+        <w:bookmarkEnd w:id="96"/>
       </w:hyperlink>
     </w:p>
     <w:p>
@@ -24121,9 +24123,9 @@
       <w:pPr>
         <w:pStyle w:val="Heading2"/>
       </w:pPr>
-      <w:bookmarkStart w:id="96" w:name="_PrimitiveType_extends_ValueType_1"/>
-      <w:bookmarkStart w:id="97" w:name="_Toc496075982"/>
-      <w:bookmarkEnd w:id="96"/>
+      <w:bookmarkStart w:id="97" w:name="_PrimitiveType_extends_ValueType_1"/>
+      <w:bookmarkStart w:id="98" w:name="_Toc496075982"/>
+      <w:bookmarkEnd w:id="97"/>
       <w:r>
         <w:t>PrimitiveType</w:t>
       </w:r>
@@ -24139,7 +24141,7 @@
           </w:rPr>
           <w:t>ValueType</w:t>
         </w:r>
-        <w:bookmarkEnd w:id="97"/>
+        <w:bookmarkEnd w:id="98"/>
       </w:hyperlink>
     </w:p>
     <w:p>
@@ -24673,9 +24675,9 @@
       <w:pPr>
         <w:pStyle w:val="Heading2"/>
       </w:pPr>
-      <w:bookmarkStart w:id="98" w:name="_Enumeration_extends_ValueType"/>
-      <w:bookmarkStart w:id="99" w:name="_Toc496075983"/>
-      <w:bookmarkEnd w:id="98"/>
+      <w:bookmarkStart w:id="99" w:name="_Enumeration_extends_ValueType"/>
+      <w:bookmarkStart w:id="100" w:name="_Toc496075983"/>
+      <w:bookmarkEnd w:id="99"/>
       <w:r>
         <w:t>Enumeration</w:t>
       </w:r>
@@ -24691,7 +24693,7 @@
           </w:rPr>
           <w:t>ValueType</w:t>
         </w:r>
-        <w:bookmarkEnd w:id="99"/>
+        <w:bookmarkEnd w:id="100"/>
       </w:hyperlink>
     </w:p>
     <w:p>
@@ -24789,8 +24791,8 @@
         <w:pStyle w:val="VODMLStyle"/>
         <w:jc w:val="both"/>
       </w:pPr>
-      <w:bookmarkStart w:id="100" w:name="_Literal"/>
-      <w:bookmarkEnd w:id="100"/>
+      <w:bookmarkStart w:id="101" w:name="_Literal"/>
+      <w:bookmarkEnd w:id="101"/>
       <w:r>
         <w:t>VO-UML</w:t>
       </w:r>
@@ -25336,7 +25338,7 @@
       <w:pPr>
         <w:pStyle w:val="Heading3"/>
       </w:pPr>
-      <w:bookmarkStart w:id="101" w:name="_Toc496075984"/>
+      <w:bookmarkStart w:id="102" w:name="_Toc496075984"/>
       <w:r>
         <w:t xml:space="preserve">literal : </w:t>
       </w:r>
@@ -25352,7 +25354,7 @@
       <w:r>
         <w:t xml:space="preserve"> [1..*]</w:t>
       </w:r>
-      <w:bookmarkEnd w:id="101"/>
+      <w:bookmarkEnd w:id="102"/>
     </w:p>
     <w:p>
       <w:pPr>
@@ -25415,9 +25417,9 @@
       <w:pPr>
         <w:pStyle w:val="Heading2"/>
       </w:pPr>
-      <w:bookmarkStart w:id="102" w:name="_EnumLiteral_extends_ReferencableEle"/>
-      <w:bookmarkStart w:id="103" w:name="_Toc496075985"/>
-      <w:bookmarkEnd w:id="102"/>
+      <w:bookmarkStart w:id="103" w:name="_EnumLiteral_extends_ReferencableEle"/>
+      <w:bookmarkStart w:id="104" w:name="_Toc496075985"/>
+      <w:bookmarkEnd w:id="103"/>
       <w:r>
         <w:t xml:space="preserve">EnumLiteral extends </w:t>
       </w:r>
@@ -25430,7 +25432,7 @@
           </w:rPr>
           <w:t>ReferableElement</w:t>
         </w:r>
-        <w:bookmarkEnd w:id="103"/>
+        <w:bookmarkEnd w:id="104"/>
       </w:hyperlink>
     </w:p>
     <w:p>
@@ -25753,10 +25755,10 @@
       <w:pPr>
         <w:pStyle w:val="Heading2"/>
       </w:pPr>
-      <w:bookmarkStart w:id="104" w:name="_DataType_extends_ValueType"/>
-      <w:bookmarkStart w:id="105" w:name="_Ref381466118"/>
-      <w:bookmarkStart w:id="106" w:name="_Toc496075986"/>
-      <w:bookmarkEnd w:id="104"/>
+      <w:bookmarkStart w:id="105" w:name="_DataType_extends_ValueType"/>
+      <w:bookmarkStart w:id="106" w:name="_Ref381466118"/>
+      <w:bookmarkStart w:id="107" w:name="_Toc496075986"/>
+      <w:bookmarkEnd w:id="105"/>
       <w:r>
         <w:t>DataType</w:t>
       </w:r>
@@ -25772,8 +25774,8 @@
           </w:rPr>
           <w:t>ValueType</w:t>
         </w:r>
-        <w:bookmarkEnd w:id="105"/>
         <w:bookmarkEnd w:id="106"/>
+        <w:bookmarkEnd w:id="107"/>
       </w:hyperlink>
     </w:p>
     <w:p>
@@ -27166,7 +27168,7 @@
       <w:pPr>
         <w:pStyle w:val="Heading3"/>
       </w:pPr>
-      <w:bookmarkStart w:id="107" w:name="_Toc496075987"/>
+      <w:bookmarkStart w:id="108" w:name="_Toc496075987"/>
       <w:r>
         <w:t xml:space="preserve">attribute: </w:t>
       </w:r>
@@ -27188,7 +27190,7 @@
       <w:r>
         <w:t>[0..*]</w:t>
       </w:r>
-      <w:bookmarkEnd w:id="107"/>
+      <w:bookmarkEnd w:id="108"/>
     </w:p>
     <w:p>
       <w:pPr>
@@ -27250,7 +27252,7 @@
       <w:pPr>
         <w:pStyle w:val="Heading3"/>
       </w:pPr>
-      <w:bookmarkStart w:id="108" w:name="_Toc496075988"/>
+      <w:bookmarkStart w:id="109" w:name="_Toc496075988"/>
       <w:r>
         <w:lastRenderedPageBreak/>
         <w:t xml:space="preserve">reference: </w:t>
@@ -27273,7 +27275,7 @@
       <w:r>
         <w:t>[0..*]</w:t>
       </w:r>
-      <w:bookmarkEnd w:id="108"/>
+      <w:bookmarkEnd w:id="109"/>
     </w:p>
     <w:p>
       <w:pPr>
@@ -27366,14 +27368,14 @@
       <w:pPr>
         <w:pStyle w:val="Heading2"/>
       </w:pPr>
-      <w:bookmarkStart w:id="109" w:name="_OjectType"/>
-      <w:bookmarkStart w:id="110" w:name="_ObjectType_extends_ValueType"/>
-      <w:bookmarkStart w:id="111" w:name="_ObjectType_extends_Type"/>
-      <w:bookmarkStart w:id="112" w:name="_Ref354493409"/>
-      <w:bookmarkStart w:id="113" w:name="_Toc496075989"/>
-      <w:bookmarkEnd w:id="109"/>
+      <w:bookmarkStart w:id="110" w:name="_OjectType"/>
+      <w:bookmarkStart w:id="111" w:name="_ObjectType_extends_ValueType"/>
+      <w:bookmarkStart w:id="112" w:name="_ObjectType_extends_Type"/>
+      <w:bookmarkStart w:id="113" w:name="_Ref354493409"/>
+      <w:bookmarkStart w:id="114" w:name="_Toc496075989"/>
       <w:bookmarkEnd w:id="110"/>
       <w:bookmarkEnd w:id="111"/>
+      <w:bookmarkEnd w:id="112"/>
       <w:r>
         <w:t>O</w:t>
       </w:r>
@@ -27383,7 +27385,7 @@
       <w:r>
         <w:t>jectType</w:t>
       </w:r>
-      <w:bookmarkEnd w:id="112"/>
+      <w:bookmarkEnd w:id="113"/>
       <w:r>
         <w:t xml:space="preserve"> </w:t>
       </w:r>
@@ -27399,7 +27401,7 @@
           </w:rPr>
           <w:t>Type</w:t>
         </w:r>
-        <w:bookmarkEnd w:id="113"/>
+        <w:bookmarkEnd w:id="114"/>
       </w:hyperlink>
     </w:p>
     <w:p>
@@ -28374,7 +28376,7 @@
       <w:pPr>
         <w:pStyle w:val="Heading3"/>
       </w:pPr>
-      <w:bookmarkStart w:id="114" w:name="_Toc496075990"/>
+      <w:bookmarkStart w:id="115" w:name="_Toc496075990"/>
       <w:r>
         <w:t xml:space="preserve">attribute : </w:t>
       </w:r>
@@ -28390,7 +28392,7 @@
       <w:r>
         <w:t xml:space="preserve"> [0..*]</w:t>
       </w:r>
-      <w:bookmarkEnd w:id="114"/>
+      <w:bookmarkEnd w:id="115"/>
     </w:p>
     <w:p>
       <w:pPr>
@@ -28404,7 +28406,7 @@
       <w:pPr>
         <w:pStyle w:val="Heading3"/>
       </w:pPr>
-      <w:bookmarkStart w:id="115" w:name="_Toc496075991"/>
+      <w:bookmarkStart w:id="116" w:name="_Toc496075991"/>
       <w:r>
         <w:t>composition</w:t>
       </w:r>
@@ -28429,7 +28431,7 @@
       <w:r>
         <w:t>[0..*]</w:t>
       </w:r>
-      <w:bookmarkEnd w:id="115"/>
+      <w:bookmarkEnd w:id="116"/>
     </w:p>
     <w:p>
       <w:pPr>
@@ -28614,7 +28616,7 @@
       <w:pPr>
         <w:pStyle w:val="Heading3"/>
       </w:pPr>
-      <w:bookmarkStart w:id="116" w:name="_Toc496075992"/>
+      <w:bookmarkStart w:id="117" w:name="_Toc496075992"/>
       <w:r>
         <w:t xml:space="preserve">reference: </w:t>
       </w:r>
@@ -28630,7 +28632,7 @@
       <w:r>
         <w:t xml:space="preserve"> [0..*]</w:t>
       </w:r>
-      <w:bookmarkEnd w:id="116"/>
+      <w:bookmarkEnd w:id="117"/>
     </w:p>
     <w:p>
       <w:pPr>
@@ -28693,11 +28695,11 @@
       <w:pPr>
         <w:pStyle w:val="Heading2"/>
       </w:pPr>
-      <w:bookmarkStart w:id="117" w:name="_Role_extends_ReferencableElement"/>
-      <w:bookmarkStart w:id="118" w:name="_Role_extends_ReferableElement"/>
-      <w:bookmarkStart w:id="119" w:name="_Toc496075993"/>
-      <w:bookmarkEnd w:id="117"/>
+      <w:bookmarkStart w:id="118" w:name="_Role_extends_ReferencableElement"/>
+      <w:bookmarkStart w:id="119" w:name="_Role_extends_ReferableElement"/>
+      <w:bookmarkStart w:id="120" w:name="_Toc496075993"/>
       <w:bookmarkEnd w:id="118"/>
+      <w:bookmarkEnd w:id="119"/>
       <w:r>
         <w:rPr>
           <w:i/>
@@ -28716,7 +28718,7 @@
           </w:rPr>
           <w:t>ReferableElement</w:t>
         </w:r>
-        <w:bookmarkEnd w:id="119"/>
+        <w:bookmarkEnd w:id="120"/>
       </w:hyperlink>
     </w:p>
     <w:p>
@@ -28796,8 +28798,8 @@
       <w:pPr>
         <w:jc w:val="both"/>
       </w:pPr>
-      <w:bookmarkStart w:id="120" w:name="_subsets:_ElementRef"/>
-      <w:bookmarkEnd w:id="120"/>
+      <w:bookmarkStart w:id="121" w:name="_subsets:_ElementRef"/>
+      <w:bookmarkEnd w:id="121"/>
     </w:p>
     <w:p>
       <w:pPr>
@@ -29247,9 +29249,9 @@
       <w:pPr>
         <w:pStyle w:val="Heading3"/>
       </w:pPr>
-      <w:bookmarkStart w:id="121" w:name="_datatype:_ElementRef"/>
-      <w:bookmarkStart w:id="122" w:name="_Toc496075994"/>
-      <w:bookmarkEnd w:id="121"/>
+      <w:bookmarkStart w:id="122" w:name="_datatype:_ElementRef"/>
+      <w:bookmarkStart w:id="123" w:name="_Toc496075994"/>
+      <w:bookmarkEnd w:id="122"/>
       <w:r>
         <w:t xml:space="preserve">datatype : </w:t>
       </w:r>
@@ -29261,7 +29263,7 @@
           </w:rPr>
           <w:t>ElementRef</w:t>
         </w:r>
-        <w:bookmarkEnd w:id="122"/>
+        <w:bookmarkEnd w:id="123"/>
       </w:hyperlink>
     </w:p>
     <w:p>
@@ -29308,7 +29310,7 @@
       <w:pPr>
         <w:pStyle w:val="Heading3"/>
       </w:pPr>
-      <w:bookmarkStart w:id="123" w:name="_Toc496075995"/>
+      <w:bookmarkStart w:id="124" w:name="_Toc496075995"/>
       <w:r>
         <w:t xml:space="preserve">multiplicity: </w:t>
       </w:r>
@@ -29320,7 +29322,7 @@
           </w:rPr>
           <w:t>Multiplicity</w:t>
         </w:r>
-        <w:bookmarkEnd w:id="123"/>
+        <w:bookmarkEnd w:id="124"/>
       </w:hyperlink>
     </w:p>
     <w:p>
@@ -29349,9 +29351,9 @@
       <w:pPr>
         <w:pStyle w:val="Heading2"/>
       </w:pPr>
-      <w:bookmarkStart w:id="124" w:name="_Attribute_extends_Role"/>
-      <w:bookmarkStart w:id="125" w:name="_Toc496075996"/>
-      <w:bookmarkEnd w:id="124"/>
+      <w:bookmarkStart w:id="125" w:name="_Attribute_extends_Role"/>
+      <w:bookmarkStart w:id="126" w:name="_Toc496075996"/>
+      <w:bookmarkEnd w:id="125"/>
       <w:r>
         <w:t>Attribute</w:t>
       </w:r>
@@ -29367,7 +29369,7 @@
           </w:rPr>
           <w:t>Role</w:t>
         </w:r>
-        <w:bookmarkEnd w:id="125"/>
+        <w:bookmarkEnd w:id="126"/>
       </w:hyperlink>
     </w:p>
     <w:p>
@@ -29997,8 +29999,8 @@
       <w:pPr>
         <w:pStyle w:val="Heading3"/>
       </w:pPr>
-      <w:bookmarkStart w:id="126" w:name="_Ref447087897"/>
-      <w:bookmarkStart w:id="127" w:name="_Toc496075997"/>
+      <w:bookmarkStart w:id="127" w:name="_Ref447087897"/>
+      <w:bookmarkStart w:id="128" w:name="_Toc496075997"/>
       <w:r>
         <w:t xml:space="preserve">semanticconcept : </w:t>
       </w:r>
@@ -30021,8 +30023,8 @@
       <w:r>
         <w:t xml:space="preserve"> [0..1]</w:t>
       </w:r>
-      <w:bookmarkEnd w:id="126"/>
       <w:bookmarkEnd w:id="127"/>
+      <w:bookmarkEnd w:id="128"/>
     </w:p>
     <w:p>
       <w:pPr>
@@ -30096,13 +30098,13 @@
       <w:pPr>
         <w:pStyle w:val="Heading2"/>
       </w:pPr>
-      <w:bookmarkStart w:id="128" w:name="_Constraints"/>
-      <w:bookmarkStart w:id="129" w:name="_Relation_extends_Role"/>
-      <w:bookmarkStart w:id="130" w:name="_SKOSConcept"/>
-      <w:bookmarkStart w:id="131" w:name="_Toc496075998"/>
-      <w:bookmarkEnd w:id="128"/>
+      <w:bookmarkStart w:id="129" w:name="_Constraints"/>
+      <w:bookmarkStart w:id="130" w:name="_Relation_extends_Role"/>
+      <w:bookmarkStart w:id="131" w:name="_SKOSConcept"/>
+      <w:bookmarkStart w:id="132" w:name="_Toc496075998"/>
       <w:bookmarkEnd w:id="129"/>
       <w:bookmarkEnd w:id="130"/>
+      <w:bookmarkEnd w:id="131"/>
       <w:r>
         <w:t>S</w:t>
       </w:r>
@@ -30112,7 +30114,7 @@
       <w:r>
         <w:t>Concept</w:t>
       </w:r>
-      <w:bookmarkEnd w:id="131"/>
+      <w:bookmarkEnd w:id="132"/>
     </w:p>
     <w:p>
       <w:pPr>
@@ -30465,7 +30467,7 @@
         <w:pStyle w:val="Caption"/>
         <w:jc w:val="both"/>
       </w:pPr>
-      <w:bookmarkStart w:id="132" w:name="_Ref426375734"/>
+      <w:bookmarkStart w:id="133" w:name="_Ref426375734"/>
       <w:r>
         <w:t xml:space="preserve">Figure </w:t>
       </w:r>
@@ -30490,7 +30492,7 @@
         </w:rPr>
         <w:fldChar w:fldCharType="end"/>
       </w:r>
-      <w:bookmarkEnd w:id="132"/>
+      <w:bookmarkEnd w:id="133"/>
       <w:r>
         <w:t xml:space="preserve"> Definition of a &lt;&lt;semantic</w:t>
       </w:r>
@@ -30606,7 +30608,7 @@
         <w:pStyle w:val="Caption"/>
         <w:jc w:val="both"/>
       </w:pPr>
-      <w:bookmarkStart w:id="133" w:name="_Ref381598337"/>
+      <w:bookmarkStart w:id="134" w:name="_Ref381598337"/>
       <w:r>
         <w:t xml:space="preserve">Figure </w:t>
       </w:r>
@@ -30631,7 +30633,7 @@
         </w:rPr>
         <w:fldChar w:fldCharType="end"/>
       </w:r>
-      <w:bookmarkEnd w:id="133"/>
+      <w:bookmarkEnd w:id="134"/>
       <w:r>
         <w:t xml:space="preserve"> Assignment of &lt;&lt;semantic</w:t>
       </w:r>
@@ -31354,11 +31356,11 @@
       <w:pPr>
         <w:pStyle w:val="Heading3"/>
       </w:pPr>
-      <w:bookmarkStart w:id="134" w:name="_Toc496075999"/>
+      <w:bookmarkStart w:id="135" w:name="_Toc496075999"/>
       <w:r>
         <w:t>vocabularyURI: anyURI [0..1]</w:t>
       </w:r>
-      <w:bookmarkEnd w:id="134"/>
+      <w:bookmarkEnd w:id="135"/>
     </w:p>
     <w:p>
       <w:pPr>
@@ -31372,11 +31374,11 @@
       <w:pPr>
         <w:pStyle w:val="Heading3"/>
       </w:pPr>
-      <w:bookmarkStart w:id="135" w:name="_Toc496076000"/>
+      <w:bookmarkStart w:id="136" w:name="_Toc496076000"/>
       <w:r>
         <w:t>topConcept: anyURI [0..1]</w:t>
       </w:r>
-      <w:bookmarkEnd w:id="135"/>
+      <w:bookmarkEnd w:id="136"/>
     </w:p>
     <w:p>
       <w:pPr>
@@ -31400,9 +31402,9 @@
       <w:pPr>
         <w:pStyle w:val="Heading2"/>
       </w:pPr>
-      <w:bookmarkStart w:id="136" w:name="_Relation_extends_Role_1"/>
-      <w:bookmarkStart w:id="137" w:name="_Toc496076001"/>
-      <w:bookmarkEnd w:id="136"/>
+      <w:bookmarkStart w:id="137" w:name="_Relation_extends_Role_1"/>
+      <w:bookmarkStart w:id="138" w:name="_Toc496076001"/>
+      <w:bookmarkEnd w:id="137"/>
       <w:r>
         <w:rPr>
           <w:i/>
@@ -31421,7 +31423,7 @@
           </w:rPr>
           <w:t>Role</w:t>
         </w:r>
-        <w:bookmarkEnd w:id="137"/>
+        <w:bookmarkEnd w:id="138"/>
       </w:hyperlink>
       <w:r>
         <w:t xml:space="preserve"> </w:t>
@@ -31976,9 +31978,9 @@
       <w:pPr>
         <w:pStyle w:val="Heading2"/>
       </w:pPr>
-      <w:bookmarkStart w:id="138" w:name="_Collection_extends_Relation_1"/>
-      <w:bookmarkStart w:id="139" w:name="_Toc496076002"/>
-      <w:bookmarkEnd w:id="138"/>
+      <w:bookmarkStart w:id="139" w:name="_Collection_extends_Relation_1"/>
+      <w:bookmarkStart w:id="140" w:name="_Toc496076002"/>
+      <w:bookmarkEnd w:id="139"/>
       <w:r>
         <w:t>Composition</w:t>
       </w:r>
@@ -31994,7 +31996,7 @@
           </w:rPr>
           <w:t>Relation</w:t>
         </w:r>
-        <w:bookmarkEnd w:id="139"/>
+        <w:bookmarkEnd w:id="140"/>
       </w:hyperlink>
     </w:p>
     <w:p>
@@ -32907,9 +32909,9 @@
       <w:pPr>
         <w:pStyle w:val="Heading2"/>
       </w:pPr>
-      <w:bookmarkStart w:id="140" w:name="_Reference_extends_Relation"/>
-      <w:bookmarkStart w:id="141" w:name="_Toc496076003"/>
-      <w:bookmarkEnd w:id="140"/>
+      <w:bookmarkStart w:id="141" w:name="_Reference_extends_Relation"/>
+      <w:bookmarkStart w:id="142" w:name="_Toc496076003"/>
+      <w:bookmarkEnd w:id="141"/>
       <w:r>
         <w:lastRenderedPageBreak/>
         <w:t>Reference</w:t>
@@ -32926,7 +32928,7 @@
           </w:rPr>
           <w:t>Relation</w:t>
         </w:r>
-        <w:bookmarkEnd w:id="141"/>
+        <w:bookmarkEnd w:id="142"/>
       </w:hyperlink>
     </w:p>
     <w:p>
@@ -33739,13 +33741,13 @@
       <w:pPr>
         <w:pStyle w:val="Heading2"/>
       </w:pPr>
-      <w:bookmarkStart w:id="142" w:name="_Multiplicity"/>
-      <w:bookmarkStart w:id="143" w:name="_Toc496076004"/>
-      <w:bookmarkEnd w:id="142"/>
+      <w:bookmarkStart w:id="143" w:name="_Multiplicity"/>
+      <w:bookmarkStart w:id="144" w:name="_Toc496076004"/>
+      <w:bookmarkEnd w:id="143"/>
       <w:r>
         <w:t>Multiplicity</w:t>
       </w:r>
-      <w:bookmarkEnd w:id="143"/>
+      <w:bookmarkEnd w:id="144"/>
     </w:p>
     <w:p>
       <w:pPr>
@@ -34278,8 +34280,8 @@
         <w:pStyle w:val="CodeStyle11"/>
         <w:jc w:val="both"/>
       </w:pPr>
-      <w:bookmarkStart w:id="144" w:name="_ReferencableElement"/>
-      <w:bookmarkEnd w:id="144"/>
+      <w:bookmarkStart w:id="145" w:name="_ReferencableElement"/>
+      <w:bookmarkEnd w:id="145"/>
       <w:r>
         <w:t xml:space="preserve">  &lt;xsd:complexType name=</w:t>
       </w:r>
@@ -34406,10 +34408,10 @@
         <w:pStyle w:val="VODMLStyle"/>
         <w:jc w:val="both"/>
       </w:pPr>
-      <w:bookmarkStart w:id="145" w:name="_ElementRef"/>
-      <w:bookmarkStart w:id="146" w:name="_ModelProxy_extends_ReferencableElem"/>
-      <w:bookmarkEnd w:id="145"/>
+      <w:bookmarkStart w:id="146" w:name="_ElementRef"/>
+      <w:bookmarkStart w:id="147" w:name="_ModelProxy_extends_ReferencableElem"/>
       <w:bookmarkEnd w:id="146"/>
+      <w:bookmarkEnd w:id="147"/>
       <w:r>
         <w:t>VO-DML/</w:t>
       </w:r>
@@ -34421,10 +34423,10 @@
       <w:pPr>
         <w:pStyle w:val="XMLSnippet"/>
       </w:pPr>
-      <w:bookmarkStart w:id="147" w:name="_Type_extends_ReferencableElement"/>
-      <w:bookmarkStart w:id="148" w:name="_PrimitiveType_extends_ValueType"/>
-      <w:bookmarkEnd w:id="147"/>
+      <w:bookmarkStart w:id="148" w:name="_Type_extends_ReferencableElement"/>
+      <w:bookmarkStart w:id="149" w:name="_PrimitiveType_extends_ValueType"/>
       <w:bookmarkEnd w:id="148"/>
+      <w:bookmarkEnd w:id="149"/>
       <w:r>
         <w:t>&lt;objectType&gt;</w:t>
       </w:r>
@@ -34722,11 +34724,11 @@
       <w:pPr>
         <w:pStyle w:val="Heading3"/>
       </w:pPr>
-      <w:bookmarkStart w:id="149" w:name="_Toc496076005"/>
+      <w:bookmarkStart w:id="150" w:name="_Toc496076005"/>
       <w:r>
         <w:t>minOccurs: nonnegativeInteger [0..1]</w:t>
       </w:r>
-      <w:bookmarkEnd w:id="149"/>
+      <w:bookmarkEnd w:id="150"/>
     </w:p>
     <w:p>
       <w:r>
@@ -34764,11 +34766,11 @@
       <w:pPr>
         <w:pStyle w:val="Heading3"/>
       </w:pPr>
-      <w:bookmarkStart w:id="150" w:name="_Toc496076006"/>
+      <w:bookmarkStart w:id="151" w:name="_Toc496076006"/>
       <w:r>
         <w:t>maxOccurs: integer [0..1]</w:t>
       </w:r>
-      <w:bookmarkEnd w:id="150"/>
+      <w:bookmarkEnd w:id="151"/>
     </w:p>
     <w:p>
       <w:pPr>
@@ -34856,17 +34858,17 @@
       <w:pPr>
         <w:pStyle w:val="Heading2"/>
       </w:pPr>
-      <w:bookmarkStart w:id="151" w:name="_Collection_extends_Relation"/>
-      <w:bookmarkStart w:id="152" w:name="_Constraint"/>
-      <w:bookmarkStart w:id="153" w:name="_Ref384538101"/>
-      <w:bookmarkStart w:id="154" w:name="_Toc496076007"/>
-      <w:bookmarkEnd w:id="151"/>
+      <w:bookmarkStart w:id="152" w:name="_Collection_extends_Relation"/>
+      <w:bookmarkStart w:id="153" w:name="_Constraint"/>
+      <w:bookmarkStart w:id="154" w:name="_Ref384538101"/>
+      <w:bookmarkStart w:id="155" w:name="_Toc496076007"/>
       <w:bookmarkEnd w:id="152"/>
+      <w:bookmarkEnd w:id="153"/>
       <w:r>
         <w:t>Constraint</w:t>
       </w:r>
-      <w:bookmarkEnd w:id="153"/>
       <w:bookmarkEnd w:id="154"/>
+      <w:bookmarkEnd w:id="155"/>
     </w:p>
     <w:p>
       <w:pPr>
@@ -35742,16 +35744,16 @@
       <w:pPr>
         <w:pStyle w:val="Heading2"/>
       </w:pPr>
-      <w:bookmarkStart w:id="155" w:name="_SubsettedRole_extends_Constraint"/>
-      <w:bookmarkStart w:id="156" w:name="_Toc496076008"/>
-      <w:bookmarkEnd w:id="155"/>
+      <w:bookmarkStart w:id="156" w:name="_SubsettedRole_extends_Constraint"/>
+      <w:bookmarkStart w:id="157" w:name="_Toc496076008"/>
+      <w:bookmarkEnd w:id="156"/>
       <w:r>
         <w:t>Subsetted</w:t>
       </w:r>
       <w:r>
         <w:t>Role extends Constraint</w:t>
       </w:r>
-      <w:bookmarkEnd w:id="156"/>
+      <w:bookmarkEnd w:id="157"/>
     </w:p>
     <w:p>
       <w:r>
@@ -35762,10 +35764,10 @@
       <w:pPr>
         <w:jc w:val="both"/>
       </w:pPr>
-      <w:bookmarkStart w:id="157" w:name="_ConstraintExpression_1"/>
-      <w:bookmarkStart w:id="158" w:name="_ConstraintExpression"/>
-      <w:bookmarkEnd w:id="157"/>
+      <w:bookmarkStart w:id="158" w:name="_ConstraintExpression_1"/>
+      <w:bookmarkStart w:id="159" w:name="_ConstraintExpression"/>
       <w:bookmarkEnd w:id="158"/>
+      <w:bookmarkEnd w:id="159"/>
     </w:p>
     <w:p>
       <w:pPr>
@@ -35912,7 +35914,6 @@
         <w:keepNext/>
         <w:jc w:val="center"/>
       </w:pPr>
-      <w:bookmarkStart w:id="159" w:name="_GoBack"/>
       <w:r>
         <w:rPr>
           <w:noProof/>
@@ -35960,7 +35961,6 @@
         </w:drawing>
       </w:r>
     </w:p>
-    <w:bookmarkEnd w:id="159"/>
     <w:p>
       <w:pPr>
         <w:pStyle w:val="Caption"/>
@@ -36893,9 +36893,9 @@
         <w:pStyle w:val="Heading1"/>
       </w:pPr>
       <w:bookmarkStart w:id="163" w:name="_Ref470184288"/>
-      <w:bookmarkStart w:id="164" w:name="_Ref355509131"/>
-      <w:bookmarkStart w:id="165" w:name="_Ref384275018"/>
-      <w:bookmarkStart w:id="166" w:name="_Toc496076012"/>
+      <w:bookmarkStart w:id="164" w:name="_Toc496076012"/>
+      <w:bookmarkStart w:id="165" w:name="_Ref355509131"/>
+      <w:bookmarkStart w:id="166" w:name="_Ref384275018"/>
       <w:r>
         <w:lastRenderedPageBreak/>
         <w:t xml:space="preserve">The </w:t>
@@ -36913,7 +36913,7 @@
         <w:t>odel [Normative]</w:t>
       </w:r>
       <w:bookmarkEnd w:id="163"/>
-      <w:bookmarkEnd w:id="166"/>
+      <w:bookmarkEnd w:id="164"/>
     </w:p>
     <w:p>
       <w:pPr>
@@ -37075,7 +37075,7 @@
             <w:rStyle w:val="Hyperlink"/>
             <w:rFonts w:cs="Arial"/>
           </w:rPr>
-          <w:t>https://volute.g-vo.org/svn/trunk/projects/dm/vo-dml/models/ivoa/IVOA.vo-dml.xml</w:t>
+          <w:t>http://volute.g-vo.org/svn/trunk/projects/dm/vo-dml/models/ivoa/vo-dml/IVOA-v1.0.vo-dml.xml</w:t>
         </w:r>
       </w:hyperlink>
       <w:r>
@@ -37157,10 +37157,10 @@
           <w:noProof/>
         </w:rPr>
         <w:drawing>
-          <wp:inline distT="0" distB="0" distL="0" distR="0" wp14:anchorId="2EDD4709" wp14:editId="44C75D02">
-            <wp:extent cx="5486400" cy="2678430"/>
-            <wp:effectExtent l="0" t="0" r="0" b="7620"/>
-            <wp:docPr id="19" name="Picture 19"/>
+          <wp:inline distT="0" distB="0" distL="0" distR="0" wp14:anchorId="703C3540" wp14:editId="5EBE45F9">
+            <wp:extent cx="5486400" cy="2806810"/>
+            <wp:effectExtent l="0" t="0" r="0" b="0"/>
+            <wp:docPr id="10" name="Picture 10" descr="C:\Users\Gerar\AppData\Local\Microsoft\Windows\INetCache\Content.Word\IVOA_UML.PNG"/>
             <wp:cNvGraphicFramePr>
               <a:graphicFrameLocks xmlns:a="http://schemas.openxmlformats.org/drawingml/2006/main" noChangeAspect="1"/>
             </wp:cNvGraphicFramePr>
@@ -37168,8 +37168,10 @@
               <a:graphicData uri="http://schemas.openxmlformats.org/drawingml/2006/picture">
                 <pic:pic xmlns:pic="http://schemas.openxmlformats.org/drawingml/2006/picture">
                   <pic:nvPicPr>
-                    <pic:cNvPr id="19" name="ivoa_model.png"/>
-                    <pic:cNvPicPr/>
+                    <pic:cNvPr id="0" name="Picture 8" descr="C:\Users\Gerar\AppData\Local\Microsoft\Windows\INetCache\Content.Word\IVOA_UML.PNG"/>
+                    <pic:cNvPicPr>
+                      <a:picLocks noChangeAspect="1" noChangeArrowheads="1"/>
+                    </pic:cNvPicPr>
                   </pic:nvPicPr>
                   <pic:blipFill>
                     <a:blip r:embed="rId57">
@@ -37179,18 +37181,23 @@
                         </a:ext>
                       </a:extLst>
                     </a:blip>
+                    <a:srcRect/>
                     <a:stretch>
                       <a:fillRect/>
                     </a:stretch>
                   </pic:blipFill>
-                  <pic:spPr>
+                  <pic:spPr bwMode="auto">
                     <a:xfrm>
                       <a:off x="0" y="0"/>
-                      <a:ext cx="5486400" cy="2678430"/>
+                      <a:ext cx="5486400" cy="2806810"/>
                     </a:xfrm>
                     <a:prstGeom prst="rect">
                       <a:avLst/>
                     </a:prstGeom>
+                    <a:noFill/>
+                    <a:ln>
+                      <a:noFill/>
+                    </a:ln>
                   </pic:spPr>
                 </pic:pic>
               </a:graphicData>
@@ -37211,7 +37218,10 @@
         <w:fldChar w:fldCharType="begin"/>
       </w:r>
       <w:r>
-        <w:instrText xml:space="preserve"> SEQ Figure \* ARABIC </w:instrText>
+        <w:instrText xml:space="preserve"> SEQ Figure \* A</w:instrText>
+      </w:r>
+      <w:r>
+        <w:instrText xml:space="preserve">RABIC </w:instrText>
       </w:r>
       <w:r>
         <w:fldChar w:fldCharType="separate"/>
@@ -37318,7 +37328,7 @@
         </m:r>
       </m:oMath>
       <w:r>
-        <w:t xml:space="preserve">, rather than to a particular serialization format understandable to standard programming languages or database systems. Hence </w:t>
+        <w:t xml:space="preserve">, rather than to a serialization format understandable to standard programming languages or database systems. Hence </w:t>
       </w:r>
       <w:r>
         <w:t>it contains only</w:t>
@@ -37335,7 +37345,14 @@
         <w:jc w:val="both"/>
       </w:pPr>
       <w:r>
-        <w:t>(2 byte) 'short', or (8 byte)'long'. Similarly it contains</w:t>
+        <w:lastRenderedPageBreak/>
+        <w:t xml:space="preserve">(2 byte) 'short', </w:t>
+      </w:r>
+      <w:r>
+        <w:t>and/or</w:t>
+      </w:r>
+      <w:r>
+        <w:t xml:space="preserve"> (8 byte)'long'. Similarly it contains</w:t>
       </w:r>
       <w:r>
         <w:t xml:space="preserve"> 'real' rather than 'float' or 'double</w:t>
@@ -37350,11 +37367,7 @@
         <w:t>)</w:t>
       </w:r>
       <w:r>
-        <w:t xml:space="preserve">'. This allows one to assign types to an attribute based on its </w:t>
-      </w:r>
-      <w:r>
-        <w:lastRenderedPageBreak/>
-        <w:t>semantics, rather than on application specific considerations. When using the model to annotate instances in a serialization, or representing its types in software</w:t>
+        <w:t>'. This allows one to assign types to an attribute based on its semantics, rather than on application specific considerations. When using the model to annotate instances in a serialization, or representing its types in software</w:t>
       </w:r>
       <w:r>
         <w:t>,</w:t>
@@ -37508,16 +37521,11 @@
         <w:t xml:space="preserve"> </w:t>
       </w:r>
       <w:r>
-        <w:t>Rationals are</w:t>
-      </w:r>
-      <w:r>
-        <w:t xml:space="preserve"> represented as a structured DataType with two attributes representing the numerator and denominator. In serializations alternative representations are allowed.</w:t>
-      </w:r>
-    </w:p>
-    <w:p>
-      <w:pPr>
-        <w:jc w:val="both"/>
-      </w:pPr>
+        <w:t>A serialization format is not specified for this datatype that is not commonly encountered in computer languages</w:t>
+      </w:r>
+      <w:r>
+        <w:t>.</w:t>
+      </w:r>
     </w:p>
     <w:p>
       <w:pPr>
@@ -37594,10 +37602,12 @@
         </m:r>
       </m:oMath>
       <w:r>
-        <w:t xml:space="preserve"> Complex numbers are represented by a structured DataType, with two attributes representing the real and imaginary parts of the number. In serializations alternative representations are allowed.</w:t>
-      </w:r>
-    </w:p>
-    <w:p/>
+        <w:t xml:space="preserve"> </w:t>
+      </w:r>
+      <w:r>
+        <w:t>A serialization format is not specified.</w:t>
+      </w:r>
+    </w:p>
     <w:p>
       <w:pPr>
         <w:pStyle w:val="Heading2"/>
@@ -37937,14 +37947,14 @@
       <w:pPr>
         <w:pStyle w:val="Heading1"/>
       </w:pPr>
-      <w:bookmarkStart w:id="187" w:name="_Ref474486174"/>
-      <w:bookmarkStart w:id="188" w:name="_Toc496076029"/>
-      <w:bookmarkStart w:id="189" w:name="_Ref496076042"/>
+      <w:bookmarkStart w:id="187" w:name="_Toc496076029"/>
+      <w:bookmarkStart w:id="188" w:name="_Ref496076042"/>
+      <w:bookmarkStart w:id="189" w:name="_Ref474486174"/>
       <w:r>
         <w:t>Procedure for defining data models in the IVOA</w:t>
       </w:r>
+      <w:bookmarkEnd w:id="187"/>
       <w:bookmarkEnd w:id="188"/>
-      <w:bookmarkEnd w:id="189"/>
     </w:p>
     <w:p>
       <w:pPr>
@@ -38847,9 +38857,9 @@
         <w:pStyle w:val="Heading1"/>
       </w:pPr>
       <w:bookmarkStart w:id="194" w:name="_Toc496076033"/>
-      <w:bookmarkEnd w:id="164"/>
       <w:bookmarkEnd w:id="165"/>
-      <w:bookmarkEnd w:id="187"/>
+      <w:bookmarkEnd w:id="166"/>
+      <w:bookmarkEnd w:id="189"/>
       <w:r>
         <w:t>References</w:t>
       </w:r>
@@ -39983,15 +39993,15 @@
       </w:pPr>
       <w:bookmarkStart w:id="227" w:name="_Ref373297309"/>
       <w:bookmarkStart w:id="228" w:name="_Ref384275604"/>
-      <w:bookmarkStart w:id="229" w:name="_Ref354399966"/>
-      <w:bookmarkStart w:id="230" w:name="_Toc496076034"/>
+      <w:bookmarkStart w:id="229" w:name="_Toc496076034"/>
+      <w:bookmarkStart w:id="230" w:name="_Ref354399966"/>
       <w:bookmarkEnd w:id="207"/>
       <w:r>
         <w:t>Relation to UML</w:t>
       </w:r>
       <w:bookmarkEnd w:id="227"/>
       <w:bookmarkEnd w:id="228"/>
-      <w:bookmarkEnd w:id="230"/>
+      <w:bookmarkEnd w:id="229"/>
     </w:p>
     <w:p>
       <w:pPr>
@@ -43924,18 +43934,18 @@
       </w:pPr>
       <w:bookmarkStart w:id="235" w:name="_Ref381074344"/>
       <w:bookmarkStart w:id="236" w:name="_Ref381074350"/>
-      <w:bookmarkStart w:id="237" w:name="_Ref355855013"/>
-      <w:bookmarkStart w:id="238" w:name="_Toc496076035"/>
+      <w:bookmarkStart w:id="237" w:name="_Toc496076035"/>
+      <w:bookmarkStart w:id="238" w:name="_Ref355855013"/>
       <w:r>
         <w:t>Mapping to serialization meta-models</w:t>
       </w:r>
       <w:bookmarkEnd w:id="235"/>
       <w:bookmarkEnd w:id="236"/>
+      <w:bookmarkEnd w:id="237"/>
+      <w:r>
+        <w:t xml:space="preserve"> </w:t>
+      </w:r>
       <w:bookmarkEnd w:id="238"/>
-      <w:r>
-        <w:t xml:space="preserve"> </w:t>
-      </w:r>
-      <w:bookmarkEnd w:id="237"/>
     </w:p>
     <w:p>
       <w:pPr>
@@ -45514,7 +45524,7 @@
       </w:pPr>
       <w:bookmarkStart w:id="241" w:name="_Ref373296828"/>
       <w:bookmarkStart w:id="242" w:name="_Toc496076036"/>
-      <w:bookmarkEnd w:id="229"/>
+      <w:bookmarkEnd w:id="230"/>
       <w:r>
         <w:t>vodml-id generation rules</w:t>
       </w:r>
@@ -50064,7 +50074,7 @@
         <w:rStyle w:val="PageNumber"/>
         <w:noProof/>
       </w:rPr>
-      <w:t>54</w:t>
+      <w:t>1</w:t>
     </w:r>
     <w:r>
       <w:rPr>
@@ -52931,6 +52941,7 @@
     <w:lsdException w:name="HTML Sample" w:semiHidden="1" w:unhideWhenUsed="1"/>
     <w:lsdException w:name="HTML Typewriter" w:semiHidden="1" w:unhideWhenUsed="1"/>
     <w:lsdException w:name="HTML Variable" w:semiHidden="1" w:unhideWhenUsed="1"/>
+    <w:lsdException w:name="Normal Table" w:semiHidden="1" w:unhideWhenUsed="1"/>
     <w:lsdException w:name="annotation subject" w:semiHidden="1" w:unhideWhenUsed="1"/>
     <w:lsdException w:name="No List" w:semiHidden="1" w:uiPriority="99" w:unhideWhenUsed="1"/>
     <w:lsdException w:name="Outline List 1" w:semiHidden="1" w:unhideWhenUsed="1"/>
@@ -52974,8 +52985,10 @@
     <w:lsdException w:name="Table Elegant" w:semiHidden="1" w:unhideWhenUsed="1"/>
     <w:lsdException w:name="Table Professional" w:semiHidden="1" w:unhideWhenUsed="1"/>
     <w:lsdException w:name="Table Subtle 1" w:semiHidden="1" w:unhideWhenUsed="1"/>
+    <w:lsdException w:name="Table Subtle 2" w:semiHidden="1" w:unhideWhenUsed="1"/>
     <w:lsdException w:name="Table Web 1" w:semiHidden="1" w:unhideWhenUsed="1"/>
     <w:lsdException w:name="Table Web 2" w:semiHidden="1" w:unhideWhenUsed="1"/>
+    <w:lsdException w:name="Table Web 3" w:semiHidden="1" w:unhideWhenUsed="1"/>
     <w:lsdException w:name="Balloon Text" w:semiHidden="1" w:unhideWhenUsed="1"/>
     <w:lsdException w:name="Table Grid" w:locked="1"/>
     <w:lsdException w:name="Table Theme" w:semiHidden="1" w:unhideWhenUsed="1"/>
@@ -54805,7 +54818,7 @@
 </file>
 
 <file path=customXml/itemProps1.xml><?xml version="1.0" encoding="utf-8"?>
-<ds:datastoreItem xmlns:ds="http://schemas.openxmlformats.org/officeDocument/2006/customXml" ds:itemID="{75614456-458D-4388-B8AA-BD5A4A5A1CAA}">
+<ds:datastoreItem xmlns:ds="http://schemas.openxmlformats.org/officeDocument/2006/customXml" ds:itemID="{EACDE090-1344-4AB9-9001-C29B29FBE5F3}">
   <ds:schemaRefs>
     <ds:schemaRef ds:uri="http://schemas.openxmlformats.org/officeDocument/2006/bibliography"/>
   </ds:schemaRefs>

</xml_diff>

<commit_message>
update to IVOA model location url, removed TBD.
</commit_message>
<xml_diff>
--- a/doc/VO-DML-PR-v1.0-20170925.docx
+++ b/doc/VO-DML-PR-v1.0-20170925.docx
@@ -1,6 +1,6 @@
 
 <file path=word/document.xml><?xml version="1.0" encoding="utf-8"?>
-<w:document xmlns:wpc="http://schemas.microsoft.com/office/word/2010/wordprocessingCanvas" xmlns:cx="http://schemas.microsoft.com/office/drawing/2014/chartex" xmlns:cx1="http://schemas.microsoft.com/office/drawing/2015/9/8/chartex" xmlns:cx2="http://schemas.microsoft.com/office/drawing/2015/10/21/chartex" xmlns:cx3="http://schemas.microsoft.com/office/drawing/2016/5/9/chartex" xmlns:cx4="http://schemas.microsoft.com/office/drawing/2016/5/10/chartex" xmlns:cx5="http://schemas.microsoft.com/office/drawing/2016/5/11/chartex" xmlns:cx6="http://schemas.microsoft.com/office/drawing/2016/5/12/chartex" xmlns:cx7="http://schemas.microsoft.com/office/drawing/2016/5/13/chartex" xmlns:cx8="http://schemas.microsoft.com/office/drawing/2016/5/14/chartex" xmlns:mc="http://schemas.openxmlformats.org/markup-compatibility/2006" xmlns:aink="http://schemas.microsoft.com/office/drawing/2016/ink" xmlns:am3d="http://schemas.microsoft.com/office/drawing/2017/model3d" xmlns:o="urn:schemas-microsoft-com:office:office" xmlns:r="http://schemas.openxmlformats.org/officeDocument/2006/relationships" xmlns:m="http://schemas.openxmlformats.org/officeDocument/2006/math" xmlns:v="urn:schemas-microsoft-com:vml" xmlns:wp14="http://schemas.microsoft.com/office/word/2010/wordprocessingDrawing" xmlns:wp="http://schemas.openxmlformats.org/drawingml/2006/wordprocessingDrawing" xmlns:w10="urn:schemas-microsoft-com:office:word" xmlns:w="http://schemas.openxmlformats.org/wordprocessingml/2006/main" xmlns:w14="http://schemas.microsoft.com/office/word/2010/wordml" xmlns:w15="http://schemas.microsoft.com/office/word/2012/wordml" xmlns:w16se="http://schemas.microsoft.com/office/word/2015/wordml/symex" xmlns:wpg="http://schemas.microsoft.com/office/word/2010/wordprocessingGroup" xmlns:wpi="http://schemas.microsoft.com/office/word/2010/wordprocessingInk" xmlns:wne="http://schemas.microsoft.com/office/word/2006/wordml" xmlns:wps="http://schemas.microsoft.com/office/word/2010/wordprocessingShape" mc:Ignorable="w14 w15 w16se wp14">
+<w:document xmlns:wpc="http://schemas.microsoft.com/office/word/2010/wordprocessingCanvas" xmlns:mc="http://schemas.openxmlformats.org/markup-compatibility/2006" xmlns:o="urn:schemas-microsoft-com:office:office" xmlns:r="http://schemas.openxmlformats.org/officeDocument/2006/relationships" xmlns:m="http://schemas.openxmlformats.org/officeDocument/2006/math" xmlns:v="urn:schemas-microsoft-com:vml" xmlns:wp14="http://schemas.microsoft.com/office/word/2010/wordprocessingDrawing" xmlns:wp="http://schemas.openxmlformats.org/drawingml/2006/wordprocessingDrawing" xmlns:w10="urn:schemas-microsoft-com:office:word" xmlns:w="http://schemas.openxmlformats.org/wordprocessingml/2006/main" xmlns:w14="http://schemas.microsoft.com/office/word/2010/wordml" xmlns:w15="http://schemas.microsoft.com/office/word/2012/wordml" xmlns:wpg="http://schemas.microsoft.com/office/word/2010/wordprocessingGroup" xmlns:wpi="http://schemas.microsoft.com/office/word/2010/wordprocessingInk" xmlns:wne="http://schemas.microsoft.com/office/word/2006/wordml" xmlns:wps="http://schemas.microsoft.com/office/word/2010/wordprocessingShape" mc:Ignorable="w14 w15 wp14">
   <w:body>
     <w:p>
       <w:pPr>
@@ -261,43 +261,41 @@
       <w:r>
         <w:t>-201</w:t>
       </w:r>
-      <w:bookmarkStart w:id="8" w:name="_GoBack"/>
       <w:r>
         <w:t>70</w:t>
       </w:r>
       <w:r>
         <w:t>925</w:t>
       </w:r>
+    </w:p>
+    <w:p>
+      <w:pPr>
+        <w:pStyle w:val="BodyText"/>
+        <w:jc w:val="both"/>
+      </w:pPr>
+      <w:bookmarkStart w:id="8" w:name="_Toc76460933"/>
+      <w:bookmarkStart w:id="9" w:name="_Toc76461116"/>
+      <w:bookmarkStart w:id="10" w:name="_Toc76461133"/>
+      <w:bookmarkStart w:id="11" w:name="_Toc76461191"/>
+      <w:bookmarkStart w:id="12" w:name="_Toc76461322"/>
+      <w:bookmarkStart w:id="13" w:name="_Toc76461524"/>
+      <w:bookmarkStart w:id="14" w:name="_Toc76461612"/>
+      <w:r>
+        <w:rPr>
+          <w:b/>
+        </w:rPr>
+        <w:t>Proposed Recommendation</w:t>
+      </w:r>
+      <w:r>
+        <w:t xml:space="preserve"> 20</w:t>
+      </w:r>
       <w:bookmarkEnd w:id="8"/>
-    </w:p>
-    <w:p>
-      <w:pPr>
-        <w:pStyle w:val="BodyText"/>
-        <w:jc w:val="both"/>
-      </w:pPr>
-      <w:bookmarkStart w:id="9" w:name="_Toc76460933"/>
-      <w:bookmarkStart w:id="10" w:name="_Toc76461116"/>
-      <w:bookmarkStart w:id="11" w:name="_Toc76461133"/>
-      <w:bookmarkStart w:id="12" w:name="_Toc76461191"/>
-      <w:bookmarkStart w:id="13" w:name="_Toc76461322"/>
-      <w:bookmarkStart w:id="14" w:name="_Toc76461524"/>
-      <w:bookmarkStart w:id="15" w:name="_Toc76461612"/>
-      <w:r>
-        <w:rPr>
-          <w:b/>
-        </w:rPr>
-        <w:t>Proposed Recommendation</w:t>
-      </w:r>
-      <w:r>
-        <w:t xml:space="preserve"> 20</w:t>
-      </w:r>
       <w:bookmarkEnd w:id="9"/>
       <w:bookmarkEnd w:id="10"/>
       <w:bookmarkEnd w:id="11"/>
       <w:bookmarkEnd w:id="12"/>
       <w:bookmarkEnd w:id="13"/>
       <w:bookmarkEnd w:id="14"/>
-      <w:bookmarkEnd w:id="15"/>
       <w:r>
         <w:t>17</w:t>
       </w:r>
@@ -512,16 +510,16 @@
         <w:pStyle w:val="BodyText"/>
         <w:jc w:val="both"/>
       </w:pPr>
-      <w:bookmarkStart w:id="16" w:name="_Toc76461117"/>
-      <w:bookmarkStart w:id="17" w:name="_Toc76461134"/>
+      <w:bookmarkStart w:id="15" w:name="_Toc76461117"/>
+      <w:bookmarkStart w:id="16" w:name="_Toc76461134"/>
       <w:r>
         <w:rPr>
           <w:b/>
         </w:rPr>
         <w:t>Abstract</w:t>
       </w:r>
+      <w:bookmarkEnd w:id="15"/>
       <w:bookmarkEnd w:id="16"/>
-      <w:bookmarkEnd w:id="17"/>
     </w:p>
     <w:p>
       <w:pPr>
@@ -827,16 +825,16 @@
           <w:b/>
         </w:rPr>
       </w:pPr>
-      <w:bookmarkStart w:id="18" w:name="_Toc76461118"/>
-      <w:bookmarkStart w:id="19" w:name="_Toc76461135"/>
+      <w:bookmarkStart w:id="17" w:name="_Toc76461118"/>
+      <w:bookmarkStart w:id="18" w:name="_Toc76461135"/>
       <w:r>
         <w:rPr>
           <w:b/>
         </w:rPr>
         <w:t>Status of This Document</w:t>
       </w:r>
+      <w:bookmarkEnd w:id="17"/>
       <w:bookmarkEnd w:id="18"/>
-      <w:bookmarkEnd w:id="19"/>
     </w:p>
     <w:p>
       <w:pPr>
@@ -920,8 +918,8 @@
           <w:b/>
         </w:rPr>
       </w:pPr>
-      <w:bookmarkStart w:id="20" w:name="_Toc76461120"/>
-      <w:bookmarkStart w:id="21" w:name="_Toc76461137"/>
+      <w:bookmarkStart w:id="19" w:name="_Toc76461120"/>
+      <w:bookmarkStart w:id="20" w:name="_Toc76461137"/>
       <w:r>
         <w:br w:type="page"/>
       </w:r>
@@ -932,8 +930,8 @@
         <w:lastRenderedPageBreak/>
         <w:t>Contents</w:t>
       </w:r>
+      <w:bookmarkEnd w:id="19"/>
       <w:bookmarkEnd w:id="20"/>
-      <w:bookmarkEnd w:id="21"/>
     </w:p>
     <w:p>
       <w:pPr>
@@ -10804,16 +10802,16 @@
       <w:pPr>
         <w:pStyle w:val="Heading1"/>
       </w:pPr>
-      <w:bookmarkStart w:id="22" w:name="_Ref493940785"/>
-      <w:bookmarkStart w:id="23" w:name="_Toc496075936"/>
+      <w:bookmarkStart w:id="21" w:name="_Ref493940785"/>
+      <w:bookmarkStart w:id="22" w:name="_Toc496075936"/>
       <w:r>
         <w:t>Introductio</w:t>
       </w:r>
       <w:r>
         <w:t>n</w:t>
       </w:r>
+      <w:bookmarkEnd w:id="21"/>
       <w:bookmarkEnd w:id="22"/>
-      <w:bookmarkEnd w:id="23"/>
     </w:p>
     <w:p>
       <w:pPr>
@@ -11289,11 +11287,11 @@
       <w:pPr>
         <w:pStyle w:val="Heading2"/>
       </w:pPr>
-      <w:bookmarkStart w:id="24" w:name="_Toc496075937"/>
+      <w:bookmarkStart w:id="23" w:name="_Toc496075937"/>
       <w:r>
         <w:t>The role in the IVOA architecture</w:t>
       </w:r>
-      <w:bookmarkEnd w:id="24"/>
+      <w:bookmarkEnd w:id="23"/>
     </w:p>
     <w:p>
       <w:r>
@@ -11387,11 +11385,11 @@
       <w:pPr>
         <w:pStyle w:val="Heading1"/>
       </w:pPr>
-      <w:bookmarkStart w:id="25" w:name="_Toc496075938"/>
+      <w:bookmarkStart w:id="24" w:name="_Toc496075938"/>
       <w:r>
         <w:t>Data Integration</w:t>
       </w:r>
-      <w:bookmarkEnd w:id="25"/>
+      <w:bookmarkEnd w:id="24"/>
       <w:r>
         <w:t xml:space="preserve"> </w:t>
       </w:r>
@@ -13324,7 +13322,7 @@
           <w:lang w:val="de-DE"/>
         </w:rPr>
       </w:pPr>
-      <w:bookmarkStart w:id="26" w:name="_Toc496075939"/>
+      <w:bookmarkStart w:id="25" w:name="_Toc496075939"/>
       <w:r>
         <w:rPr>
           <w:lang w:val="de-DE"/>
@@ -13355,7 +13353,7 @@
         </w:rPr>
         <w:t>ML/XML</w:t>
       </w:r>
-      <w:bookmarkEnd w:id="26"/>
+      <w:bookmarkEnd w:id="25"/>
     </w:p>
     <w:p>
       <w:pPr>
@@ -13664,144 +13662,144 @@
           <w:lang w:val="de-DE"/>
         </w:rPr>
       </w:pPr>
-      <w:bookmarkStart w:id="27" w:name="_Toc496075940"/>
+      <w:bookmarkStart w:id="26" w:name="_Toc496075940"/>
       <w:r>
         <w:rPr>
           <w:lang w:val="de-DE"/>
         </w:rPr>
         <w:t>VO-DML/XML + VO-DML/Schema</w:t>
       </w:r>
+      <w:bookmarkEnd w:id="26"/>
+    </w:p>
+    <w:p>
+      <w:pPr>
+        <w:jc w:val="both"/>
+      </w:pPr>
+      <w:r>
+        <w:t>For most use cases a</w:t>
+      </w:r>
+      <w:r>
+        <w:t xml:space="preserve"> VO-DML data model </w:t>
+      </w:r>
+      <w:r>
+        <w:t>must be serialized in a computer readable format. The serialization language to be used for this is referred to as VO-DML/</w:t>
+      </w:r>
+      <w:r>
+        <w:t>XML</w:t>
+      </w:r>
+      <w:r>
+        <w:t>. A VO-DML/XML document is an XML document that must conform to a formal syntax defined by an</w:t>
+      </w:r>
+      <w:r>
+        <w:t xml:space="preserve"> XML schema</w:t>
+      </w:r>
+      <w:r>
+        <w:rPr>
+          <w:rStyle w:val="FootnoteReference"/>
+        </w:rPr>
+        <w:footnoteReference w:id="12"/>
+      </w:r>
+      <w:r>
+        <w:t>,</w:t>
+      </w:r>
+      <w:r>
+        <w:t xml:space="preserve"> vo-dml.xsd</w:t>
+      </w:r>
+      <w:r>
+        <w:rPr>
+          <w:rStyle w:val="FootnoteReference"/>
+        </w:rPr>
+        <w:footnoteReference w:id="13"/>
+      </w:r>
+      <w:r>
+        <w:t xml:space="preserve"> and </w:t>
+      </w:r>
+      <w:r>
+        <w:t>must further validate under the rules defined in</w:t>
+      </w:r>
+      <w:r>
+        <w:t xml:space="preserve"> an associated Schematron file, vo-dml.sch.xml</w:t>
+      </w:r>
+      <w:r>
+        <w:rPr>
+          <w:rStyle w:val="FootnoteReference"/>
+        </w:rPr>
+        <w:footnoteReference w:id="14"/>
+      </w:r>
+      <w:r>
+        <w:t xml:space="preserve">. </w:t>
+      </w:r>
+      <w:r>
+        <w:t xml:space="preserve">These files implement all the concepts described in section </w:t>
+      </w:r>
+      <w:r>
+        <w:fldChar w:fldCharType="begin"/>
+      </w:r>
+      <w:r>
+        <w:instrText xml:space="preserve"> REF _Ref355424216 \r \h  \* MERGEFORMAT </w:instrText>
+      </w:r>
+      <w:r>
+        <w:fldChar w:fldCharType="separate"/>
+      </w:r>
+      <w:r>
+        <w:t xml:space="preserve">4 </w:t>
+      </w:r>
+      <w:r>
+        <w:fldChar w:fldCharType="end"/>
+      </w:r>
+      <w:r>
+        <w:t>The schema</w:t>
+      </w:r>
+      <w:r>
+        <w:t xml:space="preserve"> files</w:t>
+      </w:r>
+      <w:r>
+        <w:t xml:space="preserve"> </w:t>
+      </w:r>
+      <w:r>
+        <w:t>are</w:t>
+      </w:r>
+      <w:r>
+        <w:t xml:space="preserve"> self-documented as much as possible</w:t>
+      </w:r>
+      <w:r>
+        <w:t>, and in what follows only a few details of the overall design, focusing on technical aspects of the implementation, are given.</w:t>
+      </w:r>
+    </w:p>
+    <w:p>
+      <w:pPr>
+        <w:jc w:val="both"/>
+      </w:pPr>
+      <w:r>
+        <w:t xml:space="preserve">VO-DML/XML is a simple representation of a VO-DML model as an XML document. The fact that this specification defines a custom designed serialization language rather than using some existing language could be seen as an unnecessary complication. One </w:t>
+      </w:r>
+      <w:r>
+        <w:rPr>
+          <w:i/>
+        </w:rPr>
+        <w:t>could</w:t>
+      </w:r>
+      <w:r>
+        <w:t xml:space="preserve"> for example also consider using XMI as the standard for serializing VO-DML models. However, XMI is a rather unwieldy format that hides many of the features that are made explicit in this specification. Hence as a language from which to derive information of the model without very sophisticated tools it is ill-suited. Also one should not assume all users have access to a UML modeling tool that can support all the UML modeling features needed to create VO data models, and hand-editing XMI is nigh impossible. It is also foreseen that users may want to derive models from other representations (e.g. XML schema, or RDF) and XMI as target language for such a tool requires deep understanding of its format, which is not necessary for the simple language proposed here.</w:t>
+      </w:r>
+    </w:p>
+    <w:p>
+      <w:pPr>
+        <w:jc w:val="both"/>
+      </w:pPr>
+      <w:r>
+        <w:t xml:space="preserve">VO-DML/XML is a useful language for serializations, in particular because, being completely under control of the IVOA DM WG, it can be tailored to the requirements deriving from its usage in the IVOA. This provides more freedom to restrict the format and implement the appropriate constraints. This is formal in the sense that VO-DML/XML files MUST conform to these specifications. The implementation of VO-DML provided by these files is referred to as VO-DML/Schema. VO-DML/Schema is a direct implementation of the VO-UML profile: it exposes all modeling concepts explicitly, and ignores the many UML/XMI features that are not needed. </w:t>
+      </w:r>
+    </w:p>
+    <w:p>
+      <w:pPr>
+        <w:pStyle w:val="Heading2"/>
+      </w:pPr>
+      <w:bookmarkStart w:id="27" w:name="_Toc496075941"/>
+      <w:r>
+        <w:t>VO-DML + VO-UML</w:t>
+      </w:r>
       <w:bookmarkEnd w:id="27"/>
-    </w:p>
-    <w:p>
-      <w:pPr>
-        <w:jc w:val="both"/>
-      </w:pPr>
-      <w:r>
-        <w:t>For most use cases a</w:t>
-      </w:r>
-      <w:r>
-        <w:t xml:space="preserve"> VO-DML data model </w:t>
-      </w:r>
-      <w:r>
-        <w:t>must be serialized in a computer readable format. The serialization language to be used for this is referred to as VO-DML/</w:t>
-      </w:r>
-      <w:r>
-        <w:t>XML</w:t>
-      </w:r>
-      <w:r>
-        <w:t>. A VO-DML/XML document is an XML document that must conform to a formal syntax defined by an</w:t>
-      </w:r>
-      <w:r>
-        <w:t xml:space="preserve"> XML schema</w:t>
-      </w:r>
-      <w:r>
-        <w:rPr>
-          <w:rStyle w:val="FootnoteReference"/>
-        </w:rPr>
-        <w:footnoteReference w:id="12"/>
-      </w:r>
-      <w:r>
-        <w:t>,</w:t>
-      </w:r>
-      <w:r>
-        <w:t xml:space="preserve"> vo-dml.xsd</w:t>
-      </w:r>
-      <w:r>
-        <w:rPr>
-          <w:rStyle w:val="FootnoteReference"/>
-        </w:rPr>
-        <w:footnoteReference w:id="13"/>
-      </w:r>
-      <w:r>
-        <w:t xml:space="preserve"> and </w:t>
-      </w:r>
-      <w:r>
-        <w:t>must further validate under the rules defined in</w:t>
-      </w:r>
-      <w:r>
-        <w:t xml:space="preserve"> an associated Schematron file, vo-dml.sch.xml</w:t>
-      </w:r>
-      <w:r>
-        <w:rPr>
-          <w:rStyle w:val="FootnoteReference"/>
-        </w:rPr>
-        <w:footnoteReference w:id="14"/>
-      </w:r>
-      <w:r>
-        <w:t xml:space="preserve">. </w:t>
-      </w:r>
-      <w:r>
-        <w:t xml:space="preserve">These files implement all the concepts described in section </w:t>
-      </w:r>
-      <w:r>
-        <w:fldChar w:fldCharType="begin"/>
-      </w:r>
-      <w:r>
-        <w:instrText xml:space="preserve"> REF _Ref355424216 \r \h  \* MERGEFORMAT </w:instrText>
-      </w:r>
-      <w:r>
-        <w:fldChar w:fldCharType="separate"/>
-      </w:r>
-      <w:r>
-        <w:t xml:space="preserve">4 </w:t>
-      </w:r>
-      <w:r>
-        <w:fldChar w:fldCharType="end"/>
-      </w:r>
-      <w:r>
-        <w:t>The schema</w:t>
-      </w:r>
-      <w:r>
-        <w:t xml:space="preserve"> files</w:t>
-      </w:r>
-      <w:r>
-        <w:t xml:space="preserve"> </w:t>
-      </w:r>
-      <w:r>
-        <w:t>are</w:t>
-      </w:r>
-      <w:r>
-        <w:t xml:space="preserve"> self-documented as much as possible</w:t>
-      </w:r>
-      <w:r>
-        <w:t>, and in what follows only a few details of the overall design, focusing on technical aspects of the implementation, are given.</w:t>
-      </w:r>
-    </w:p>
-    <w:p>
-      <w:pPr>
-        <w:jc w:val="both"/>
-      </w:pPr>
-      <w:r>
-        <w:t xml:space="preserve">VO-DML/XML is a simple representation of a VO-DML model as an XML document. The fact that this specification defines a custom designed serialization language rather than using some existing language could be seen as an unnecessary complication. One </w:t>
-      </w:r>
-      <w:r>
-        <w:rPr>
-          <w:i/>
-        </w:rPr>
-        <w:t>could</w:t>
-      </w:r>
-      <w:r>
-        <w:t xml:space="preserve"> for example also consider using XMI as the standard for serializing VO-DML models. However, XMI is a rather unwieldy format that hides many of the features that are made explicit in this specification. Hence as a language from which to derive information of the model without very sophisticated tools it is ill-suited. Also one should not assume all users have access to a UML modeling tool that can support all the UML modeling features needed to create VO data models, and hand-editing XMI is nigh impossible. It is also foreseen that users may want to derive models from other representations (e.g. XML schema, or RDF) and XMI as target language for such a tool requires deep understanding of its format, which is not necessary for the simple language proposed here.</w:t>
-      </w:r>
-    </w:p>
-    <w:p>
-      <w:pPr>
-        <w:jc w:val="both"/>
-      </w:pPr>
-      <w:r>
-        <w:t xml:space="preserve">VO-DML/XML is a useful language for serializations, in particular because, being completely under control of the IVOA DM WG, it can be tailored to the requirements deriving from its usage in the IVOA. This provides more freedom to restrict the format and implement the appropriate constraints. This is formal in the sense that VO-DML/XML files MUST conform to these specifications. The implementation of VO-DML provided by these files is referred to as VO-DML/Schema. VO-DML/Schema is a direct implementation of the VO-UML profile: it exposes all modeling concepts explicitly, and ignores the many UML/XMI features that are not needed. </w:t>
-      </w:r>
-    </w:p>
-    <w:p>
-      <w:pPr>
-        <w:pStyle w:val="Heading2"/>
-      </w:pPr>
-      <w:bookmarkStart w:id="28" w:name="_Toc496075941"/>
-      <w:r>
-        <w:t>VO-DML + VO-UML</w:t>
-      </w:r>
-      <w:bookmarkEnd w:id="28"/>
     </w:p>
     <w:p>
       <w:pPr>
@@ -14072,11 +14070,11 @@
       <w:pPr>
         <w:pStyle w:val="Heading2"/>
       </w:pPr>
-      <w:bookmarkStart w:id="29" w:name="_Toc496075942"/>
+      <w:bookmarkStart w:id="28" w:name="_Toc496075942"/>
       <w:r>
         <w:t>This specification</w:t>
       </w:r>
-      <w:bookmarkEnd w:id="29"/>
+      <w:bookmarkEnd w:id="28"/>
       <w:r>
         <w:t xml:space="preserve"> </w:t>
       </w:r>
@@ -14914,9 +14912,9 @@
       <w:pPr>
         <w:pStyle w:val="Heading1"/>
       </w:pPr>
-      <w:bookmarkStart w:id="30" w:name="_Ref384275050"/>
-      <w:bookmarkStart w:id="31" w:name="_Ref355424216"/>
-      <w:bookmarkStart w:id="32" w:name="_Toc496075943"/>
+      <w:bookmarkStart w:id="29" w:name="_Ref384275050"/>
+      <w:bookmarkStart w:id="30" w:name="_Ref355424216"/>
+      <w:bookmarkStart w:id="31" w:name="_Toc496075943"/>
       <w:r>
         <w:t xml:space="preserve">VO-DML </w:t>
       </w:r>
@@ -14926,15 +14924,15 @@
       <w:r>
         <w:t>Specification</w:t>
       </w:r>
+      <w:bookmarkEnd w:id="29"/>
+      <w:r>
+        <w:t xml:space="preserve"> </w:t>
+      </w:r>
       <w:bookmarkEnd w:id="30"/>
       <w:r>
-        <w:t xml:space="preserve"> </w:t>
+        <w:t>[NORMATIVE]</w:t>
       </w:r>
       <w:bookmarkEnd w:id="31"/>
-      <w:r>
-        <w:t>[NORMATIVE]</w:t>
-      </w:r>
-      <w:bookmarkEnd w:id="32"/>
     </w:p>
     <w:p>
       <w:pPr>
@@ -15117,32 +15115,19 @@
         <w:pStyle w:val="Caption"/>
         <w:jc w:val="both"/>
       </w:pPr>
-      <w:bookmarkStart w:id="33" w:name="_Ref410024479"/>
+      <w:bookmarkStart w:id="32" w:name="_Ref410024479"/>
       <w:r>
         <w:t xml:space="preserve">Figure </w:t>
       </w:r>
-      <w:r>
-        <w:fldChar w:fldCharType="begin"/>
-      </w:r>
-      <w:r>
-        <w:instrText xml:space="preserve"> SEQ Figure \* ARABIC </w:instrText>
-      </w:r>
-      <w:r>
-        <w:fldChar w:fldCharType="separate"/>
-      </w:r>
-      <w:r>
-        <w:rPr>
-          <w:noProof/>
-        </w:rPr>
-        <w:t>1</w:t>
-      </w:r>
-      <w:r>
-        <w:rPr>
-          <w:noProof/>
-        </w:rPr>
-        <w:fldChar w:fldCharType="end"/>
-      </w:r>
-      <w:bookmarkEnd w:id="33"/>
+      <w:fldSimple w:instr=" SEQ Figure \* ARABIC ">
+        <w:r>
+          <w:rPr>
+            <w:noProof/>
+          </w:rPr>
+          <w:t>1</w:t>
+        </w:r>
+      </w:fldSimple>
+      <w:bookmarkEnd w:id="32"/>
       <w:r>
         <w:rPr>
           <w:noProof/>
@@ -15406,32 +15391,19 @@
         <w:pStyle w:val="Caption"/>
         <w:jc w:val="both"/>
       </w:pPr>
-      <w:bookmarkStart w:id="34" w:name="_Ref469906796"/>
+      <w:bookmarkStart w:id="33" w:name="_Ref469906796"/>
       <w:r>
         <w:t xml:space="preserve">Figure </w:t>
       </w:r>
-      <w:r>
-        <w:fldChar w:fldCharType="begin"/>
-      </w:r>
-      <w:r>
-        <w:instrText xml:space="preserve"> SEQ Figure \* ARABIC </w:instrText>
-      </w:r>
-      <w:r>
-        <w:fldChar w:fldCharType="separate"/>
-      </w:r>
-      <w:r>
-        <w:rPr>
-          <w:noProof/>
-        </w:rPr>
-        <w:t>2</w:t>
-      </w:r>
-      <w:r>
-        <w:rPr>
-          <w:noProof/>
-        </w:rPr>
-        <w:fldChar w:fldCharType="end"/>
-      </w:r>
-      <w:bookmarkEnd w:id="34"/>
+      <w:fldSimple w:instr=" SEQ Figure \* ARABIC ">
+        <w:r>
+          <w:rPr>
+            <w:noProof/>
+          </w:rPr>
+          <w:t>2</w:t>
+        </w:r>
+      </w:fldSimple>
+      <w:bookmarkEnd w:id="33"/>
       <w:r>
         <w:rPr>
           <w:noProof/>
@@ -15548,84 +15520,68 @@
       <w:pPr>
         <w:pStyle w:val="Caption"/>
       </w:pPr>
-      <w:bookmarkStart w:id="35" w:name="_Ref410025275"/>
+      <w:bookmarkStart w:id="34" w:name="_Ref410025275"/>
       <w:r>
         <w:t xml:space="preserve">Figure </w:t>
       </w:r>
-      <w:r>
-        <w:fldChar w:fldCharType="begin"/>
-      </w:r>
-      <w:r>
-        <w:instrText xml:space="preserve"> SEQ Figur</w:instrText>
-      </w:r>
-      <w:r>
-        <w:instrText xml:space="preserve">e \* ARABIC </w:instrText>
-      </w:r>
-      <w:r>
-        <w:fldChar w:fldCharType="separate"/>
-      </w:r>
-      <w:r>
-        <w:rPr>
-          <w:noProof/>
-        </w:rPr>
-        <w:t>3</w:t>
-      </w:r>
-      <w:r>
-        <w:rPr>
-          <w:noProof/>
-        </w:rPr>
-        <w:fldChar w:fldCharType="end"/>
-      </w:r>
+      <w:fldSimple w:instr=" SEQ Figure \* ARABIC ">
+        <w:r>
+          <w:rPr>
+            <w:noProof/>
+          </w:rPr>
+          <w:t>3</w:t>
+        </w:r>
+      </w:fldSimple>
+      <w:bookmarkEnd w:id="34"/>
+      <w:r>
+        <w:t xml:space="preserve"> </w:t>
+      </w:r>
+      <w:r>
+        <w:t>D</w:t>
+      </w:r>
+      <w:r>
+        <w:t>etailed v</w:t>
+      </w:r>
+      <w:r>
+        <w:t xml:space="preserve">iew of the meta-model hierarchy below </w:t>
+      </w:r>
+      <w:r>
+        <w:rPr>
+          <w:i/>
+        </w:rPr>
+        <w:t>ReferableElement</w:t>
+      </w:r>
+      <w:r>
+        <w:t>. Composition and reference relation are indicated as well as attributes.</w:t>
+      </w:r>
+    </w:p>
+    <w:p/>
+    <w:p>
+      <w:pPr>
+        <w:jc w:val="both"/>
+      </w:pPr>
+    </w:p>
+    <w:p>
+      <w:pPr>
+        <w:pStyle w:val="Heading2"/>
+      </w:pPr>
+      <w:bookmarkStart w:id="35" w:name="_ReferencableElement_2"/>
+      <w:bookmarkStart w:id="36" w:name="_ReferableElement"/>
+      <w:bookmarkStart w:id="37" w:name="_Toc496075944"/>
+      <w:bookmarkStart w:id="38" w:name="_Ref373296078"/>
       <w:bookmarkEnd w:id="35"/>
+      <w:bookmarkEnd w:id="36"/>
+      <w:r>
+        <w:rPr>
+          <w:i/>
+        </w:rPr>
+        <w:t>ReferableElement</w:t>
+      </w:r>
+      <w:bookmarkEnd w:id="37"/>
       <w:r>
         <w:t xml:space="preserve"> </w:t>
       </w:r>
-      <w:r>
-        <w:t>D</w:t>
-      </w:r>
-      <w:r>
-        <w:t>etailed v</w:t>
-      </w:r>
-      <w:r>
-        <w:t xml:space="preserve">iew of the meta-model hierarchy below </w:t>
-      </w:r>
-      <w:r>
-        <w:rPr>
-          <w:i/>
-        </w:rPr>
-        <w:t>ReferableElement</w:t>
-      </w:r>
-      <w:r>
-        <w:t>. Composition and reference relation are indicated as well as attributes.</w:t>
-      </w:r>
-    </w:p>
-    <w:p/>
-    <w:p>
-      <w:pPr>
-        <w:jc w:val="both"/>
-      </w:pPr>
-    </w:p>
-    <w:p>
-      <w:pPr>
-        <w:pStyle w:val="Heading2"/>
-      </w:pPr>
-      <w:bookmarkStart w:id="36" w:name="_ReferencableElement_2"/>
-      <w:bookmarkStart w:id="37" w:name="_ReferableElement"/>
-      <w:bookmarkStart w:id="38" w:name="_Toc496075944"/>
-      <w:bookmarkStart w:id="39" w:name="_Ref373296078"/>
-      <w:bookmarkEnd w:id="36"/>
-      <w:bookmarkEnd w:id="37"/>
-      <w:r>
-        <w:rPr>
-          <w:i/>
-        </w:rPr>
-        <w:t>ReferableElement</w:t>
-      </w:r>
       <w:bookmarkEnd w:id="38"/>
-      <w:r>
-        <w:t xml:space="preserve"> </w:t>
-      </w:r>
-      <w:bookmarkEnd w:id="39"/>
     </w:p>
     <w:p>
       <w:pPr>
@@ -16204,27 +16160,14 @@
       <w:r>
         <w:t xml:space="preserve">Figure </w:t>
       </w:r>
-      <w:r>
-        <w:fldChar w:fldCharType="begin"/>
-      </w:r>
-      <w:r>
-        <w:instrText xml:space="preserve"> SEQ Figure \* ARABIC </w:instrText>
-      </w:r>
-      <w:r>
-        <w:fldChar w:fldCharType="separate"/>
-      </w:r>
-      <w:r>
-        <w:rPr>
-          <w:noProof/>
-        </w:rPr>
-        <w:t>4</w:t>
-      </w:r>
-      <w:r>
-        <w:rPr>
-          <w:noProof/>
-        </w:rPr>
-        <w:fldChar w:fldCharType="end"/>
-      </w:r>
+      <w:fldSimple w:instr=" SEQ Figure \* ARABIC ">
+        <w:r>
+          <w:rPr>
+            <w:noProof/>
+          </w:rPr>
+          <w:t>4</w:t>
+        </w:r>
+      </w:fldSimple>
       <w:r>
         <w:t xml:space="preserve"> VO-UML type with an explicit &lt;&lt;modelelement&gt;&gt; stereotype. This allows one to explicitly assign a vodml-id, possibly overriding the one that would be automatically assigned using the algorithm in </w:t>
       </w:r>
@@ -16563,19 +16506,19 @@
       <w:pPr>
         <w:pStyle w:val="Heading3"/>
       </w:pPr>
-      <w:bookmarkStart w:id="40" w:name="_ReferencableElement.vodml-id_:_Elem"/>
-      <w:bookmarkStart w:id="41" w:name="_Toc496075945"/>
+      <w:bookmarkStart w:id="39" w:name="_ReferencableElement.vodml-id_:_Elem"/>
+      <w:bookmarkStart w:id="40" w:name="_Toc496075945"/>
+      <w:bookmarkEnd w:id="39"/>
+      <w:r>
+        <w:t xml:space="preserve">vodml-id : </w:t>
+      </w:r>
+      <w:r>
+        <w:t>VODML</w:t>
+      </w:r>
+      <w:r>
+        <w:t>ID [1]</w:t>
+      </w:r>
       <w:bookmarkEnd w:id="40"/>
-      <w:r>
-        <w:t xml:space="preserve">vodml-id : </w:t>
-      </w:r>
-      <w:r>
-        <w:t>VODML</w:t>
-      </w:r>
-      <w:r>
-        <w:t>ID [1]</w:t>
-      </w:r>
-      <w:bookmarkEnd w:id="41"/>
     </w:p>
     <w:p>
       <w:pPr>
@@ -16689,7 +16632,7 @@
       <w:pPr>
         <w:pStyle w:val="Heading3"/>
       </w:pPr>
-      <w:bookmarkStart w:id="42" w:name="_Toc496075946"/>
+      <w:bookmarkStart w:id="41" w:name="_Toc496075946"/>
       <w:r>
         <w:t xml:space="preserve">name : </w:t>
       </w:r>
@@ -16702,6 +16645,122 @@
       <w:r>
         <w:t xml:space="preserve"> [1]</w:t>
       </w:r>
+      <w:bookmarkEnd w:id="41"/>
+    </w:p>
+    <w:p>
+      <w:pPr>
+        <w:jc w:val="both"/>
+      </w:pPr>
+      <w:r>
+        <w:t xml:space="preserve">The name of the </w:t>
+      </w:r>
+      <w:r>
+        <w:t>model element</w:t>
+      </w:r>
+      <w:r>
+        <w:t xml:space="preserve">. </w:t>
+      </w:r>
+      <w:r>
+        <w:t>The name MUST conform to the following XML Schema pattern defined in the VO-DML/XSD:</w:t>
+      </w:r>
+    </w:p>
+    <w:p>
+      <w:pPr>
+        <w:ind w:left="1017" w:firstLine="113"/>
+        <w:jc w:val="both"/>
+        <w:rPr>
+          <w:rFonts w:ascii="Courier New" w:hAnsi="Courier New" w:cs="Courier New"/>
+        </w:rPr>
+      </w:pPr>
+      <w:r>
+        <w:rPr>
+          <w:rFonts w:ascii="Courier New" w:hAnsi="Courier New" w:cs="Courier New"/>
+        </w:rPr>
+        <w:t>[a-zA-Z]</w:t>
+      </w:r>
+      <w:r>
+        <w:rPr>
+          <w:rFonts w:ascii="Courier New" w:hAnsi="Courier New" w:cs="Courier New"/>
+        </w:rPr>
+        <w:t>[a-zA-Z</w:t>
+      </w:r>
+      <w:r>
+        <w:rPr>
+          <w:rFonts w:ascii="Courier New" w:hAnsi="Courier New" w:cs="Courier New"/>
+        </w:rPr>
+        <w:t>0-9</w:t>
+      </w:r>
+      <w:r>
+        <w:rPr>
+          <w:rFonts w:ascii="Courier New" w:hAnsi="Courier New" w:cs="Courier New"/>
+        </w:rPr>
+        <w:t>_]*</w:t>
+      </w:r>
+    </w:p>
+    <w:p>
+      <w:pPr>
+        <w:jc w:val="both"/>
+        <w:rPr>
+          <w:rFonts w:ascii="Courier New" w:hAnsi="Courier New" w:cs="Courier New"/>
+        </w:rPr>
+      </w:pPr>
+      <w:r>
+        <w:t xml:space="preserve">Names are often restricted by uniqueness constraints in subclasses of </w:t>
+      </w:r>
+      <w:r>
+        <w:rPr>
+          <w:b/>
+        </w:rPr>
+        <w:t>ReferableElement</w:t>
+      </w:r>
+      <w:r>
+        <w:t xml:space="preserve">. For examples names of </w:t>
+      </w:r>
+      <w:r>
+        <w:rPr>
+          <w:b/>
+        </w:rPr>
+        <w:t>Types</w:t>
+      </w:r>
+      <w:r>
+        <w:t xml:space="preserve"> must be unique within their containing </w:t>
+      </w:r>
+      <w:r>
+        <w:rPr>
+          <w:b/>
+        </w:rPr>
+        <w:t>Package</w:t>
+      </w:r>
+      <w:r>
+        <w:t xml:space="preserve">, </w:t>
+      </w:r>
+      <w:r>
+        <w:rPr>
+          <w:b/>
+        </w:rPr>
+        <w:t>Role</w:t>
+      </w:r>
+      <w:r>
+        <w:t xml:space="preserve"> names must be unique within their containing </w:t>
+      </w:r>
+      <w:r>
+        <w:rPr>
+          <w:b/>
+        </w:rPr>
+        <w:t>Type</w:t>
+      </w:r>
+      <w:r>
+        <w:t xml:space="preserve"> etc.</w:t>
+      </w:r>
+    </w:p>
+    <w:p>
+      <w:pPr>
+        <w:pStyle w:val="Heading3"/>
+      </w:pPr>
+      <w:bookmarkStart w:id="42" w:name="_Toc496075947"/>
+      <w:r>
+        <w:t>description : string [0..1]</w:t>
+      </w:r>
       <w:bookmarkEnd w:id="42"/>
     </w:p>
     <w:p>
@@ -16709,170 +16768,54 @@
         <w:jc w:val="both"/>
       </w:pPr>
       <w:r>
-        <w:t xml:space="preserve">The name of the </w:t>
-      </w:r>
-      <w:r>
-        <w:t>model element</w:t>
-      </w:r>
-      <w:r>
-        <w:t xml:space="preserve">. </w:t>
-      </w:r>
-      <w:r>
-        <w:t>The name MUST conform to the following XML Schema pattern defined in the VO-DML/XSD:</w:t>
-      </w:r>
-    </w:p>
-    <w:p>
-      <w:pPr>
-        <w:ind w:left="1017" w:firstLine="113"/>
-        <w:jc w:val="both"/>
-        <w:rPr>
-          <w:rFonts w:ascii="Courier New" w:hAnsi="Courier New" w:cs="Courier New"/>
-        </w:rPr>
-      </w:pPr>
-      <w:r>
-        <w:rPr>
-          <w:rFonts w:ascii="Courier New" w:hAnsi="Courier New" w:cs="Courier New"/>
-        </w:rPr>
-        <w:t>[a-zA-Z]</w:t>
-      </w:r>
-      <w:r>
-        <w:rPr>
-          <w:rFonts w:ascii="Courier New" w:hAnsi="Courier New" w:cs="Courier New"/>
-        </w:rPr>
-        <w:t>[a-zA-Z</w:t>
-      </w:r>
-      <w:r>
-        <w:rPr>
-          <w:rFonts w:ascii="Courier New" w:hAnsi="Courier New" w:cs="Courier New"/>
-        </w:rPr>
-        <w:t>0-9</w:t>
-      </w:r>
-      <w:r>
-        <w:rPr>
-          <w:rFonts w:ascii="Courier New" w:hAnsi="Courier New" w:cs="Courier New"/>
-        </w:rPr>
-        <w:t>_]*</w:t>
-      </w:r>
-    </w:p>
-    <w:p>
-      <w:pPr>
-        <w:jc w:val="both"/>
-        <w:rPr>
-          <w:rFonts w:ascii="Courier New" w:hAnsi="Courier New" w:cs="Courier New"/>
-        </w:rPr>
-      </w:pPr>
-      <w:r>
-        <w:t xml:space="preserve">Names are often restricted by uniqueness constraints in subclasses of </w:t>
-      </w:r>
-      <w:r>
-        <w:rPr>
-          <w:b/>
-        </w:rPr>
-        <w:t>ReferableElement</w:t>
-      </w:r>
-      <w:r>
-        <w:t xml:space="preserve">. For examples names of </w:t>
-      </w:r>
-      <w:r>
-        <w:rPr>
-          <w:b/>
-        </w:rPr>
-        <w:t>Types</w:t>
-      </w:r>
-      <w:r>
-        <w:t xml:space="preserve"> must be unique within their containing </w:t>
-      </w:r>
-      <w:r>
-        <w:rPr>
-          <w:b/>
-        </w:rPr>
-        <w:t>Package</w:t>
-      </w:r>
-      <w:r>
-        <w:t xml:space="preserve">, </w:t>
-      </w:r>
-      <w:r>
-        <w:rPr>
-          <w:b/>
-        </w:rPr>
-        <w:t>Role</w:t>
-      </w:r>
-      <w:r>
-        <w:t xml:space="preserve"> names must be unique within their containing </w:t>
-      </w:r>
-      <w:r>
-        <w:rPr>
-          <w:b/>
-        </w:rPr>
-        <w:t>Type</w:t>
-      </w:r>
-      <w:r>
-        <w:t xml:space="preserve"> etc.</w:t>
-      </w:r>
-    </w:p>
-    <w:p>
-      <w:pPr>
-        <w:pStyle w:val="Heading3"/>
-      </w:pPr>
-      <w:bookmarkStart w:id="43" w:name="_Toc496075947"/>
-      <w:r>
-        <w:t>description : string [0..1]</w:t>
-      </w:r>
+        <w:t xml:space="preserve">Human readable description of the model element. Note the multiplicity constraints. In principle every model element SHOULD have a meaningful description, but no tool will be able to check </w:t>
+      </w:r>
+      <w:r>
+        <w:t>whether</w:t>
+      </w:r>
+      <w:r>
+        <w:t xml:space="preserve"> a </w:t>
+      </w:r>
+      <w:r>
+        <w:t xml:space="preserve">certain </w:t>
+      </w:r>
+      <w:r>
+        <w:t xml:space="preserve">description is correct. Since a meaningless string can easily be provided if one wants to evade a possible not null constraint, the description </w:t>
+      </w:r>
+      <w:r>
+        <w:t>may</w:t>
+      </w:r>
+      <w:r>
+        <w:t xml:space="preserve"> be </w:t>
+      </w:r>
+      <w:r>
+        <w:t>null</w:t>
+      </w:r>
+      <w:r>
+        <w:t>.</w:t>
+      </w:r>
+    </w:p>
+    <w:p>
+      <w:pPr>
+        <w:jc w:val="both"/>
+      </w:pPr>
+    </w:p>
+    <w:p>
+      <w:pPr>
+        <w:jc w:val="both"/>
+      </w:pPr>
+    </w:p>
+    <w:p>
+      <w:pPr>
+        <w:pStyle w:val="Heading2"/>
+      </w:pPr>
+      <w:bookmarkStart w:id="43" w:name="_ElementRef_1"/>
+      <w:bookmarkStart w:id="44" w:name="_Toc496075948"/>
       <w:bookmarkEnd w:id="43"/>
-    </w:p>
-    <w:p>
-      <w:pPr>
-        <w:jc w:val="both"/>
-      </w:pPr>
-      <w:r>
-        <w:t xml:space="preserve">Human readable description of the model element. Note the multiplicity constraints. In principle every model element SHOULD have a meaningful description, but no tool will be able to check </w:t>
-      </w:r>
-      <w:r>
-        <w:t>whether</w:t>
-      </w:r>
-      <w:r>
-        <w:t xml:space="preserve"> a </w:t>
-      </w:r>
-      <w:r>
-        <w:t xml:space="preserve">certain </w:t>
-      </w:r>
-      <w:r>
-        <w:t xml:space="preserve">description is correct. Since a meaningless string can easily be provided if one wants to evade a possible not null constraint, the description </w:t>
-      </w:r>
-      <w:r>
-        <w:t>may</w:t>
-      </w:r>
-      <w:r>
-        <w:t xml:space="preserve"> be </w:t>
-      </w:r>
-      <w:r>
-        <w:t>null</w:t>
-      </w:r>
-      <w:r>
-        <w:t>.</w:t>
-      </w:r>
-    </w:p>
-    <w:p>
-      <w:pPr>
-        <w:jc w:val="both"/>
-      </w:pPr>
-    </w:p>
-    <w:p>
-      <w:pPr>
-        <w:jc w:val="both"/>
-      </w:pPr>
-    </w:p>
-    <w:p>
-      <w:pPr>
-        <w:pStyle w:val="Heading2"/>
-      </w:pPr>
-      <w:bookmarkStart w:id="44" w:name="_ElementRef_1"/>
-      <w:bookmarkStart w:id="45" w:name="_Toc496075948"/>
+      <w:r>
+        <w:t>ElementRef</w:t>
+      </w:r>
       <w:bookmarkEnd w:id="44"/>
-      <w:r>
-        <w:t>ElementRef</w:t>
-      </w:r>
-      <w:bookmarkEnd w:id="45"/>
     </w:p>
     <w:p>
       <w:pPr>
@@ -17398,9 +17341,9 @@
       <w:pPr>
         <w:pStyle w:val="Heading3"/>
       </w:pPr>
-      <w:bookmarkStart w:id="46" w:name="_Ref419530944"/>
-      <w:bookmarkStart w:id="47" w:name="_Ref419530997"/>
-      <w:bookmarkStart w:id="48" w:name="_Toc496075949"/>
+      <w:bookmarkStart w:id="45" w:name="_Ref419530944"/>
+      <w:bookmarkStart w:id="46" w:name="_Ref419530997"/>
+      <w:bookmarkStart w:id="47" w:name="_Toc496075949"/>
       <w:r>
         <w:t>vodml-ref</w:t>
       </w:r>
@@ -17416,9 +17359,9 @@
       <w:r>
         <w:t xml:space="preserve"> [1]</w:t>
       </w:r>
+      <w:bookmarkEnd w:id="45"/>
       <w:bookmarkEnd w:id="46"/>
       <w:bookmarkEnd w:id="47"/>
-      <w:bookmarkEnd w:id="48"/>
     </w:p>
     <w:p>
       <w:pPr>
@@ -17483,9 +17426,9 @@
           <w:rFonts w:cs="Arial"/>
         </w:rPr>
       </w:pPr>
-      <w:bookmarkStart w:id="49" w:name="_Package_extends_ReferencableElement"/>
-      <w:bookmarkStart w:id="50" w:name="_Toc496075950"/>
-      <w:bookmarkEnd w:id="49"/>
+      <w:bookmarkStart w:id="48" w:name="_Package_extends_ReferencableElement"/>
+      <w:bookmarkStart w:id="49" w:name="_Toc496075950"/>
+      <w:bookmarkEnd w:id="48"/>
       <w:r>
         <w:t xml:space="preserve">Package extends </w:t>
       </w:r>
@@ -17498,7 +17441,7 @@
           </w:rPr>
           <w:t>ReferableElement</w:t>
         </w:r>
-        <w:bookmarkEnd w:id="50"/>
+        <w:bookmarkEnd w:id="49"/>
       </w:hyperlink>
     </w:p>
     <w:p>
@@ -17708,32 +17651,19 @@
           <w:noProof/>
         </w:rPr>
       </w:pPr>
-      <w:bookmarkStart w:id="51" w:name="_Ref381509980"/>
+      <w:bookmarkStart w:id="50" w:name="_Ref381509980"/>
       <w:r>
         <w:t xml:space="preserve">Figure </w:t>
       </w:r>
-      <w:r>
-        <w:fldChar w:fldCharType="begin"/>
-      </w:r>
-      <w:r>
-        <w:instrText xml:space="preserve"> SEQ Figure \* ARABIC </w:instrText>
-      </w:r>
-      <w:r>
-        <w:fldChar w:fldCharType="separate"/>
-      </w:r>
-      <w:r>
-        <w:rPr>
-          <w:noProof/>
-        </w:rPr>
-        <w:t>5</w:t>
-      </w:r>
-      <w:r>
-        <w:rPr>
-          <w:noProof/>
-        </w:rPr>
-        <w:fldChar w:fldCharType="end"/>
-      </w:r>
-      <w:bookmarkEnd w:id="51"/>
+      <w:fldSimple w:instr=" SEQ Figure \* ARABIC ">
+        <w:r>
+          <w:rPr>
+            <w:noProof/>
+          </w:rPr>
+          <w:t>5</w:t>
+        </w:r>
+      </w:fldSimple>
+      <w:bookmarkEnd w:id="50"/>
       <w:r>
         <w:t xml:space="preserve"> A package is represented by a tabbed rectangle. Types belonging to it can be drawn inside it.</w:t>
       </w:r>
@@ -18485,7 +18415,7 @@
       <w:pPr>
         <w:pStyle w:val="Heading3"/>
       </w:pPr>
-      <w:bookmarkStart w:id="52" w:name="_Toc496075951"/>
+      <w:bookmarkStart w:id="51" w:name="_Toc496075951"/>
       <w:r>
         <w:t>objectType : ObjectType</w:t>
       </w:r>
@@ -18514,7 +18444,7 @@
       <w:r>
         <w:t xml:space="preserve">  [0..*]</w:t>
       </w:r>
-      <w:bookmarkEnd w:id="52"/>
+      <w:bookmarkEnd w:id="51"/>
     </w:p>
     <w:p>
       <w:pPr>
@@ -18528,7 +18458,7 @@
       <w:pPr>
         <w:pStyle w:val="Heading3"/>
       </w:pPr>
-      <w:bookmarkStart w:id="53" w:name="_Toc496075952"/>
+      <w:bookmarkStart w:id="52" w:name="_Toc496075952"/>
       <w:r>
         <w:t>dataType : DataType</w:t>
       </w:r>
@@ -18557,7 +18487,7 @@
       <w:r>
         <w:t xml:space="preserve"> [0..*]</w:t>
       </w:r>
-      <w:bookmarkEnd w:id="53"/>
+      <w:bookmarkEnd w:id="52"/>
     </w:p>
     <w:p>
       <w:pPr>
@@ -18571,7 +18501,7 @@
       <w:pPr>
         <w:pStyle w:val="Heading3"/>
       </w:pPr>
-      <w:bookmarkStart w:id="54" w:name="_Toc496075953"/>
+      <w:bookmarkStart w:id="53" w:name="_Toc496075953"/>
       <w:r>
         <w:t>primitiveType : PrimitiveType</w:t>
       </w:r>
@@ -18600,7 +18530,7 @@
       <w:r>
         <w:t xml:space="preserve"> [0..*]</w:t>
       </w:r>
-      <w:bookmarkEnd w:id="54"/>
+      <w:bookmarkEnd w:id="53"/>
     </w:p>
     <w:p>
       <w:pPr>
@@ -18614,7 +18544,7 @@
       <w:pPr>
         <w:pStyle w:val="Heading3"/>
       </w:pPr>
-      <w:bookmarkStart w:id="55" w:name="_Toc496075954"/>
+      <w:bookmarkStart w:id="54" w:name="_Toc496075954"/>
       <w:r>
         <w:t>enumeration : Enumeration</w:t>
       </w:r>
@@ -18643,7 +18573,7 @@
       <w:r>
         <w:t xml:space="preserve"> [0..*]</w:t>
       </w:r>
-      <w:bookmarkEnd w:id="55"/>
+      <w:bookmarkEnd w:id="54"/>
     </w:p>
     <w:p>
       <w:pPr>
@@ -18657,7 +18587,7 @@
       <w:pPr>
         <w:pStyle w:val="Heading3"/>
       </w:pPr>
-      <w:bookmarkStart w:id="56" w:name="_Toc496075955"/>
+      <w:bookmarkStart w:id="55" w:name="_Toc496075955"/>
       <w:r>
         <w:t>package : Package</w:t>
       </w:r>
@@ -18686,32 +18616,32 @@
       <w:r>
         <w:t xml:space="preserve"> [0..*]</w:t>
       </w:r>
+      <w:bookmarkEnd w:id="55"/>
+    </w:p>
+    <w:p>
+      <w:pPr>
+        <w:jc w:val="both"/>
+      </w:pPr>
+      <w:r>
+        <w:t>Collection of child packages defined in this package.</w:t>
+      </w:r>
+    </w:p>
+    <w:p>
+      <w:pPr>
+        <w:jc w:val="both"/>
+      </w:pPr>
+    </w:p>
+    <w:p>
+      <w:pPr>
+        <w:pStyle w:val="Heading2"/>
+      </w:pPr>
+      <w:bookmarkStart w:id="56" w:name="_Model__extends"/>
+      <w:bookmarkStart w:id="57" w:name="_Toc496075956"/>
       <w:bookmarkEnd w:id="56"/>
-    </w:p>
-    <w:p>
-      <w:pPr>
-        <w:jc w:val="both"/>
-      </w:pPr>
-      <w:r>
-        <w:t>Collection of child packages defined in this package.</w:t>
-      </w:r>
-    </w:p>
-    <w:p>
-      <w:pPr>
-        <w:jc w:val="both"/>
-      </w:pPr>
-    </w:p>
-    <w:p>
-      <w:pPr>
-        <w:pStyle w:val="Heading2"/>
-      </w:pPr>
-      <w:bookmarkStart w:id="57" w:name="_Model__extends"/>
-      <w:bookmarkStart w:id="58" w:name="_Toc496075956"/>
+      <w:r>
+        <w:t>Model</w:t>
+      </w:r>
       <w:bookmarkEnd w:id="57"/>
-      <w:r>
-        <w:t>Model</w:t>
-      </w:r>
-      <w:bookmarkEnd w:id="58"/>
     </w:p>
     <w:p>
       <w:pPr>
@@ -19104,32 +19034,19 @@
         <w:pStyle w:val="Caption"/>
         <w:jc w:val="center"/>
       </w:pPr>
-      <w:bookmarkStart w:id="59" w:name="_Ref381461644"/>
+      <w:bookmarkStart w:id="58" w:name="_Ref381461644"/>
       <w:r>
         <w:t xml:space="preserve">Figure </w:t>
       </w:r>
-      <w:r>
-        <w:fldChar w:fldCharType="begin"/>
-      </w:r>
-      <w:r>
-        <w:instrText xml:space="preserve"> SEQ Figure \* ARABIC </w:instrText>
-      </w:r>
-      <w:r>
-        <w:fldChar w:fldCharType="separate"/>
-      </w:r>
-      <w:r>
-        <w:rPr>
-          <w:noProof/>
-        </w:rPr>
-        <w:t>6</w:t>
-      </w:r>
-      <w:r>
-        <w:rPr>
-          <w:noProof/>
-        </w:rPr>
-        <w:fldChar w:fldCharType="end"/>
-      </w:r>
-      <w:bookmarkEnd w:id="59"/>
+      <w:fldSimple w:instr=" SEQ Figure \* ARABIC ">
+        <w:r>
+          <w:rPr>
+            <w:noProof/>
+          </w:rPr>
+          <w:t>6</w:t>
+        </w:r>
+      </w:fldSimple>
+      <w:bookmarkEnd w:id="58"/>
       <w:r>
         <w:t xml:space="preserve"> UML representation of a Model as a special kind of package.</w:t>
       </w:r>
@@ -19635,6 +19552,7 @@
         <w:jc w:val="both"/>
       </w:pPr>
       <w:r>
+        <w:lastRenderedPageBreak/>
         <w:t xml:space="preserve">     &lt;xsd:element name="dataType" type="DataType" minOccurs="0" </w:t>
       </w:r>
     </w:p>
@@ -19644,7 +19562,6 @@
         <w:jc w:val="both"/>
       </w:pPr>
       <w:r>
-        <w:lastRenderedPageBreak/>
         <w:t xml:space="preserve">          </w:t>
       </w:r>
       <w:r>
@@ -20039,11 +19956,11 @@
       <w:pPr>
         <w:pStyle w:val="Heading3"/>
       </w:pPr>
-      <w:bookmarkStart w:id="60" w:name="_Toc496075957"/>
+      <w:bookmarkStart w:id="59" w:name="_Toc496075957"/>
       <w:r>
         <w:t>name : string [1]</w:t>
       </w:r>
-      <w:bookmarkEnd w:id="60"/>
+      <w:bookmarkEnd w:id="59"/>
     </w:p>
     <w:p>
       <w:pPr>
@@ -20134,104 +20051,104 @@
       <w:pPr>
         <w:pStyle w:val="Heading3"/>
       </w:pPr>
-      <w:bookmarkStart w:id="61" w:name="_Toc496075958"/>
+      <w:bookmarkStart w:id="60" w:name="_Toc496075958"/>
       <w:r>
         <w:t>description : string [0..1]</w:t>
       </w:r>
+      <w:bookmarkEnd w:id="60"/>
+    </w:p>
+    <w:p>
+      <w:pPr>
+        <w:rPr>
+          <w:b/>
+        </w:rPr>
+      </w:pPr>
+      <w:r>
+        <w:t xml:space="preserve">long description for the </w:t>
+      </w:r>
+      <w:r>
+        <w:rPr>
+          <w:b/>
+        </w:rPr>
+        <w:t>Model</w:t>
+      </w:r>
+    </w:p>
+    <w:p>
+      <w:pPr>
+        <w:pStyle w:val="Heading3"/>
+      </w:pPr>
+      <w:bookmarkStart w:id="61" w:name="_Toc496075959"/>
+      <w:r>
+        <w:t xml:space="preserve">identifier </w:t>
+      </w:r>
+      <w:r>
+        <w:t xml:space="preserve">: </w:t>
+      </w:r>
+      <w:r>
+        <w:t>string[0..1]</w:t>
+      </w:r>
       <w:bookmarkEnd w:id="61"/>
     </w:p>
     <w:p>
       <w:pPr>
-        <w:rPr>
-          <w:b/>
-        </w:rPr>
-      </w:pPr>
-      <w:r>
-        <w:t xml:space="preserve">long description for the </w:t>
-      </w:r>
-      <w:r>
-        <w:rPr>
-          <w:b/>
-        </w:rPr>
-        <w:t>Model</w:t>
+        <w:jc w:val="both"/>
+      </w:pPr>
+      <w:r>
+        <w:t xml:space="preserve">A string holding the identifier by which the current model is registered in an IVOA compatible registry. Its structure must therefore conform to the IVOA Identifier </w:t>
+      </w:r>
+      <w:r>
+        <w:lastRenderedPageBreak/>
+        <w:t>specification</w:t>
+      </w:r>
+      <w:r>
+        <w:t xml:space="preserve"> </w:t>
+      </w:r>
+      <w:r>
+        <w:fldChar w:fldCharType="begin"/>
+      </w:r>
+      <w:r>
+        <w:instrText xml:space="preserve"> REF _Ref474486375 \r \h </w:instrText>
+      </w:r>
+      <w:r>
+        <w:fldChar w:fldCharType="separate"/>
+      </w:r>
+      <w:r>
+        <w:t>[28]</w:t>
+      </w:r>
+      <w:r>
+        <w:fldChar w:fldCharType="end"/>
+      </w:r>
+      <w:r>
+        <w:t xml:space="preserve">. If the model is an IVOA standard, the naming authority for the identifier should be the IVOA DM working group. See section </w:t>
+      </w:r>
+      <w:r>
+        <w:fldChar w:fldCharType="begin"/>
+      </w:r>
+      <w:r>
+        <w:instrText xml:space="preserve"> REF _Ref474486174 \r \h  \* MERGEFORMAT </w:instrText>
+      </w:r>
+      <w:r>
+        <w:fldChar w:fldCharType="separate"/>
+      </w:r>
+      <w:r>
+        <w:t xml:space="preserve">6 </w:t>
+      </w:r>
+      <w:r>
+        <w:fldChar w:fldCharType="end"/>
+      </w:r>
+      <w:r>
+        <w:t>for more details on how data models are to be registered.</w:t>
       </w:r>
     </w:p>
     <w:p>
       <w:pPr>
         <w:pStyle w:val="Heading3"/>
       </w:pPr>
-      <w:bookmarkStart w:id="62" w:name="_Toc496075959"/>
-      <w:r>
-        <w:t xml:space="preserve">identifier </w:t>
-      </w:r>
-      <w:r>
-        <w:t xml:space="preserve">: </w:t>
-      </w:r>
-      <w:r>
-        <w:t>string[0..1]</w:t>
+      <w:bookmarkStart w:id="62" w:name="_Toc496075960"/>
+      <w:r>
+        <w:t>uri: anyURI [1]</w:t>
       </w:r>
       <w:bookmarkEnd w:id="62"/>
-    </w:p>
-    <w:p>
-      <w:pPr>
-        <w:jc w:val="both"/>
-      </w:pPr>
-      <w:r>
-        <w:t>A string holding the identifier by which the current model is registered in an IVOA compatible registry. Its structure must therefore conform to the IVOA Identifier specification</w:t>
-      </w:r>
-      <w:r>
-        <w:t xml:space="preserve"> </w:t>
-      </w:r>
-      <w:r>
-        <w:fldChar w:fldCharType="begin"/>
-      </w:r>
-      <w:r>
-        <w:instrText xml:space="preserve"> REF _Ref474486375 \r \h </w:instrText>
-      </w:r>
-      <w:r>
-        <w:fldChar w:fldCharType="separate"/>
-      </w:r>
-      <w:r>
-        <w:t>[28]</w:t>
-      </w:r>
-      <w:r>
-        <w:fldChar w:fldCharType="end"/>
-      </w:r>
-      <w:r>
-        <w:t xml:space="preserve">. If the model is an IVOA standard, the naming authority for the </w:t>
-      </w:r>
-      <w:r>
-        <w:lastRenderedPageBreak/>
-        <w:t xml:space="preserve">identifier should be the IVOA DM working group. See section </w:t>
-      </w:r>
-      <w:r>
-        <w:fldChar w:fldCharType="begin"/>
-      </w:r>
-      <w:r>
-        <w:instrText xml:space="preserve"> REF _Ref474486174 \r \h  \* MERGEFORMAT </w:instrText>
-      </w:r>
-      <w:r>
-        <w:fldChar w:fldCharType="separate"/>
-      </w:r>
-      <w:r>
-        <w:t xml:space="preserve">6 </w:t>
-      </w:r>
-      <w:r>
-        <w:fldChar w:fldCharType="end"/>
-      </w:r>
-      <w:r>
-        <w:t>for more details on how data models are to be registered.</w:t>
-      </w:r>
-    </w:p>
-    <w:p>
-      <w:pPr>
-        <w:pStyle w:val="Heading3"/>
-      </w:pPr>
-      <w:bookmarkStart w:id="63" w:name="_Toc496075960"/>
-      <w:r>
-        <w:t>uri: anyURI [1]</w:t>
-      </w:r>
-      <w:bookmarkEnd w:id="63"/>
     </w:p>
     <w:p>
       <w:pPr>
@@ -20363,11 +20280,11 @@
       <w:pPr>
         <w:pStyle w:val="Heading3"/>
       </w:pPr>
-      <w:bookmarkStart w:id="64" w:name="_Toc496075961"/>
+      <w:bookmarkStart w:id="63" w:name="_Toc496075961"/>
       <w:r>
         <w:t>title : string [1]</w:t>
       </w:r>
-      <w:bookmarkEnd w:id="64"/>
+      <w:bookmarkEnd w:id="63"/>
     </w:p>
     <w:p>
       <w:r>
@@ -20391,11 +20308,11 @@
           <w:numId w:val="2"/>
         </w:numPr>
       </w:pPr>
-      <w:bookmarkStart w:id="65" w:name="_Toc496075962"/>
+      <w:bookmarkStart w:id="64" w:name="_Toc496075962"/>
       <w:r>
         <w:t>author : string[0..*]</w:t>
       </w:r>
-      <w:bookmarkEnd w:id="65"/>
+      <w:bookmarkEnd w:id="64"/>
     </w:p>
     <w:p>
       <w:pPr>
@@ -20413,11 +20330,11 @@
           <w:numId w:val="2"/>
         </w:numPr>
       </w:pPr>
-      <w:bookmarkStart w:id="66" w:name="_Toc496075963"/>
+      <w:bookmarkStart w:id="65" w:name="_Toc496075963"/>
       <w:r>
         <w:t>version : string [1]</w:t>
       </w:r>
-      <w:bookmarkEnd w:id="66"/>
+      <w:bookmarkEnd w:id="65"/>
     </w:p>
     <w:p>
       <w:pPr>
@@ -20435,11 +20352,11 @@
           <w:numId w:val="2"/>
         </w:numPr>
       </w:pPr>
-      <w:bookmarkStart w:id="67" w:name="_Toc496075964"/>
+      <w:bookmarkStart w:id="66" w:name="_Toc496075964"/>
       <w:r>
         <w:t>previousVersion : anyURI [0..1]</w:t>
       </w:r>
-      <w:bookmarkEnd w:id="67"/>
+      <w:bookmarkEnd w:id="66"/>
     </w:p>
     <w:p>
       <w:pPr>
@@ -20463,11 +20380,11 @@
           <w:numId w:val="2"/>
         </w:numPr>
       </w:pPr>
-      <w:bookmarkStart w:id="68" w:name="_Toc496075965"/>
+      <w:bookmarkStart w:id="67" w:name="_Toc496075965"/>
       <w:r>
         <w:t>lastModified : dateTime [1]</w:t>
       </w:r>
-      <w:bookmarkEnd w:id="68"/>
+      <w:bookmarkEnd w:id="67"/>
     </w:p>
     <w:p>
       <w:pPr>
@@ -20485,8 +20402,8 @@
           <w:numId w:val="2"/>
         </w:numPr>
       </w:pPr>
-      <w:bookmarkStart w:id="69" w:name="_Ref381460025"/>
-      <w:bookmarkStart w:id="70" w:name="_Toc496075966"/>
+      <w:bookmarkStart w:id="68" w:name="_Ref381460025"/>
+      <w:bookmarkStart w:id="69" w:name="_Toc496075966"/>
       <w:r>
         <w:t xml:space="preserve">import </w:t>
       </w:r>
@@ -20512,8 +20429,8 @@
       <w:r>
         <w:t xml:space="preserve"> [0..*]</w:t>
       </w:r>
+      <w:bookmarkEnd w:id="68"/>
       <w:bookmarkEnd w:id="69"/>
-      <w:bookmarkEnd w:id="70"/>
     </w:p>
     <w:p>
       <w:pPr>
@@ -20527,7 +20444,7 @@
       <w:pPr>
         <w:pStyle w:val="Heading3"/>
       </w:pPr>
-      <w:bookmarkStart w:id="71" w:name="_Toc496075967"/>
+      <w:bookmarkStart w:id="70" w:name="_Toc496075967"/>
       <w:r>
         <w:t>package : Package</w:t>
       </w:r>
@@ -20556,7 +20473,7 @@
       <w:r>
         <w:t xml:space="preserve"> [0..*]</w:t>
       </w:r>
-      <w:bookmarkEnd w:id="71"/>
+      <w:bookmarkEnd w:id="70"/>
     </w:p>
     <w:p>
       <w:pPr>
@@ -20570,7 +20487,7 @@
       <w:pPr>
         <w:pStyle w:val="Heading3"/>
       </w:pPr>
-      <w:bookmarkStart w:id="72" w:name="_Toc496075968"/>
+      <w:bookmarkStart w:id="71" w:name="_Toc496075968"/>
       <w:r>
         <w:t>objectType : ObjectType</w:t>
       </w:r>
@@ -20599,7 +20516,7 @@
       <w:r>
         <w:t xml:space="preserve">  [0..*]</w:t>
       </w:r>
-      <w:bookmarkEnd w:id="72"/>
+      <w:bookmarkEnd w:id="71"/>
     </w:p>
     <w:p>
       <w:pPr>
@@ -20613,8 +20530,9 @@
       <w:pPr>
         <w:pStyle w:val="Heading3"/>
       </w:pPr>
-      <w:bookmarkStart w:id="73" w:name="_Toc496075969"/>
-      <w:r>
+      <w:bookmarkStart w:id="72" w:name="_Toc496075969"/>
+      <w:r>
+        <w:lastRenderedPageBreak/>
         <w:t>dataType : DataType</w:t>
       </w:r>
       <w:r>
@@ -20642,7 +20560,7 @@
       <w:r>
         <w:t xml:space="preserve"> [0..*]</w:t>
       </w:r>
-      <w:bookmarkEnd w:id="73"/>
+      <w:bookmarkEnd w:id="72"/>
     </w:p>
     <w:p>
       <w:pPr>
@@ -20656,9 +20574,8 @@
       <w:pPr>
         <w:pStyle w:val="Heading3"/>
       </w:pPr>
-      <w:bookmarkStart w:id="74" w:name="_Toc496075970"/>
-      <w:r>
-        <w:lastRenderedPageBreak/>
+      <w:bookmarkStart w:id="73" w:name="_Toc496075970"/>
+      <w:r>
         <w:t>enumeration : Enumeration</w:t>
       </w:r>
       <w:r>
@@ -20686,7 +20603,7 @@
       <w:r>
         <w:t xml:space="preserve"> [0..*]</w:t>
       </w:r>
-      <w:bookmarkEnd w:id="74"/>
+      <w:bookmarkEnd w:id="73"/>
     </w:p>
     <w:p>
       <w:pPr>
@@ -20700,7 +20617,7 @@
       <w:pPr>
         <w:pStyle w:val="Heading3"/>
       </w:pPr>
-      <w:bookmarkStart w:id="75" w:name="_Toc496075971"/>
+      <w:bookmarkStart w:id="74" w:name="_Toc496075971"/>
       <w:r>
         <w:t>primitiveType : PrimitiveType</w:t>
       </w:r>
@@ -20729,46 +20646,46 @@
       <w:r>
         <w:t xml:space="preserve"> [0..*]</w:t>
       </w:r>
+      <w:bookmarkEnd w:id="74"/>
+    </w:p>
+    <w:p>
+      <w:pPr>
+        <w:jc w:val="both"/>
+      </w:pPr>
+      <w:r>
+        <w:t>Collection of PrimitiveTypes defined directly under the model.</w:t>
+      </w:r>
+    </w:p>
+    <w:p>
+      <w:pPr>
+        <w:jc w:val="both"/>
+      </w:pPr>
+    </w:p>
+    <w:p>
+      <w:pPr>
+        <w:jc w:val="both"/>
+      </w:pPr>
+    </w:p>
+    <w:p>
+      <w:pPr>
+        <w:pStyle w:val="Heading2"/>
+      </w:pPr>
+      <w:bookmarkStart w:id="75" w:name="_ModelProxy"/>
+      <w:bookmarkStart w:id="76" w:name="_ModelImport"/>
+      <w:bookmarkStart w:id="77" w:name="_Ref381461208"/>
+      <w:bookmarkStart w:id="78" w:name="_Ref381461232"/>
+      <w:bookmarkStart w:id="79" w:name="_Toc496075972"/>
       <w:bookmarkEnd w:id="75"/>
-    </w:p>
-    <w:p>
-      <w:pPr>
-        <w:jc w:val="both"/>
-      </w:pPr>
-      <w:r>
-        <w:t>Collection of PrimitiveTypes defined directly under the model.</w:t>
-      </w:r>
-    </w:p>
-    <w:p>
-      <w:pPr>
-        <w:jc w:val="both"/>
-      </w:pPr>
-    </w:p>
-    <w:p>
-      <w:pPr>
-        <w:jc w:val="both"/>
-      </w:pPr>
-    </w:p>
-    <w:p>
-      <w:pPr>
-        <w:pStyle w:val="Heading2"/>
-      </w:pPr>
-      <w:bookmarkStart w:id="76" w:name="_ModelProxy"/>
-      <w:bookmarkStart w:id="77" w:name="_ModelImport"/>
-      <w:bookmarkStart w:id="78" w:name="_Ref381461208"/>
-      <w:bookmarkStart w:id="79" w:name="_Ref381461232"/>
-      <w:bookmarkStart w:id="80" w:name="_Toc496075972"/>
       <w:bookmarkEnd w:id="76"/>
+      <w:r>
+        <w:t>Model</w:t>
+      </w:r>
       <w:bookmarkEnd w:id="77"/>
-      <w:r>
-        <w:t>Model</w:t>
-      </w:r>
       <w:bookmarkEnd w:id="78"/>
+      <w:r>
+        <w:t>Import</w:t>
+      </w:r>
       <w:bookmarkEnd w:id="79"/>
-      <w:r>
-        <w:t>Import</w:t>
-      </w:r>
-      <w:bookmarkEnd w:id="80"/>
     </w:p>
     <w:p/>
     <w:p>
@@ -21342,27 +21259,14 @@
       <w:r>
         <w:t xml:space="preserve">Figure </w:t>
       </w:r>
-      <w:r>
-        <w:fldChar w:fldCharType="begin"/>
-      </w:r>
-      <w:r>
-        <w:instrText xml:space="preserve"> SEQ Figure \* ARABIC </w:instrText>
-      </w:r>
-      <w:r>
-        <w:fldChar w:fldCharType="separate"/>
-      </w:r>
-      <w:r>
-        <w:rPr>
-          <w:noProof/>
-        </w:rPr>
-        <w:t>7</w:t>
-      </w:r>
-      <w:r>
-        <w:rPr>
-          <w:noProof/>
-        </w:rPr>
-        <w:fldChar w:fldCharType="end"/>
-      </w:r>
+      <w:fldSimple w:instr=" SEQ Figure \* ARABIC ">
+        <w:r>
+          <w:rPr>
+            <w:noProof/>
+          </w:rPr>
+          <w:t>7</w:t>
+        </w:r>
+      </w:fldSimple>
       <w:r>
         <w:t xml:space="preserve"> Graphical representation of an imported model. Note the usage of the stereotype &lt;&lt;modelimport&gt;&gt; and the values assigned to the various tags. Also shown is a type imported with the model. It must have an explicit vodml-id assigned, which is accomplished using the &lt;modelelement&gt;&gt; stereotype (see </w:t>
       </w:r>
@@ -21721,122 +21625,122 @@
       <w:pPr>
         <w:pStyle w:val="Heading3"/>
       </w:pPr>
-      <w:bookmarkStart w:id="81" w:name="_Toc496075973"/>
+      <w:bookmarkStart w:id="80" w:name="_Toc496075973"/>
       <w:r>
         <w:t>name : string [1]</w:t>
       </w:r>
+      <w:bookmarkEnd w:id="80"/>
+    </w:p>
+    <w:p>
+      <w:pPr>
+        <w:jc w:val="both"/>
+      </w:pPr>
+      <w:r>
+        <w:t>Name by which imported model is used in the current model and its documentation. This name MUST be the same as the 'name' given to the imported model in the VO-DML document from which it is imported. Each vodml-ref (</w:t>
+      </w:r>
+      <w:r>
+        <w:fldChar w:fldCharType="begin"/>
+      </w:r>
+      <w:r>
+        <w:instrText xml:space="preserve"> REF _Ref419530997 \r \h </w:instrText>
+      </w:r>
+      <w:r>
+        <w:fldChar w:fldCharType="separate"/>
+      </w:r>
+      <w:r>
+        <w:t xml:space="preserve">4.2.1 </w:t>
+      </w:r>
+      <w:r>
+        <w:fldChar w:fldCharType="end"/>
+      </w:r>
+      <w:r>
+        <w:t xml:space="preserve">) pointing to an element in the imported model MUST use this name as prefix. </w:t>
+      </w:r>
+    </w:p>
+    <w:p>
+      <w:pPr>
+        <w:pStyle w:val="Heading3"/>
+      </w:pPr>
+      <w:bookmarkStart w:id="81" w:name="_Toc496075974"/>
+      <w:r>
+        <w:t>i</w:t>
+      </w:r>
+      <w:r>
+        <w:t>dentifier : string [0..1]</w:t>
+      </w:r>
       <w:bookmarkEnd w:id="81"/>
     </w:p>
     <w:p>
-      <w:pPr>
-        <w:jc w:val="both"/>
-      </w:pPr>
-      <w:r>
-        <w:t>Name by which imported model is used in the current model and its documentation. This name MUST be the same as the 'name' given to the imported model in the VO-DML document from which it is imported. Each vodml-ref (</w:t>
-      </w:r>
-      <w:r>
-        <w:fldChar w:fldCharType="begin"/>
-      </w:r>
-      <w:r>
-        <w:instrText xml:space="preserve"> REF _Ref419530997 \r \h </w:instrText>
-      </w:r>
-      <w:r>
-        <w:fldChar w:fldCharType="separate"/>
-      </w:r>
-      <w:r>
-        <w:t xml:space="preserve">4.2.1 </w:t>
-      </w:r>
-      <w:r>
-        <w:fldChar w:fldCharType="end"/>
-      </w:r>
-      <w:r>
-        <w:t xml:space="preserve">) pointing to an element in the imported model MUST use this name as prefix. </w:t>
+      <w:r>
+        <w:t>The IVOA identifier by which the imported modeled is registered in an IVOA registry.</w:t>
       </w:r>
     </w:p>
     <w:p>
       <w:pPr>
         <w:pStyle w:val="Heading3"/>
       </w:pPr>
-      <w:bookmarkStart w:id="82" w:name="_Toc496075974"/>
-      <w:r>
-        <w:t>i</w:t>
-      </w:r>
-      <w:r>
-        <w:t>dentifier : string [0..1]</w:t>
+      <w:bookmarkStart w:id="82" w:name="_Toc496075975"/>
+      <w:r>
+        <w:t>version : string [1]</w:t>
       </w:r>
       <w:bookmarkEnd w:id="82"/>
     </w:p>
     <w:p>
       <w:r>
-        <w:t>The IVOA identifier by which the imported modeled is registered in an IVOA registry.</w:t>
+        <w:t>Version of the imported model.</w:t>
       </w:r>
     </w:p>
     <w:p>
       <w:pPr>
         <w:pStyle w:val="Heading3"/>
       </w:pPr>
-      <w:bookmarkStart w:id="83" w:name="_Toc496075975"/>
-      <w:r>
-        <w:t>version : string [1]</w:t>
+      <w:bookmarkStart w:id="83" w:name="_Toc496075976"/>
+      <w:r>
+        <w:t>url : anyURI [1]</w:t>
       </w:r>
       <w:bookmarkEnd w:id="83"/>
     </w:p>
     <w:p>
-      <w:r>
-        <w:t>Version of the imported model.</w:t>
+      <w:pPr>
+        <w:jc w:val="both"/>
+      </w:pPr>
+      <w:r>
+        <w:t xml:space="preserve">URL from which the imported VO-DML model document can be downloaded. </w:t>
       </w:r>
     </w:p>
     <w:p>
       <w:pPr>
         <w:pStyle w:val="Heading3"/>
       </w:pPr>
-      <w:bookmarkStart w:id="84" w:name="_Toc496075976"/>
-      <w:r>
-        <w:t>url : anyURI [1]</w:t>
-      </w:r>
-      <w:bookmarkEnd w:id="84"/>
-    </w:p>
-    <w:p>
-      <w:pPr>
-        <w:jc w:val="both"/>
-      </w:pPr>
-      <w:r>
-        <w:t xml:space="preserve">URL from which the imported VO-DML model document can be downloaded. </w:t>
-      </w:r>
-    </w:p>
-    <w:p>
-      <w:pPr>
-        <w:pStyle w:val="Heading3"/>
-      </w:pPr>
-      <w:bookmarkStart w:id="85" w:name="_Toc496075977"/>
+      <w:bookmarkStart w:id="84" w:name="_Toc496075977"/>
       <w:r>
         <w:lastRenderedPageBreak/>
         <w:t>documentationURL : anyURI [1]</w:t>
       </w:r>
+      <w:bookmarkEnd w:id="84"/>
+    </w:p>
+    <w:p>
+      <w:pPr>
+        <w:jc w:val="both"/>
+      </w:pPr>
+      <w:r>
+        <w:t>URL where a documentation HTML file for the remote model can be downloaded. This SHOULD be a document that contains anchors for each element that has as name attribute the vodml-id of that element. I.e. it is assumed that the vodml-id-s of the imported types can be added onto this documentationURL as fragments so that a direct link to the documentation for a referenced data model element can be found.</w:t>
+      </w:r>
+    </w:p>
+    <w:p>
+      <w:pPr>
+        <w:jc w:val="both"/>
+      </w:pPr>
+    </w:p>
+    <w:p>
+      <w:pPr>
+        <w:pStyle w:val="Heading2"/>
+      </w:pPr>
+      <w:bookmarkStart w:id="85" w:name="_ReferencableElement_1"/>
+      <w:bookmarkStart w:id="86" w:name="_Type_extends_ReferencableElement_1"/>
+      <w:bookmarkStart w:id="87" w:name="_Toc496075978"/>
       <w:bookmarkEnd w:id="85"/>
-    </w:p>
-    <w:p>
-      <w:pPr>
-        <w:jc w:val="both"/>
-      </w:pPr>
-      <w:r>
-        <w:t>URL where a documentation HTML file for the remote model can be downloaded. This SHOULD be a document that contains anchors for each element that has as name attribute the vodml-id of that element. I.e. it is assumed that the vodml-id-s of the imported types can be added onto this documentationURL as fragments so that a direct link to the documentation for a referenced data model element can be found.</w:t>
-      </w:r>
-    </w:p>
-    <w:p>
-      <w:pPr>
-        <w:jc w:val="both"/>
-      </w:pPr>
-    </w:p>
-    <w:p>
-      <w:pPr>
-        <w:pStyle w:val="Heading2"/>
-      </w:pPr>
-      <w:bookmarkStart w:id="86" w:name="_ReferencableElement_1"/>
-      <w:bookmarkStart w:id="87" w:name="_Type_extends_ReferencableElement_1"/>
-      <w:bookmarkStart w:id="88" w:name="_Toc496075978"/>
       <w:bookmarkEnd w:id="86"/>
-      <w:bookmarkEnd w:id="87"/>
       <w:r>
         <w:rPr>
           <w:i/>
@@ -21855,7 +21759,7 @@
           </w:rPr>
           <w:t>ReferableElement</w:t>
         </w:r>
-        <w:bookmarkEnd w:id="88"/>
+        <w:bookmarkEnd w:id="87"/>
       </w:hyperlink>
     </w:p>
     <w:p>
@@ -22516,8 +22420,8 @@
       <w:pPr>
         <w:pStyle w:val="VODMLStyle"/>
       </w:pPr>
-      <w:bookmarkStart w:id="89" w:name="_extends:_ElementRef"/>
-      <w:bookmarkEnd w:id="89"/>
+      <w:bookmarkStart w:id="88" w:name="_extends:_ElementRef"/>
+      <w:bookmarkEnd w:id="88"/>
     </w:p>
     <w:p>
       <w:pPr>
@@ -22911,32 +22815,19 @@
         <w:pStyle w:val="Caption"/>
         <w:jc w:val="center"/>
       </w:pPr>
-      <w:bookmarkStart w:id="90" w:name="_Ref384540270"/>
+      <w:bookmarkStart w:id="89" w:name="_Ref384540270"/>
       <w:r>
         <w:t xml:space="preserve">Figure </w:t>
       </w:r>
-      <w:r>
-        <w:fldChar w:fldCharType="begin"/>
-      </w:r>
-      <w:r>
-        <w:instrText xml:space="preserve"> SEQ Figure \* ARABIC </w:instrText>
-      </w:r>
-      <w:r>
-        <w:fldChar w:fldCharType="separate"/>
-      </w:r>
-      <w:r>
-        <w:rPr>
-          <w:noProof/>
-        </w:rPr>
-        <w:t>8</w:t>
-      </w:r>
-      <w:r>
-        <w:rPr>
-          <w:noProof/>
-        </w:rPr>
-        <w:fldChar w:fldCharType="end"/>
-      </w:r>
-      <w:bookmarkEnd w:id="90"/>
+      <w:fldSimple w:instr=" SEQ Figure \* ARABIC ">
+        <w:r>
+          <w:rPr>
+            <w:noProof/>
+          </w:rPr>
+          <w:t>8</w:t>
+        </w:r>
+      </w:fldSimple>
+      <w:bookmarkEnd w:id="89"/>
       <w:r>
         <w:t xml:space="preserve"> Examples of the four different classes of types supported by VO-DML and their representation. See the definition of the types for more details.</w:t>
       </w:r>
@@ -23628,7 +23519,7 @@
       <w:pPr>
         <w:pStyle w:val="Heading3"/>
       </w:pPr>
-      <w:bookmarkStart w:id="91" w:name="_Toc496075979"/>
+      <w:bookmarkStart w:id="90" w:name="_Toc496075979"/>
       <w:r>
         <w:lastRenderedPageBreak/>
         <w:t xml:space="preserve">extends : </w:t>
@@ -23658,7 +23549,7 @@
         </w:rPr>
         <w:t>[0..1]</w:t>
       </w:r>
-      <w:bookmarkEnd w:id="91"/>
+      <w:bookmarkEnd w:id="90"/>
     </w:p>
     <w:p>
       <w:pPr>
@@ -23732,15 +23623,15 @@
       <w:pPr>
         <w:pStyle w:val="Heading3"/>
       </w:pPr>
-      <w:bookmarkStart w:id="92" w:name="_constraint_:_Constraint"/>
-      <w:bookmarkStart w:id="93" w:name="_Ref419526567"/>
-      <w:bookmarkStart w:id="94" w:name="_Toc496075980"/>
+      <w:bookmarkStart w:id="91" w:name="_constraint_:_Constraint"/>
+      <w:bookmarkStart w:id="92" w:name="_Ref419526567"/>
+      <w:bookmarkStart w:id="93" w:name="_Toc496075980"/>
+      <w:bookmarkEnd w:id="91"/>
+      <w:r>
+        <w:t>constraint : Constraint [0..*]</w:t>
+      </w:r>
       <w:bookmarkEnd w:id="92"/>
-      <w:r>
-        <w:t>constraint : Constraint [0..*]</w:t>
-      </w:r>
       <w:bookmarkEnd w:id="93"/>
-      <w:bookmarkEnd w:id="94"/>
     </w:p>
     <w:p>
       <w:pPr>
@@ -23802,9 +23693,9 @@
       <w:pPr>
         <w:pStyle w:val="Heading2"/>
       </w:pPr>
-      <w:bookmarkStart w:id="95" w:name="_ValueType_extends_Type"/>
-      <w:bookmarkStart w:id="96" w:name="_Toc496075981"/>
-      <w:bookmarkEnd w:id="95"/>
+      <w:bookmarkStart w:id="94" w:name="_ValueType_extends_Type"/>
+      <w:bookmarkStart w:id="95" w:name="_Toc496075981"/>
+      <w:bookmarkEnd w:id="94"/>
       <w:r>
         <w:rPr>
           <w:i/>
@@ -23829,7 +23720,7 @@
           </w:rPr>
           <w:t>Type</w:t>
         </w:r>
-        <w:bookmarkEnd w:id="96"/>
+        <w:bookmarkEnd w:id="95"/>
       </w:hyperlink>
     </w:p>
     <w:p>
@@ -24123,9 +24014,9 @@
       <w:pPr>
         <w:pStyle w:val="Heading2"/>
       </w:pPr>
-      <w:bookmarkStart w:id="97" w:name="_PrimitiveType_extends_ValueType_1"/>
-      <w:bookmarkStart w:id="98" w:name="_Toc496075982"/>
-      <w:bookmarkEnd w:id="97"/>
+      <w:bookmarkStart w:id="96" w:name="_PrimitiveType_extends_ValueType_1"/>
+      <w:bookmarkStart w:id="97" w:name="_Toc496075982"/>
+      <w:bookmarkEnd w:id="96"/>
       <w:r>
         <w:t>PrimitiveType</w:t>
       </w:r>
@@ -24141,7 +24032,7 @@
           </w:rPr>
           <w:t>ValueType</w:t>
         </w:r>
-        <w:bookmarkEnd w:id="98"/>
+        <w:bookmarkEnd w:id="97"/>
       </w:hyperlink>
     </w:p>
     <w:p>
@@ -24675,9 +24566,9 @@
       <w:pPr>
         <w:pStyle w:val="Heading2"/>
       </w:pPr>
-      <w:bookmarkStart w:id="99" w:name="_Enumeration_extends_ValueType"/>
-      <w:bookmarkStart w:id="100" w:name="_Toc496075983"/>
-      <w:bookmarkEnd w:id="99"/>
+      <w:bookmarkStart w:id="98" w:name="_Enumeration_extends_ValueType"/>
+      <w:bookmarkStart w:id="99" w:name="_Toc496075983"/>
+      <w:bookmarkEnd w:id="98"/>
       <w:r>
         <w:t>Enumeration</w:t>
       </w:r>
@@ -24693,7 +24584,7 @@
           </w:rPr>
           <w:t>ValueType</w:t>
         </w:r>
-        <w:bookmarkEnd w:id="100"/>
+        <w:bookmarkEnd w:id="99"/>
       </w:hyperlink>
     </w:p>
     <w:p>
@@ -24791,8 +24682,8 @@
         <w:pStyle w:val="VODMLStyle"/>
         <w:jc w:val="both"/>
       </w:pPr>
-      <w:bookmarkStart w:id="101" w:name="_Literal"/>
-      <w:bookmarkEnd w:id="101"/>
+      <w:bookmarkStart w:id="100" w:name="_Literal"/>
+      <w:bookmarkEnd w:id="100"/>
       <w:r>
         <w:t>VO-UML</w:t>
       </w:r>
@@ -24913,27 +24804,14 @@
       <w:r>
         <w:t xml:space="preserve">Figure </w:t>
       </w:r>
-      <w:r>
-        <w:fldChar w:fldCharType="begin"/>
-      </w:r>
-      <w:r>
-        <w:instrText xml:space="preserve"> SEQ Figure \* ARABIC </w:instrText>
-      </w:r>
-      <w:r>
-        <w:fldChar w:fldCharType="separate"/>
-      </w:r>
-      <w:r>
-        <w:rPr>
-          <w:noProof/>
-        </w:rPr>
-        <w:t>9</w:t>
-      </w:r>
-      <w:r>
-        <w:rPr>
-          <w:noProof/>
-        </w:rPr>
-        <w:fldChar w:fldCharType="end"/>
-      </w:r>
+      <w:fldSimple w:instr=" SEQ Figure \* ARABIC ">
+        <w:r>
+          <w:rPr>
+            <w:noProof/>
+          </w:rPr>
+          <w:t>9</w:t>
+        </w:r>
+      </w:fldSimple>
       <w:r>
         <w:t xml:space="preserve"> Example enumeration listing a number of literals representing source classifications.</w:t>
       </w:r>
@@ -25338,7 +25216,7 @@
       <w:pPr>
         <w:pStyle w:val="Heading3"/>
       </w:pPr>
-      <w:bookmarkStart w:id="102" w:name="_Toc496075984"/>
+      <w:bookmarkStart w:id="101" w:name="_Toc496075984"/>
       <w:r>
         <w:t xml:space="preserve">literal : </w:t>
       </w:r>
@@ -25354,72 +25232,72 @@
       <w:r>
         <w:t xml:space="preserve"> [1..*]</w:t>
       </w:r>
+      <w:bookmarkEnd w:id="101"/>
+    </w:p>
+    <w:p>
+      <w:pPr>
+        <w:jc w:val="both"/>
+      </w:pPr>
+      <w:r>
+        <w:t xml:space="preserve">An </w:t>
+      </w:r>
+      <w:r>
+        <w:rPr>
+          <w:b/>
+        </w:rPr>
+        <w:t xml:space="preserve">Enumeration </w:t>
+      </w:r>
+      <w:r>
+        <w:t xml:space="preserve">is defined by a collection of </w:t>
+      </w:r>
+      <w:r>
+        <w:rPr>
+          <w:b/>
+        </w:rPr>
+        <w:t>literal</w:t>
+      </w:r>
+      <w:r>
+        <w:t>-s</w:t>
+      </w:r>
+      <w:r>
+        <w:t xml:space="preserve">, basically just names with a vodml-id and a description. The literals are modeled as strings, as the actual value of an enumeration literal is not important, only its meaning and the fact that the values must be distinct. Similar to the interpretation of the inheritance relationship of </w:t>
+      </w:r>
+      <w:r>
+        <w:rPr>
+          <w:b/>
+        </w:rPr>
+        <w:t>PrimitiveTypes</w:t>
+      </w:r>
+      <w:r>
+        <w:t xml:space="preserve">, a sub-type of an </w:t>
+      </w:r>
+      <w:r>
+        <w:rPr>
+          <w:b/>
+        </w:rPr>
+        <w:t>Enumeration</w:t>
+      </w:r>
+      <w:r>
+        <w:t xml:space="preserve"> must restrict the set of accessible values and should explicitly define the literals it allows among the literals defined by the super-type. </w:t>
+      </w:r>
+    </w:p>
+    <w:p>
+      <w:pPr>
+        <w:jc w:val="both"/>
+      </w:pPr>
+    </w:p>
+    <w:p>
+      <w:pPr>
+        <w:jc w:val="both"/>
+      </w:pPr>
+    </w:p>
+    <w:p>
+      <w:pPr>
+        <w:pStyle w:val="Heading2"/>
+      </w:pPr>
+      <w:bookmarkStart w:id="102" w:name="_EnumLiteral_extends_ReferencableEle"/>
+      <w:bookmarkStart w:id="103" w:name="_Toc496075985"/>
       <w:bookmarkEnd w:id="102"/>
-    </w:p>
-    <w:p>
-      <w:pPr>
-        <w:jc w:val="both"/>
-      </w:pPr>
-      <w:r>
-        <w:t xml:space="preserve">An </w:t>
-      </w:r>
-      <w:r>
-        <w:rPr>
-          <w:b/>
-        </w:rPr>
-        <w:t xml:space="preserve">Enumeration </w:t>
-      </w:r>
-      <w:r>
-        <w:t xml:space="preserve">is defined by a collection of </w:t>
-      </w:r>
-      <w:r>
-        <w:rPr>
-          <w:b/>
-        </w:rPr>
-        <w:t>literal</w:t>
-      </w:r>
-      <w:r>
-        <w:t>-s</w:t>
-      </w:r>
-      <w:r>
-        <w:t xml:space="preserve">, basically just names with a vodml-id and a description. The literals are modeled as strings, as the actual value of an enumeration literal is not important, only its meaning and the fact that the values must be distinct. Similar to the interpretation of the inheritance relationship of </w:t>
-      </w:r>
-      <w:r>
-        <w:rPr>
-          <w:b/>
-        </w:rPr>
-        <w:t>PrimitiveTypes</w:t>
-      </w:r>
-      <w:r>
-        <w:t xml:space="preserve">, a sub-type of an </w:t>
-      </w:r>
-      <w:r>
-        <w:rPr>
-          <w:b/>
-        </w:rPr>
-        <w:t>Enumeration</w:t>
-      </w:r>
-      <w:r>
-        <w:t xml:space="preserve"> must restrict the set of accessible values and should explicitly define the literals it allows among the literals defined by the super-type. </w:t>
-      </w:r>
-    </w:p>
-    <w:p>
-      <w:pPr>
-        <w:jc w:val="both"/>
-      </w:pPr>
-    </w:p>
-    <w:p>
-      <w:pPr>
-        <w:jc w:val="both"/>
-      </w:pPr>
-    </w:p>
-    <w:p>
-      <w:pPr>
-        <w:pStyle w:val="Heading2"/>
-      </w:pPr>
-      <w:bookmarkStart w:id="103" w:name="_EnumLiteral_extends_ReferencableEle"/>
-      <w:bookmarkStart w:id="104" w:name="_Toc496075985"/>
-      <w:bookmarkEnd w:id="103"/>
       <w:r>
         <w:t xml:space="preserve">EnumLiteral extends </w:t>
       </w:r>
@@ -25432,7 +25310,7 @@
           </w:rPr>
           <w:t>ReferableElement</w:t>
         </w:r>
-        <w:bookmarkEnd w:id="104"/>
+        <w:bookmarkEnd w:id="103"/>
       </w:hyperlink>
     </w:p>
     <w:p>
@@ -25755,10 +25633,10 @@
       <w:pPr>
         <w:pStyle w:val="Heading2"/>
       </w:pPr>
-      <w:bookmarkStart w:id="105" w:name="_DataType_extends_ValueType"/>
-      <w:bookmarkStart w:id="106" w:name="_Ref381466118"/>
-      <w:bookmarkStart w:id="107" w:name="_Toc496075986"/>
-      <w:bookmarkEnd w:id="105"/>
+      <w:bookmarkStart w:id="104" w:name="_DataType_extends_ValueType"/>
+      <w:bookmarkStart w:id="105" w:name="_Ref381466118"/>
+      <w:bookmarkStart w:id="106" w:name="_Toc496075986"/>
+      <w:bookmarkEnd w:id="104"/>
       <w:r>
         <w:t>DataType</w:t>
       </w:r>
@@ -25774,8 +25652,8 @@
           </w:rPr>
           <w:t>ValueType</w:t>
         </w:r>
+        <w:bookmarkEnd w:id="105"/>
         <w:bookmarkEnd w:id="106"/>
-        <w:bookmarkEnd w:id="107"/>
       </w:hyperlink>
     </w:p>
     <w:p>
@@ -26458,27 +26336,14 @@
       <w:r>
         <w:t xml:space="preserve">Figure </w:t>
       </w:r>
-      <w:r>
-        <w:fldChar w:fldCharType="begin"/>
-      </w:r>
-      <w:r>
-        <w:instrText xml:space="preserve"> SEQ Figure \* ARABIC </w:instrText>
-      </w:r>
-      <w:r>
-        <w:fldChar w:fldCharType="separate"/>
-      </w:r>
-      <w:r>
-        <w:rPr>
-          <w:noProof/>
-        </w:rPr>
-        <w:t>10</w:t>
-      </w:r>
-      <w:r>
-        <w:rPr>
-          <w:noProof/>
-        </w:rPr>
-        <w:fldChar w:fldCharType="end"/>
-      </w:r>
+      <w:fldSimple w:instr=" SEQ Figure \* ARABIC ">
+        <w:r>
+          <w:rPr>
+            <w:noProof/>
+          </w:rPr>
+          <w:t>10</w:t>
+        </w:r>
+      </w:fldSimple>
       <w:r>
         <w:t xml:space="preserve"> </w:t>
       </w:r>
@@ -27168,7 +27033,7 @@
       <w:pPr>
         <w:pStyle w:val="Heading3"/>
       </w:pPr>
-      <w:bookmarkStart w:id="108" w:name="_Toc496075987"/>
+      <w:bookmarkStart w:id="107" w:name="_Toc496075987"/>
       <w:r>
         <w:t xml:space="preserve">attribute: </w:t>
       </w:r>
@@ -27190,7 +27055,7 @@
       <w:r>
         <w:t>[0..*]</w:t>
       </w:r>
-      <w:bookmarkEnd w:id="108"/>
+      <w:bookmarkEnd w:id="107"/>
     </w:p>
     <w:p>
       <w:pPr>
@@ -27252,7 +27117,7 @@
       <w:pPr>
         <w:pStyle w:val="Heading3"/>
       </w:pPr>
-      <w:bookmarkStart w:id="109" w:name="_Toc496075988"/>
+      <w:bookmarkStart w:id="108" w:name="_Toc496075988"/>
       <w:r>
         <w:lastRenderedPageBreak/>
         <w:t xml:space="preserve">reference: </w:t>
@@ -27275,117 +27140,117 @@
       <w:r>
         <w:t>[0..*]</w:t>
       </w:r>
+      <w:bookmarkEnd w:id="108"/>
+    </w:p>
+    <w:p>
+      <w:pPr>
+        <w:jc w:val="both"/>
+      </w:pPr>
+      <w:r>
+        <w:rPr>
+          <w:b/>
+        </w:rPr>
+        <w:t xml:space="preserve">References </w:t>
+      </w:r>
+      <w:r>
+        <w:t>repr</w:t>
+      </w:r>
+      <w:r>
+        <w:t xml:space="preserve">esent the role an ObjectType plays in the value of a structured type. </w:t>
+      </w:r>
+      <w:r>
+        <w:t>A</w:t>
+      </w:r>
+      <w:r>
+        <w:t xml:space="preserve"> </w:t>
+      </w:r>
+      <w:r>
+        <w:rPr>
+          <w:b/>
+        </w:rPr>
+        <w:t>reference</w:t>
+      </w:r>
+      <w:r>
+        <w:t xml:space="preserve"> on a DataType is assumed to provide reference data to help interpreting the values of the attributes of the type. For example a </w:t>
+      </w:r>
+      <w:r>
+        <w:rPr>
+          <w:b/>
+        </w:rPr>
+        <w:t>DataType</w:t>
+      </w:r>
+      <w:r>
+        <w:t xml:space="preserve"> representing a "position on the sky" needs a </w:t>
+      </w:r>
+      <w:r>
+        <w:rPr>
+          <w:b/>
+        </w:rPr>
+        <w:t>reference</w:t>
+      </w:r>
+      <w:r>
+        <w:t xml:space="preserve"> to a reference frame to ensure that its </w:t>
+      </w:r>
+      <w:r>
+        <w:rPr>
+          <w:b/>
+        </w:rPr>
+        <w:t>attributes</w:t>
+      </w:r>
+      <w:r>
+        <w:t xml:space="preserve"> </w:t>
+      </w:r>
+      <w:r>
+        <w:rPr>
+          <w:rFonts w:ascii="Courier New" w:hAnsi="Courier New" w:cs="Courier New"/>
+        </w:rPr>
+        <w:t>longitude</w:t>
+      </w:r>
+      <w:r>
+        <w:t xml:space="preserve"> and </w:t>
+      </w:r>
+      <w:r>
+        <w:rPr>
+          <w:rFonts w:ascii="Courier New" w:hAnsi="Courier New" w:cs="Courier New"/>
+        </w:rPr>
+        <w:t>latitude</w:t>
+      </w:r>
+      <w:r>
+        <w:t xml:space="preserve"> are interpreted properly.</w:t>
+      </w:r>
+    </w:p>
+    <w:p>
+      <w:pPr>
+        <w:jc w:val="both"/>
+      </w:pPr>
+    </w:p>
+    <w:p>
+      <w:pPr>
+        <w:jc w:val="both"/>
+      </w:pPr>
+    </w:p>
+    <w:p>
+      <w:pPr>
+        <w:pStyle w:val="Heading2"/>
+      </w:pPr>
+      <w:bookmarkStart w:id="109" w:name="_OjectType"/>
+      <w:bookmarkStart w:id="110" w:name="_ObjectType_extends_ValueType"/>
+      <w:bookmarkStart w:id="111" w:name="_ObjectType_extends_Type"/>
+      <w:bookmarkStart w:id="112" w:name="_Ref354493409"/>
+      <w:bookmarkStart w:id="113" w:name="_Toc496075989"/>
       <w:bookmarkEnd w:id="109"/>
-    </w:p>
-    <w:p>
-      <w:pPr>
-        <w:jc w:val="both"/>
-      </w:pPr>
-      <w:r>
-        <w:rPr>
-          <w:b/>
-        </w:rPr>
-        <w:t xml:space="preserve">References </w:t>
-      </w:r>
-      <w:r>
-        <w:t>repr</w:t>
-      </w:r>
-      <w:r>
-        <w:t xml:space="preserve">esent the role an ObjectType plays in the value of a structured type. </w:t>
-      </w:r>
-      <w:r>
-        <w:t>A</w:t>
-      </w:r>
-      <w:r>
-        <w:t xml:space="preserve"> </w:t>
-      </w:r>
-      <w:r>
-        <w:rPr>
-          <w:b/>
-        </w:rPr>
-        <w:t>reference</w:t>
-      </w:r>
-      <w:r>
-        <w:t xml:space="preserve"> on a DataType is assumed to provide reference data to help interpreting the values of the attributes of the type. For example a </w:t>
-      </w:r>
-      <w:r>
-        <w:rPr>
-          <w:b/>
-        </w:rPr>
-        <w:t>DataType</w:t>
-      </w:r>
-      <w:r>
-        <w:t xml:space="preserve"> representing a "position on the sky" needs a </w:t>
-      </w:r>
-      <w:r>
-        <w:rPr>
-          <w:b/>
-        </w:rPr>
-        <w:t>reference</w:t>
-      </w:r>
-      <w:r>
-        <w:t xml:space="preserve"> to a reference frame to ensure that its </w:t>
-      </w:r>
-      <w:r>
-        <w:rPr>
-          <w:b/>
-        </w:rPr>
-        <w:t>attributes</w:t>
-      </w:r>
-      <w:r>
-        <w:t xml:space="preserve"> </w:t>
-      </w:r>
-      <w:r>
-        <w:rPr>
-          <w:rFonts w:ascii="Courier New" w:hAnsi="Courier New" w:cs="Courier New"/>
-        </w:rPr>
-        <w:t>longitude</w:t>
-      </w:r>
-      <w:r>
-        <w:t xml:space="preserve"> and </w:t>
-      </w:r>
-      <w:r>
-        <w:rPr>
-          <w:rFonts w:ascii="Courier New" w:hAnsi="Courier New" w:cs="Courier New"/>
-        </w:rPr>
-        <w:t>latitude</w:t>
-      </w:r>
-      <w:r>
-        <w:t xml:space="preserve"> are interpreted properly.</w:t>
-      </w:r>
-    </w:p>
-    <w:p>
-      <w:pPr>
-        <w:jc w:val="both"/>
-      </w:pPr>
-    </w:p>
-    <w:p>
-      <w:pPr>
-        <w:jc w:val="both"/>
-      </w:pPr>
-    </w:p>
-    <w:p>
-      <w:pPr>
-        <w:pStyle w:val="Heading2"/>
-      </w:pPr>
-      <w:bookmarkStart w:id="110" w:name="_OjectType"/>
-      <w:bookmarkStart w:id="111" w:name="_ObjectType_extends_ValueType"/>
-      <w:bookmarkStart w:id="112" w:name="_ObjectType_extends_Type"/>
-      <w:bookmarkStart w:id="113" w:name="_Ref354493409"/>
-      <w:bookmarkStart w:id="114" w:name="_Toc496075989"/>
       <w:bookmarkEnd w:id="110"/>
       <w:bookmarkEnd w:id="111"/>
+      <w:r>
+        <w:t>O</w:t>
+      </w:r>
+      <w:r>
+        <w:t>b</w:t>
+      </w:r>
+      <w:r>
+        <w:t>jectType</w:t>
+      </w:r>
       <w:bookmarkEnd w:id="112"/>
-      <w:r>
-        <w:t>O</w:t>
-      </w:r>
-      <w:r>
-        <w:t>b</w:t>
-      </w:r>
-      <w:r>
-        <w:t>jectType</w:t>
-      </w:r>
-      <w:bookmarkEnd w:id="113"/>
       <w:r>
         <w:t xml:space="preserve"> </w:t>
       </w:r>
@@ -27401,7 +27266,7 @@
           </w:rPr>
           <w:t>Type</w:t>
         </w:r>
-        <w:bookmarkEnd w:id="114"/>
+        <w:bookmarkEnd w:id="113"/>
       </w:hyperlink>
     </w:p>
     <w:p>
@@ -28376,7 +28241,7 @@
       <w:pPr>
         <w:pStyle w:val="Heading3"/>
       </w:pPr>
-      <w:bookmarkStart w:id="115" w:name="_Toc496075990"/>
+      <w:bookmarkStart w:id="114" w:name="_Toc496075990"/>
       <w:r>
         <w:t xml:space="preserve">attribute : </w:t>
       </w:r>
@@ -28392,7 +28257,7 @@
       <w:r>
         <w:t xml:space="preserve"> [0..*]</w:t>
       </w:r>
-      <w:bookmarkEnd w:id="115"/>
+      <w:bookmarkEnd w:id="114"/>
     </w:p>
     <w:p>
       <w:pPr>
@@ -28406,7 +28271,7 @@
       <w:pPr>
         <w:pStyle w:val="Heading3"/>
       </w:pPr>
-      <w:bookmarkStart w:id="116" w:name="_Toc496075991"/>
+      <w:bookmarkStart w:id="115" w:name="_Toc496075991"/>
       <w:r>
         <w:t>composition</w:t>
       </w:r>
@@ -28431,7 +28296,7 @@
       <w:r>
         <w:t>[0..*]</w:t>
       </w:r>
-      <w:bookmarkEnd w:id="116"/>
+      <w:bookmarkEnd w:id="115"/>
     </w:p>
     <w:p>
       <w:pPr>
@@ -28616,7 +28481,7 @@
       <w:pPr>
         <w:pStyle w:val="Heading3"/>
       </w:pPr>
-      <w:bookmarkStart w:id="117" w:name="_Toc496075992"/>
+      <w:bookmarkStart w:id="116" w:name="_Toc496075992"/>
       <w:r>
         <w:t xml:space="preserve">reference: </w:t>
       </w:r>
@@ -28632,74 +28497,74 @@
       <w:r>
         <w:t xml:space="preserve"> [0..*]</w:t>
       </w:r>
+      <w:bookmarkEnd w:id="116"/>
+    </w:p>
+    <w:p>
+      <w:pPr>
+        <w:jc w:val="both"/>
+      </w:pPr>
+      <w:r>
+        <w:t xml:space="preserve">Collection of </w:t>
+      </w:r>
+      <w:r>
+        <w:rPr>
+          <w:b/>
+        </w:rPr>
+        <w:t>Reference</w:t>
+      </w:r>
+      <w:r>
+        <w:t xml:space="preserve"> definitions. The reference relation is the second type of relation between </w:t>
+      </w:r>
+      <w:r>
+        <w:rPr>
+          <w:b/>
+        </w:rPr>
+        <w:t>ObjectType</w:t>
+      </w:r>
+      <w:r>
+        <w:t xml:space="preserve">s. It is a much looser relation than composition. The interpretation is here more general than the one for the reference collection on </w:t>
+      </w:r>
+      <w:r>
+        <w:rPr>
+          <w:b/>
+        </w:rPr>
+        <w:t>DataType</w:t>
+      </w:r>
+      <w:r>
+        <w:t>. Relations here can have meaning beyond providing reference data for interpreting the attributes.</w:t>
+      </w:r>
+    </w:p>
+    <w:p>
+      <w:pPr>
+        <w:jc w:val="both"/>
+      </w:pPr>
+      <w:r>
+        <w:t xml:space="preserve">It is important to note that in a </w:t>
+      </w:r>
+      <w:r>
+        <w:rPr>
+          <w:b/>
+        </w:rPr>
+        <w:t>Reference</w:t>
+      </w:r>
+      <w:r>
+        <w:t xml:space="preserve"> relation the life cycles of both ends of the relation itself are completely independent. This also means that there is, in general, no way for clients to navigate from the referenced instance to the instances that reference them, unless the specific implementations provide such mechanisms according to their requirements.</w:t>
+      </w:r>
+    </w:p>
+    <w:p>
+      <w:pPr>
+        <w:jc w:val="both"/>
+      </w:pPr>
+    </w:p>
+    <w:p>
+      <w:pPr>
+        <w:pStyle w:val="Heading2"/>
+      </w:pPr>
+      <w:bookmarkStart w:id="117" w:name="_Role_extends_ReferencableElement"/>
+      <w:bookmarkStart w:id="118" w:name="_Role_extends_ReferableElement"/>
+      <w:bookmarkStart w:id="119" w:name="_Toc496075993"/>
       <w:bookmarkEnd w:id="117"/>
-    </w:p>
-    <w:p>
-      <w:pPr>
-        <w:jc w:val="both"/>
-      </w:pPr>
-      <w:r>
-        <w:t xml:space="preserve">Collection of </w:t>
-      </w:r>
-      <w:r>
-        <w:rPr>
-          <w:b/>
-        </w:rPr>
-        <w:t>Reference</w:t>
-      </w:r>
-      <w:r>
-        <w:t xml:space="preserve"> definitions. The reference relation is the second type of relation between </w:t>
-      </w:r>
-      <w:r>
-        <w:rPr>
-          <w:b/>
-        </w:rPr>
-        <w:t>ObjectType</w:t>
-      </w:r>
-      <w:r>
-        <w:t xml:space="preserve">s. It is a much looser relation than composition. The interpretation is here more general than the one for the reference collection on </w:t>
-      </w:r>
-      <w:r>
-        <w:rPr>
-          <w:b/>
-        </w:rPr>
-        <w:t>DataType</w:t>
-      </w:r>
-      <w:r>
-        <w:t>. Relations here can have meaning beyond providing reference data for interpreting the attributes.</w:t>
-      </w:r>
-    </w:p>
-    <w:p>
-      <w:pPr>
-        <w:jc w:val="both"/>
-      </w:pPr>
-      <w:r>
-        <w:t xml:space="preserve">It is important to note that in a </w:t>
-      </w:r>
-      <w:r>
-        <w:rPr>
-          <w:b/>
-        </w:rPr>
-        <w:t>Reference</w:t>
-      </w:r>
-      <w:r>
-        <w:t xml:space="preserve"> relation the life cycles of both ends of the relation itself are completely independent. This also means that there is, in general, no way for clients to navigate from the referenced instance to the instances that reference them, unless the specific implementations provide such mechanisms according to their requirements.</w:t>
-      </w:r>
-    </w:p>
-    <w:p>
-      <w:pPr>
-        <w:jc w:val="both"/>
-      </w:pPr>
-    </w:p>
-    <w:p>
-      <w:pPr>
-        <w:pStyle w:val="Heading2"/>
-      </w:pPr>
-      <w:bookmarkStart w:id="118" w:name="_Role_extends_ReferencableElement"/>
-      <w:bookmarkStart w:id="119" w:name="_Role_extends_ReferableElement"/>
-      <w:bookmarkStart w:id="120" w:name="_Toc496075993"/>
       <w:bookmarkEnd w:id="118"/>
-      <w:bookmarkEnd w:id="119"/>
       <w:r>
         <w:rPr>
           <w:i/>
@@ -28718,7 +28583,7 @@
           </w:rPr>
           <w:t>ReferableElement</w:t>
         </w:r>
-        <w:bookmarkEnd w:id="120"/>
+        <w:bookmarkEnd w:id="119"/>
       </w:hyperlink>
     </w:p>
     <w:p>
@@ -28798,8 +28663,8 @@
       <w:pPr>
         <w:jc w:val="both"/>
       </w:pPr>
-      <w:bookmarkStart w:id="121" w:name="_subsets:_ElementRef"/>
-      <w:bookmarkEnd w:id="121"/>
+      <w:bookmarkStart w:id="120" w:name="_subsets:_ElementRef"/>
+      <w:bookmarkEnd w:id="120"/>
     </w:p>
     <w:p>
       <w:pPr>
@@ -29249,9 +29114,9 @@
       <w:pPr>
         <w:pStyle w:val="Heading3"/>
       </w:pPr>
-      <w:bookmarkStart w:id="122" w:name="_datatype:_ElementRef"/>
-      <w:bookmarkStart w:id="123" w:name="_Toc496075994"/>
-      <w:bookmarkEnd w:id="122"/>
+      <w:bookmarkStart w:id="121" w:name="_datatype:_ElementRef"/>
+      <w:bookmarkStart w:id="122" w:name="_Toc496075994"/>
+      <w:bookmarkEnd w:id="121"/>
       <w:r>
         <w:t xml:space="preserve">datatype : </w:t>
       </w:r>
@@ -29263,6 +29128,65 @@
           </w:rPr>
           <w:t>ElementRef</w:t>
         </w:r>
+        <w:bookmarkEnd w:id="122"/>
+      </w:hyperlink>
+    </w:p>
+    <w:p>
+      <w:pPr>
+        <w:jc w:val="both"/>
+      </w:pPr>
+      <w:r>
+        <w:t xml:space="preserve">The </w:t>
+      </w:r>
+      <w:r>
+        <w:rPr>
+          <w:b/>
+        </w:rPr>
+        <w:t>datatype</w:t>
+      </w:r>
+      <w:r>
+        <w:t xml:space="preserve"> property of a Role identifies the target type of the role, the one that actually "plays the role". In VO-DML/Schema it is represented by an </w:t>
+      </w:r>
+      <w:r>
+        <w:rPr>
+          <w:rFonts w:ascii="Courier New" w:hAnsi="Courier New" w:cs="Courier New"/>
+        </w:rPr>
+        <w:t>ElementRef</w:t>
+      </w:r>
+      <w:r>
+        <w:t xml:space="preserve"> that MUST identify a </w:t>
+      </w:r>
+      <w:r>
+        <w:rPr>
+          <w:rFonts w:ascii="Courier New" w:hAnsi="Courier New" w:cs="Courier New"/>
+        </w:rPr>
+        <w:t>Type</w:t>
+      </w:r>
+      <w:r>
+        <w:t>.</w:t>
+      </w:r>
+    </w:p>
+    <w:p>
+      <w:pPr>
+        <w:jc w:val="both"/>
+      </w:pPr>
+    </w:p>
+    <w:p>
+      <w:pPr>
+        <w:pStyle w:val="Heading3"/>
+      </w:pPr>
+      <w:bookmarkStart w:id="123" w:name="_Toc496075995"/>
+      <w:r>
+        <w:t xml:space="preserve">multiplicity: </w:t>
+      </w:r>
+      <w:hyperlink w:anchor="_Multiplicity" w:history="1">
+        <w:r>
+          <w:rPr>
+            <w:rStyle w:val="Hyperlink"/>
+            <w:rFonts w:cs="Arial"/>
+          </w:rPr>
+          <w:t>Multiplicity</w:t>
+        </w:r>
         <w:bookmarkEnd w:id="123"/>
       </w:hyperlink>
     </w:p>
@@ -29271,7 +29195,7 @@
         <w:jc w:val="both"/>
       </w:pPr>
       <w:r>
-        <w:t xml:space="preserve">The </w:t>
+        <w:t xml:space="preserve">Indicates the multiplicity or cardinality of the role. This indicates how many instances of the target </w:t>
       </w:r>
       <w:r>
         <w:rPr>
@@ -29280,65 +29204,6 @@
         <w:t>datatype</w:t>
       </w:r>
       <w:r>
-        <w:t xml:space="preserve"> property of a Role identifies the target type of the role, the one that actually "plays the role". In VO-DML/Schema it is represented by an </w:t>
-      </w:r>
-      <w:r>
-        <w:rPr>
-          <w:rFonts w:ascii="Courier New" w:hAnsi="Courier New" w:cs="Courier New"/>
-        </w:rPr>
-        <w:t>ElementRef</w:t>
-      </w:r>
-      <w:r>
-        <w:t xml:space="preserve"> that MUST identify a </w:t>
-      </w:r>
-      <w:r>
-        <w:rPr>
-          <w:rFonts w:ascii="Courier New" w:hAnsi="Courier New" w:cs="Courier New"/>
-        </w:rPr>
-        <w:t>Type</w:t>
-      </w:r>
-      <w:r>
-        <w:t>.</w:t>
-      </w:r>
-    </w:p>
-    <w:p>
-      <w:pPr>
-        <w:jc w:val="both"/>
-      </w:pPr>
-    </w:p>
-    <w:p>
-      <w:pPr>
-        <w:pStyle w:val="Heading3"/>
-      </w:pPr>
-      <w:bookmarkStart w:id="124" w:name="_Toc496075995"/>
-      <w:r>
-        <w:t xml:space="preserve">multiplicity: </w:t>
-      </w:r>
-      <w:hyperlink w:anchor="_Multiplicity" w:history="1">
-        <w:r>
-          <w:rPr>
-            <w:rStyle w:val="Hyperlink"/>
-            <w:rFonts w:cs="Arial"/>
-          </w:rPr>
-          <w:t>Multiplicity</w:t>
-        </w:r>
-        <w:bookmarkEnd w:id="124"/>
-      </w:hyperlink>
-    </w:p>
-    <w:p>
-      <w:pPr>
-        <w:jc w:val="both"/>
-      </w:pPr>
-      <w:r>
-        <w:t xml:space="preserve">Indicates the multiplicity or cardinality of the role. This indicates how many instances of the target </w:t>
-      </w:r>
-      <w:r>
-        <w:rPr>
-          <w:b/>
-        </w:rPr>
-        <w:t>datatype</w:t>
-      </w:r>
-      <w:r>
         <w:t xml:space="preserve"> can be assigned to the role property. </w:t>
       </w:r>
     </w:p>
@@ -29351,9 +29216,9 @@
       <w:pPr>
         <w:pStyle w:val="Heading2"/>
       </w:pPr>
-      <w:bookmarkStart w:id="125" w:name="_Attribute_extends_Role"/>
-      <w:bookmarkStart w:id="126" w:name="_Toc496075996"/>
-      <w:bookmarkEnd w:id="125"/>
+      <w:bookmarkStart w:id="124" w:name="_Attribute_extends_Role"/>
+      <w:bookmarkStart w:id="125" w:name="_Toc496075996"/>
+      <w:bookmarkEnd w:id="124"/>
       <w:r>
         <w:t>Attribute</w:t>
       </w:r>
@@ -29369,7 +29234,7 @@
           </w:rPr>
           <w:t>Role</w:t>
         </w:r>
-        <w:bookmarkEnd w:id="126"/>
+        <w:bookmarkEnd w:id="125"/>
       </w:hyperlink>
     </w:p>
     <w:p>
@@ -29591,27 +29456,14 @@
       <w:r>
         <w:t xml:space="preserve">Figure </w:t>
       </w:r>
-      <w:r>
-        <w:fldChar w:fldCharType="begin"/>
-      </w:r>
-      <w:r>
-        <w:instrText xml:space="preserve"> SEQ Figure \* ARABIC </w:instrText>
-      </w:r>
-      <w:r>
-        <w:fldChar w:fldCharType="separate"/>
-      </w:r>
-      <w:r>
-        <w:rPr>
-          <w:noProof/>
-        </w:rPr>
-        <w:t>11</w:t>
-      </w:r>
-      <w:r>
-        <w:rPr>
-          <w:noProof/>
-        </w:rPr>
-        <w:fldChar w:fldCharType="end"/>
-      </w:r>
+      <w:fldSimple w:instr=" SEQ Figure \* ARABIC ">
+        <w:r>
+          <w:rPr>
+            <w:noProof/>
+          </w:rPr>
+          <w:t>11</w:t>
+        </w:r>
+      </w:fldSimple>
       <w:r>
         <w:rPr>
           <w:noProof/>
@@ -29999,8 +29851,8 @@
       <w:pPr>
         <w:pStyle w:val="Heading3"/>
       </w:pPr>
-      <w:bookmarkStart w:id="127" w:name="_Ref447087897"/>
-      <w:bookmarkStart w:id="128" w:name="_Toc496075997"/>
+      <w:bookmarkStart w:id="126" w:name="_Ref447087897"/>
+      <w:bookmarkStart w:id="127" w:name="_Toc496075997"/>
       <w:r>
         <w:t xml:space="preserve">semanticconcept : </w:t>
       </w:r>
@@ -30023,8 +29875,8 @@
       <w:r>
         <w:t xml:space="preserve"> [0..1]</w:t>
       </w:r>
+      <w:bookmarkEnd w:id="126"/>
       <w:bookmarkEnd w:id="127"/>
-      <w:bookmarkEnd w:id="128"/>
     </w:p>
     <w:p>
       <w:pPr>
@@ -30098,23 +29950,23 @@
       <w:pPr>
         <w:pStyle w:val="Heading2"/>
       </w:pPr>
-      <w:bookmarkStart w:id="129" w:name="_Constraints"/>
-      <w:bookmarkStart w:id="130" w:name="_Relation_extends_Role"/>
-      <w:bookmarkStart w:id="131" w:name="_SKOSConcept"/>
-      <w:bookmarkStart w:id="132" w:name="_Toc496075998"/>
+      <w:bookmarkStart w:id="128" w:name="_Constraints"/>
+      <w:bookmarkStart w:id="129" w:name="_Relation_extends_Role"/>
+      <w:bookmarkStart w:id="130" w:name="_SKOSConcept"/>
+      <w:bookmarkStart w:id="131" w:name="_Toc496075998"/>
+      <w:bookmarkEnd w:id="128"/>
       <w:bookmarkEnd w:id="129"/>
       <w:bookmarkEnd w:id="130"/>
+      <w:r>
+        <w:t>S</w:t>
+      </w:r>
+      <w:r>
+        <w:t>emantic</w:t>
+      </w:r>
+      <w:r>
+        <w:t>Concept</w:t>
+      </w:r>
       <w:bookmarkEnd w:id="131"/>
-      <w:r>
-        <w:t>S</w:t>
-      </w:r>
-      <w:r>
-        <w:t>emantic</w:t>
-      </w:r>
-      <w:r>
-        <w:t>Concept</w:t>
-      </w:r>
-      <w:bookmarkEnd w:id="132"/>
     </w:p>
     <w:p>
       <w:pPr>
@@ -30467,32 +30319,19 @@
         <w:pStyle w:val="Caption"/>
         <w:jc w:val="both"/>
       </w:pPr>
-      <w:bookmarkStart w:id="133" w:name="_Ref426375734"/>
+      <w:bookmarkStart w:id="132" w:name="_Ref426375734"/>
       <w:r>
         <w:t xml:space="preserve">Figure </w:t>
       </w:r>
-      <w:r>
-        <w:fldChar w:fldCharType="begin"/>
-      </w:r>
-      <w:r>
-        <w:instrText xml:space="preserve"> SEQ Figure \* ARABIC </w:instrText>
-      </w:r>
-      <w:r>
-        <w:fldChar w:fldCharType="separate"/>
-      </w:r>
-      <w:r>
-        <w:rPr>
-          <w:noProof/>
-        </w:rPr>
-        <w:t>12</w:t>
-      </w:r>
-      <w:r>
-        <w:rPr>
-          <w:noProof/>
-        </w:rPr>
-        <w:fldChar w:fldCharType="end"/>
-      </w:r>
-      <w:bookmarkEnd w:id="133"/>
+      <w:fldSimple w:instr=" SEQ Figure \* ARABIC ">
+        <w:r>
+          <w:rPr>
+            <w:noProof/>
+          </w:rPr>
+          <w:t>12</w:t>
+        </w:r>
+      </w:fldSimple>
+      <w:bookmarkEnd w:id="132"/>
       <w:r>
         <w:t xml:space="preserve"> Definition of a &lt;&lt;semantic</w:t>
       </w:r>
@@ -30608,32 +30447,19 @@
         <w:pStyle w:val="Caption"/>
         <w:jc w:val="both"/>
       </w:pPr>
-      <w:bookmarkStart w:id="134" w:name="_Ref381598337"/>
+      <w:bookmarkStart w:id="133" w:name="_Ref381598337"/>
       <w:r>
         <w:t xml:space="preserve">Figure </w:t>
       </w:r>
-      <w:r>
-        <w:fldChar w:fldCharType="begin"/>
-      </w:r>
-      <w:r>
-        <w:instrText xml:space="preserve"> SEQ Figure \* ARABIC </w:instrText>
-      </w:r>
-      <w:r>
-        <w:fldChar w:fldCharType="separate"/>
-      </w:r>
-      <w:r>
-        <w:rPr>
-          <w:noProof/>
-        </w:rPr>
-        <w:t>13</w:t>
-      </w:r>
-      <w:r>
-        <w:rPr>
-          <w:noProof/>
-        </w:rPr>
-        <w:fldChar w:fldCharType="end"/>
-      </w:r>
-      <w:bookmarkEnd w:id="134"/>
+      <w:fldSimple w:instr=" SEQ Figure \* ARABIC ">
+        <w:r>
+          <w:rPr>
+            <w:noProof/>
+          </w:rPr>
+          <w:t>13</w:t>
+        </w:r>
+      </w:fldSimple>
+      <w:bookmarkEnd w:id="133"/>
       <w:r>
         <w:t xml:space="preserve"> Assignment of &lt;&lt;semantic</w:t>
       </w:r>
@@ -31356,10 +31182,28 @@
       <w:pPr>
         <w:pStyle w:val="Heading3"/>
       </w:pPr>
-      <w:bookmarkStart w:id="135" w:name="_Toc496075999"/>
+      <w:bookmarkStart w:id="134" w:name="_Toc496075999"/>
       <w:r>
         <w:t>vocabularyURI: anyURI [0..1]</w:t>
       </w:r>
+      <w:bookmarkEnd w:id="134"/>
+    </w:p>
+    <w:p>
+      <w:pPr>
+        <w:jc w:val="both"/>
+      </w:pPr>
+      <w:r>
+        <w:t>If this attribute is given a value, it indicates that the attribute to which the SemanticConcept has been assigned MUST take values from the vocabulary identified by the URI. It may be possible to define a subset of its values using the topConcept attribute.</w:t>
+      </w:r>
+    </w:p>
+    <w:p>
+      <w:pPr>
+        <w:pStyle w:val="Heading3"/>
+      </w:pPr>
+      <w:bookmarkStart w:id="135" w:name="_Toc496076000"/>
+      <w:r>
+        <w:t>topConcept: anyURI [0..1]</w:t>
+      </w:r>
       <w:bookmarkEnd w:id="135"/>
     </w:p>
     <w:p>
@@ -31367,44 +31211,26 @@
         <w:jc w:val="both"/>
       </w:pPr>
       <w:r>
-        <w:t>If this attribute is given a value, it indicates that the attribute to which the SemanticConcept has been assigned MUST take values from the vocabulary identified by the URI. It may be possible to define a subset of its values using the topConcept attribute.</w:t>
-      </w:r>
-    </w:p>
-    <w:p>
-      <w:pPr>
-        <w:pStyle w:val="Heading3"/>
-      </w:pPr>
-      <w:bookmarkStart w:id="136" w:name="_Toc496076000"/>
-      <w:r>
-        <w:t>topConcept: anyURI [0..1]</w:t>
-      </w:r>
+        <w:t xml:space="preserve">If this attribute is set, the specified URI identifies a semantic concept and the value of the Attribute to which the </w:t>
+      </w:r>
+      <w:r>
+        <w:rPr>
+          <w:b/>
+        </w:rPr>
+        <w:t>SemanticConcept</w:t>
+      </w:r>
+      <w:r>
+        <w:t xml:space="preserve"> has been assigned must themselves be semantic concepts that are narrower than this broadest concept in the sense described above. If also the vocabularyURI is set, the values of the Attribute must come from the vocabulary identified by that URI as well. </w:t>
+      </w:r>
+    </w:p>
+    <w:p/>
+    <w:p>
+      <w:pPr>
+        <w:pStyle w:val="Heading2"/>
+      </w:pPr>
+      <w:bookmarkStart w:id="136" w:name="_Relation_extends_Role_1"/>
+      <w:bookmarkStart w:id="137" w:name="_Toc496076001"/>
       <w:bookmarkEnd w:id="136"/>
-    </w:p>
-    <w:p>
-      <w:pPr>
-        <w:jc w:val="both"/>
-      </w:pPr>
-      <w:r>
-        <w:t xml:space="preserve">If this attribute is set, the specified URI identifies a semantic concept and the value of the Attribute to which the </w:t>
-      </w:r>
-      <w:r>
-        <w:rPr>
-          <w:b/>
-        </w:rPr>
-        <w:t>SemanticConcept</w:t>
-      </w:r>
-      <w:r>
-        <w:t xml:space="preserve"> has been assigned must themselves be semantic concepts that are narrower than this broadest concept in the sense described above. If also the vocabularyURI is set, the values of the Attribute must come from the vocabulary identified by that URI as well. </w:t>
-      </w:r>
-    </w:p>
-    <w:p/>
-    <w:p>
-      <w:pPr>
-        <w:pStyle w:val="Heading2"/>
-      </w:pPr>
-      <w:bookmarkStart w:id="137" w:name="_Relation_extends_Role_1"/>
-      <w:bookmarkStart w:id="138" w:name="_Toc496076001"/>
-      <w:bookmarkEnd w:id="137"/>
       <w:r>
         <w:rPr>
           <w:i/>
@@ -31423,7 +31249,7 @@
           </w:rPr>
           <w:t>Role</w:t>
         </w:r>
-        <w:bookmarkEnd w:id="138"/>
+        <w:bookmarkEnd w:id="137"/>
       </w:hyperlink>
       <w:r>
         <w:t xml:space="preserve"> </w:t>
@@ -31978,9 +31804,9 @@
       <w:pPr>
         <w:pStyle w:val="Heading2"/>
       </w:pPr>
-      <w:bookmarkStart w:id="139" w:name="_Collection_extends_Relation_1"/>
-      <w:bookmarkStart w:id="140" w:name="_Toc496076002"/>
-      <w:bookmarkEnd w:id="139"/>
+      <w:bookmarkStart w:id="138" w:name="_Collection_extends_Relation_1"/>
+      <w:bookmarkStart w:id="139" w:name="_Toc496076002"/>
+      <w:bookmarkEnd w:id="138"/>
       <w:r>
         <w:t>Composition</w:t>
       </w:r>
@@ -31996,7 +31822,7 @@
           </w:rPr>
           <w:t>Relation</w:t>
         </w:r>
-        <w:bookmarkEnd w:id="140"/>
+        <w:bookmarkEnd w:id="139"/>
       </w:hyperlink>
     </w:p>
     <w:p>
@@ -32909,9 +32735,9 @@
       <w:pPr>
         <w:pStyle w:val="Heading2"/>
       </w:pPr>
-      <w:bookmarkStart w:id="141" w:name="_Reference_extends_Relation"/>
-      <w:bookmarkStart w:id="142" w:name="_Toc496076003"/>
-      <w:bookmarkEnd w:id="141"/>
+      <w:bookmarkStart w:id="140" w:name="_Reference_extends_Relation"/>
+      <w:bookmarkStart w:id="141" w:name="_Toc496076003"/>
+      <w:bookmarkEnd w:id="140"/>
       <w:r>
         <w:lastRenderedPageBreak/>
         <w:t>Reference</w:t>
@@ -32928,7 +32754,7 @@
           </w:rPr>
           <w:t>Relation</w:t>
         </w:r>
-        <w:bookmarkEnd w:id="142"/>
+        <w:bookmarkEnd w:id="141"/>
       </w:hyperlink>
     </w:p>
     <w:p>
@@ -33308,27 +33134,14 @@
       <w:r>
         <w:t xml:space="preserve">Figure </w:t>
       </w:r>
-      <w:r>
-        <w:fldChar w:fldCharType="begin"/>
-      </w:r>
-      <w:r>
-        <w:instrText xml:space="preserve"> SEQ Figure \* ARABIC </w:instrText>
-      </w:r>
-      <w:r>
-        <w:fldChar w:fldCharType="separate"/>
-      </w:r>
-      <w:r>
-        <w:rPr>
-          <w:noProof/>
-        </w:rPr>
-        <w:t>14</w:t>
-      </w:r>
-      <w:r>
-        <w:rPr>
-          <w:noProof/>
-        </w:rPr>
-        <w:fldChar w:fldCharType="end"/>
-      </w:r>
+      <w:fldSimple w:instr=" SEQ Figure \* ARABIC ">
+        <w:r>
+          <w:rPr>
+            <w:noProof/>
+          </w:rPr>
+          <w:t>14</w:t>
+        </w:r>
+      </w:fldSimple>
       <w:r>
         <w:t xml:space="preserve"> Reference (green arrow) from an ObjectTYpe to an ObjectType.</w:t>
       </w:r>
@@ -33392,27 +33205,14 @@
       <w:r>
         <w:t xml:space="preserve">Figure </w:t>
       </w:r>
-      <w:r>
-        <w:fldChar w:fldCharType="begin"/>
-      </w:r>
-      <w:r>
-        <w:instrText xml:space="preserve"> SEQ Figure \* ARABIC </w:instrText>
-      </w:r>
-      <w:r>
-        <w:fldChar w:fldCharType="separate"/>
-      </w:r>
-      <w:r>
-        <w:rPr>
-          <w:noProof/>
-        </w:rPr>
-        <w:t>15</w:t>
-      </w:r>
-      <w:r>
-        <w:rPr>
-          <w:noProof/>
-        </w:rPr>
-        <w:fldChar w:fldCharType="end"/>
-      </w:r>
+      <w:fldSimple w:instr=" SEQ Figure \* ARABIC ">
+        <w:r>
+          <w:rPr>
+            <w:noProof/>
+          </w:rPr>
+          <w:t>15</w:t>
+        </w:r>
+      </w:fldSimple>
       <w:r>
         <w:t xml:space="preserve"> Reference from a DataType to an ObjectType</w:t>
       </w:r>
@@ -33741,13 +33541,13 @@
       <w:pPr>
         <w:pStyle w:val="Heading2"/>
       </w:pPr>
-      <w:bookmarkStart w:id="143" w:name="_Multiplicity"/>
-      <w:bookmarkStart w:id="144" w:name="_Toc496076004"/>
+      <w:bookmarkStart w:id="142" w:name="_Multiplicity"/>
+      <w:bookmarkStart w:id="143" w:name="_Toc496076004"/>
+      <w:bookmarkEnd w:id="142"/>
+      <w:r>
+        <w:t>Multiplicity</w:t>
+      </w:r>
       <w:bookmarkEnd w:id="143"/>
-      <w:r>
-        <w:t>Multiplicity</w:t>
-      </w:r>
-      <w:bookmarkEnd w:id="144"/>
     </w:p>
     <w:p>
       <w:pPr>
@@ -34280,8 +34080,8 @@
         <w:pStyle w:val="CodeStyle11"/>
         <w:jc w:val="both"/>
       </w:pPr>
-      <w:bookmarkStart w:id="145" w:name="_ReferencableElement"/>
-      <w:bookmarkEnd w:id="145"/>
+      <w:bookmarkStart w:id="144" w:name="_ReferencableElement"/>
+      <w:bookmarkEnd w:id="144"/>
       <w:r>
         <w:t xml:space="preserve">  &lt;xsd:complexType name=</w:t>
       </w:r>
@@ -34408,25 +34208,25 @@
         <w:pStyle w:val="VODMLStyle"/>
         <w:jc w:val="both"/>
       </w:pPr>
-      <w:bookmarkStart w:id="146" w:name="_ElementRef"/>
-      <w:bookmarkStart w:id="147" w:name="_ModelProxy_extends_ReferencableElem"/>
+      <w:bookmarkStart w:id="145" w:name="_ElementRef"/>
+      <w:bookmarkStart w:id="146" w:name="_ModelProxy_extends_ReferencableElem"/>
+      <w:bookmarkEnd w:id="145"/>
       <w:bookmarkEnd w:id="146"/>
+      <w:r>
+        <w:t>VO-DML/</w:t>
+      </w:r>
+      <w:r>
+        <w:t>XML</w:t>
+      </w:r>
+    </w:p>
+    <w:p>
+      <w:pPr>
+        <w:pStyle w:val="XMLSnippet"/>
+      </w:pPr>
+      <w:bookmarkStart w:id="147" w:name="_Type_extends_ReferencableElement"/>
+      <w:bookmarkStart w:id="148" w:name="_PrimitiveType_extends_ValueType"/>
       <w:bookmarkEnd w:id="147"/>
-      <w:r>
-        <w:t>VO-DML/</w:t>
-      </w:r>
-      <w:r>
-        <w:t>XML</w:t>
-      </w:r>
-    </w:p>
-    <w:p>
-      <w:pPr>
-        <w:pStyle w:val="XMLSnippet"/>
-      </w:pPr>
-      <w:bookmarkStart w:id="148" w:name="_Type_extends_ReferencableElement"/>
-      <w:bookmarkStart w:id="149" w:name="_PrimitiveType_extends_ValueType"/>
       <w:bookmarkEnd w:id="148"/>
-      <w:bookmarkEnd w:id="149"/>
       <w:r>
         <w:t>&lt;objectType&gt;</w:t>
       </w:r>
@@ -34724,15 +34524,60 @@
       <w:pPr>
         <w:pStyle w:val="Heading3"/>
       </w:pPr>
-      <w:bookmarkStart w:id="150" w:name="_Toc496076005"/>
+      <w:bookmarkStart w:id="149" w:name="_Toc496076005"/>
       <w:r>
         <w:t>minOccurs: nonnegativeInteger [0..1]</w:t>
       </w:r>
+      <w:bookmarkEnd w:id="149"/>
+    </w:p>
+    <w:p>
+      <w:r>
+        <w:t xml:space="preserve">Indicates the minimum number of values that may be assigned to the </w:t>
+      </w:r>
+      <w:r>
+        <w:rPr>
+          <w:b/>
+        </w:rPr>
+        <w:t>Role</w:t>
+      </w:r>
+      <w:r>
+        <w:t xml:space="preserve"> to which this </w:t>
+      </w:r>
+      <w:r>
+        <w:rPr>
+          <w:b/>
+        </w:rPr>
+        <w:t>Multiplicity</w:t>
+      </w:r>
+      <w:r>
+        <w:t xml:space="preserve"> is assigned. Must not be larger than </w:t>
+      </w:r>
+      <w:r>
+        <w:rPr>
+          <w:b/>
+        </w:rPr>
+        <w:t>maxOccurs</w:t>
+      </w:r>
+      <w:r>
+        <w:t xml:space="preserve"> unless that has a negative value. Default value 1.</w:t>
+      </w:r>
+    </w:p>
+    <w:p>
+      <w:pPr>
+        <w:pStyle w:val="Heading3"/>
+      </w:pPr>
+      <w:bookmarkStart w:id="150" w:name="_Toc496076006"/>
+      <w:r>
+        <w:t>maxOccurs: integer [0..1]</w:t>
+      </w:r>
       <w:bookmarkEnd w:id="150"/>
     </w:p>
     <w:p>
-      <w:r>
-        <w:t xml:space="preserve">Indicates the minimum number of values that may be assigned to the </w:t>
+      <w:pPr>
+        <w:jc w:val="both"/>
+      </w:pPr>
+      <w:r>
+        <w:t xml:space="preserve">Indicates the maximum number of values that may be assigned to the </w:t>
       </w:r>
       <w:r>
         <w:rPr>
@@ -34750,125 +34595,80 @@
         <w:t>Multiplicity</w:t>
       </w:r>
       <w:r>
-        <w:t xml:space="preserve"> is assigned. Must not be larger than </w:t>
+        <w:t xml:space="preserve"> is assigned. </w:t>
+      </w:r>
+      <w:r>
+        <w:t xml:space="preserve">Can only take values </w:t>
+      </w:r>
+      <w:r>
+        <w:t xml:space="preserve">between </w:t>
+      </w:r>
+      <w:r>
+        <w:t xml:space="preserve">-1 </w:t>
+      </w:r>
+      <w:r>
+        <w:t>and inifinity</w:t>
+      </w:r>
+      <w:r>
+        <w:t xml:space="preserve">. </w:t>
+      </w:r>
+      <w:r>
+        <w:t xml:space="preserve">Must not be smaller than </w:t>
       </w:r>
       <w:r>
         <w:rPr>
           <w:b/>
         </w:rPr>
-        <w:t>maxOccurs</w:t>
-      </w:r>
-      <w:r>
-        <w:t xml:space="preserve"> unless that has a negative value. Default value 1.</w:t>
-      </w:r>
-    </w:p>
-    <w:p>
-      <w:pPr>
-        <w:pStyle w:val="Heading3"/>
-      </w:pPr>
-      <w:bookmarkStart w:id="151" w:name="_Toc496076006"/>
-      <w:r>
-        <w:t>maxOccurs: integer [0..1]</w:t>
-      </w:r>
+        <w:t>m</w:t>
+      </w:r>
+      <w:r>
+        <w:rPr>
+          <w:b/>
+        </w:rPr>
+        <w:t>in</w:t>
+      </w:r>
+      <w:r>
+        <w:rPr>
+          <w:b/>
+        </w:rPr>
+        <w:t>Occurs</w:t>
+      </w:r>
+      <w:r>
+        <w:t xml:space="preserve"> unless one assigns </w:t>
+      </w:r>
+      <w:r>
+        <w:t>the value -1</w:t>
+      </w:r>
+      <w:r>
+        <w:t xml:space="preserve">, which indicates that there is no limit </w:t>
+      </w:r>
+      <w:r>
+        <w:t xml:space="preserve">to the allowed number of values </w:t>
+      </w:r>
+      <w:r>
+        <w:t>that may be assigned. Default value 1.</w:t>
+      </w:r>
+    </w:p>
+    <w:p>
+      <w:pPr>
+        <w:jc w:val="both"/>
+      </w:pPr>
+    </w:p>
+    <w:p>
+      <w:pPr>
+        <w:pStyle w:val="Heading2"/>
+      </w:pPr>
+      <w:bookmarkStart w:id="151" w:name="_Collection_extends_Relation"/>
+      <w:bookmarkStart w:id="152" w:name="_Constraint"/>
+      <w:bookmarkStart w:id="153" w:name="_Ref384538101"/>
+      <w:bookmarkStart w:id="154" w:name="_Toc496076007"/>
       <w:bookmarkEnd w:id="151"/>
-    </w:p>
-    <w:p>
-      <w:pPr>
-        <w:jc w:val="both"/>
-      </w:pPr>
-      <w:r>
-        <w:t xml:space="preserve">Indicates the maximum number of values that may be assigned to the </w:t>
-      </w:r>
-      <w:r>
-        <w:rPr>
-          <w:b/>
-        </w:rPr>
-        <w:t>Role</w:t>
-      </w:r>
-      <w:r>
-        <w:t xml:space="preserve"> to which this </w:t>
-      </w:r>
-      <w:r>
-        <w:rPr>
-          <w:b/>
-        </w:rPr>
-        <w:t>Multiplicity</w:t>
-      </w:r>
-      <w:r>
-        <w:t xml:space="preserve"> is assigned. </w:t>
-      </w:r>
-      <w:r>
-        <w:t xml:space="preserve">Can only take values </w:t>
-      </w:r>
-      <w:r>
-        <w:t xml:space="preserve">between </w:t>
-      </w:r>
-      <w:r>
-        <w:t xml:space="preserve">-1 </w:t>
-      </w:r>
-      <w:r>
-        <w:t>and inifinity</w:t>
-      </w:r>
-      <w:r>
-        <w:t xml:space="preserve">. </w:t>
-      </w:r>
-      <w:r>
-        <w:t xml:space="preserve">Must not be smaller than </w:t>
-      </w:r>
-      <w:r>
-        <w:rPr>
-          <w:b/>
-        </w:rPr>
-        <w:t>m</w:t>
-      </w:r>
-      <w:r>
-        <w:rPr>
-          <w:b/>
-        </w:rPr>
-        <w:t>in</w:t>
-      </w:r>
-      <w:r>
-        <w:rPr>
-          <w:b/>
-        </w:rPr>
-        <w:t>Occurs</w:t>
-      </w:r>
-      <w:r>
-        <w:t xml:space="preserve"> unless one assigns </w:t>
-      </w:r>
-      <w:r>
-        <w:t>the value -1</w:t>
-      </w:r>
-      <w:r>
-        <w:t xml:space="preserve">, which indicates that there is no limit </w:t>
-      </w:r>
-      <w:r>
-        <w:t xml:space="preserve">to the allowed number of values </w:t>
-      </w:r>
-      <w:r>
-        <w:t>that may be assigned. Default value 1.</w:t>
-      </w:r>
-    </w:p>
-    <w:p>
-      <w:pPr>
-        <w:jc w:val="both"/>
-      </w:pPr>
-    </w:p>
-    <w:p>
-      <w:pPr>
-        <w:pStyle w:val="Heading2"/>
-      </w:pPr>
-      <w:bookmarkStart w:id="152" w:name="_Collection_extends_Relation"/>
-      <w:bookmarkStart w:id="153" w:name="_Constraint"/>
-      <w:bookmarkStart w:id="154" w:name="_Ref384538101"/>
-      <w:bookmarkStart w:id="155" w:name="_Toc496076007"/>
       <w:bookmarkEnd w:id="152"/>
+      <w:r>
+        <w:t>Constraint</w:t>
+      </w:r>
       <w:bookmarkEnd w:id="153"/>
-      <w:r>
-        <w:t>Constraint</w:t>
-      </w:r>
       <w:bookmarkEnd w:id="154"/>
-      <w:bookmarkEnd w:id="155"/>
     </w:p>
     <w:p>
       <w:pPr>
@@ -35166,27 +34966,14 @@
       <w:r>
         <w:t xml:space="preserve">Figure </w:t>
       </w:r>
-      <w:r>
-        <w:fldChar w:fldCharType="begin"/>
-      </w:r>
-      <w:r>
-        <w:instrText xml:space="preserve"> SEQ Figure \* ARABIC </w:instrText>
-      </w:r>
-      <w:r>
-        <w:fldChar w:fldCharType="separate"/>
-      </w:r>
-      <w:r>
-        <w:rPr>
-          <w:noProof/>
-        </w:rPr>
-        <w:t>16</w:t>
-      </w:r>
-      <w:r>
-        <w:rPr>
-          <w:noProof/>
-        </w:rPr>
-        <w:fldChar w:fldCharType="end"/>
-      </w:r>
+      <w:fldSimple w:instr=" SEQ Figure \* ARABIC ">
+        <w:r>
+          <w:rPr>
+            <w:noProof/>
+          </w:rPr>
+          <w:t>16</w:t>
+        </w:r>
+      </w:fldSimple>
       <w:r>
         <w:t xml:space="preserve"> Example of a constraint applied to a type. Here the language is pseudo code, </w:t>
       </w:r>
@@ -35744,30 +35531,30 @@
       <w:pPr>
         <w:pStyle w:val="Heading2"/>
       </w:pPr>
-      <w:bookmarkStart w:id="156" w:name="_SubsettedRole_extends_Constraint"/>
-      <w:bookmarkStart w:id="157" w:name="_Toc496076008"/>
+      <w:bookmarkStart w:id="155" w:name="_SubsettedRole_extends_Constraint"/>
+      <w:bookmarkStart w:id="156" w:name="_Toc496076008"/>
+      <w:bookmarkEnd w:id="155"/>
+      <w:r>
+        <w:t>Subsetted</w:t>
+      </w:r>
+      <w:r>
+        <w:t>Role extends Constraint</w:t>
+      </w:r>
       <w:bookmarkEnd w:id="156"/>
-      <w:r>
-        <w:t>Subsetted</w:t>
-      </w:r>
-      <w:r>
-        <w:t>Role extends Constraint</w:t>
-      </w:r>
+    </w:p>
+    <w:p>
+      <w:r>
+        <w:t xml:space="preserve">A special class of constraints is defined for those restricting the possible values of Roles defined on a type.  </w:t>
+      </w:r>
+    </w:p>
+    <w:p>
+      <w:pPr>
+        <w:jc w:val="both"/>
+      </w:pPr>
+      <w:bookmarkStart w:id="157" w:name="_ConstraintExpression_1"/>
+      <w:bookmarkStart w:id="158" w:name="_ConstraintExpression"/>
       <w:bookmarkEnd w:id="157"/>
-    </w:p>
-    <w:p>
-      <w:r>
-        <w:t xml:space="preserve">A special class of constraints is defined for those restricting the possible values of Roles defined on a type.  </w:t>
-      </w:r>
-    </w:p>
-    <w:p>
-      <w:pPr>
-        <w:jc w:val="both"/>
-      </w:pPr>
-      <w:bookmarkStart w:id="158" w:name="_ConstraintExpression_1"/>
-      <w:bookmarkStart w:id="159" w:name="_ConstraintExpression"/>
       <w:bookmarkEnd w:id="158"/>
-      <w:bookmarkEnd w:id="159"/>
     </w:p>
     <w:p>
       <w:pPr>
@@ -35969,27 +35756,14 @@
       <w:r>
         <w:t xml:space="preserve">Figure </w:t>
       </w:r>
-      <w:r>
-        <w:fldChar w:fldCharType="begin"/>
-      </w:r>
-      <w:r>
-        <w:instrText xml:space="preserve"> SEQ Figure \* ARABIC </w:instrText>
-      </w:r>
-      <w:r>
-        <w:fldChar w:fldCharType="separate"/>
-      </w:r>
-      <w:r>
-        <w:rPr>
-          <w:noProof/>
-        </w:rPr>
-        <w:t>17</w:t>
-      </w:r>
-      <w:r>
-        <w:rPr>
-          <w:noProof/>
-        </w:rPr>
-        <w:fldChar w:fldCharType="end"/>
-      </w:r>
+      <w:fldSimple w:instr=" SEQ Figure \* ARABIC ">
+        <w:r>
+          <w:rPr>
+            <w:noProof/>
+          </w:rPr>
+          <w:t>17</w:t>
+        </w:r>
+      </w:fldSimple>
       <w:r>
         <w:t>: Example of subsetting of a Role, here the Attribute 'positionError'. In the super type it is of type SkyError, in the sub-types SDSSSource and TwoMASSSource subsetted to AlignedEllipse and GenercEllipse</w:t>
       </w:r>
@@ -36702,11 +36476,11 @@
       <w:pPr>
         <w:pStyle w:val="Heading3"/>
       </w:pPr>
-      <w:bookmarkStart w:id="160" w:name="_Toc496076009"/>
+      <w:bookmarkStart w:id="159" w:name="_Toc496076009"/>
       <w:r>
         <w:t>role: ElementRef</w:t>
       </w:r>
-      <w:bookmarkEnd w:id="160"/>
+      <w:bookmarkEnd w:id="159"/>
     </w:p>
     <w:p>
       <w:r>
@@ -36717,7 +36491,7 @@
       <w:pPr>
         <w:pStyle w:val="Heading3"/>
       </w:pPr>
-      <w:bookmarkStart w:id="161" w:name="_Toc496076010"/>
+      <w:bookmarkStart w:id="160" w:name="_Toc496076010"/>
       <w:r>
         <w:t xml:space="preserve">datatype: </w:t>
       </w:r>
@@ -36729,7 +36503,7 @@
           </w:rPr>
           <w:t>ElementRef</w:t>
         </w:r>
-        <w:bookmarkEnd w:id="161"/>
+        <w:bookmarkEnd w:id="160"/>
       </w:hyperlink>
     </w:p>
     <w:p>
@@ -36825,11 +36599,11 @@
       <w:pPr>
         <w:pStyle w:val="Heading3"/>
       </w:pPr>
-      <w:bookmarkStart w:id="162" w:name="_Toc496076011"/>
+      <w:bookmarkStart w:id="161" w:name="_Toc496076011"/>
       <w:r>
         <w:t>semanticconcept: SemanticConcept</w:t>
       </w:r>
-      <w:bookmarkEnd w:id="162"/>
+      <w:bookmarkEnd w:id="161"/>
     </w:p>
     <w:p>
       <w:pPr>
@@ -36892,10 +36666,10 @@
       <w:pPr>
         <w:pStyle w:val="Heading1"/>
       </w:pPr>
-      <w:bookmarkStart w:id="163" w:name="_Ref470184288"/>
-      <w:bookmarkStart w:id="164" w:name="_Toc496076012"/>
-      <w:bookmarkStart w:id="165" w:name="_Ref355509131"/>
-      <w:bookmarkStart w:id="166" w:name="_Ref384275018"/>
+      <w:bookmarkStart w:id="162" w:name="_Ref470184288"/>
+      <w:bookmarkStart w:id="163" w:name="_Toc496076012"/>
+      <w:bookmarkStart w:id="164" w:name="_Ref355509131"/>
+      <w:bookmarkStart w:id="165" w:name="_Ref384275018"/>
       <w:r>
         <w:lastRenderedPageBreak/>
         <w:t xml:space="preserve">The </w:t>
@@ -36912,8 +36686,8 @@
       <w:r>
         <w:t>odel [Normative]</w:t>
       </w:r>
+      <w:bookmarkEnd w:id="162"/>
       <w:bookmarkEnd w:id="163"/>
-      <w:bookmarkEnd w:id="164"/>
     </w:p>
     <w:p>
       <w:pPr>
@@ -37075,47 +36849,20 @@
             <w:rStyle w:val="Hyperlink"/>
             <w:rFonts w:cs="Arial"/>
           </w:rPr>
-          <w:t>http://volute.g-vo.org/svn/trunk/projects/dm/vo-dml/models/ivoa/vo-dml/IVOA-v1.0.vo-dml.xml</w:t>
+          <w:t>http://www.ivoa.net/xml/VODML/IVO</w:t>
+        </w:r>
+        <w:bookmarkStart w:id="166" w:name="_GoBack"/>
+        <w:bookmarkEnd w:id="166"/>
+        <w:r>
+          <w:rPr>
+            <w:rStyle w:val="Hyperlink"/>
+            <w:rFonts w:cs="Arial"/>
+          </w:rPr>
+          <w:t>A-v1.vo-dml.xml</w:t>
         </w:r>
       </w:hyperlink>
       <w:r>
         <w:t xml:space="preserve">. </w:t>
-      </w:r>
-      <w:r>
-        <w:rPr>
-          <w:highlight w:val="yellow"/>
-        </w:rPr>
-        <w:t>[T</w:t>
-      </w:r>
-      <w:r>
-        <w:rPr>
-          <w:highlight w:val="yellow"/>
-        </w:rPr>
-        <w:t xml:space="preserve">BD </w:t>
-      </w:r>
-      <w:r>
-        <w:rPr>
-          <w:highlight w:val="yellow"/>
-        </w:rPr>
-        <w:t>need</w:t>
-      </w:r>
-      <w:r>
-        <w:rPr>
-          <w:highlight w:val="yellow"/>
-        </w:rPr>
-        <w:t xml:space="preserve"> formal</w:t>
-      </w:r>
-      <w:r>
-        <w:rPr>
-          <w:highlight w:val="yellow"/>
-        </w:rPr>
-        <w:t>, non-volute</w:t>
-      </w:r>
-      <w:r>
-        <w:rPr>
-          <w:highlight w:val="yellow"/>
-        </w:rPr>
-        <w:t xml:space="preserve"> location at IVOA website]</w:t>
       </w:r>
     </w:p>
     <w:p>
@@ -37214,30 +36961,14 @@
       <w:r>
         <w:t xml:space="preserve">Figure </w:t>
       </w:r>
-      <w:r>
-        <w:fldChar w:fldCharType="begin"/>
-      </w:r>
-      <w:r>
-        <w:instrText xml:space="preserve"> SEQ Figure \* A</w:instrText>
-      </w:r>
-      <w:r>
-        <w:instrText xml:space="preserve">RABIC </w:instrText>
-      </w:r>
-      <w:r>
-        <w:fldChar w:fldCharType="separate"/>
-      </w:r>
-      <w:r>
-        <w:rPr>
-          <w:noProof/>
-        </w:rPr>
-        <w:t>18</w:t>
-      </w:r>
-      <w:r>
-        <w:rPr>
-          <w:noProof/>
-        </w:rPr>
-        <w:fldChar w:fldCharType="end"/>
-      </w:r>
+      <w:fldSimple w:instr=" SEQ Figure \* ARABIC ">
+        <w:r>
+          <w:rPr>
+            <w:noProof/>
+          </w:rPr>
+          <w:t>18</w:t>
+        </w:r>
+      </w:fldSimple>
       <w:bookmarkEnd w:id="167"/>
       <w:r>
         <w:t xml:space="preserve"> </w:t>
@@ -37345,29 +37076,32 @@
         <w:jc w:val="both"/>
       </w:pPr>
       <w:r>
+        <w:t xml:space="preserve">(2 byte) 'short', </w:t>
+      </w:r>
+      <w:r>
+        <w:t>and/or</w:t>
+      </w:r>
+      <w:r>
+        <w:t xml:space="preserve"> (8 byte)'long'. Similarly it contains</w:t>
+      </w:r>
+      <w:r>
+        <w:t xml:space="preserve"> 'real' rather than 'float' or 'double</w:t>
+      </w:r>
+      <w:r>
+        <w:t>(</w:t>
+      </w:r>
+      <w:r>
+        <w:t xml:space="preserve"> precision</w:t>
+      </w:r>
+      <w:r>
+        <w:t>)</w:t>
+      </w:r>
+      <w:r>
+        <w:t xml:space="preserve">'. This allows one to assign types to an attribute based on its </w:t>
+      </w:r>
+      <w:r>
         <w:lastRenderedPageBreak/>
-        <w:t xml:space="preserve">(2 byte) 'short', </w:t>
-      </w:r>
-      <w:r>
-        <w:t>and/or</w:t>
-      </w:r>
-      <w:r>
-        <w:t xml:space="preserve"> (8 byte)'long'. Similarly it contains</w:t>
-      </w:r>
-      <w:r>
-        <w:t xml:space="preserve"> 'real' rather than 'float' or 'double</w:t>
-      </w:r>
-      <w:r>
-        <w:t>(</w:t>
-      </w:r>
-      <w:r>
-        <w:t xml:space="preserve"> precision</w:t>
-      </w:r>
-      <w:r>
-        <w:t>)</w:t>
-      </w:r>
-      <w:r>
-        <w:t>'. This allows one to assign types to an attribute based on its semantics, rather than on application specific considerations. When using the model to annotate instances in a serialization, or representing its types in software</w:t>
+        <w:t>semantics, rather than on application specific considerations. When using the model to annotate instances in a serialization, or representing its types in software</w:t>
       </w:r>
       <w:r>
         <w:t>,</w:t>
@@ -38857,8 +38591,8 @@
         <w:pStyle w:val="Heading1"/>
       </w:pPr>
       <w:bookmarkStart w:id="194" w:name="_Toc496076033"/>
+      <w:bookmarkEnd w:id="164"/>
       <w:bookmarkEnd w:id="165"/>
-      <w:bookmarkEnd w:id="166"/>
       <w:bookmarkEnd w:id="189"/>
       <w:r>
         <w:t>References</w:t>
@@ -43495,27 +43229,14 @@
       <w:r>
         <w:t xml:space="preserve">Figure </w:t>
       </w:r>
-      <w:r>
-        <w:fldChar w:fldCharType="begin"/>
-      </w:r>
-      <w:r>
-        <w:instrText xml:space="preserve"> SEQ Figure \* ARABIC </w:instrText>
-      </w:r>
-      <w:r>
-        <w:fldChar w:fldCharType="separate"/>
-      </w:r>
-      <w:r>
-        <w:rPr>
-          <w:noProof/>
-        </w:rPr>
-        <w:t>19</w:t>
-      </w:r>
-      <w:r>
-        <w:rPr>
-          <w:noProof/>
-        </w:rPr>
-        <w:fldChar w:fldCharType="end"/>
-      </w:r>
+      <w:fldSimple w:instr=" SEQ Figure \* ARABIC ">
+        <w:r>
+          <w:rPr>
+            <w:noProof/>
+          </w:rPr>
+          <w:t>19</w:t>
+        </w:r>
+      </w:fldSimple>
       <w:bookmarkEnd w:id="232"/>
       <w:r>
         <w:t xml:space="preserve"> UML Aggregation relationship.</w:t>
@@ -43805,30 +43526,14 @@
       <w:r>
         <w:t xml:space="preserve">Figure </w:t>
       </w:r>
-      <w:r>
-        <w:fldChar w:fldCharType="begin"/>
-      </w:r>
-      <w:r>
-        <w:instrText xml:space="preserve"> SEQ Figure \* ARAB</w:instrText>
-      </w:r>
-      <w:r>
-        <w:instrText xml:space="preserve">IC </w:instrText>
-      </w:r>
-      <w:r>
-        <w:fldChar w:fldCharType="separate"/>
-      </w:r>
-      <w:r>
-        <w:rPr>
-          <w:noProof/>
-        </w:rPr>
-        <w:t>20</w:t>
-      </w:r>
-      <w:r>
-        <w:rPr>
-          <w:noProof/>
-        </w:rPr>
-        <w:fldChar w:fldCharType="end"/>
-      </w:r>
+      <w:fldSimple w:instr=" SEQ Figure \* ARABIC ">
+        <w:r>
+          <w:rPr>
+            <w:noProof/>
+          </w:rPr>
+          <w:t>20</w:t>
+        </w:r>
+      </w:fldSimple>
       <w:bookmarkEnd w:id="234"/>
       <w:r>
         <w:t xml:space="preserve"> VO-DML aggregation pattern.</w:t>
@@ -46271,27 +45976,14 @@
       <w:r>
         <w:t xml:space="preserve">Figure </w:t>
       </w:r>
-      <w:r>
-        <w:fldChar w:fldCharType="begin"/>
-      </w:r>
-      <w:r>
-        <w:instrText xml:space="preserve"> SEQ Figure \* ARABIC </w:instrText>
-      </w:r>
-      <w:r>
-        <w:fldChar w:fldCharType="separate"/>
-      </w:r>
-      <w:r>
-        <w:rPr>
-          <w:noProof/>
-        </w:rPr>
-        <w:t>21</w:t>
-      </w:r>
-      <w:r>
-        <w:rPr>
-          <w:noProof/>
-        </w:rPr>
-        <w:fldChar w:fldCharType="end"/>
-      </w:r>
+      <w:fldSimple w:instr=" SEQ Figure \* ARABIC ">
+        <w:r>
+          <w:rPr>
+            <w:noProof/>
+          </w:rPr>
+          <w:t>21</w:t>
+        </w:r>
+      </w:fldSimple>
       <w:bookmarkEnd w:id="245"/>
       <w:r>
         <w:t xml:space="preserve"> Simple Source data model used for </w:t>
@@ -48936,6 +48628,7 @@
           <w:rFonts w:ascii="Consolas" w:hAnsi="Consolas" w:cs="Consolas"/>
           <w:color w:val="000000" w:themeColor="text1"/>
         </w:rPr>
+        <w:lastRenderedPageBreak/>
         <w:tab/>
       </w:r>
       <w:r>
@@ -48960,7 +48653,6 @@
           <w:rFonts w:ascii="Consolas" w:hAnsi="Consolas" w:cs="Consolas"/>
           <w:color w:val="000000" w:themeColor="text1"/>
         </w:rPr>
-        <w:lastRenderedPageBreak/>
         <w:t xml:space="preserve">    &lt;date role=</w:t>
       </w:r>
       <w:r>
@@ -49857,6 +49549,7 @@
           <w:sz w:val="24"/>
           <w:szCs w:val="24"/>
         </w:rPr>
+        <w:lastRenderedPageBreak/>
         <w:t xml:space="preserve">Changed reference to mapping model to "in progress", referring to DM WG page. </w:t>
       </w:r>
     </w:p>
@@ -49880,7 +49573,6 @@
           <w:szCs w:val="24"/>
           <w:lang w:val="en-US"/>
         </w:rPr>
-        <w:lastRenderedPageBreak/>
         <w:t>Proposal text by</w:t>
       </w:r>
       <w:r>
@@ -50027,7 +49719,7 @@
 </file>
 
 <file path=word/endnotes.xml><?xml version="1.0" encoding="utf-8"?>
-<w:endnotes xmlns:wpc="http://schemas.microsoft.com/office/word/2010/wordprocessingCanvas" xmlns:cx="http://schemas.microsoft.com/office/drawing/2014/chartex" xmlns:cx1="http://schemas.microsoft.com/office/drawing/2015/9/8/chartex" xmlns:cx2="http://schemas.microsoft.com/office/drawing/2015/10/21/chartex" xmlns:cx3="http://schemas.microsoft.com/office/drawing/2016/5/9/chartex" xmlns:cx4="http://schemas.microsoft.com/office/drawing/2016/5/10/chartex" xmlns:cx5="http://schemas.microsoft.com/office/drawing/2016/5/11/chartex" xmlns:cx6="http://schemas.microsoft.com/office/drawing/2016/5/12/chartex" xmlns:cx7="http://schemas.microsoft.com/office/drawing/2016/5/13/chartex" xmlns:cx8="http://schemas.microsoft.com/office/drawing/2016/5/14/chartex" xmlns:mc="http://schemas.openxmlformats.org/markup-compatibility/2006" xmlns:aink="http://schemas.microsoft.com/office/drawing/2016/ink" xmlns:am3d="http://schemas.microsoft.com/office/drawing/2017/model3d" xmlns:o="urn:schemas-microsoft-com:office:office" xmlns:r="http://schemas.openxmlformats.org/officeDocument/2006/relationships" xmlns:m="http://schemas.openxmlformats.org/officeDocument/2006/math" xmlns:v="urn:schemas-microsoft-com:vml" xmlns:wp14="http://schemas.microsoft.com/office/word/2010/wordprocessingDrawing" xmlns:wp="http://schemas.openxmlformats.org/drawingml/2006/wordprocessingDrawing" xmlns:w10="urn:schemas-microsoft-com:office:word" xmlns:w="http://schemas.openxmlformats.org/wordprocessingml/2006/main" xmlns:w14="http://schemas.microsoft.com/office/word/2010/wordml" xmlns:w15="http://schemas.microsoft.com/office/word/2012/wordml" xmlns:w16se="http://schemas.microsoft.com/office/word/2015/wordml/symex" xmlns:wpg="http://schemas.microsoft.com/office/word/2010/wordprocessingGroup" xmlns:wpi="http://schemas.microsoft.com/office/word/2010/wordprocessingInk" xmlns:wne="http://schemas.microsoft.com/office/word/2006/wordml" xmlns:wps="http://schemas.microsoft.com/office/word/2010/wordprocessingShape" mc:Ignorable="w14 w15 w16se wp14">
+<w:endnotes xmlns:wpc="http://schemas.microsoft.com/office/word/2010/wordprocessingCanvas" xmlns:mc="http://schemas.openxmlformats.org/markup-compatibility/2006" xmlns:o="urn:schemas-microsoft-com:office:office" xmlns:r="http://schemas.openxmlformats.org/officeDocument/2006/relationships" xmlns:m="http://schemas.openxmlformats.org/officeDocument/2006/math" xmlns:v="urn:schemas-microsoft-com:vml" xmlns:wp14="http://schemas.microsoft.com/office/word/2010/wordprocessingDrawing" xmlns:wp="http://schemas.openxmlformats.org/drawingml/2006/wordprocessingDrawing" xmlns:w10="urn:schemas-microsoft-com:office:word" xmlns:w="http://schemas.openxmlformats.org/wordprocessingml/2006/main" xmlns:w14="http://schemas.microsoft.com/office/word/2010/wordml" xmlns:w15="http://schemas.microsoft.com/office/word/2012/wordml" xmlns:wpg="http://schemas.microsoft.com/office/word/2010/wordprocessingGroup" xmlns:wpi="http://schemas.microsoft.com/office/word/2010/wordprocessingInk" xmlns:wne="http://schemas.microsoft.com/office/word/2006/wordml" xmlns:wps="http://schemas.microsoft.com/office/word/2010/wordprocessingShape" mc:Ignorable="w14 w15 wp14">
   <w:endnote w:type="separator" w:id="-1">
     <w:p>
       <w:r>
@@ -50046,7 +49738,7 @@
 </file>
 
 <file path=word/footer1.xml><?xml version="1.0" encoding="utf-8"?>
-<w:ftr xmlns:wpc="http://schemas.microsoft.com/office/word/2010/wordprocessingCanvas" xmlns:cx="http://schemas.microsoft.com/office/drawing/2014/chartex" xmlns:cx1="http://schemas.microsoft.com/office/drawing/2015/9/8/chartex" xmlns:cx2="http://schemas.microsoft.com/office/drawing/2015/10/21/chartex" xmlns:cx3="http://schemas.microsoft.com/office/drawing/2016/5/9/chartex" xmlns:cx4="http://schemas.microsoft.com/office/drawing/2016/5/10/chartex" xmlns:cx5="http://schemas.microsoft.com/office/drawing/2016/5/11/chartex" xmlns:cx6="http://schemas.microsoft.com/office/drawing/2016/5/12/chartex" xmlns:cx7="http://schemas.microsoft.com/office/drawing/2016/5/13/chartex" xmlns:cx8="http://schemas.microsoft.com/office/drawing/2016/5/14/chartex" xmlns:mc="http://schemas.openxmlformats.org/markup-compatibility/2006" xmlns:aink="http://schemas.microsoft.com/office/drawing/2016/ink" xmlns:am3d="http://schemas.microsoft.com/office/drawing/2017/model3d" xmlns:o="urn:schemas-microsoft-com:office:office" xmlns:r="http://schemas.openxmlformats.org/officeDocument/2006/relationships" xmlns:m="http://schemas.openxmlformats.org/officeDocument/2006/math" xmlns:v="urn:schemas-microsoft-com:vml" xmlns:wp14="http://schemas.microsoft.com/office/word/2010/wordprocessingDrawing" xmlns:wp="http://schemas.openxmlformats.org/drawingml/2006/wordprocessingDrawing" xmlns:w10="urn:schemas-microsoft-com:office:word" xmlns:w="http://schemas.openxmlformats.org/wordprocessingml/2006/main" xmlns:w14="http://schemas.microsoft.com/office/word/2010/wordml" xmlns:w15="http://schemas.microsoft.com/office/word/2012/wordml" xmlns:w16se="http://schemas.microsoft.com/office/word/2015/wordml/symex" xmlns:wpg="http://schemas.microsoft.com/office/word/2010/wordprocessingGroup" xmlns:wpi="http://schemas.microsoft.com/office/word/2010/wordprocessingInk" xmlns:wne="http://schemas.microsoft.com/office/word/2006/wordml" xmlns:wps="http://schemas.microsoft.com/office/word/2010/wordprocessingShape" mc:Ignorable="w14 w15 w16se wp14">
+<w:ftr xmlns:wpc="http://schemas.microsoft.com/office/word/2010/wordprocessingCanvas" xmlns:mc="http://schemas.openxmlformats.org/markup-compatibility/2006" xmlns:o="urn:schemas-microsoft-com:office:office" xmlns:r="http://schemas.openxmlformats.org/officeDocument/2006/relationships" xmlns:m="http://schemas.openxmlformats.org/officeDocument/2006/math" xmlns:v="urn:schemas-microsoft-com:vml" xmlns:wp14="http://schemas.microsoft.com/office/word/2010/wordprocessingDrawing" xmlns:wp="http://schemas.openxmlformats.org/drawingml/2006/wordprocessingDrawing" xmlns:w10="urn:schemas-microsoft-com:office:word" xmlns:w="http://schemas.openxmlformats.org/wordprocessingml/2006/main" xmlns:w14="http://schemas.microsoft.com/office/word/2010/wordml" xmlns:w15="http://schemas.microsoft.com/office/word/2012/wordml" xmlns:wpg="http://schemas.microsoft.com/office/word/2010/wordprocessingGroup" xmlns:wpi="http://schemas.microsoft.com/office/word/2010/wordprocessingInk" xmlns:wne="http://schemas.microsoft.com/office/word/2006/wordml" xmlns:wps="http://schemas.microsoft.com/office/word/2010/wordprocessingShape" mc:Ignorable="w14 w15 wp14">
   <w:p>
     <w:pPr>
       <w:pStyle w:val="Footer"/>
@@ -50074,7 +49766,7 @@
         <w:rStyle w:val="PageNumber"/>
         <w:noProof/>
       </w:rPr>
-      <w:t>1</w:t>
+      <w:t>56</w:t>
     </w:r>
     <w:r>
       <w:rPr>
@@ -50087,7 +49779,7 @@
 </file>
 
 <file path=word/footnotes.xml><?xml version="1.0" encoding="utf-8"?>
-<w:footnotes xmlns:wpc="http://schemas.microsoft.com/office/word/2010/wordprocessingCanvas" xmlns:cx="http://schemas.microsoft.com/office/drawing/2014/chartex" xmlns:cx1="http://schemas.microsoft.com/office/drawing/2015/9/8/chartex" xmlns:cx2="http://schemas.microsoft.com/office/drawing/2015/10/21/chartex" xmlns:cx3="http://schemas.microsoft.com/office/drawing/2016/5/9/chartex" xmlns:cx4="http://schemas.microsoft.com/office/drawing/2016/5/10/chartex" xmlns:cx5="http://schemas.microsoft.com/office/drawing/2016/5/11/chartex" xmlns:cx6="http://schemas.microsoft.com/office/drawing/2016/5/12/chartex" xmlns:cx7="http://schemas.microsoft.com/office/drawing/2016/5/13/chartex" xmlns:cx8="http://schemas.microsoft.com/office/drawing/2016/5/14/chartex" xmlns:mc="http://schemas.openxmlformats.org/markup-compatibility/2006" xmlns:aink="http://schemas.microsoft.com/office/drawing/2016/ink" xmlns:am3d="http://schemas.microsoft.com/office/drawing/2017/model3d" xmlns:o="urn:schemas-microsoft-com:office:office" xmlns:r="http://schemas.openxmlformats.org/officeDocument/2006/relationships" xmlns:m="http://schemas.openxmlformats.org/officeDocument/2006/math" xmlns:v="urn:schemas-microsoft-com:vml" xmlns:wp14="http://schemas.microsoft.com/office/word/2010/wordprocessingDrawing" xmlns:wp="http://schemas.openxmlformats.org/drawingml/2006/wordprocessingDrawing" xmlns:w10="urn:schemas-microsoft-com:office:word" xmlns:w="http://schemas.openxmlformats.org/wordprocessingml/2006/main" xmlns:w14="http://schemas.microsoft.com/office/word/2010/wordml" xmlns:w15="http://schemas.microsoft.com/office/word/2012/wordml" xmlns:w16se="http://schemas.microsoft.com/office/word/2015/wordml/symex" xmlns:wpg="http://schemas.microsoft.com/office/word/2010/wordprocessingGroup" xmlns:wpi="http://schemas.microsoft.com/office/word/2010/wordprocessingInk" xmlns:wne="http://schemas.microsoft.com/office/word/2006/wordml" xmlns:wps="http://schemas.microsoft.com/office/word/2010/wordprocessingShape" mc:Ignorable="w14 w15 w16se wp14">
+<w:footnotes xmlns:wpc="http://schemas.microsoft.com/office/word/2010/wordprocessingCanvas" xmlns:mc="http://schemas.openxmlformats.org/markup-compatibility/2006" xmlns:o="urn:schemas-microsoft-com:office:office" xmlns:r="http://schemas.openxmlformats.org/officeDocument/2006/relationships" xmlns:m="http://schemas.openxmlformats.org/officeDocument/2006/math" xmlns:v="urn:schemas-microsoft-com:vml" xmlns:wp14="http://schemas.microsoft.com/office/word/2010/wordprocessingDrawing" xmlns:wp="http://schemas.openxmlformats.org/drawingml/2006/wordprocessingDrawing" xmlns:w10="urn:schemas-microsoft-com:office:word" xmlns:w="http://schemas.openxmlformats.org/wordprocessingml/2006/main" xmlns:w14="http://schemas.microsoft.com/office/word/2010/wordml" xmlns:w15="http://schemas.microsoft.com/office/word/2012/wordml" xmlns:wpg="http://schemas.microsoft.com/office/word/2010/wordprocessingGroup" xmlns:wpi="http://schemas.microsoft.com/office/word/2010/wordprocessingInk" xmlns:wne="http://schemas.microsoft.com/office/word/2006/wordml" xmlns:wps="http://schemas.microsoft.com/office/word/2010/wordprocessingShape" mc:Ignorable="w14 w15 wp14">
   <w:footnote w:type="separator" w:id="-1">
     <w:p>
       <w:r>
@@ -51219,7 +50911,7 @@
 </file>
 
 <file path=word/numbering.xml><?xml version="1.0" encoding="utf-8"?>
-<w:numbering xmlns:wpc="http://schemas.microsoft.com/office/word/2010/wordprocessingCanvas" xmlns:cx="http://schemas.microsoft.com/office/drawing/2014/chartex" xmlns:cx1="http://schemas.microsoft.com/office/drawing/2015/9/8/chartex" xmlns:cx2="http://schemas.microsoft.com/office/drawing/2015/10/21/chartex" xmlns:cx3="http://schemas.microsoft.com/office/drawing/2016/5/9/chartex" xmlns:cx4="http://schemas.microsoft.com/office/drawing/2016/5/10/chartex" xmlns:cx5="http://schemas.microsoft.com/office/drawing/2016/5/11/chartex" xmlns:cx6="http://schemas.microsoft.com/office/drawing/2016/5/12/chartex" xmlns:cx7="http://schemas.microsoft.com/office/drawing/2016/5/13/chartex" xmlns:cx8="http://schemas.microsoft.com/office/drawing/2016/5/14/chartex" xmlns:mc="http://schemas.openxmlformats.org/markup-compatibility/2006" xmlns:aink="http://schemas.microsoft.com/office/drawing/2016/ink" xmlns:am3d="http://schemas.microsoft.com/office/drawing/2017/model3d" xmlns:o="urn:schemas-microsoft-com:office:office" xmlns:r="http://schemas.openxmlformats.org/officeDocument/2006/relationships" xmlns:m="http://schemas.openxmlformats.org/officeDocument/2006/math" xmlns:v="urn:schemas-microsoft-com:vml" xmlns:wp14="http://schemas.microsoft.com/office/word/2010/wordprocessingDrawing" xmlns:wp="http://schemas.openxmlformats.org/drawingml/2006/wordprocessingDrawing" xmlns:w10="urn:schemas-microsoft-com:office:word" xmlns:w="http://schemas.openxmlformats.org/wordprocessingml/2006/main" xmlns:w14="http://schemas.microsoft.com/office/word/2010/wordml" xmlns:w15="http://schemas.microsoft.com/office/word/2012/wordml" xmlns:w16se="http://schemas.microsoft.com/office/word/2015/wordml/symex" xmlns:wpg="http://schemas.microsoft.com/office/word/2010/wordprocessingGroup" xmlns:wpi="http://schemas.microsoft.com/office/word/2010/wordprocessingInk" xmlns:wne="http://schemas.microsoft.com/office/word/2006/wordml" xmlns:wps="http://schemas.microsoft.com/office/word/2010/wordprocessingShape" mc:Ignorable="w14 w15 w16se wp14">
+<w:numbering xmlns:wpc="http://schemas.microsoft.com/office/word/2010/wordprocessingCanvas" xmlns:mc="http://schemas.openxmlformats.org/markup-compatibility/2006" xmlns:o="urn:schemas-microsoft-com:office:office" xmlns:r="http://schemas.openxmlformats.org/officeDocument/2006/relationships" xmlns:m="http://schemas.openxmlformats.org/officeDocument/2006/math" xmlns:v="urn:schemas-microsoft-com:vml" xmlns:wp14="http://schemas.microsoft.com/office/word/2010/wordprocessingDrawing" xmlns:wp="http://schemas.openxmlformats.org/drawingml/2006/wordprocessingDrawing" xmlns:w10="urn:schemas-microsoft-com:office:word" xmlns:w="http://schemas.openxmlformats.org/wordprocessingml/2006/main" xmlns:w14="http://schemas.microsoft.com/office/word/2010/wordml" xmlns:w15="http://schemas.microsoft.com/office/word/2012/wordml" xmlns:wpg="http://schemas.microsoft.com/office/word/2010/wordprocessingGroup" xmlns:wpi="http://schemas.microsoft.com/office/word/2010/wordprocessingInk" xmlns:wne="http://schemas.microsoft.com/office/word/2006/wordml" xmlns:wps="http://schemas.microsoft.com/office/word/2010/wordprocessingShape" mc:Ignorable="w14 w15 wp14">
   <w:abstractNum w:abstractNumId="0" w15:restartNumberingAfterBreak="0">
     <w:nsid w:val="08252417"/>
     <w:multiLevelType w:val="hybridMultilevel"/>
@@ -52835,7 +52527,7 @@
 </file>
 
 <file path=word/styles.xml><?xml version="1.0" encoding="utf-8"?>
-<w:styles xmlns:mc="http://schemas.openxmlformats.org/markup-compatibility/2006" xmlns:r="http://schemas.openxmlformats.org/officeDocument/2006/relationships" xmlns:w="http://schemas.openxmlformats.org/wordprocessingml/2006/main" xmlns:w14="http://schemas.microsoft.com/office/word/2010/wordml" xmlns:w15="http://schemas.microsoft.com/office/word/2012/wordml" xmlns:w16se="http://schemas.microsoft.com/office/word/2015/wordml/symex" mc:Ignorable="w14 w15 w16se">
+<w:styles xmlns:mc="http://schemas.openxmlformats.org/markup-compatibility/2006" xmlns:r="http://schemas.openxmlformats.org/officeDocument/2006/relationships" xmlns:w="http://schemas.openxmlformats.org/wordprocessingml/2006/main" xmlns:w14="http://schemas.microsoft.com/office/word/2010/wordml" xmlns:w15="http://schemas.microsoft.com/office/word/2012/wordml" mc:Ignorable="w14 w15">
   <w:docDefaults>
     <w:rPrDefault>
       <w:rPr>
@@ -52845,7 +52537,7 @@
     </w:rPrDefault>
     <w:pPrDefault/>
   </w:docDefaults>
-  <w:latentStyles w:defLockedState="0" w:defUIPriority="0" w:defSemiHidden="0" w:defUnhideWhenUsed="0" w:defQFormat="0" w:count="375">
+  <w:latentStyles w:defLockedState="0" w:defUIPriority="0" w:defSemiHidden="0" w:defUnhideWhenUsed="0" w:defQFormat="0" w:count="371">
     <w:lsdException w:name="Normal" w:locked="1" w:qFormat="1"/>
     <w:lsdException w:name="heading 1" w:locked="1" w:uiPriority="9" w:qFormat="1"/>
     <w:lsdException w:name="heading 2" w:locked="1" w:uiPriority="9" w:qFormat="1"/>
@@ -53198,10 +52890,6 @@
     <w:lsdException w:name="List Table 5 Dark Accent 6" w:uiPriority="50"/>
     <w:lsdException w:name="List Table 6 Colorful Accent 6" w:uiPriority="51"/>
     <w:lsdException w:name="List Table 7 Colorful Accent 6" w:uiPriority="52"/>
-    <w:lsdException w:name="Mention" w:semiHidden="1" w:uiPriority="99" w:unhideWhenUsed="1"/>
-    <w:lsdException w:name="Smart Hyperlink" w:semiHidden="1" w:uiPriority="99" w:unhideWhenUsed="1"/>
-    <w:lsdException w:name="Hashtag" w:semiHidden="1" w:uiPriority="99" w:unhideWhenUsed="1"/>
-    <w:lsdException w:name="Unresolved Mention" w:semiHidden="1" w:uiPriority="99" w:unhideWhenUsed="1"/>
   </w:latentStyles>
   <w:style w:type="paragraph" w:default="1" w:styleId="Normal">
     <w:name w:val="Normal"/>
@@ -54513,7 +54201,7 @@
       <w:color w:val="000000"/>
     </w:rPr>
   </w:style>
-  <w:style w:type="character" w:styleId="UnresolvedMention">
+  <w:style w:type="character" w:customStyle="1" w:styleId="UnresolvedMention">
     <w:name w:val="Unresolved Mention"/>
     <w:basedOn w:val="DefaultParagraphFont"/>
     <w:uiPriority w:val="99"/>
@@ -54818,7 +54506,7 @@
 </file>
 
 <file path=customXml/itemProps1.xml><?xml version="1.0" encoding="utf-8"?>
-<ds:datastoreItem xmlns:ds="http://schemas.openxmlformats.org/officeDocument/2006/customXml" ds:itemID="{EACDE090-1344-4AB9-9001-C29B29FBE5F3}">
+<ds:datastoreItem xmlns:ds="http://schemas.openxmlformats.org/officeDocument/2006/customXml" ds:itemID="{6FDA3476-B53C-4480-AC5A-4AB7A588484B}">
   <ds:schemaRefs>
     <ds:schemaRef ds:uri="http://schemas.openxmlformats.org/officeDocument/2006/bibliography"/>
   </ds:schemaRefs>

</xml_diff>

<commit_message>
updates after Markus's comments
</commit_message>
<xml_diff>
--- a/doc/VO-DML-PR-v1.0-20170925.docx
+++ b/doc/VO-DML-PR-v1.0-20170925.docx
@@ -1,6 +1,6 @@
 
 <file path=word/document.xml><?xml version="1.0" encoding="utf-8"?>
-<w:document xmlns:wpc="http://schemas.microsoft.com/office/word/2010/wordprocessingCanvas" xmlns:mc="http://schemas.openxmlformats.org/markup-compatibility/2006" xmlns:o="urn:schemas-microsoft-com:office:office" xmlns:r="http://schemas.openxmlformats.org/officeDocument/2006/relationships" xmlns:m="http://schemas.openxmlformats.org/officeDocument/2006/math" xmlns:v="urn:schemas-microsoft-com:vml" xmlns:wp14="http://schemas.microsoft.com/office/word/2010/wordprocessingDrawing" xmlns:wp="http://schemas.openxmlformats.org/drawingml/2006/wordprocessingDrawing" xmlns:w10="urn:schemas-microsoft-com:office:word" xmlns:w="http://schemas.openxmlformats.org/wordprocessingml/2006/main" xmlns:w14="http://schemas.microsoft.com/office/word/2010/wordml" xmlns:w15="http://schemas.microsoft.com/office/word/2012/wordml" xmlns:wpg="http://schemas.microsoft.com/office/word/2010/wordprocessingGroup" xmlns:wpi="http://schemas.microsoft.com/office/word/2010/wordprocessingInk" xmlns:wne="http://schemas.microsoft.com/office/word/2006/wordml" xmlns:wps="http://schemas.microsoft.com/office/word/2010/wordprocessingShape" mc:Ignorable="w14 w15 wp14">
+<w:document xmlns:wpc="http://schemas.microsoft.com/office/word/2010/wordprocessingCanvas" xmlns:cx="http://schemas.microsoft.com/office/drawing/2014/chartex" xmlns:cx1="http://schemas.microsoft.com/office/drawing/2015/9/8/chartex" xmlns:cx2="http://schemas.microsoft.com/office/drawing/2015/10/21/chartex" xmlns:cx3="http://schemas.microsoft.com/office/drawing/2016/5/9/chartex" xmlns:cx4="http://schemas.microsoft.com/office/drawing/2016/5/10/chartex" xmlns:cx5="http://schemas.microsoft.com/office/drawing/2016/5/11/chartex" xmlns:cx6="http://schemas.microsoft.com/office/drawing/2016/5/12/chartex" xmlns:cx7="http://schemas.microsoft.com/office/drawing/2016/5/13/chartex" xmlns:cx8="http://schemas.microsoft.com/office/drawing/2016/5/14/chartex" xmlns:mc="http://schemas.openxmlformats.org/markup-compatibility/2006" xmlns:aink="http://schemas.microsoft.com/office/drawing/2016/ink" xmlns:am3d="http://schemas.microsoft.com/office/drawing/2017/model3d" xmlns:o="urn:schemas-microsoft-com:office:office" xmlns:r="http://schemas.openxmlformats.org/officeDocument/2006/relationships" xmlns:m="http://schemas.openxmlformats.org/officeDocument/2006/math" xmlns:v="urn:schemas-microsoft-com:vml" xmlns:wp14="http://schemas.microsoft.com/office/word/2010/wordprocessingDrawing" xmlns:wp="http://schemas.openxmlformats.org/drawingml/2006/wordprocessingDrawing" xmlns:w10="urn:schemas-microsoft-com:office:word" xmlns:w="http://schemas.openxmlformats.org/wordprocessingml/2006/main" xmlns:w14="http://schemas.microsoft.com/office/word/2010/wordml" xmlns:w15="http://schemas.microsoft.com/office/word/2012/wordml" xmlns:w16cid="http://schemas.microsoft.com/office/word/2016/wordml/cid" xmlns:w16se="http://schemas.microsoft.com/office/word/2015/wordml/symex" xmlns:wpg="http://schemas.microsoft.com/office/word/2010/wordprocessingGroup" xmlns:wpi="http://schemas.microsoft.com/office/word/2010/wordprocessingInk" xmlns:wne="http://schemas.microsoft.com/office/word/2006/wordml" xmlns:wps="http://schemas.microsoft.com/office/word/2010/wordprocessingShape" mc:Ignorable="w14 w15 w16se w16cid wp14">
   <w:body>
     <w:p>
       <w:pPr>
@@ -262,10 +262,13 @@
         <w:t>-201</w:t>
       </w:r>
       <w:r>
-        <w:t>70</w:t>
-      </w:r>
-      <w:r>
-        <w:t>925</w:t>
+        <w:t>8</w:t>
+      </w:r>
+      <w:r>
+        <w:t>0</w:t>
+      </w:r>
+      <w:r>
+        <w:t>227</w:t>
       </w:r>
     </w:p>
     <w:p>
@@ -297,13 +300,19 @@
       <w:bookmarkEnd w:id="13"/>
       <w:bookmarkEnd w:id="14"/>
       <w:r>
-        <w:t>17</w:t>
+        <w:t>18</w:t>
       </w:r>
       <w:r>
         <w:t xml:space="preserve"> </w:t>
       </w:r>
       <w:r>
-        <w:t>September 25</w:t>
+        <w:t>February</w:t>
+      </w:r>
+      <w:r>
+        <w:t xml:space="preserve"> 2</w:t>
+      </w:r>
+      <w:r>
+        <w:t>7</w:t>
       </w:r>
     </w:p>
     <w:p>
@@ -333,11 +342,10 @@
         <w:t>-</w:t>
       </w:r>
       <w:r>
-        <w:t>20170</w:t>
-      </w:r>
-      <w:r>
-        <w:t>925</w:t>
-      </w:r>
+        <w:t>20180227</w:t>
+      </w:r>
+      <w:bookmarkStart w:id="15" w:name="_GoBack"/>
+      <w:bookmarkEnd w:id="15"/>
     </w:p>
     <w:p>
       <w:pPr>
@@ -356,10 +364,7 @@
         <w:t>1.0-</w:t>
       </w:r>
       <w:r>
-        <w:t>2016</w:t>
-      </w:r>
-      <w:r>
-        <w:t>0507</w:t>
+        <w:t>20170925</w:t>
       </w:r>
     </w:p>
     <w:p>
@@ -510,16 +515,16 @@
         <w:pStyle w:val="BodyText"/>
         <w:jc w:val="both"/>
       </w:pPr>
-      <w:bookmarkStart w:id="15" w:name="_Toc76461117"/>
-      <w:bookmarkStart w:id="16" w:name="_Toc76461134"/>
+      <w:bookmarkStart w:id="16" w:name="_Toc76461117"/>
+      <w:bookmarkStart w:id="17" w:name="_Toc76461134"/>
       <w:r>
         <w:rPr>
           <w:b/>
         </w:rPr>
         <w:t>Abstract</w:t>
       </w:r>
-      <w:bookmarkEnd w:id="15"/>
       <w:bookmarkEnd w:id="16"/>
+      <w:bookmarkEnd w:id="17"/>
     </w:p>
     <w:p>
       <w:pPr>
@@ -825,16 +830,16 @@
           <w:b/>
         </w:rPr>
       </w:pPr>
-      <w:bookmarkStart w:id="17" w:name="_Toc76461118"/>
-      <w:bookmarkStart w:id="18" w:name="_Toc76461135"/>
+      <w:bookmarkStart w:id="18" w:name="_Toc76461118"/>
+      <w:bookmarkStart w:id="19" w:name="_Toc76461135"/>
       <w:r>
         <w:rPr>
           <w:b/>
         </w:rPr>
         <w:t>Status of This Document</w:t>
       </w:r>
-      <w:bookmarkEnd w:id="17"/>
       <w:bookmarkEnd w:id="18"/>
+      <w:bookmarkEnd w:id="19"/>
     </w:p>
     <w:p>
       <w:pPr>
@@ -918,8 +923,8 @@
           <w:b/>
         </w:rPr>
       </w:pPr>
-      <w:bookmarkStart w:id="19" w:name="_Toc76461120"/>
-      <w:bookmarkStart w:id="20" w:name="_Toc76461137"/>
+      <w:bookmarkStart w:id="20" w:name="_Toc76461120"/>
+      <w:bookmarkStart w:id="21" w:name="_Toc76461137"/>
       <w:r>
         <w:br w:type="page"/>
       </w:r>
@@ -930,8 +935,8 @@
         <w:lastRenderedPageBreak/>
         <w:t>Contents</w:t>
       </w:r>
-      <w:bookmarkEnd w:id="19"/>
       <w:bookmarkEnd w:id="20"/>
+      <w:bookmarkEnd w:id="21"/>
     </w:p>
     <w:p>
       <w:pPr>
@@ -10802,16 +10807,16 @@
       <w:pPr>
         <w:pStyle w:val="Heading1"/>
       </w:pPr>
-      <w:bookmarkStart w:id="21" w:name="_Ref493940785"/>
-      <w:bookmarkStart w:id="22" w:name="_Toc496075936"/>
+      <w:bookmarkStart w:id="22" w:name="_Ref493940785"/>
+      <w:bookmarkStart w:id="23" w:name="_Toc496075936"/>
       <w:r>
         <w:t>Introductio</w:t>
       </w:r>
       <w:r>
         <w:t>n</w:t>
       </w:r>
-      <w:bookmarkEnd w:id="21"/>
       <w:bookmarkEnd w:id="22"/>
+      <w:bookmarkEnd w:id="23"/>
     </w:p>
     <w:p>
       <w:pPr>
@@ -11287,11 +11292,11 @@
       <w:pPr>
         <w:pStyle w:val="Heading2"/>
       </w:pPr>
-      <w:bookmarkStart w:id="23" w:name="_Toc496075937"/>
+      <w:bookmarkStart w:id="24" w:name="_Toc496075937"/>
       <w:r>
         <w:t>The role in the IVOA architecture</w:t>
       </w:r>
-      <w:bookmarkEnd w:id="23"/>
+      <w:bookmarkEnd w:id="24"/>
     </w:p>
     <w:p>
       <w:r>
@@ -11385,11 +11390,11 @@
       <w:pPr>
         <w:pStyle w:val="Heading1"/>
       </w:pPr>
-      <w:bookmarkStart w:id="24" w:name="_Toc496075938"/>
+      <w:bookmarkStart w:id="25" w:name="_Toc496075938"/>
       <w:r>
         <w:t>Data Integration</w:t>
       </w:r>
-      <w:bookmarkEnd w:id="24"/>
+      <w:bookmarkEnd w:id="25"/>
       <w:r>
         <w:t xml:space="preserve"> </w:t>
       </w:r>
@@ -13322,7 +13327,7 @@
           <w:lang w:val="de-DE"/>
         </w:rPr>
       </w:pPr>
-      <w:bookmarkStart w:id="25" w:name="_Toc496075939"/>
+      <w:bookmarkStart w:id="26" w:name="_Toc496075939"/>
       <w:r>
         <w:rPr>
           <w:lang w:val="de-DE"/>
@@ -13353,7 +13358,7 @@
         </w:rPr>
         <w:t>ML/XML</w:t>
       </w:r>
-      <w:bookmarkEnd w:id="25"/>
+      <w:bookmarkEnd w:id="26"/>
     </w:p>
     <w:p>
       <w:pPr>
@@ -13662,14 +13667,14 @@
           <w:lang w:val="de-DE"/>
         </w:rPr>
       </w:pPr>
-      <w:bookmarkStart w:id="26" w:name="_Toc496075940"/>
+      <w:bookmarkStart w:id="27" w:name="_Toc496075940"/>
       <w:r>
         <w:rPr>
           <w:lang w:val="de-DE"/>
         </w:rPr>
         <w:t>VO-DML/XML + VO-DML/Schema</w:t>
       </w:r>
-      <w:bookmarkEnd w:id="26"/>
+      <w:bookmarkEnd w:id="27"/>
     </w:p>
     <w:p>
       <w:pPr>
@@ -13795,11 +13800,11 @@
       <w:pPr>
         <w:pStyle w:val="Heading2"/>
       </w:pPr>
-      <w:bookmarkStart w:id="27" w:name="_Toc496075941"/>
+      <w:bookmarkStart w:id="28" w:name="_Toc496075941"/>
       <w:r>
         <w:t>VO-DML + VO-UML</w:t>
       </w:r>
-      <w:bookmarkEnd w:id="27"/>
+      <w:bookmarkEnd w:id="28"/>
     </w:p>
     <w:p>
       <w:pPr>
@@ -14070,11 +14075,11 @@
       <w:pPr>
         <w:pStyle w:val="Heading2"/>
       </w:pPr>
-      <w:bookmarkStart w:id="28" w:name="_Toc496075942"/>
+      <w:bookmarkStart w:id="29" w:name="_Toc496075942"/>
       <w:r>
         <w:t>This specification</w:t>
       </w:r>
-      <w:bookmarkEnd w:id="28"/>
+      <w:bookmarkEnd w:id="29"/>
       <w:r>
         <w:t xml:space="preserve"> </w:t>
       </w:r>
@@ -14912,9 +14917,9 @@
       <w:pPr>
         <w:pStyle w:val="Heading1"/>
       </w:pPr>
-      <w:bookmarkStart w:id="29" w:name="_Ref384275050"/>
-      <w:bookmarkStart w:id="30" w:name="_Ref355424216"/>
-      <w:bookmarkStart w:id="31" w:name="_Toc496075943"/>
+      <w:bookmarkStart w:id="30" w:name="_Ref384275050"/>
+      <w:bookmarkStart w:id="31" w:name="_Ref355424216"/>
+      <w:bookmarkStart w:id="32" w:name="_Toc496075943"/>
       <w:r>
         <w:t xml:space="preserve">VO-DML </w:t>
       </w:r>
@@ -14924,15 +14929,15 @@
       <w:r>
         <w:t>Specification</w:t>
       </w:r>
-      <w:bookmarkEnd w:id="29"/>
+      <w:bookmarkEnd w:id="30"/>
       <w:r>
         <w:t xml:space="preserve"> </w:t>
       </w:r>
-      <w:bookmarkEnd w:id="30"/>
+      <w:bookmarkEnd w:id="31"/>
       <w:r>
         <w:t>[NORMATIVE]</w:t>
       </w:r>
-      <w:bookmarkEnd w:id="31"/>
+      <w:bookmarkEnd w:id="32"/>
     </w:p>
     <w:p>
       <w:pPr>
@@ -15115,19 +15120,32 @@
         <w:pStyle w:val="Caption"/>
         <w:jc w:val="both"/>
       </w:pPr>
-      <w:bookmarkStart w:id="32" w:name="_Ref410024479"/>
+      <w:bookmarkStart w:id="33" w:name="_Ref410024479"/>
       <w:r>
         <w:t xml:space="preserve">Figure </w:t>
       </w:r>
-      <w:fldSimple w:instr=" SEQ Figure \* ARABIC ">
-        <w:r>
-          <w:rPr>
-            <w:noProof/>
-          </w:rPr>
-          <w:t>1</w:t>
-        </w:r>
-      </w:fldSimple>
-      <w:bookmarkEnd w:id="32"/>
+      <w:r>
+        <w:fldChar w:fldCharType="begin"/>
+      </w:r>
+      <w:r>
+        <w:instrText xml:space="preserve"> SEQ Figure \* ARABIC </w:instrText>
+      </w:r>
+      <w:r>
+        <w:fldChar w:fldCharType="separate"/>
+      </w:r>
+      <w:r>
+        <w:rPr>
+          <w:noProof/>
+        </w:rPr>
+        <w:t>1</w:t>
+      </w:r>
+      <w:r>
+        <w:rPr>
+          <w:noProof/>
+        </w:rPr>
+        <w:fldChar w:fldCharType="end"/>
+      </w:r>
+      <w:bookmarkEnd w:id="33"/>
       <w:r>
         <w:rPr>
           <w:noProof/>
@@ -15391,19 +15409,32 @@
         <w:pStyle w:val="Caption"/>
         <w:jc w:val="both"/>
       </w:pPr>
-      <w:bookmarkStart w:id="33" w:name="_Ref469906796"/>
+      <w:bookmarkStart w:id="34" w:name="_Ref469906796"/>
       <w:r>
         <w:t xml:space="preserve">Figure </w:t>
       </w:r>
-      <w:fldSimple w:instr=" SEQ Figure \* ARABIC ">
-        <w:r>
-          <w:rPr>
-            <w:noProof/>
-          </w:rPr>
-          <w:t>2</w:t>
-        </w:r>
-      </w:fldSimple>
-      <w:bookmarkEnd w:id="33"/>
+      <w:r>
+        <w:fldChar w:fldCharType="begin"/>
+      </w:r>
+      <w:r>
+        <w:instrText xml:space="preserve"> SEQ Figure \* ARABIC </w:instrText>
+      </w:r>
+      <w:r>
+        <w:fldChar w:fldCharType="separate"/>
+      </w:r>
+      <w:r>
+        <w:rPr>
+          <w:noProof/>
+        </w:rPr>
+        <w:t>2</w:t>
+      </w:r>
+      <w:r>
+        <w:rPr>
+          <w:noProof/>
+        </w:rPr>
+        <w:fldChar w:fldCharType="end"/>
+      </w:r>
+      <w:bookmarkEnd w:id="34"/>
       <w:r>
         <w:rPr>
           <w:noProof/>
@@ -15520,19 +15551,35 @@
       <w:pPr>
         <w:pStyle w:val="Caption"/>
       </w:pPr>
-      <w:bookmarkStart w:id="34" w:name="_Ref410025275"/>
+      <w:bookmarkStart w:id="35" w:name="_Ref410025275"/>
       <w:r>
         <w:t xml:space="preserve">Figure </w:t>
       </w:r>
-      <w:fldSimple w:instr=" SEQ Figure \* ARABIC ">
-        <w:r>
-          <w:rPr>
-            <w:noProof/>
-          </w:rPr>
-          <w:t>3</w:t>
-        </w:r>
-      </w:fldSimple>
-      <w:bookmarkEnd w:id="34"/>
+      <w:r>
+        <w:fldChar w:fldCharType="begin"/>
+      </w:r>
+      <w:r>
+        <w:instrText xml:space="preserve"> SEQ Figur</w:instrText>
+      </w:r>
+      <w:r>
+        <w:instrText xml:space="preserve">e \* ARABIC </w:instrText>
+      </w:r>
+      <w:r>
+        <w:fldChar w:fldCharType="separate"/>
+      </w:r>
+      <w:r>
+        <w:rPr>
+          <w:noProof/>
+        </w:rPr>
+        <w:t>3</w:t>
+      </w:r>
+      <w:r>
+        <w:rPr>
+          <w:noProof/>
+        </w:rPr>
+        <w:fldChar w:fldCharType="end"/>
+      </w:r>
+      <w:bookmarkEnd w:id="35"/>
       <w:r>
         <w:t xml:space="preserve"> </w:t>
       </w:r>
@@ -15565,23 +15612,23 @@
       <w:pPr>
         <w:pStyle w:val="Heading2"/>
       </w:pPr>
-      <w:bookmarkStart w:id="35" w:name="_ReferencableElement_2"/>
-      <w:bookmarkStart w:id="36" w:name="_ReferableElement"/>
-      <w:bookmarkStart w:id="37" w:name="_Toc496075944"/>
-      <w:bookmarkStart w:id="38" w:name="_Ref373296078"/>
-      <w:bookmarkEnd w:id="35"/>
+      <w:bookmarkStart w:id="36" w:name="_ReferencableElement_2"/>
+      <w:bookmarkStart w:id="37" w:name="_ReferableElement"/>
+      <w:bookmarkStart w:id="38" w:name="_Toc496075944"/>
+      <w:bookmarkStart w:id="39" w:name="_Ref373296078"/>
       <w:bookmarkEnd w:id="36"/>
+      <w:bookmarkEnd w:id="37"/>
       <w:r>
         <w:rPr>
           <w:i/>
         </w:rPr>
         <w:t>ReferableElement</w:t>
       </w:r>
-      <w:bookmarkEnd w:id="37"/>
+      <w:bookmarkEnd w:id="38"/>
       <w:r>
         <w:t xml:space="preserve"> </w:t>
       </w:r>
-      <w:bookmarkEnd w:id="38"/>
+      <w:bookmarkEnd w:id="39"/>
     </w:p>
     <w:p>
       <w:pPr>
@@ -16160,14 +16207,27 @@
       <w:r>
         <w:t xml:space="preserve">Figure </w:t>
       </w:r>
-      <w:fldSimple w:instr=" SEQ Figure \* ARABIC ">
-        <w:r>
-          <w:rPr>
-            <w:noProof/>
-          </w:rPr>
-          <w:t>4</w:t>
-        </w:r>
-      </w:fldSimple>
+      <w:r>
+        <w:fldChar w:fldCharType="begin"/>
+      </w:r>
+      <w:r>
+        <w:instrText xml:space="preserve"> SEQ Figure \* ARABIC </w:instrText>
+      </w:r>
+      <w:r>
+        <w:fldChar w:fldCharType="separate"/>
+      </w:r>
+      <w:r>
+        <w:rPr>
+          <w:noProof/>
+        </w:rPr>
+        <w:t>4</w:t>
+      </w:r>
+      <w:r>
+        <w:rPr>
+          <w:noProof/>
+        </w:rPr>
+        <w:fldChar w:fldCharType="end"/>
+      </w:r>
       <w:r>
         <w:t xml:space="preserve"> VO-UML type with an explicit &lt;&lt;modelelement&gt;&gt; stereotype. This allows one to explicitly assign a vodml-id, possibly overriding the one that would be automatically assigned using the algorithm in </w:t>
       </w:r>
@@ -16506,9 +16566,9 @@
       <w:pPr>
         <w:pStyle w:val="Heading3"/>
       </w:pPr>
-      <w:bookmarkStart w:id="39" w:name="_ReferencableElement.vodml-id_:_Elem"/>
-      <w:bookmarkStart w:id="40" w:name="_Toc496075945"/>
-      <w:bookmarkEnd w:id="39"/>
+      <w:bookmarkStart w:id="40" w:name="_ReferencableElement.vodml-id_:_Elem"/>
+      <w:bookmarkStart w:id="41" w:name="_Toc496075945"/>
+      <w:bookmarkEnd w:id="40"/>
       <w:r>
         <w:t xml:space="preserve">vodml-id : </w:t>
       </w:r>
@@ -16518,7 +16578,7 @@
       <w:r>
         <w:t>ID [1]</w:t>
       </w:r>
-      <w:bookmarkEnd w:id="40"/>
+      <w:bookmarkEnd w:id="41"/>
     </w:p>
     <w:p>
       <w:pPr>
@@ -16632,7 +16692,7 @@
       <w:pPr>
         <w:pStyle w:val="Heading3"/>
       </w:pPr>
-      <w:bookmarkStart w:id="41" w:name="_Toc496075946"/>
+      <w:bookmarkStart w:id="42" w:name="_Toc496075946"/>
       <w:r>
         <w:t xml:space="preserve">name : </w:t>
       </w:r>
@@ -16645,7 +16705,7 @@
       <w:r>
         <w:t xml:space="preserve"> [1]</w:t>
       </w:r>
-      <w:bookmarkEnd w:id="41"/>
+      <w:bookmarkEnd w:id="42"/>
     </w:p>
     <w:p>
       <w:pPr>
@@ -16757,11 +16817,11 @@
       <w:pPr>
         <w:pStyle w:val="Heading3"/>
       </w:pPr>
-      <w:bookmarkStart w:id="42" w:name="_Toc496075947"/>
+      <w:bookmarkStart w:id="43" w:name="_Toc496075947"/>
       <w:r>
         <w:t>description : string [0..1]</w:t>
       </w:r>
-      <w:bookmarkEnd w:id="42"/>
+      <w:bookmarkEnd w:id="43"/>
     </w:p>
     <w:p>
       <w:pPr>
@@ -16809,13 +16869,13 @@
       <w:pPr>
         <w:pStyle w:val="Heading2"/>
       </w:pPr>
-      <w:bookmarkStart w:id="43" w:name="_ElementRef_1"/>
-      <w:bookmarkStart w:id="44" w:name="_Toc496075948"/>
-      <w:bookmarkEnd w:id="43"/>
+      <w:bookmarkStart w:id="44" w:name="_ElementRef_1"/>
+      <w:bookmarkStart w:id="45" w:name="_Toc496075948"/>
+      <w:bookmarkEnd w:id="44"/>
       <w:r>
         <w:t>ElementRef</w:t>
       </w:r>
-      <w:bookmarkEnd w:id="44"/>
+      <w:bookmarkEnd w:id="45"/>
     </w:p>
     <w:p>
       <w:pPr>
@@ -17341,9 +17401,9 @@
       <w:pPr>
         <w:pStyle w:val="Heading3"/>
       </w:pPr>
-      <w:bookmarkStart w:id="45" w:name="_Ref419530944"/>
-      <w:bookmarkStart w:id="46" w:name="_Ref419530997"/>
-      <w:bookmarkStart w:id="47" w:name="_Toc496075949"/>
+      <w:bookmarkStart w:id="46" w:name="_Ref419530944"/>
+      <w:bookmarkStart w:id="47" w:name="_Ref419530997"/>
+      <w:bookmarkStart w:id="48" w:name="_Toc496075949"/>
       <w:r>
         <w:t>vodml-ref</w:t>
       </w:r>
@@ -17359,9 +17419,9 @@
       <w:r>
         <w:t xml:space="preserve"> [1]</w:t>
       </w:r>
-      <w:bookmarkEnd w:id="45"/>
       <w:bookmarkEnd w:id="46"/>
       <w:bookmarkEnd w:id="47"/>
+      <w:bookmarkEnd w:id="48"/>
     </w:p>
     <w:p>
       <w:pPr>
@@ -17426,9 +17486,9 @@
           <w:rFonts w:cs="Arial"/>
         </w:rPr>
       </w:pPr>
-      <w:bookmarkStart w:id="48" w:name="_Package_extends_ReferencableElement"/>
-      <w:bookmarkStart w:id="49" w:name="_Toc496075950"/>
-      <w:bookmarkEnd w:id="48"/>
+      <w:bookmarkStart w:id="49" w:name="_Package_extends_ReferencableElement"/>
+      <w:bookmarkStart w:id="50" w:name="_Toc496075950"/>
+      <w:bookmarkEnd w:id="49"/>
       <w:r>
         <w:t xml:space="preserve">Package extends </w:t>
       </w:r>
@@ -17441,7 +17501,7 @@
           </w:rPr>
           <w:t>ReferableElement</w:t>
         </w:r>
-        <w:bookmarkEnd w:id="49"/>
+        <w:bookmarkEnd w:id="50"/>
       </w:hyperlink>
     </w:p>
     <w:p>
@@ -17651,19 +17711,32 @@
           <w:noProof/>
         </w:rPr>
       </w:pPr>
-      <w:bookmarkStart w:id="50" w:name="_Ref381509980"/>
+      <w:bookmarkStart w:id="51" w:name="_Ref381509980"/>
       <w:r>
         <w:t xml:space="preserve">Figure </w:t>
       </w:r>
-      <w:fldSimple w:instr=" SEQ Figure \* ARABIC ">
-        <w:r>
-          <w:rPr>
-            <w:noProof/>
-          </w:rPr>
-          <w:t>5</w:t>
-        </w:r>
-      </w:fldSimple>
-      <w:bookmarkEnd w:id="50"/>
+      <w:r>
+        <w:fldChar w:fldCharType="begin"/>
+      </w:r>
+      <w:r>
+        <w:instrText xml:space="preserve"> SEQ Figure \* ARABIC </w:instrText>
+      </w:r>
+      <w:r>
+        <w:fldChar w:fldCharType="separate"/>
+      </w:r>
+      <w:r>
+        <w:rPr>
+          <w:noProof/>
+        </w:rPr>
+        <w:t>5</w:t>
+      </w:r>
+      <w:r>
+        <w:rPr>
+          <w:noProof/>
+        </w:rPr>
+        <w:fldChar w:fldCharType="end"/>
+      </w:r>
+      <w:bookmarkEnd w:id="51"/>
       <w:r>
         <w:t xml:space="preserve"> A package is represented by a tabbed rectangle. Types belonging to it can be drawn inside it.</w:t>
       </w:r>
@@ -18415,7 +18488,7 @@
       <w:pPr>
         <w:pStyle w:val="Heading3"/>
       </w:pPr>
-      <w:bookmarkStart w:id="51" w:name="_Toc496075951"/>
+      <w:bookmarkStart w:id="52" w:name="_Toc496075951"/>
       <w:r>
         <w:t>objectType : ObjectType</w:t>
       </w:r>
@@ -18444,7 +18517,7 @@
       <w:r>
         <w:t xml:space="preserve">  [0..*]</w:t>
       </w:r>
-      <w:bookmarkEnd w:id="51"/>
+      <w:bookmarkEnd w:id="52"/>
     </w:p>
     <w:p>
       <w:pPr>
@@ -18458,7 +18531,7 @@
       <w:pPr>
         <w:pStyle w:val="Heading3"/>
       </w:pPr>
-      <w:bookmarkStart w:id="52" w:name="_Toc496075952"/>
+      <w:bookmarkStart w:id="53" w:name="_Toc496075952"/>
       <w:r>
         <w:t>dataType : DataType</w:t>
       </w:r>
@@ -18487,7 +18560,7 @@
       <w:r>
         <w:t xml:space="preserve"> [0..*]</w:t>
       </w:r>
-      <w:bookmarkEnd w:id="52"/>
+      <w:bookmarkEnd w:id="53"/>
     </w:p>
     <w:p>
       <w:pPr>
@@ -18501,7 +18574,7 @@
       <w:pPr>
         <w:pStyle w:val="Heading3"/>
       </w:pPr>
-      <w:bookmarkStart w:id="53" w:name="_Toc496075953"/>
+      <w:bookmarkStart w:id="54" w:name="_Toc496075953"/>
       <w:r>
         <w:t>primitiveType : PrimitiveType</w:t>
       </w:r>
@@ -18530,7 +18603,7 @@
       <w:r>
         <w:t xml:space="preserve"> [0..*]</w:t>
       </w:r>
-      <w:bookmarkEnd w:id="53"/>
+      <w:bookmarkEnd w:id="54"/>
     </w:p>
     <w:p>
       <w:pPr>
@@ -18544,7 +18617,7 @@
       <w:pPr>
         <w:pStyle w:val="Heading3"/>
       </w:pPr>
-      <w:bookmarkStart w:id="54" w:name="_Toc496075954"/>
+      <w:bookmarkStart w:id="55" w:name="_Toc496075954"/>
       <w:r>
         <w:t>enumeration : Enumeration</w:t>
       </w:r>
@@ -18573,7 +18646,7 @@
       <w:r>
         <w:t xml:space="preserve"> [0..*]</w:t>
       </w:r>
-      <w:bookmarkEnd w:id="54"/>
+      <w:bookmarkEnd w:id="55"/>
     </w:p>
     <w:p>
       <w:pPr>
@@ -18587,7 +18660,7 @@
       <w:pPr>
         <w:pStyle w:val="Heading3"/>
       </w:pPr>
-      <w:bookmarkStart w:id="55" w:name="_Toc496075955"/>
+      <w:bookmarkStart w:id="56" w:name="_Toc496075955"/>
       <w:r>
         <w:t>package : Package</w:t>
       </w:r>
@@ -18616,7 +18689,7 @@
       <w:r>
         <w:t xml:space="preserve"> [0..*]</w:t>
       </w:r>
-      <w:bookmarkEnd w:id="55"/>
+      <w:bookmarkEnd w:id="56"/>
     </w:p>
     <w:p>
       <w:pPr>
@@ -18635,13 +18708,13 @@
       <w:pPr>
         <w:pStyle w:val="Heading2"/>
       </w:pPr>
-      <w:bookmarkStart w:id="56" w:name="_Model__extends"/>
-      <w:bookmarkStart w:id="57" w:name="_Toc496075956"/>
-      <w:bookmarkEnd w:id="56"/>
+      <w:bookmarkStart w:id="57" w:name="_Model__extends"/>
+      <w:bookmarkStart w:id="58" w:name="_Toc496075956"/>
+      <w:bookmarkEnd w:id="57"/>
       <w:r>
         <w:t>Model</w:t>
       </w:r>
-      <w:bookmarkEnd w:id="57"/>
+      <w:bookmarkEnd w:id="58"/>
     </w:p>
     <w:p>
       <w:pPr>
@@ -19034,19 +19107,32 @@
         <w:pStyle w:val="Caption"/>
         <w:jc w:val="center"/>
       </w:pPr>
-      <w:bookmarkStart w:id="58" w:name="_Ref381461644"/>
+      <w:bookmarkStart w:id="59" w:name="_Ref381461644"/>
       <w:r>
         <w:t xml:space="preserve">Figure </w:t>
       </w:r>
-      <w:fldSimple w:instr=" SEQ Figure \* ARABIC ">
-        <w:r>
-          <w:rPr>
-            <w:noProof/>
-          </w:rPr>
-          <w:t>6</w:t>
-        </w:r>
-      </w:fldSimple>
-      <w:bookmarkEnd w:id="58"/>
+      <w:r>
+        <w:fldChar w:fldCharType="begin"/>
+      </w:r>
+      <w:r>
+        <w:instrText xml:space="preserve"> SEQ Figure \* ARABIC </w:instrText>
+      </w:r>
+      <w:r>
+        <w:fldChar w:fldCharType="separate"/>
+      </w:r>
+      <w:r>
+        <w:rPr>
+          <w:noProof/>
+        </w:rPr>
+        <w:t>6</w:t>
+      </w:r>
+      <w:r>
+        <w:rPr>
+          <w:noProof/>
+        </w:rPr>
+        <w:fldChar w:fldCharType="end"/>
+      </w:r>
+      <w:bookmarkEnd w:id="59"/>
       <w:r>
         <w:t xml:space="preserve"> UML representation of a Model as a special kind of package.</w:t>
       </w:r>
@@ -19552,16 +19638,16 @@
         <w:jc w:val="both"/>
       </w:pPr>
       <w:r>
+        <w:t xml:space="preserve">     &lt;xsd:element name="dataType" type="DataType" minOccurs="0" </w:t>
+      </w:r>
+    </w:p>
+    <w:p>
+      <w:pPr>
+        <w:pStyle w:val="CodeStyle11"/>
+        <w:jc w:val="both"/>
+      </w:pPr>
+      <w:r>
         <w:lastRenderedPageBreak/>
-        <w:t xml:space="preserve">     &lt;xsd:element name="dataType" type="DataType" minOccurs="0" </w:t>
-      </w:r>
-    </w:p>
-    <w:p>
-      <w:pPr>
-        <w:pStyle w:val="CodeStyle11"/>
-        <w:jc w:val="both"/>
-      </w:pPr>
-      <w:r>
         <w:t xml:space="preserve">          </w:t>
       </w:r>
       <w:r>
@@ -19956,11 +20042,11 @@
       <w:pPr>
         <w:pStyle w:val="Heading3"/>
       </w:pPr>
-      <w:bookmarkStart w:id="59" w:name="_Toc496075957"/>
+      <w:bookmarkStart w:id="60" w:name="_Toc496075957"/>
       <w:r>
         <w:t>name : string [1]</w:t>
       </w:r>
-      <w:bookmarkEnd w:id="59"/>
+      <w:bookmarkEnd w:id="60"/>
     </w:p>
     <w:p>
       <w:pPr>
@@ -20051,11 +20137,11 @@
       <w:pPr>
         <w:pStyle w:val="Heading3"/>
       </w:pPr>
-      <w:bookmarkStart w:id="60" w:name="_Toc496075958"/>
+      <w:bookmarkStart w:id="61" w:name="_Toc496075958"/>
       <w:r>
         <w:t>description : string [0..1]</w:t>
       </w:r>
-      <w:bookmarkEnd w:id="60"/>
+      <w:bookmarkEnd w:id="61"/>
     </w:p>
     <w:p>
       <w:pPr>
@@ -20077,7 +20163,7 @@
       <w:pPr>
         <w:pStyle w:val="Heading3"/>
       </w:pPr>
-      <w:bookmarkStart w:id="61" w:name="_Toc496075959"/>
+      <w:bookmarkStart w:id="62" w:name="_Toc496075959"/>
       <w:r>
         <w:t xml:space="preserve">identifier </w:t>
       </w:r>
@@ -20087,56 +20173,56 @@
       <w:r>
         <w:t>string[0..1]</w:t>
       </w:r>
-      <w:bookmarkEnd w:id="61"/>
-    </w:p>
-    <w:p>
-      <w:pPr>
-        <w:jc w:val="both"/>
-      </w:pPr>
-      <w:r>
-        <w:t xml:space="preserve">A string holding the identifier by which the current model is registered in an IVOA compatible registry. Its structure must therefore conform to the IVOA Identifier </w:t>
+      <w:bookmarkEnd w:id="62"/>
+    </w:p>
+    <w:p>
+      <w:pPr>
+        <w:jc w:val="both"/>
+      </w:pPr>
+      <w:r>
+        <w:t>A string holding the identifier by which the current model is registered in an IVOA compatible registry. Its structure must therefore conform to the IVOA Identifier specification</w:t>
+      </w:r>
+      <w:r>
+        <w:t xml:space="preserve"> </w:t>
+      </w:r>
+      <w:r>
+        <w:fldChar w:fldCharType="begin"/>
+      </w:r>
+      <w:r>
+        <w:instrText xml:space="preserve"> REF _Ref474486375 \r \h </w:instrText>
+      </w:r>
+      <w:r>
+        <w:fldChar w:fldCharType="separate"/>
+      </w:r>
+      <w:r>
+        <w:t>[28]</w:t>
+      </w:r>
+      <w:r>
+        <w:fldChar w:fldCharType="end"/>
+      </w:r>
+      <w:r>
+        <w:t xml:space="preserve">. If the model is an IVOA standard, the naming authority for the </w:t>
       </w:r>
       <w:r>
         <w:lastRenderedPageBreak/>
-        <w:t>specification</w:t>
-      </w:r>
-      <w:r>
-        <w:t xml:space="preserve"> </w:t>
+        <w:t xml:space="preserve">identifier should be the IVOA DM working group. See section </w:t>
       </w:r>
       <w:r>
         <w:fldChar w:fldCharType="begin"/>
       </w:r>
       <w:r>
-        <w:instrText xml:space="preserve"> REF _Ref474486375 \r \h </w:instrText>
+        <w:instrText xml:space="preserve"> REF _Ref474486174 \r \h  \* MERGEFORMAT </w:instrText>
       </w:r>
       <w:r>
         <w:fldChar w:fldCharType="separate"/>
       </w:r>
       <w:r>
-        <w:t>[28]</w:t>
+        <w:t xml:space="preserve">6 </w:t>
       </w:r>
       <w:r>
         <w:fldChar w:fldCharType="end"/>
       </w:r>
       <w:r>
-        <w:t xml:space="preserve">. If the model is an IVOA standard, the naming authority for the identifier should be the IVOA DM working group. See section </w:t>
-      </w:r>
-      <w:r>
-        <w:fldChar w:fldCharType="begin"/>
-      </w:r>
-      <w:r>
-        <w:instrText xml:space="preserve"> REF _Ref474486174 \r \h  \* MERGEFORMAT </w:instrText>
-      </w:r>
-      <w:r>
-        <w:fldChar w:fldCharType="separate"/>
-      </w:r>
-      <w:r>
-        <w:t xml:space="preserve">6 </w:t>
-      </w:r>
-      <w:r>
-        <w:fldChar w:fldCharType="end"/>
-      </w:r>
-      <w:r>
         <w:t>for more details on how data models are to be registered.</w:t>
       </w:r>
     </w:p>
@@ -20144,11 +20230,11 @@
       <w:pPr>
         <w:pStyle w:val="Heading3"/>
       </w:pPr>
-      <w:bookmarkStart w:id="62" w:name="_Toc496075960"/>
+      <w:bookmarkStart w:id="63" w:name="_Toc496075960"/>
       <w:r>
         <w:t>uri: anyURI [1]</w:t>
       </w:r>
-      <w:bookmarkEnd w:id="62"/>
+      <w:bookmarkEnd w:id="63"/>
     </w:p>
     <w:p>
       <w:pPr>
@@ -20280,11 +20366,11 @@
       <w:pPr>
         <w:pStyle w:val="Heading3"/>
       </w:pPr>
-      <w:bookmarkStart w:id="63" w:name="_Toc496075961"/>
+      <w:bookmarkStart w:id="64" w:name="_Toc496075961"/>
       <w:r>
         <w:t>title : string [1]</w:t>
       </w:r>
-      <w:bookmarkEnd w:id="63"/>
+      <w:bookmarkEnd w:id="64"/>
     </w:p>
     <w:p>
       <w:r>
@@ -20308,11 +20394,11 @@
           <w:numId w:val="2"/>
         </w:numPr>
       </w:pPr>
-      <w:bookmarkStart w:id="64" w:name="_Toc496075962"/>
+      <w:bookmarkStart w:id="65" w:name="_Toc496075962"/>
       <w:r>
         <w:t>author : string[0..*]</w:t>
       </w:r>
-      <w:bookmarkEnd w:id="64"/>
+      <w:bookmarkEnd w:id="65"/>
     </w:p>
     <w:p>
       <w:pPr>
@@ -20330,11 +20416,11 @@
           <w:numId w:val="2"/>
         </w:numPr>
       </w:pPr>
-      <w:bookmarkStart w:id="65" w:name="_Toc496075963"/>
+      <w:bookmarkStart w:id="66" w:name="_Toc496075963"/>
       <w:r>
         <w:t>version : string [1]</w:t>
       </w:r>
-      <w:bookmarkEnd w:id="65"/>
+      <w:bookmarkEnd w:id="66"/>
     </w:p>
     <w:p>
       <w:pPr>
@@ -20352,11 +20438,11 @@
           <w:numId w:val="2"/>
         </w:numPr>
       </w:pPr>
-      <w:bookmarkStart w:id="66" w:name="_Toc496075964"/>
+      <w:bookmarkStart w:id="67" w:name="_Toc496075964"/>
       <w:r>
         <w:t>previousVersion : anyURI [0..1]</w:t>
       </w:r>
-      <w:bookmarkEnd w:id="66"/>
+      <w:bookmarkEnd w:id="67"/>
     </w:p>
     <w:p>
       <w:pPr>
@@ -20380,11 +20466,11 @@
           <w:numId w:val="2"/>
         </w:numPr>
       </w:pPr>
-      <w:bookmarkStart w:id="67" w:name="_Toc496075965"/>
+      <w:bookmarkStart w:id="68" w:name="_Toc496075965"/>
       <w:r>
         <w:t>lastModified : dateTime [1]</w:t>
       </w:r>
-      <w:bookmarkEnd w:id="67"/>
+      <w:bookmarkEnd w:id="68"/>
     </w:p>
     <w:p>
       <w:pPr>
@@ -20402,8 +20488,8 @@
           <w:numId w:val="2"/>
         </w:numPr>
       </w:pPr>
-      <w:bookmarkStart w:id="68" w:name="_Ref381460025"/>
-      <w:bookmarkStart w:id="69" w:name="_Toc496075966"/>
+      <w:bookmarkStart w:id="69" w:name="_Ref381460025"/>
+      <w:bookmarkStart w:id="70" w:name="_Toc496075966"/>
       <w:r>
         <w:t xml:space="preserve">import </w:t>
       </w:r>
@@ -20429,8 +20515,8 @@
       <w:r>
         <w:t xml:space="preserve"> [0..*]</w:t>
       </w:r>
-      <w:bookmarkEnd w:id="68"/>
       <w:bookmarkEnd w:id="69"/>
+      <w:bookmarkEnd w:id="70"/>
     </w:p>
     <w:p>
       <w:pPr>
@@ -20444,7 +20530,7 @@
       <w:pPr>
         <w:pStyle w:val="Heading3"/>
       </w:pPr>
-      <w:bookmarkStart w:id="70" w:name="_Toc496075967"/>
+      <w:bookmarkStart w:id="71" w:name="_Toc496075967"/>
       <w:r>
         <w:t>package : Package</w:t>
       </w:r>
@@ -20473,7 +20559,7 @@
       <w:r>
         <w:t xml:space="preserve"> [0..*]</w:t>
       </w:r>
-      <w:bookmarkEnd w:id="70"/>
+      <w:bookmarkEnd w:id="71"/>
     </w:p>
     <w:p>
       <w:pPr>
@@ -20487,7 +20573,7 @@
       <w:pPr>
         <w:pStyle w:val="Heading3"/>
       </w:pPr>
-      <w:bookmarkStart w:id="71" w:name="_Toc496075968"/>
+      <w:bookmarkStart w:id="72" w:name="_Toc496075968"/>
       <w:r>
         <w:t>objectType : ObjectType</w:t>
       </w:r>
@@ -20516,7 +20602,7 @@
       <w:r>
         <w:t xml:space="preserve">  [0..*]</w:t>
       </w:r>
-      <w:bookmarkEnd w:id="71"/>
+      <w:bookmarkEnd w:id="72"/>
     </w:p>
     <w:p>
       <w:pPr>
@@ -20530,9 +20616,8 @@
       <w:pPr>
         <w:pStyle w:val="Heading3"/>
       </w:pPr>
-      <w:bookmarkStart w:id="72" w:name="_Toc496075969"/>
-      <w:r>
-        <w:lastRenderedPageBreak/>
+      <w:bookmarkStart w:id="73" w:name="_Toc496075969"/>
+      <w:r>
         <w:t>dataType : DataType</w:t>
       </w:r>
       <w:r>
@@ -20560,7 +20645,7 @@
       <w:r>
         <w:t xml:space="preserve"> [0..*]</w:t>
       </w:r>
-      <w:bookmarkEnd w:id="72"/>
+      <w:bookmarkEnd w:id="73"/>
     </w:p>
     <w:p>
       <w:pPr>
@@ -20574,8 +20659,9 @@
       <w:pPr>
         <w:pStyle w:val="Heading3"/>
       </w:pPr>
-      <w:bookmarkStart w:id="73" w:name="_Toc496075970"/>
-      <w:r>
+      <w:bookmarkStart w:id="74" w:name="_Toc496075970"/>
+      <w:r>
+        <w:lastRenderedPageBreak/>
         <w:t>enumeration : Enumeration</w:t>
       </w:r>
       <w:r>
@@ -20603,7 +20689,7 @@
       <w:r>
         <w:t xml:space="preserve"> [0..*]</w:t>
       </w:r>
-      <w:bookmarkEnd w:id="73"/>
+      <w:bookmarkEnd w:id="74"/>
     </w:p>
     <w:p>
       <w:pPr>
@@ -20617,7 +20703,7 @@
       <w:pPr>
         <w:pStyle w:val="Heading3"/>
       </w:pPr>
-      <w:bookmarkStart w:id="74" w:name="_Toc496075971"/>
+      <w:bookmarkStart w:id="75" w:name="_Toc496075971"/>
       <w:r>
         <w:t>primitiveType : PrimitiveType</w:t>
       </w:r>
@@ -20646,7 +20732,7 @@
       <w:r>
         <w:t xml:space="preserve"> [0..*]</w:t>
       </w:r>
-      <w:bookmarkEnd w:id="74"/>
+      <w:bookmarkEnd w:id="75"/>
     </w:p>
     <w:p>
       <w:pPr>
@@ -20670,22 +20756,22 @@
       <w:pPr>
         <w:pStyle w:val="Heading2"/>
       </w:pPr>
-      <w:bookmarkStart w:id="75" w:name="_ModelProxy"/>
-      <w:bookmarkStart w:id="76" w:name="_ModelImport"/>
-      <w:bookmarkStart w:id="77" w:name="_Ref381461208"/>
-      <w:bookmarkStart w:id="78" w:name="_Ref381461232"/>
-      <w:bookmarkStart w:id="79" w:name="_Toc496075972"/>
-      <w:bookmarkEnd w:id="75"/>
+      <w:bookmarkStart w:id="76" w:name="_ModelProxy"/>
+      <w:bookmarkStart w:id="77" w:name="_ModelImport"/>
+      <w:bookmarkStart w:id="78" w:name="_Ref381461208"/>
+      <w:bookmarkStart w:id="79" w:name="_Ref381461232"/>
+      <w:bookmarkStart w:id="80" w:name="_Toc496075972"/>
       <w:bookmarkEnd w:id="76"/>
+      <w:bookmarkEnd w:id="77"/>
       <w:r>
         <w:t>Model</w:t>
       </w:r>
-      <w:bookmarkEnd w:id="77"/>
       <w:bookmarkEnd w:id="78"/>
+      <w:bookmarkEnd w:id="79"/>
       <w:r>
         <w:t>Import</w:t>
       </w:r>
-      <w:bookmarkEnd w:id="79"/>
+      <w:bookmarkEnd w:id="80"/>
     </w:p>
     <w:p/>
     <w:p>
@@ -21259,14 +21345,27 @@
       <w:r>
         <w:t xml:space="preserve">Figure </w:t>
       </w:r>
-      <w:fldSimple w:instr=" SEQ Figure \* ARABIC ">
-        <w:r>
-          <w:rPr>
-            <w:noProof/>
-          </w:rPr>
-          <w:t>7</w:t>
-        </w:r>
-      </w:fldSimple>
+      <w:r>
+        <w:fldChar w:fldCharType="begin"/>
+      </w:r>
+      <w:r>
+        <w:instrText xml:space="preserve"> SEQ Figure \* ARABIC </w:instrText>
+      </w:r>
+      <w:r>
+        <w:fldChar w:fldCharType="separate"/>
+      </w:r>
+      <w:r>
+        <w:rPr>
+          <w:noProof/>
+        </w:rPr>
+        <w:t>7</w:t>
+      </w:r>
+      <w:r>
+        <w:rPr>
+          <w:noProof/>
+        </w:rPr>
+        <w:fldChar w:fldCharType="end"/>
+      </w:r>
       <w:r>
         <w:t xml:space="preserve"> Graphical representation of an imported model. Note the usage of the stereotype &lt;&lt;modelimport&gt;&gt; and the values assigned to the various tags. Also shown is a type imported with the model. It must have an explicit vodml-id assigned, which is accomplished using the &lt;modelelement&gt;&gt; stereotype (see </w:t>
       </w:r>
@@ -21625,11 +21724,11 @@
       <w:pPr>
         <w:pStyle w:val="Heading3"/>
       </w:pPr>
-      <w:bookmarkStart w:id="80" w:name="_Toc496075973"/>
+      <w:bookmarkStart w:id="81" w:name="_Toc496075973"/>
       <w:r>
         <w:t>name : string [1]</w:t>
       </w:r>
-      <w:bookmarkEnd w:id="80"/>
+      <w:bookmarkEnd w:id="81"/>
     </w:p>
     <w:p>
       <w:pPr>
@@ -21661,14 +21760,14 @@
       <w:pPr>
         <w:pStyle w:val="Heading3"/>
       </w:pPr>
-      <w:bookmarkStart w:id="81" w:name="_Toc496075974"/>
+      <w:bookmarkStart w:id="82" w:name="_Toc496075974"/>
       <w:r>
         <w:t>i</w:t>
       </w:r>
       <w:r>
         <w:t>dentifier : string [0..1]</w:t>
       </w:r>
-      <w:bookmarkEnd w:id="81"/>
+      <w:bookmarkEnd w:id="82"/>
     </w:p>
     <w:p>
       <w:r>
@@ -21679,11 +21778,11 @@
       <w:pPr>
         <w:pStyle w:val="Heading3"/>
       </w:pPr>
-      <w:bookmarkStart w:id="82" w:name="_Toc496075975"/>
+      <w:bookmarkStart w:id="83" w:name="_Toc496075975"/>
       <w:r>
         <w:t>version : string [1]</w:t>
       </w:r>
-      <w:bookmarkEnd w:id="82"/>
+      <w:bookmarkEnd w:id="83"/>
     </w:p>
     <w:p>
       <w:r>
@@ -21694,11 +21793,11 @@
       <w:pPr>
         <w:pStyle w:val="Heading3"/>
       </w:pPr>
-      <w:bookmarkStart w:id="83" w:name="_Toc496075976"/>
+      <w:bookmarkStart w:id="84" w:name="_Toc496075976"/>
       <w:r>
         <w:t>url : anyURI [1]</w:t>
       </w:r>
-      <w:bookmarkEnd w:id="83"/>
+      <w:bookmarkEnd w:id="84"/>
     </w:p>
     <w:p>
       <w:pPr>
@@ -21712,12 +21811,12 @@
       <w:pPr>
         <w:pStyle w:val="Heading3"/>
       </w:pPr>
-      <w:bookmarkStart w:id="84" w:name="_Toc496075977"/>
+      <w:bookmarkStart w:id="85" w:name="_Toc496075977"/>
       <w:r>
         <w:lastRenderedPageBreak/>
         <w:t>documentationURL : anyURI [1]</w:t>
       </w:r>
-      <w:bookmarkEnd w:id="84"/>
+      <w:bookmarkEnd w:id="85"/>
     </w:p>
     <w:p>
       <w:pPr>
@@ -21736,11 +21835,11 @@
       <w:pPr>
         <w:pStyle w:val="Heading2"/>
       </w:pPr>
-      <w:bookmarkStart w:id="85" w:name="_ReferencableElement_1"/>
-      <w:bookmarkStart w:id="86" w:name="_Type_extends_ReferencableElement_1"/>
-      <w:bookmarkStart w:id="87" w:name="_Toc496075978"/>
-      <w:bookmarkEnd w:id="85"/>
+      <w:bookmarkStart w:id="86" w:name="_ReferencableElement_1"/>
+      <w:bookmarkStart w:id="87" w:name="_Type_extends_ReferencableElement_1"/>
+      <w:bookmarkStart w:id="88" w:name="_Toc496075978"/>
       <w:bookmarkEnd w:id="86"/>
+      <w:bookmarkEnd w:id="87"/>
       <w:r>
         <w:rPr>
           <w:i/>
@@ -21759,7 +21858,7 @@
           </w:rPr>
           <w:t>ReferableElement</w:t>
         </w:r>
-        <w:bookmarkEnd w:id="87"/>
+        <w:bookmarkEnd w:id="88"/>
       </w:hyperlink>
     </w:p>
     <w:p>
@@ -22420,8 +22519,8 @@
       <w:pPr>
         <w:pStyle w:val="VODMLStyle"/>
       </w:pPr>
-      <w:bookmarkStart w:id="88" w:name="_extends:_ElementRef"/>
-      <w:bookmarkEnd w:id="88"/>
+      <w:bookmarkStart w:id="89" w:name="_extends:_ElementRef"/>
+      <w:bookmarkEnd w:id="89"/>
     </w:p>
     <w:p>
       <w:pPr>
@@ -22815,19 +22914,32 @@
         <w:pStyle w:val="Caption"/>
         <w:jc w:val="center"/>
       </w:pPr>
-      <w:bookmarkStart w:id="89" w:name="_Ref384540270"/>
+      <w:bookmarkStart w:id="90" w:name="_Ref384540270"/>
       <w:r>
         <w:t xml:space="preserve">Figure </w:t>
       </w:r>
-      <w:fldSimple w:instr=" SEQ Figure \* ARABIC ">
-        <w:r>
-          <w:rPr>
-            <w:noProof/>
-          </w:rPr>
-          <w:t>8</w:t>
-        </w:r>
-      </w:fldSimple>
-      <w:bookmarkEnd w:id="89"/>
+      <w:r>
+        <w:fldChar w:fldCharType="begin"/>
+      </w:r>
+      <w:r>
+        <w:instrText xml:space="preserve"> SEQ Figure \* ARABIC </w:instrText>
+      </w:r>
+      <w:r>
+        <w:fldChar w:fldCharType="separate"/>
+      </w:r>
+      <w:r>
+        <w:rPr>
+          <w:noProof/>
+        </w:rPr>
+        <w:t>8</w:t>
+      </w:r>
+      <w:r>
+        <w:rPr>
+          <w:noProof/>
+        </w:rPr>
+        <w:fldChar w:fldCharType="end"/>
+      </w:r>
+      <w:bookmarkEnd w:id="90"/>
       <w:r>
         <w:t xml:space="preserve"> Examples of the four different classes of types supported by VO-DML and their representation. See the definition of the types for more details.</w:t>
       </w:r>
@@ -23519,7 +23631,7 @@
       <w:pPr>
         <w:pStyle w:val="Heading3"/>
       </w:pPr>
-      <w:bookmarkStart w:id="90" w:name="_Toc496075979"/>
+      <w:bookmarkStart w:id="91" w:name="_Toc496075979"/>
       <w:r>
         <w:lastRenderedPageBreak/>
         <w:t xml:space="preserve">extends : </w:t>
@@ -23549,7 +23661,7 @@
         </w:rPr>
         <w:t>[0..1]</w:t>
       </w:r>
-      <w:bookmarkEnd w:id="90"/>
+      <w:bookmarkEnd w:id="91"/>
     </w:p>
     <w:p>
       <w:pPr>
@@ -23623,15 +23735,15 @@
       <w:pPr>
         <w:pStyle w:val="Heading3"/>
       </w:pPr>
-      <w:bookmarkStart w:id="91" w:name="_constraint_:_Constraint"/>
-      <w:bookmarkStart w:id="92" w:name="_Ref419526567"/>
-      <w:bookmarkStart w:id="93" w:name="_Toc496075980"/>
-      <w:bookmarkEnd w:id="91"/>
+      <w:bookmarkStart w:id="92" w:name="_constraint_:_Constraint"/>
+      <w:bookmarkStart w:id="93" w:name="_Ref419526567"/>
+      <w:bookmarkStart w:id="94" w:name="_Toc496075980"/>
+      <w:bookmarkEnd w:id="92"/>
       <w:r>
         <w:t>constraint : Constraint [0..*]</w:t>
       </w:r>
-      <w:bookmarkEnd w:id="92"/>
       <w:bookmarkEnd w:id="93"/>
+      <w:bookmarkEnd w:id="94"/>
     </w:p>
     <w:p>
       <w:pPr>
@@ -23693,9 +23805,9 @@
       <w:pPr>
         <w:pStyle w:val="Heading2"/>
       </w:pPr>
-      <w:bookmarkStart w:id="94" w:name="_ValueType_extends_Type"/>
-      <w:bookmarkStart w:id="95" w:name="_Toc496075981"/>
-      <w:bookmarkEnd w:id="94"/>
+      <w:bookmarkStart w:id="95" w:name="_ValueType_extends_Type"/>
+      <w:bookmarkStart w:id="96" w:name="_Toc496075981"/>
+      <w:bookmarkEnd w:id="95"/>
       <w:r>
         <w:rPr>
           <w:i/>
@@ -23720,7 +23832,7 @@
           </w:rPr>
           <w:t>Type</w:t>
         </w:r>
-        <w:bookmarkEnd w:id="95"/>
+        <w:bookmarkEnd w:id="96"/>
       </w:hyperlink>
     </w:p>
     <w:p>
@@ -24014,9 +24126,9 @@
       <w:pPr>
         <w:pStyle w:val="Heading2"/>
       </w:pPr>
-      <w:bookmarkStart w:id="96" w:name="_PrimitiveType_extends_ValueType_1"/>
-      <w:bookmarkStart w:id="97" w:name="_Toc496075982"/>
-      <w:bookmarkEnd w:id="96"/>
+      <w:bookmarkStart w:id="97" w:name="_PrimitiveType_extends_ValueType_1"/>
+      <w:bookmarkStart w:id="98" w:name="_Toc496075982"/>
+      <w:bookmarkEnd w:id="97"/>
       <w:r>
         <w:t>PrimitiveType</w:t>
       </w:r>
@@ -24032,7 +24144,7 @@
           </w:rPr>
           <w:t>ValueType</w:t>
         </w:r>
-        <w:bookmarkEnd w:id="97"/>
+        <w:bookmarkEnd w:id="98"/>
       </w:hyperlink>
     </w:p>
     <w:p>
@@ -24566,9 +24678,9 @@
       <w:pPr>
         <w:pStyle w:val="Heading2"/>
       </w:pPr>
-      <w:bookmarkStart w:id="98" w:name="_Enumeration_extends_ValueType"/>
-      <w:bookmarkStart w:id="99" w:name="_Toc496075983"/>
-      <w:bookmarkEnd w:id="98"/>
+      <w:bookmarkStart w:id="99" w:name="_Enumeration_extends_ValueType"/>
+      <w:bookmarkStart w:id="100" w:name="_Toc496075983"/>
+      <w:bookmarkEnd w:id="99"/>
       <w:r>
         <w:t>Enumeration</w:t>
       </w:r>
@@ -24584,7 +24696,7 @@
           </w:rPr>
           <w:t>ValueType</w:t>
         </w:r>
-        <w:bookmarkEnd w:id="99"/>
+        <w:bookmarkEnd w:id="100"/>
       </w:hyperlink>
     </w:p>
     <w:p>
@@ -24682,8 +24794,8 @@
         <w:pStyle w:val="VODMLStyle"/>
         <w:jc w:val="both"/>
       </w:pPr>
-      <w:bookmarkStart w:id="100" w:name="_Literal"/>
-      <w:bookmarkEnd w:id="100"/>
+      <w:bookmarkStart w:id="101" w:name="_Literal"/>
+      <w:bookmarkEnd w:id="101"/>
       <w:r>
         <w:t>VO-UML</w:t>
       </w:r>
@@ -24804,14 +24916,27 @@
       <w:r>
         <w:t xml:space="preserve">Figure </w:t>
       </w:r>
-      <w:fldSimple w:instr=" SEQ Figure \* ARABIC ">
-        <w:r>
-          <w:rPr>
-            <w:noProof/>
-          </w:rPr>
-          <w:t>9</w:t>
-        </w:r>
-      </w:fldSimple>
+      <w:r>
+        <w:fldChar w:fldCharType="begin"/>
+      </w:r>
+      <w:r>
+        <w:instrText xml:space="preserve"> SEQ Figure \* ARABIC </w:instrText>
+      </w:r>
+      <w:r>
+        <w:fldChar w:fldCharType="separate"/>
+      </w:r>
+      <w:r>
+        <w:rPr>
+          <w:noProof/>
+        </w:rPr>
+        <w:t>9</w:t>
+      </w:r>
+      <w:r>
+        <w:rPr>
+          <w:noProof/>
+        </w:rPr>
+        <w:fldChar w:fldCharType="end"/>
+      </w:r>
       <w:r>
         <w:t xml:space="preserve"> Example enumeration listing a number of literals representing source classifications.</w:t>
       </w:r>
@@ -25216,7 +25341,7 @@
       <w:pPr>
         <w:pStyle w:val="Heading3"/>
       </w:pPr>
-      <w:bookmarkStart w:id="101" w:name="_Toc496075984"/>
+      <w:bookmarkStart w:id="102" w:name="_Toc496075984"/>
       <w:r>
         <w:t xml:space="preserve">literal : </w:t>
       </w:r>
@@ -25232,7 +25357,7 @@
       <w:r>
         <w:t xml:space="preserve"> [1..*]</w:t>
       </w:r>
-      <w:bookmarkEnd w:id="101"/>
+      <w:bookmarkEnd w:id="102"/>
     </w:p>
     <w:p>
       <w:pPr>
@@ -25295,9 +25420,9 @@
       <w:pPr>
         <w:pStyle w:val="Heading2"/>
       </w:pPr>
-      <w:bookmarkStart w:id="102" w:name="_EnumLiteral_extends_ReferencableEle"/>
-      <w:bookmarkStart w:id="103" w:name="_Toc496075985"/>
-      <w:bookmarkEnd w:id="102"/>
+      <w:bookmarkStart w:id="103" w:name="_EnumLiteral_extends_ReferencableEle"/>
+      <w:bookmarkStart w:id="104" w:name="_Toc496075985"/>
+      <w:bookmarkEnd w:id="103"/>
       <w:r>
         <w:t xml:space="preserve">EnumLiteral extends </w:t>
       </w:r>
@@ -25310,7 +25435,7 @@
           </w:rPr>
           <w:t>ReferableElement</w:t>
         </w:r>
-        <w:bookmarkEnd w:id="103"/>
+        <w:bookmarkEnd w:id="104"/>
       </w:hyperlink>
     </w:p>
     <w:p>
@@ -25633,10 +25758,10 @@
       <w:pPr>
         <w:pStyle w:val="Heading2"/>
       </w:pPr>
-      <w:bookmarkStart w:id="104" w:name="_DataType_extends_ValueType"/>
-      <w:bookmarkStart w:id="105" w:name="_Ref381466118"/>
-      <w:bookmarkStart w:id="106" w:name="_Toc496075986"/>
-      <w:bookmarkEnd w:id="104"/>
+      <w:bookmarkStart w:id="105" w:name="_DataType_extends_ValueType"/>
+      <w:bookmarkStart w:id="106" w:name="_Ref381466118"/>
+      <w:bookmarkStart w:id="107" w:name="_Toc496075986"/>
+      <w:bookmarkEnd w:id="105"/>
       <w:r>
         <w:t>DataType</w:t>
       </w:r>
@@ -25652,8 +25777,8 @@
           </w:rPr>
           <w:t>ValueType</w:t>
         </w:r>
-        <w:bookmarkEnd w:id="105"/>
         <w:bookmarkEnd w:id="106"/>
+        <w:bookmarkEnd w:id="107"/>
       </w:hyperlink>
     </w:p>
     <w:p>
@@ -26336,14 +26461,27 @@
       <w:r>
         <w:t xml:space="preserve">Figure </w:t>
       </w:r>
-      <w:fldSimple w:instr=" SEQ Figure \* ARABIC ">
-        <w:r>
-          <w:rPr>
-            <w:noProof/>
-          </w:rPr>
-          <w:t>10</w:t>
-        </w:r>
-      </w:fldSimple>
+      <w:r>
+        <w:fldChar w:fldCharType="begin"/>
+      </w:r>
+      <w:r>
+        <w:instrText xml:space="preserve"> SEQ Figure \* ARABIC </w:instrText>
+      </w:r>
+      <w:r>
+        <w:fldChar w:fldCharType="separate"/>
+      </w:r>
+      <w:r>
+        <w:rPr>
+          <w:noProof/>
+        </w:rPr>
+        <w:t>10</w:t>
+      </w:r>
+      <w:r>
+        <w:rPr>
+          <w:noProof/>
+        </w:rPr>
+        <w:fldChar w:fldCharType="end"/>
+      </w:r>
       <w:r>
         <w:t xml:space="preserve"> </w:t>
       </w:r>
@@ -27033,7 +27171,7 @@
       <w:pPr>
         <w:pStyle w:val="Heading3"/>
       </w:pPr>
-      <w:bookmarkStart w:id="107" w:name="_Toc496075987"/>
+      <w:bookmarkStart w:id="108" w:name="_Toc496075987"/>
       <w:r>
         <w:t xml:space="preserve">attribute: </w:t>
       </w:r>
@@ -27055,7 +27193,7 @@
       <w:r>
         <w:t>[0..*]</w:t>
       </w:r>
-      <w:bookmarkEnd w:id="107"/>
+      <w:bookmarkEnd w:id="108"/>
     </w:p>
     <w:p>
       <w:pPr>
@@ -27117,7 +27255,7 @@
       <w:pPr>
         <w:pStyle w:val="Heading3"/>
       </w:pPr>
-      <w:bookmarkStart w:id="108" w:name="_Toc496075988"/>
+      <w:bookmarkStart w:id="109" w:name="_Toc496075988"/>
       <w:r>
         <w:lastRenderedPageBreak/>
         <w:t xml:space="preserve">reference: </w:t>
@@ -27140,7 +27278,7 @@
       <w:r>
         <w:t>[0..*]</w:t>
       </w:r>
-      <w:bookmarkEnd w:id="108"/>
+      <w:bookmarkEnd w:id="109"/>
     </w:p>
     <w:p>
       <w:pPr>
@@ -27233,14 +27371,14 @@
       <w:pPr>
         <w:pStyle w:val="Heading2"/>
       </w:pPr>
-      <w:bookmarkStart w:id="109" w:name="_OjectType"/>
-      <w:bookmarkStart w:id="110" w:name="_ObjectType_extends_ValueType"/>
-      <w:bookmarkStart w:id="111" w:name="_ObjectType_extends_Type"/>
-      <w:bookmarkStart w:id="112" w:name="_Ref354493409"/>
-      <w:bookmarkStart w:id="113" w:name="_Toc496075989"/>
-      <w:bookmarkEnd w:id="109"/>
+      <w:bookmarkStart w:id="110" w:name="_OjectType"/>
+      <w:bookmarkStart w:id="111" w:name="_ObjectType_extends_ValueType"/>
+      <w:bookmarkStart w:id="112" w:name="_ObjectType_extends_Type"/>
+      <w:bookmarkStart w:id="113" w:name="_Ref354493409"/>
+      <w:bookmarkStart w:id="114" w:name="_Toc496075989"/>
       <w:bookmarkEnd w:id="110"/>
       <w:bookmarkEnd w:id="111"/>
+      <w:bookmarkEnd w:id="112"/>
       <w:r>
         <w:t>O</w:t>
       </w:r>
@@ -27250,7 +27388,7 @@
       <w:r>
         <w:t>jectType</w:t>
       </w:r>
-      <w:bookmarkEnd w:id="112"/>
+      <w:bookmarkEnd w:id="113"/>
       <w:r>
         <w:t xml:space="preserve"> </w:t>
       </w:r>
@@ -27266,7 +27404,7 @@
           </w:rPr>
           <w:t>Type</w:t>
         </w:r>
-        <w:bookmarkEnd w:id="113"/>
+        <w:bookmarkEnd w:id="114"/>
       </w:hyperlink>
     </w:p>
     <w:p>
@@ -28241,7 +28379,7 @@
       <w:pPr>
         <w:pStyle w:val="Heading3"/>
       </w:pPr>
-      <w:bookmarkStart w:id="114" w:name="_Toc496075990"/>
+      <w:bookmarkStart w:id="115" w:name="_Toc496075990"/>
       <w:r>
         <w:t xml:space="preserve">attribute : </w:t>
       </w:r>
@@ -28257,7 +28395,7 @@
       <w:r>
         <w:t xml:space="preserve"> [0..*]</w:t>
       </w:r>
-      <w:bookmarkEnd w:id="114"/>
+      <w:bookmarkEnd w:id="115"/>
     </w:p>
     <w:p>
       <w:pPr>
@@ -28271,7 +28409,7 @@
       <w:pPr>
         <w:pStyle w:val="Heading3"/>
       </w:pPr>
-      <w:bookmarkStart w:id="115" w:name="_Toc496075991"/>
+      <w:bookmarkStart w:id="116" w:name="_Toc496075991"/>
       <w:r>
         <w:t>composition</w:t>
       </w:r>
@@ -28296,7 +28434,7 @@
       <w:r>
         <w:t>[0..*]</w:t>
       </w:r>
-      <w:bookmarkEnd w:id="115"/>
+      <w:bookmarkEnd w:id="116"/>
     </w:p>
     <w:p>
       <w:pPr>
@@ -28481,7 +28619,7 @@
       <w:pPr>
         <w:pStyle w:val="Heading3"/>
       </w:pPr>
-      <w:bookmarkStart w:id="116" w:name="_Toc496075992"/>
+      <w:bookmarkStart w:id="117" w:name="_Toc496075992"/>
       <w:r>
         <w:t xml:space="preserve">reference: </w:t>
       </w:r>
@@ -28497,7 +28635,7 @@
       <w:r>
         <w:t xml:space="preserve"> [0..*]</w:t>
       </w:r>
-      <w:bookmarkEnd w:id="116"/>
+      <w:bookmarkEnd w:id="117"/>
     </w:p>
     <w:p>
       <w:pPr>
@@ -28560,11 +28698,11 @@
       <w:pPr>
         <w:pStyle w:val="Heading2"/>
       </w:pPr>
-      <w:bookmarkStart w:id="117" w:name="_Role_extends_ReferencableElement"/>
-      <w:bookmarkStart w:id="118" w:name="_Role_extends_ReferableElement"/>
-      <w:bookmarkStart w:id="119" w:name="_Toc496075993"/>
-      <w:bookmarkEnd w:id="117"/>
+      <w:bookmarkStart w:id="118" w:name="_Role_extends_ReferencableElement"/>
+      <w:bookmarkStart w:id="119" w:name="_Role_extends_ReferableElement"/>
+      <w:bookmarkStart w:id="120" w:name="_Toc496075993"/>
       <w:bookmarkEnd w:id="118"/>
+      <w:bookmarkEnd w:id="119"/>
       <w:r>
         <w:rPr>
           <w:i/>
@@ -28583,7 +28721,7 @@
           </w:rPr>
           <w:t>ReferableElement</w:t>
         </w:r>
-        <w:bookmarkEnd w:id="119"/>
+        <w:bookmarkEnd w:id="120"/>
       </w:hyperlink>
     </w:p>
     <w:p>
@@ -28663,8 +28801,8 @@
       <w:pPr>
         <w:jc w:val="both"/>
       </w:pPr>
-      <w:bookmarkStart w:id="120" w:name="_subsets:_ElementRef"/>
-      <w:bookmarkEnd w:id="120"/>
+      <w:bookmarkStart w:id="121" w:name="_subsets:_ElementRef"/>
+      <w:bookmarkEnd w:id="121"/>
     </w:p>
     <w:p>
       <w:pPr>
@@ -29114,9 +29252,9 @@
       <w:pPr>
         <w:pStyle w:val="Heading3"/>
       </w:pPr>
-      <w:bookmarkStart w:id="121" w:name="_datatype:_ElementRef"/>
-      <w:bookmarkStart w:id="122" w:name="_Toc496075994"/>
-      <w:bookmarkEnd w:id="121"/>
+      <w:bookmarkStart w:id="122" w:name="_datatype:_ElementRef"/>
+      <w:bookmarkStart w:id="123" w:name="_Toc496075994"/>
+      <w:bookmarkEnd w:id="122"/>
       <w:r>
         <w:t xml:space="preserve">datatype : </w:t>
       </w:r>
@@ -29128,7 +29266,7 @@
           </w:rPr>
           <w:t>ElementRef</w:t>
         </w:r>
-        <w:bookmarkEnd w:id="122"/>
+        <w:bookmarkEnd w:id="123"/>
       </w:hyperlink>
     </w:p>
     <w:p>
@@ -29175,7 +29313,7 @@
       <w:pPr>
         <w:pStyle w:val="Heading3"/>
       </w:pPr>
-      <w:bookmarkStart w:id="123" w:name="_Toc496075995"/>
+      <w:bookmarkStart w:id="124" w:name="_Toc496075995"/>
       <w:r>
         <w:t xml:space="preserve">multiplicity: </w:t>
       </w:r>
@@ -29187,7 +29325,7 @@
           </w:rPr>
           <w:t>Multiplicity</w:t>
         </w:r>
-        <w:bookmarkEnd w:id="123"/>
+        <w:bookmarkEnd w:id="124"/>
       </w:hyperlink>
     </w:p>
     <w:p>
@@ -29216,9 +29354,9 @@
       <w:pPr>
         <w:pStyle w:val="Heading2"/>
       </w:pPr>
-      <w:bookmarkStart w:id="124" w:name="_Attribute_extends_Role"/>
-      <w:bookmarkStart w:id="125" w:name="_Toc496075996"/>
-      <w:bookmarkEnd w:id="124"/>
+      <w:bookmarkStart w:id="125" w:name="_Attribute_extends_Role"/>
+      <w:bookmarkStart w:id="126" w:name="_Toc496075996"/>
+      <w:bookmarkEnd w:id="125"/>
       <w:r>
         <w:t>Attribute</w:t>
       </w:r>
@@ -29234,7 +29372,7 @@
           </w:rPr>
           <w:t>Role</w:t>
         </w:r>
-        <w:bookmarkEnd w:id="125"/>
+        <w:bookmarkEnd w:id="126"/>
       </w:hyperlink>
     </w:p>
     <w:p>
@@ -29456,14 +29594,27 @@
       <w:r>
         <w:t xml:space="preserve">Figure </w:t>
       </w:r>
-      <w:fldSimple w:instr=" SEQ Figure \* ARABIC ">
-        <w:r>
-          <w:rPr>
-            <w:noProof/>
-          </w:rPr>
-          <w:t>11</w:t>
-        </w:r>
-      </w:fldSimple>
+      <w:r>
+        <w:fldChar w:fldCharType="begin"/>
+      </w:r>
+      <w:r>
+        <w:instrText xml:space="preserve"> SEQ Figure \* ARABIC </w:instrText>
+      </w:r>
+      <w:r>
+        <w:fldChar w:fldCharType="separate"/>
+      </w:r>
+      <w:r>
+        <w:rPr>
+          <w:noProof/>
+        </w:rPr>
+        <w:t>11</w:t>
+      </w:r>
+      <w:r>
+        <w:rPr>
+          <w:noProof/>
+        </w:rPr>
+        <w:fldChar w:fldCharType="end"/>
+      </w:r>
       <w:r>
         <w:rPr>
           <w:noProof/>
@@ -29851,8 +30002,8 @@
       <w:pPr>
         <w:pStyle w:val="Heading3"/>
       </w:pPr>
-      <w:bookmarkStart w:id="126" w:name="_Ref447087897"/>
-      <w:bookmarkStart w:id="127" w:name="_Toc496075997"/>
+      <w:bookmarkStart w:id="127" w:name="_Ref447087897"/>
+      <w:bookmarkStart w:id="128" w:name="_Toc496075997"/>
       <w:r>
         <w:t xml:space="preserve">semanticconcept : </w:t>
       </w:r>
@@ -29875,8 +30026,8 @@
       <w:r>
         <w:t xml:space="preserve"> [0..1]</w:t>
       </w:r>
-      <w:bookmarkEnd w:id="126"/>
       <w:bookmarkEnd w:id="127"/>
+      <w:bookmarkEnd w:id="128"/>
     </w:p>
     <w:p>
       <w:pPr>
@@ -29950,13 +30101,13 @@
       <w:pPr>
         <w:pStyle w:val="Heading2"/>
       </w:pPr>
-      <w:bookmarkStart w:id="128" w:name="_Constraints"/>
-      <w:bookmarkStart w:id="129" w:name="_Relation_extends_Role"/>
-      <w:bookmarkStart w:id="130" w:name="_SKOSConcept"/>
-      <w:bookmarkStart w:id="131" w:name="_Toc496075998"/>
-      <w:bookmarkEnd w:id="128"/>
+      <w:bookmarkStart w:id="129" w:name="_Constraints"/>
+      <w:bookmarkStart w:id="130" w:name="_Relation_extends_Role"/>
+      <w:bookmarkStart w:id="131" w:name="_SKOSConcept"/>
+      <w:bookmarkStart w:id="132" w:name="_Toc496075998"/>
       <w:bookmarkEnd w:id="129"/>
       <w:bookmarkEnd w:id="130"/>
+      <w:bookmarkEnd w:id="131"/>
       <w:r>
         <w:t>S</w:t>
       </w:r>
@@ -29966,7 +30117,7 @@
       <w:r>
         <w:t>Concept</w:t>
       </w:r>
-      <w:bookmarkEnd w:id="131"/>
+      <w:bookmarkEnd w:id="132"/>
     </w:p>
     <w:p>
       <w:pPr>
@@ -30319,19 +30470,32 @@
         <w:pStyle w:val="Caption"/>
         <w:jc w:val="both"/>
       </w:pPr>
-      <w:bookmarkStart w:id="132" w:name="_Ref426375734"/>
+      <w:bookmarkStart w:id="133" w:name="_Ref426375734"/>
       <w:r>
         <w:t xml:space="preserve">Figure </w:t>
       </w:r>
-      <w:fldSimple w:instr=" SEQ Figure \* ARABIC ">
-        <w:r>
-          <w:rPr>
-            <w:noProof/>
-          </w:rPr>
-          <w:t>12</w:t>
-        </w:r>
-      </w:fldSimple>
-      <w:bookmarkEnd w:id="132"/>
+      <w:r>
+        <w:fldChar w:fldCharType="begin"/>
+      </w:r>
+      <w:r>
+        <w:instrText xml:space="preserve"> SEQ Figure \* ARABIC </w:instrText>
+      </w:r>
+      <w:r>
+        <w:fldChar w:fldCharType="separate"/>
+      </w:r>
+      <w:r>
+        <w:rPr>
+          <w:noProof/>
+        </w:rPr>
+        <w:t>12</w:t>
+      </w:r>
+      <w:r>
+        <w:rPr>
+          <w:noProof/>
+        </w:rPr>
+        <w:fldChar w:fldCharType="end"/>
+      </w:r>
+      <w:bookmarkEnd w:id="133"/>
       <w:r>
         <w:t xml:space="preserve"> Definition of a &lt;&lt;semantic</w:t>
       </w:r>
@@ -30447,19 +30611,32 @@
         <w:pStyle w:val="Caption"/>
         <w:jc w:val="both"/>
       </w:pPr>
-      <w:bookmarkStart w:id="133" w:name="_Ref381598337"/>
+      <w:bookmarkStart w:id="134" w:name="_Ref381598337"/>
       <w:r>
         <w:t xml:space="preserve">Figure </w:t>
       </w:r>
-      <w:fldSimple w:instr=" SEQ Figure \* ARABIC ">
-        <w:r>
-          <w:rPr>
-            <w:noProof/>
-          </w:rPr>
-          <w:t>13</w:t>
-        </w:r>
-      </w:fldSimple>
-      <w:bookmarkEnd w:id="133"/>
+      <w:r>
+        <w:fldChar w:fldCharType="begin"/>
+      </w:r>
+      <w:r>
+        <w:instrText xml:space="preserve"> SEQ Figure \* ARABIC </w:instrText>
+      </w:r>
+      <w:r>
+        <w:fldChar w:fldCharType="separate"/>
+      </w:r>
+      <w:r>
+        <w:rPr>
+          <w:noProof/>
+        </w:rPr>
+        <w:t>13</w:t>
+      </w:r>
+      <w:r>
+        <w:rPr>
+          <w:noProof/>
+        </w:rPr>
+        <w:fldChar w:fldCharType="end"/>
+      </w:r>
+      <w:bookmarkEnd w:id="134"/>
       <w:r>
         <w:t xml:space="preserve"> Assignment of &lt;&lt;semantic</w:t>
       </w:r>
@@ -31182,11 +31359,11 @@
       <w:pPr>
         <w:pStyle w:val="Heading3"/>
       </w:pPr>
-      <w:bookmarkStart w:id="134" w:name="_Toc496075999"/>
+      <w:bookmarkStart w:id="135" w:name="_Toc496075999"/>
       <w:r>
         <w:t>vocabularyURI: anyURI [0..1]</w:t>
       </w:r>
-      <w:bookmarkEnd w:id="134"/>
+      <w:bookmarkEnd w:id="135"/>
     </w:p>
     <w:p>
       <w:pPr>
@@ -31200,11 +31377,11 @@
       <w:pPr>
         <w:pStyle w:val="Heading3"/>
       </w:pPr>
-      <w:bookmarkStart w:id="135" w:name="_Toc496076000"/>
+      <w:bookmarkStart w:id="136" w:name="_Toc496076000"/>
       <w:r>
         <w:t>topConcept: anyURI [0..1]</w:t>
       </w:r>
-      <w:bookmarkEnd w:id="135"/>
+      <w:bookmarkEnd w:id="136"/>
     </w:p>
     <w:p>
       <w:pPr>
@@ -31228,9 +31405,9 @@
       <w:pPr>
         <w:pStyle w:val="Heading2"/>
       </w:pPr>
-      <w:bookmarkStart w:id="136" w:name="_Relation_extends_Role_1"/>
-      <w:bookmarkStart w:id="137" w:name="_Toc496076001"/>
-      <w:bookmarkEnd w:id="136"/>
+      <w:bookmarkStart w:id="137" w:name="_Relation_extends_Role_1"/>
+      <w:bookmarkStart w:id="138" w:name="_Toc496076001"/>
+      <w:bookmarkEnd w:id="137"/>
       <w:r>
         <w:rPr>
           <w:i/>
@@ -31249,7 +31426,7 @@
           </w:rPr>
           <w:t>Role</w:t>
         </w:r>
-        <w:bookmarkEnd w:id="137"/>
+        <w:bookmarkEnd w:id="138"/>
       </w:hyperlink>
       <w:r>
         <w:t xml:space="preserve"> </w:t>
@@ -31804,9 +31981,9 @@
       <w:pPr>
         <w:pStyle w:val="Heading2"/>
       </w:pPr>
-      <w:bookmarkStart w:id="138" w:name="_Collection_extends_Relation_1"/>
-      <w:bookmarkStart w:id="139" w:name="_Toc496076002"/>
-      <w:bookmarkEnd w:id="138"/>
+      <w:bookmarkStart w:id="139" w:name="_Collection_extends_Relation_1"/>
+      <w:bookmarkStart w:id="140" w:name="_Toc496076002"/>
+      <w:bookmarkEnd w:id="139"/>
       <w:r>
         <w:t>Composition</w:t>
       </w:r>
@@ -31822,7 +31999,7 @@
           </w:rPr>
           <w:t>Relation</w:t>
         </w:r>
-        <w:bookmarkEnd w:id="139"/>
+        <w:bookmarkEnd w:id="140"/>
       </w:hyperlink>
     </w:p>
     <w:p>
@@ -32735,9 +32912,9 @@
       <w:pPr>
         <w:pStyle w:val="Heading2"/>
       </w:pPr>
-      <w:bookmarkStart w:id="140" w:name="_Reference_extends_Relation"/>
-      <w:bookmarkStart w:id="141" w:name="_Toc496076003"/>
-      <w:bookmarkEnd w:id="140"/>
+      <w:bookmarkStart w:id="141" w:name="_Reference_extends_Relation"/>
+      <w:bookmarkStart w:id="142" w:name="_Toc496076003"/>
+      <w:bookmarkEnd w:id="141"/>
       <w:r>
         <w:lastRenderedPageBreak/>
         <w:t>Reference</w:t>
@@ -32754,7 +32931,7 @@
           </w:rPr>
           <w:t>Relation</w:t>
         </w:r>
-        <w:bookmarkEnd w:id="141"/>
+        <w:bookmarkEnd w:id="142"/>
       </w:hyperlink>
     </w:p>
     <w:p>
@@ -33134,14 +33311,27 @@
       <w:r>
         <w:t xml:space="preserve">Figure </w:t>
       </w:r>
-      <w:fldSimple w:instr=" SEQ Figure \* ARABIC ">
-        <w:r>
-          <w:rPr>
-            <w:noProof/>
-          </w:rPr>
-          <w:t>14</w:t>
-        </w:r>
-      </w:fldSimple>
+      <w:r>
+        <w:fldChar w:fldCharType="begin"/>
+      </w:r>
+      <w:r>
+        <w:instrText xml:space="preserve"> SEQ Figure \* ARABIC </w:instrText>
+      </w:r>
+      <w:r>
+        <w:fldChar w:fldCharType="separate"/>
+      </w:r>
+      <w:r>
+        <w:rPr>
+          <w:noProof/>
+        </w:rPr>
+        <w:t>14</w:t>
+      </w:r>
+      <w:r>
+        <w:rPr>
+          <w:noProof/>
+        </w:rPr>
+        <w:fldChar w:fldCharType="end"/>
+      </w:r>
       <w:r>
         <w:t xml:space="preserve"> Reference (green arrow) from an ObjectTYpe to an ObjectType.</w:t>
       </w:r>
@@ -33205,14 +33395,27 @@
       <w:r>
         <w:t xml:space="preserve">Figure </w:t>
       </w:r>
-      <w:fldSimple w:instr=" SEQ Figure \* ARABIC ">
-        <w:r>
-          <w:rPr>
-            <w:noProof/>
-          </w:rPr>
-          <w:t>15</w:t>
-        </w:r>
-      </w:fldSimple>
+      <w:r>
+        <w:fldChar w:fldCharType="begin"/>
+      </w:r>
+      <w:r>
+        <w:instrText xml:space="preserve"> SEQ Figure \* ARABIC </w:instrText>
+      </w:r>
+      <w:r>
+        <w:fldChar w:fldCharType="separate"/>
+      </w:r>
+      <w:r>
+        <w:rPr>
+          <w:noProof/>
+        </w:rPr>
+        <w:t>15</w:t>
+      </w:r>
+      <w:r>
+        <w:rPr>
+          <w:noProof/>
+        </w:rPr>
+        <w:fldChar w:fldCharType="end"/>
+      </w:r>
       <w:r>
         <w:t xml:space="preserve"> Reference from a DataType to an ObjectType</w:t>
       </w:r>
@@ -33541,13 +33744,13 @@
       <w:pPr>
         <w:pStyle w:val="Heading2"/>
       </w:pPr>
-      <w:bookmarkStart w:id="142" w:name="_Multiplicity"/>
-      <w:bookmarkStart w:id="143" w:name="_Toc496076004"/>
-      <w:bookmarkEnd w:id="142"/>
+      <w:bookmarkStart w:id="143" w:name="_Multiplicity"/>
+      <w:bookmarkStart w:id="144" w:name="_Toc496076004"/>
+      <w:bookmarkEnd w:id="143"/>
       <w:r>
         <w:t>Multiplicity</w:t>
       </w:r>
-      <w:bookmarkEnd w:id="143"/>
+      <w:bookmarkEnd w:id="144"/>
     </w:p>
     <w:p>
       <w:pPr>
@@ -34080,8 +34283,8 @@
         <w:pStyle w:val="CodeStyle11"/>
         <w:jc w:val="both"/>
       </w:pPr>
-      <w:bookmarkStart w:id="144" w:name="_ReferencableElement"/>
-      <w:bookmarkEnd w:id="144"/>
+      <w:bookmarkStart w:id="145" w:name="_ReferencableElement"/>
+      <w:bookmarkEnd w:id="145"/>
       <w:r>
         <w:t xml:space="preserve">  &lt;xsd:complexType name=</w:t>
       </w:r>
@@ -34208,10 +34411,10 @@
         <w:pStyle w:val="VODMLStyle"/>
         <w:jc w:val="both"/>
       </w:pPr>
-      <w:bookmarkStart w:id="145" w:name="_ElementRef"/>
-      <w:bookmarkStart w:id="146" w:name="_ModelProxy_extends_ReferencableElem"/>
-      <w:bookmarkEnd w:id="145"/>
+      <w:bookmarkStart w:id="146" w:name="_ElementRef"/>
+      <w:bookmarkStart w:id="147" w:name="_ModelProxy_extends_ReferencableElem"/>
       <w:bookmarkEnd w:id="146"/>
+      <w:bookmarkEnd w:id="147"/>
       <w:r>
         <w:t>VO-DML/</w:t>
       </w:r>
@@ -34223,10 +34426,10 @@
       <w:pPr>
         <w:pStyle w:val="XMLSnippet"/>
       </w:pPr>
-      <w:bookmarkStart w:id="147" w:name="_Type_extends_ReferencableElement"/>
-      <w:bookmarkStart w:id="148" w:name="_PrimitiveType_extends_ValueType"/>
-      <w:bookmarkEnd w:id="147"/>
+      <w:bookmarkStart w:id="148" w:name="_Type_extends_ReferencableElement"/>
+      <w:bookmarkStart w:id="149" w:name="_PrimitiveType_extends_ValueType"/>
       <w:bookmarkEnd w:id="148"/>
+      <w:bookmarkEnd w:id="149"/>
       <w:r>
         <w:t>&lt;objectType&gt;</w:t>
       </w:r>
@@ -34524,11 +34727,11 @@
       <w:pPr>
         <w:pStyle w:val="Heading3"/>
       </w:pPr>
-      <w:bookmarkStart w:id="149" w:name="_Toc496076005"/>
+      <w:bookmarkStart w:id="150" w:name="_Toc496076005"/>
       <w:r>
         <w:t>minOccurs: nonnegativeInteger [0..1]</w:t>
       </w:r>
-      <w:bookmarkEnd w:id="149"/>
+      <w:bookmarkEnd w:id="150"/>
     </w:p>
     <w:p>
       <w:r>
@@ -34566,11 +34769,11 @@
       <w:pPr>
         <w:pStyle w:val="Heading3"/>
       </w:pPr>
-      <w:bookmarkStart w:id="150" w:name="_Toc496076006"/>
+      <w:bookmarkStart w:id="151" w:name="_Toc496076006"/>
       <w:r>
         <w:t>maxOccurs: integer [0..1]</w:t>
       </w:r>
-      <w:bookmarkEnd w:id="150"/>
+      <w:bookmarkEnd w:id="151"/>
     </w:p>
     <w:p>
       <w:pPr>
@@ -34658,17 +34861,17 @@
       <w:pPr>
         <w:pStyle w:val="Heading2"/>
       </w:pPr>
-      <w:bookmarkStart w:id="151" w:name="_Collection_extends_Relation"/>
-      <w:bookmarkStart w:id="152" w:name="_Constraint"/>
-      <w:bookmarkStart w:id="153" w:name="_Ref384538101"/>
-      <w:bookmarkStart w:id="154" w:name="_Toc496076007"/>
-      <w:bookmarkEnd w:id="151"/>
+      <w:bookmarkStart w:id="152" w:name="_Collection_extends_Relation"/>
+      <w:bookmarkStart w:id="153" w:name="_Constraint"/>
+      <w:bookmarkStart w:id="154" w:name="_Ref384538101"/>
+      <w:bookmarkStart w:id="155" w:name="_Toc496076007"/>
       <w:bookmarkEnd w:id="152"/>
+      <w:bookmarkEnd w:id="153"/>
       <w:r>
         <w:t>Constraint</w:t>
       </w:r>
-      <w:bookmarkEnd w:id="153"/>
       <w:bookmarkEnd w:id="154"/>
+      <w:bookmarkEnd w:id="155"/>
     </w:p>
     <w:p>
       <w:pPr>
@@ -34966,14 +35169,27 @@
       <w:r>
         <w:t xml:space="preserve">Figure </w:t>
       </w:r>
-      <w:fldSimple w:instr=" SEQ Figure \* ARABIC ">
-        <w:r>
-          <w:rPr>
-            <w:noProof/>
-          </w:rPr>
-          <w:t>16</w:t>
-        </w:r>
-      </w:fldSimple>
+      <w:r>
+        <w:fldChar w:fldCharType="begin"/>
+      </w:r>
+      <w:r>
+        <w:instrText xml:space="preserve"> SEQ Figure \* ARABIC </w:instrText>
+      </w:r>
+      <w:r>
+        <w:fldChar w:fldCharType="separate"/>
+      </w:r>
+      <w:r>
+        <w:rPr>
+          <w:noProof/>
+        </w:rPr>
+        <w:t>16</w:t>
+      </w:r>
+      <w:r>
+        <w:rPr>
+          <w:noProof/>
+        </w:rPr>
+        <w:fldChar w:fldCharType="end"/>
+      </w:r>
       <w:r>
         <w:t xml:space="preserve"> Example of a constraint applied to a type. Here the language is pseudo code, </w:t>
       </w:r>
@@ -35531,16 +35747,16 @@
       <w:pPr>
         <w:pStyle w:val="Heading2"/>
       </w:pPr>
-      <w:bookmarkStart w:id="155" w:name="_SubsettedRole_extends_Constraint"/>
-      <w:bookmarkStart w:id="156" w:name="_Toc496076008"/>
-      <w:bookmarkEnd w:id="155"/>
+      <w:bookmarkStart w:id="156" w:name="_SubsettedRole_extends_Constraint"/>
+      <w:bookmarkStart w:id="157" w:name="_Toc496076008"/>
+      <w:bookmarkEnd w:id="156"/>
       <w:r>
         <w:t>Subsetted</w:t>
       </w:r>
       <w:r>
         <w:t>Role extends Constraint</w:t>
       </w:r>
-      <w:bookmarkEnd w:id="156"/>
+      <w:bookmarkEnd w:id="157"/>
     </w:p>
     <w:p>
       <w:r>
@@ -35551,10 +35767,10 @@
       <w:pPr>
         <w:jc w:val="both"/>
       </w:pPr>
-      <w:bookmarkStart w:id="157" w:name="_ConstraintExpression_1"/>
-      <w:bookmarkStart w:id="158" w:name="_ConstraintExpression"/>
-      <w:bookmarkEnd w:id="157"/>
+      <w:bookmarkStart w:id="158" w:name="_ConstraintExpression_1"/>
+      <w:bookmarkStart w:id="159" w:name="_ConstraintExpression"/>
       <w:bookmarkEnd w:id="158"/>
+      <w:bookmarkEnd w:id="159"/>
     </w:p>
     <w:p>
       <w:pPr>
@@ -35756,14 +35972,27 @@
       <w:r>
         <w:t xml:space="preserve">Figure </w:t>
       </w:r>
-      <w:fldSimple w:instr=" SEQ Figure \* ARABIC ">
-        <w:r>
-          <w:rPr>
-            <w:noProof/>
-          </w:rPr>
-          <w:t>17</w:t>
-        </w:r>
-      </w:fldSimple>
+      <w:r>
+        <w:fldChar w:fldCharType="begin"/>
+      </w:r>
+      <w:r>
+        <w:instrText xml:space="preserve"> SEQ Figure \* ARABIC </w:instrText>
+      </w:r>
+      <w:r>
+        <w:fldChar w:fldCharType="separate"/>
+      </w:r>
+      <w:r>
+        <w:rPr>
+          <w:noProof/>
+        </w:rPr>
+        <w:t>17</w:t>
+      </w:r>
+      <w:r>
+        <w:rPr>
+          <w:noProof/>
+        </w:rPr>
+        <w:fldChar w:fldCharType="end"/>
+      </w:r>
       <w:r>
         <w:t>: Example of subsetting of a Role, here the Attribute 'positionError'. In the super type it is of type SkyError, in the sub-types SDSSSource and TwoMASSSource subsetted to AlignedEllipse and GenercEllipse</w:t>
       </w:r>
@@ -36476,11 +36705,11 @@
       <w:pPr>
         <w:pStyle w:val="Heading3"/>
       </w:pPr>
-      <w:bookmarkStart w:id="159" w:name="_Toc496076009"/>
+      <w:bookmarkStart w:id="160" w:name="_Toc496076009"/>
       <w:r>
         <w:t>role: ElementRef</w:t>
       </w:r>
-      <w:bookmarkEnd w:id="159"/>
+      <w:bookmarkEnd w:id="160"/>
     </w:p>
     <w:p>
       <w:r>
@@ -36491,7 +36720,7 @@
       <w:pPr>
         <w:pStyle w:val="Heading3"/>
       </w:pPr>
-      <w:bookmarkStart w:id="160" w:name="_Toc496076010"/>
+      <w:bookmarkStart w:id="161" w:name="_Toc496076010"/>
       <w:r>
         <w:t xml:space="preserve">datatype: </w:t>
       </w:r>
@@ -36503,7 +36732,7 @@
           </w:rPr>
           <w:t>ElementRef</w:t>
         </w:r>
-        <w:bookmarkEnd w:id="160"/>
+        <w:bookmarkEnd w:id="161"/>
       </w:hyperlink>
     </w:p>
     <w:p>
@@ -36599,11 +36828,11 @@
       <w:pPr>
         <w:pStyle w:val="Heading3"/>
       </w:pPr>
-      <w:bookmarkStart w:id="161" w:name="_Toc496076011"/>
+      <w:bookmarkStart w:id="162" w:name="_Toc496076011"/>
       <w:r>
         <w:t>semanticconcept: SemanticConcept</w:t>
       </w:r>
-      <w:bookmarkEnd w:id="161"/>
+      <w:bookmarkEnd w:id="162"/>
     </w:p>
     <w:p>
       <w:pPr>
@@ -36666,10 +36895,10 @@
       <w:pPr>
         <w:pStyle w:val="Heading1"/>
       </w:pPr>
-      <w:bookmarkStart w:id="162" w:name="_Ref470184288"/>
-      <w:bookmarkStart w:id="163" w:name="_Toc496076012"/>
-      <w:bookmarkStart w:id="164" w:name="_Ref355509131"/>
-      <w:bookmarkStart w:id="165" w:name="_Ref384275018"/>
+      <w:bookmarkStart w:id="163" w:name="_Ref470184288"/>
+      <w:bookmarkStart w:id="164" w:name="_Toc496076012"/>
+      <w:bookmarkStart w:id="165" w:name="_Ref355509131"/>
+      <w:bookmarkStart w:id="166" w:name="_Ref384275018"/>
       <w:r>
         <w:lastRenderedPageBreak/>
         <w:t xml:space="preserve">The </w:t>
@@ -36686,8 +36915,8 @@
       <w:r>
         <w:t>odel [Normative]</w:t>
       </w:r>
-      <w:bookmarkEnd w:id="162"/>
       <w:bookmarkEnd w:id="163"/>
+      <w:bookmarkEnd w:id="164"/>
     </w:p>
     <w:p>
       <w:pPr>
@@ -36948,19 +37177,32 @@
       <w:pPr>
         <w:pStyle w:val="Caption"/>
       </w:pPr>
-      <w:bookmarkStart w:id="166" w:name="_Ref384357205"/>
+      <w:bookmarkStart w:id="167" w:name="_Ref384357205"/>
       <w:r>
         <w:t xml:space="preserve">Figure </w:t>
       </w:r>
-      <w:fldSimple w:instr=" SEQ Figure \* ARABIC ">
-        <w:r>
-          <w:rPr>
-            <w:noProof/>
-          </w:rPr>
-          <w:t>18</w:t>
-        </w:r>
-      </w:fldSimple>
-      <w:bookmarkEnd w:id="166"/>
+      <w:r>
+        <w:fldChar w:fldCharType="begin"/>
+      </w:r>
+      <w:r>
+        <w:instrText xml:space="preserve"> SEQ Figure \* ARABIC </w:instrText>
+      </w:r>
+      <w:r>
+        <w:fldChar w:fldCharType="separate"/>
+      </w:r>
+      <w:r>
+        <w:rPr>
+          <w:noProof/>
+        </w:rPr>
+        <w:t>18</w:t>
+      </w:r>
+      <w:r>
+        <w:rPr>
+          <w:noProof/>
+        </w:rPr>
+        <w:fldChar w:fldCharType="end"/>
+      </w:r>
+      <w:bookmarkEnd w:id="167"/>
       <w:r>
         <w:t xml:space="preserve"> </w:t>
       </w:r>
@@ -37146,7 +37388,7 @@
       <w:pPr>
         <w:pStyle w:val="Heading2"/>
       </w:pPr>
-      <w:bookmarkStart w:id="167" w:name="_Toc496076013"/>
+      <w:bookmarkStart w:id="168" w:name="_Toc496076013"/>
       <w:r>
         <w:t>non</w:t>
       </w:r>
@@ -37156,7 +37398,7 @@
       <w:r>
         <w:t>egativeInteger</w:t>
       </w:r>
-      <w:bookmarkEnd w:id="167"/>
+      <w:bookmarkEnd w:id="168"/>
     </w:p>
     <w:p>
       <w:r>
@@ -37181,16 +37423,16 @@
       <w:pPr>
         <w:pStyle w:val="Heading2"/>
       </w:pPr>
-      <w:bookmarkStart w:id="168" w:name="_integer"/>
-      <w:bookmarkStart w:id="169" w:name="_Toc496076014"/>
-      <w:bookmarkEnd w:id="168"/>
+      <w:bookmarkStart w:id="169" w:name="_integer"/>
+      <w:bookmarkStart w:id="170" w:name="_Toc496076014"/>
+      <w:bookmarkEnd w:id="169"/>
       <w:r>
         <w:t>i</w:t>
       </w:r>
       <w:r>
         <w:t>nteger</w:t>
       </w:r>
-      <w:bookmarkEnd w:id="169"/>
+      <w:bookmarkEnd w:id="170"/>
     </w:p>
     <w:p>
       <w:r>
@@ -37215,14 +37457,14 @@
       <w:pPr>
         <w:pStyle w:val="Heading2"/>
       </w:pPr>
-      <w:bookmarkStart w:id="170" w:name="_Toc496076015"/>
+      <w:bookmarkStart w:id="171" w:name="_Toc496076015"/>
       <w:r>
         <w:t>r</w:t>
       </w:r>
       <w:r>
         <w:t>ational</w:t>
       </w:r>
-      <w:bookmarkEnd w:id="170"/>
+      <w:bookmarkEnd w:id="171"/>
     </w:p>
     <w:p>
       <w:pPr>
@@ -37256,16 +37498,16 @@
       <w:pPr>
         <w:pStyle w:val="Heading2"/>
       </w:pPr>
-      <w:bookmarkStart w:id="171" w:name="_real"/>
-      <w:bookmarkStart w:id="172" w:name="_Toc496076016"/>
-      <w:bookmarkEnd w:id="171"/>
+      <w:bookmarkStart w:id="172" w:name="_real"/>
+      <w:bookmarkStart w:id="173" w:name="_Toc496076016"/>
+      <w:bookmarkEnd w:id="172"/>
       <w:r>
         <w:t>r</w:t>
       </w:r>
       <w:r>
         <w:t>eal</w:t>
       </w:r>
-      <w:bookmarkEnd w:id="172"/>
+      <w:bookmarkEnd w:id="173"/>
     </w:p>
     <w:p>
       <w:pPr>
@@ -37299,14 +37541,14 @@
       <w:pPr>
         <w:pStyle w:val="Heading2"/>
       </w:pPr>
-      <w:bookmarkStart w:id="173" w:name="_Toc496076017"/>
+      <w:bookmarkStart w:id="174" w:name="_Toc496076017"/>
       <w:r>
         <w:t>c</w:t>
       </w:r>
       <w:r>
         <w:t>omplex</w:t>
       </w:r>
-      <w:bookmarkEnd w:id="173"/>
+      <w:bookmarkEnd w:id="174"/>
     </w:p>
     <w:p>
       <w:pPr>
@@ -37337,14 +37579,14 @@
       <w:pPr>
         <w:pStyle w:val="Heading2"/>
       </w:pPr>
-      <w:bookmarkStart w:id="174" w:name="_Toc496076018"/>
+      <w:bookmarkStart w:id="175" w:name="_Toc496076018"/>
       <w:r>
         <w:t>b</w:t>
       </w:r>
       <w:r>
         <w:t>oolean</w:t>
       </w:r>
-      <w:bookmarkEnd w:id="174"/>
+      <w:bookmarkEnd w:id="175"/>
     </w:p>
     <w:p>
       <w:r>
@@ -37373,14 +37615,14 @@
       <w:pPr>
         <w:pStyle w:val="Heading2"/>
       </w:pPr>
-      <w:bookmarkStart w:id="175" w:name="_Toc496076019"/>
+      <w:bookmarkStart w:id="176" w:name="_Toc496076019"/>
       <w:r>
         <w:t>d</w:t>
       </w:r>
       <w:r>
         <w:t>atetime</w:t>
       </w:r>
-      <w:bookmarkEnd w:id="175"/>
+      <w:bookmarkEnd w:id="176"/>
     </w:p>
     <w:p>
       <w:r>
@@ -37409,11 +37651,11 @@
       <w:pPr>
         <w:pStyle w:val="Heading2"/>
       </w:pPr>
-      <w:bookmarkStart w:id="176" w:name="_Toc496076020"/>
+      <w:bookmarkStart w:id="177" w:name="_Toc496076020"/>
       <w:r>
         <w:t>string</w:t>
       </w:r>
-      <w:bookmarkEnd w:id="176"/>
+      <w:bookmarkEnd w:id="177"/>
     </w:p>
     <w:p>
       <w:r>
@@ -37424,12 +37666,12 @@
       <w:pPr>
         <w:pStyle w:val="Heading2"/>
       </w:pPr>
-      <w:bookmarkStart w:id="177" w:name="_Toc496076021"/>
+      <w:bookmarkStart w:id="178" w:name="_Toc496076021"/>
       <w:r>
         <w:lastRenderedPageBreak/>
         <w:t>anyURI extends string</w:t>
       </w:r>
-      <w:bookmarkEnd w:id="177"/>
+      <w:bookmarkEnd w:id="178"/>
     </w:p>
     <w:p>
       <w:r>
@@ -37464,13 +37706,13 @@
       <w:pPr>
         <w:pStyle w:val="Heading2"/>
       </w:pPr>
-      <w:bookmarkStart w:id="178" w:name="_Unit_extends_string"/>
-      <w:bookmarkStart w:id="179" w:name="_Toc496076022"/>
-      <w:bookmarkEnd w:id="178"/>
+      <w:bookmarkStart w:id="179" w:name="_Unit_extends_string"/>
+      <w:bookmarkStart w:id="180" w:name="_Toc496076022"/>
+      <w:bookmarkEnd w:id="179"/>
       <w:r>
         <w:t>Unit extends string</w:t>
       </w:r>
-      <w:bookmarkEnd w:id="179"/>
+      <w:bookmarkEnd w:id="180"/>
     </w:p>
     <w:p>
       <w:r>
@@ -37517,14 +37759,14 @@
           <w:i/>
         </w:rPr>
       </w:pPr>
-      <w:bookmarkStart w:id="180" w:name="_Toc496076023"/>
+      <w:bookmarkStart w:id="181" w:name="_Toc496076023"/>
       <w:r>
         <w:rPr>
           <w:i/>
         </w:rPr>
         <w:t>Quantity</w:t>
       </w:r>
-      <w:bookmarkEnd w:id="180"/>
+      <w:bookmarkEnd w:id="181"/>
     </w:p>
     <w:p>
       <w:r>
@@ -37557,11 +37799,11 @@
       <w:pPr>
         <w:pStyle w:val="Heading3"/>
       </w:pPr>
-      <w:bookmarkStart w:id="181" w:name="_Toc496076024"/>
+      <w:bookmarkStart w:id="182" w:name="_Toc496076024"/>
       <w:r>
         <w:t>unit : Unit</w:t>
       </w:r>
-      <w:bookmarkEnd w:id="181"/>
+      <w:bookmarkEnd w:id="182"/>
     </w:p>
     <w:p>
       <w:r>
@@ -37584,11 +37826,11 @@
       <w:pPr>
         <w:pStyle w:val="Heading2"/>
       </w:pPr>
-      <w:bookmarkStart w:id="182" w:name="_Toc496076025"/>
+      <w:bookmarkStart w:id="183" w:name="_Toc496076025"/>
       <w:r>
         <w:t>IntegerQuantity extends Quantity</w:t>
       </w:r>
-      <w:bookmarkEnd w:id="182"/>
+      <w:bookmarkEnd w:id="183"/>
     </w:p>
     <w:p>
       <w:r>
@@ -37602,11 +37844,11 @@
       <w:r>
         <w:t xml:space="preserve"> </w:t>
       </w:r>
-      <w:bookmarkStart w:id="183" w:name="_Toc496076026"/>
+      <w:bookmarkStart w:id="184" w:name="_Toc496076026"/>
       <w:r>
         <w:t>value: integer</w:t>
       </w:r>
-      <w:bookmarkEnd w:id="183"/>
+      <w:bookmarkEnd w:id="184"/>
     </w:p>
     <w:p>
       <w:r>
@@ -37629,11 +37871,11 @@
       <w:pPr>
         <w:pStyle w:val="Heading2"/>
       </w:pPr>
-      <w:bookmarkStart w:id="184" w:name="_Toc496076027"/>
+      <w:bookmarkStart w:id="185" w:name="_Toc496076027"/>
       <w:r>
         <w:t>RealQuantity extends Quantity</w:t>
       </w:r>
-      <w:bookmarkEnd w:id="184"/>
+      <w:bookmarkEnd w:id="185"/>
     </w:p>
     <w:p>
       <w:r>
@@ -37644,11 +37886,11 @@
       <w:pPr>
         <w:pStyle w:val="Heading3"/>
       </w:pPr>
-      <w:bookmarkStart w:id="185" w:name="_Toc496076028"/>
+      <w:bookmarkStart w:id="186" w:name="_Toc496076028"/>
       <w:r>
         <w:t>value: real</w:t>
       </w:r>
-      <w:bookmarkEnd w:id="185"/>
+      <w:bookmarkEnd w:id="186"/>
     </w:p>
     <w:p>
       <w:r>
@@ -37672,26 +37914,26 @@
       <w:pPr>
         <w:pStyle w:val="Heading1"/>
       </w:pPr>
-      <w:bookmarkStart w:id="186" w:name="_Toc496076029"/>
-      <w:bookmarkStart w:id="187" w:name="_Ref496076042"/>
-      <w:bookmarkStart w:id="188" w:name="_Ref474486174"/>
+      <w:bookmarkStart w:id="187" w:name="_Toc496076029"/>
+      <w:bookmarkStart w:id="188" w:name="_Ref496076042"/>
+      <w:bookmarkStart w:id="189" w:name="_Ref474486174"/>
       <w:r>
         <w:t>Procedure for defining data models in the IVOA</w:t>
       </w:r>
-      <w:bookmarkEnd w:id="186"/>
       <w:bookmarkEnd w:id="187"/>
+      <w:bookmarkEnd w:id="188"/>
     </w:p>
     <w:p>
       <w:pPr>
         <w:pStyle w:val="Heading2"/>
       </w:pPr>
-      <w:bookmarkStart w:id="189" w:name="_Ref493929939"/>
-      <w:bookmarkStart w:id="190" w:name="_Toc496076030"/>
+      <w:bookmarkStart w:id="190" w:name="_Ref493929939"/>
+      <w:bookmarkStart w:id="191" w:name="_Toc496076030"/>
       <w:r>
         <w:t>IVOA-standardized data models</w:t>
       </w:r>
-      <w:bookmarkEnd w:id="189"/>
       <w:bookmarkEnd w:id="190"/>
+      <w:bookmarkEnd w:id="191"/>
     </w:p>
     <w:p>
       <w:pPr>
@@ -38261,11 +38503,11 @@
       <w:pPr>
         <w:pStyle w:val="Heading2"/>
       </w:pPr>
-      <w:bookmarkStart w:id="191" w:name="_Toc496076031"/>
+      <w:bookmarkStart w:id="192" w:name="_Toc496076031"/>
       <w:r>
         <w:t>Other registered data models</w:t>
       </w:r>
-      <w:bookmarkEnd w:id="191"/>
+      <w:bookmarkEnd w:id="192"/>
     </w:p>
     <w:p>
       <w:pPr>
@@ -38478,11 +38720,11 @@
       <w:pPr>
         <w:pStyle w:val="Heading2"/>
       </w:pPr>
-      <w:bookmarkStart w:id="192" w:name="_Toc496076032"/>
+      <w:bookmarkStart w:id="193" w:name="_Toc496076032"/>
       <w:r>
         <w:t>Suggestions</w:t>
       </w:r>
-      <w:bookmarkEnd w:id="192"/>
+      <w:bookmarkEnd w:id="193"/>
     </w:p>
     <w:p>
       <w:r>
@@ -38592,14 +38834,14 @@
       <w:pPr>
         <w:pStyle w:val="Heading1"/>
       </w:pPr>
-      <w:bookmarkStart w:id="193" w:name="_Toc496076033"/>
-      <w:bookmarkEnd w:id="164"/>
+      <w:bookmarkStart w:id="194" w:name="_Toc496076033"/>
       <w:bookmarkEnd w:id="165"/>
-      <w:bookmarkEnd w:id="188"/>
+      <w:bookmarkEnd w:id="166"/>
+      <w:bookmarkEnd w:id="189"/>
       <w:r>
         <w:t>References</w:t>
       </w:r>
-      <w:bookmarkEnd w:id="193"/>
+      <w:bookmarkEnd w:id="194"/>
     </w:p>
     <w:p>
       <w:pPr>
@@ -38609,9 +38851,9 @@
           <w:numId w:val="6"/>
         </w:numPr>
       </w:pPr>
-      <w:bookmarkStart w:id="194" w:name="_Ref385855946"/>
-      <w:bookmarkStart w:id="195" w:name="_Ref384537710"/>
-      <w:bookmarkStart w:id="196" w:name="UTYPES"/>
+      <w:bookmarkStart w:id="195" w:name="_Ref385855946"/>
+      <w:bookmarkStart w:id="196" w:name="_Ref384537710"/>
+      <w:bookmarkStart w:id="197" w:name="UTYPES"/>
       <w:r>
         <w:t xml:space="preserve">Abiteboul etal 2011 </w:t>
       </w:r>
@@ -38645,7 +38887,7 @@
       <w:r>
         <w:t xml:space="preserve"> )</w:t>
       </w:r>
-      <w:bookmarkEnd w:id="194"/>
+      <w:bookmarkEnd w:id="195"/>
     </w:p>
     <w:p>
       <w:pPr>
@@ -38655,7 +38897,7 @@
           <w:numId w:val="6"/>
         </w:numPr>
       </w:pPr>
-      <w:bookmarkStart w:id="197" w:name="_Ref386358295"/>
+      <w:bookmarkStart w:id="198" w:name="_Ref386358295"/>
       <w:r>
         <w:t xml:space="preserve">Ullman, </w:t>
       </w:r>
@@ -38695,7 +38937,7 @@
       <w:r>
         <w:t xml:space="preserve"> </w:t>
       </w:r>
-      <w:bookmarkEnd w:id="197"/>
+      <w:bookmarkEnd w:id="198"/>
     </w:p>
     <w:p>
       <w:pPr>
@@ -38708,7 +38950,7 @@
           <w:lang w:val="de-DE"/>
         </w:rPr>
       </w:pPr>
-      <w:bookmarkStart w:id="198" w:name="_Ref386001230"/>
+      <w:bookmarkStart w:id="199" w:name="_Ref386001230"/>
       <w:r>
         <w:rPr>
           <w:i/>
@@ -38724,7 +38966,7 @@
         </w:rPr>
         <w:t xml:space="preserve"> in pr</w:t>
       </w:r>
-      <w:bookmarkEnd w:id="198"/>
+      <w:bookmarkEnd w:id="199"/>
       <w:r>
         <w:rPr>
           <w:lang w:val="de-DE"/>
@@ -38768,7 +39010,7 @@
           <w:numId w:val="6"/>
         </w:numPr>
       </w:pPr>
-      <w:bookmarkStart w:id="199" w:name="_Ref386173479"/>
+      <w:bookmarkStart w:id="200" w:name="_Ref386173479"/>
       <w:r>
         <w:rPr>
           <w:i/>
@@ -38787,7 +39029,7 @@
           <w:t>http://www.ivoa.net/documents/VOTable/20130920/</w:t>
         </w:r>
       </w:hyperlink>
-      <w:bookmarkEnd w:id="199"/>
+      <w:bookmarkEnd w:id="200"/>
     </w:p>
     <w:p>
       <w:pPr>
@@ -38797,7 +39039,7 @@
           <w:numId w:val="6"/>
         </w:numPr>
       </w:pPr>
-      <w:bookmarkStart w:id="200" w:name="_Ref386173472"/>
+      <w:bookmarkStart w:id="201" w:name="_Ref386173472"/>
       <w:r>
         <w:rPr>
           <w:i/>
@@ -38816,7 +39058,7 @@
           <w:t>http://www.ivoa.net/documents/TAP/20100327/</w:t>
         </w:r>
       </w:hyperlink>
-      <w:bookmarkEnd w:id="200"/>
+      <w:bookmarkEnd w:id="201"/>
       <w:r>
         <w:t xml:space="preserve"> </w:t>
       </w:r>
@@ -38829,7 +39071,7 @@
           <w:numId w:val="6"/>
         </w:numPr>
       </w:pPr>
-      <w:bookmarkStart w:id="201" w:name="_Ref386173684"/>
+      <w:bookmarkStart w:id="202" w:name="_Ref386173684"/>
       <w:r>
         <w:rPr>
           <w:i/>
@@ -38851,7 +39093,7 @@
           <w:t>http://www.ivoa.net/documents/latest/UCD.html</w:t>
         </w:r>
       </w:hyperlink>
-      <w:bookmarkEnd w:id="201"/>
+      <w:bookmarkEnd w:id="202"/>
     </w:p>
     <w:p>
       <w:pPr>
@@ -38861,7 +39103,7 @@
           <w:numId w:val="6"/>
         </w:numPr>
       </w:pPr>
-      <w:bookmarkStart w:id="202" w:name="_Ref386173686"/>
+      <w:bookmarkStart w:id="203" w:name="_Ref386173686"/>
       <w:r>
         <w:rPr>
           <w:i/>
@@ -38883,7 +39125,7 @@
           <w:t>http://www.ivoa.net/documents/cover/UCDlist-20070402.html</w:t>
         </w:r>
       </w:hyperlink>
-      <w:bookmarkEnd w:id="202"/>
+      <w:bookmarkEnd w:id="203"/>
       <w:r>
         <w:t xml:space="preserve"> </w:t>
       </w:r>
@@ -38896,7 +39138,7 @@
           <w:numId w:val="6"/>
         </w:numPr>
       </w:pPr>
-      <w:bookmarkStart w:id="203" w:name="_Ref386175995"/>
+      <w:bookmarkStart w:id="204" w:name="_Ref386175995"/>
       <w:r>
         <w:rPr>
           <w:i/>
@@ -38927,7 +39169,7 @@
           <w:t>http://www.ivoa.net/documents/SimDM/20120503/index.html</w:t>
         </w:r>
       </w:hyperlink>
-      <w:bookmarkEnd w:id="203"/>
+      <w:bookmarkEnd w:id="204"/>
       <w:r>
         <w:t xml:space="preserve"> </w:t>
       </w:r>
@@ -38973,7 +39215,7 @@
           </w:rPr>
           <w:t>http://www.schematron.com/</w:t>
         </w:r>
-        <w:bookmarkEnd w:id="195"/>
+        <w:bookmarkEnd w:id="196"/>
       </w:hyperlink>
       <w:r>
         <w:t xml:space="preserve"> </w:t>
@@ -39000,8 +39242,8 @@
         <w:t xml:space="preserve"> </w:t>
       </w:r>
     </w:p>
-    <w:bookmarkStart w:id="204" w:name="_Ref381176488"/>
-    <w:bookmarkEnd w:id="196"/>
+    <w:bookmarkStart w:id="205" w:name="_Ref381176488"/>
+    <w:bookmarkEnd w:id="197"/>
     <w:p>
       <w:pPr>
         <w:pStyle w:val="ListParagraph"/>
@@ -39034,13 +39276,13 @@
         </w:rPr>
         <w:fldChar w:fldCharType="end"/>
       </w:r>
-      <w:bookmarkEnd w:id="204"/>
+      <w:bookmarkEnd w:id="205"/>
       <w:r>
         <w:t xml:space="preserve"> </w:t>
       </w:r>
     </w:p>
-    <w:bookmarkStart w:id="205" w:name="_Ref383587681"/>
-    <w:bookmarkStart w:id="206" w:name="_Ref339878103"/>
+    <w:bookmarkStart w:id="206" w:name="_Ref383587681"/>
+    <w:bookmarkStart w:id="207" w:name="_Ref339878103"/>
     <w:p>
       <w:pPr>
         <w:pStyle w:val="ListParagraph"/>
@@ -39080,15 +39322,15 @@
         </w:rPr>
         <w:fldChar w:fldCharType="separate"/>
       </w:r>
-      <w:bookmarkStart w:id="207" w:name="_Ref384314565"/>
+      <w:bookmarkStart w:id="208" w:name="_Ref384314565"/>
       <w:r>
         <w:rPr>
           <w:rStyle w:val="Hyperlink"/>
         </w:rPr>
         <w:t>http://www.omg.org/spec/UML/2.4.1/Superstructure/PDF/</w:t>
       </w:r>
-      <w:bookmarkEnd w:id="205"/>
-      <w:bookmarkEnd w:id="207"/>
+      <w:bookmarkEnd w:id="206"/>
+      <w:bookmarkEnd w:id="208"/>
       <w:r>
         <w:rPr>
           <w:rFonts w:cs="Times New Roman"/>
@@ -39118,7 +39360,7 @@
         </w:r>
       </w:hyperlink>
     </w:p>
-    <w:bookmarkStart w:id="208" w:name="_Ref381176519"/>
+    <w:bookmarkStart w:id="209" w:name="_Ref381176519"/>
     <w:p>
       <w:pPr>
         <w:pStyle w:val="ListParagraph"/>
@@ -39150,12 +39392,12 @@
         </w:rPr>
         <w:fldChar w:fldCharType="end"/>
       </w:r>
-      <w:bookmarkEnd w:id="208"/>
+      <w:bookmarkEnd w:id="209"/>
       <w:r>
         <w:t xml:space="preserve"> </w:t>
       </w:r>
     </w:p>
-    <w:bookmarkStart w:id="209" w:name="_Ref381176660"/>
+    <w:bookmarkStart w:id="210" w:name="_Ref381176660"/>
     <w:p>
       <w:pPr>
         <w:pStyle w:val="ListParagraph"/>
@@ -39180,7 +39422,7 @@
         </w:rPr>
         <w:fldChar w:fldCharType="separate"/>
       </w:r>
-      <w:bookmarkStart w:id="210" w:name="_Ref383149352"/>
+      <w:bookmarkStart w:id="211" w:name="_Ref383149352"/>
       <w:r>
         <w:rPr>
           <w:rStyle w:val="Hyperlink"/>
@@ -39188,8 +39430,8 @@
         </w:rPr>
         <w:t>http://www.uml-diagrams.org/</w:t>
       </w:r>
-      <w:bookmarkEnd w:id="209"/>
       <w:bookmarkEnd w:id="210"/>
+      <w:bookmarkEnd w:id="211"/>
       <w:r>
         <w:rPr>
           <w:lang w:val="de-DE"/>
@@ -39208,7 +39450,7 @@
           <w:numId w:val="6"/>
         </w:numPr>
       </w:pPr>
-      <w:bookmarkStart w:id="211" w:name="_Ref381592470"/>
+      <w:bookmarkStart w:id="212" w:name="_Ref381592470"/>
       <w:r>
         <w:t xml:space="preserve">Gray </w:t>
       </w:r>
@@ -39249,7 +39491,7 @@
           <w:t>http://www.ivoa.net/documents/latest/Vocabularies.html</w:t>
         </w:r>
       </w:hyperlink>
-      <w:bookmarkEnd w:id="211"/>
+      <w:bookmarkEnd w:id="212"/>
       <w:r>
         <w:t xml:space="preserve"> </w:t>
       </w:r>
@@ -39262,7 +39504,7 @@
           <w:numId w:val="6"/>
         </w:numPr>
       </w:pPr>
-      <w:bookmarkStart w:id="212" w:name="_Ref383417016"/>
+      <w:bookmarkStart w:id="213" w:name="_Ref383417016"/>
       <w:r>
         <w:t xml:space="preserve">Ecore: </w:t>
       </w:r>
@@ -39275,7 +39517,7 @@
           <w:t>http://download.eclipse.org/modeling/emf/emf/javadoc/2.9.0/org/eclipse/emf/ecore/package-summary.html</w:t>
         </w:r>
       </w:hyperlink>
-      <w:bookmarkEnd w:id="212"/>
+      <w:bookmarkEnd w:id="213"/>
       <w:r>
         <w:t xml:space="preserve"> </w:t>
       </w:r>
@@ -39288,7 +39530,7 @@
           <w:numId w:val="6"/>
         </w:numPr>
       </w:pPr>
-      <w:bookmarkStart w:id="213" w:name="_Ref384537490"/>
+      <w:bookmarkStart w:id="214" w:name="_Ref384537490"/>
       <w:r>
         <w:t xml:space="preserve">OWL2: </w:t>
       </w:r>
@@ -39301,7 +39543,7 @@
           <w:t>http://www.w3.org/TR/owl2-overview/</w:t>
         </w:r>
       </w:hyperlink>
-      <w:bookmarkEnd w:id="213"/>
+      <w:bookmarkEnd w:id="214"/>
       <w:r>
         <w:t xml:space="preserve"> </w:t>
       </w:r>
@@ -39348,8 +39590,8 @@
           <w:numId w:val="6"/>
         </w:numPr>
       </w:pPr>
-      <w:bookmarkStart w:id="214" w:name="_Ref384959952"/>
-      <w:bookmarkStart w:id="215" w:name="_Ref409942837"/>
+      <w:bookmarkStart w:id="215" w:name="_Ref384959952"/>
+      <w:bookmarkStart w:id="216" w:name="_Ref409942837"/>
       <w:r>
         <w:t xml:space="preserve">Object Constraint Language </w:t>
       </w:r>
@@ -39362,7 +39604,7 @@
           <w:t>http://www.omg.org/spec/OCL/2.4/PDF</w:t>
         </w:r>
       </w:hyperlink>
-      <w:bookmarkEnd w:id="214"/>
+      <w:bookmarkEnd w:id="215"/>
       <w:r>
         <w:rPr>
           <w:rStyle w:val="Hyperlink"/>
@@ -39370,7 +39612,7 @@
         </w:rPr>
         <w:t>2.4/PDF</w:t>
       </w:r>
-      <w:bookmarkEnd w:id="215"/>
+      <w:bookmarkEnd w:id="216"/>
       <w:r>
         <w:t xml:space="preserve"> </w:t>
       </w:r>
@@ -39383,7 +39625,7 @@
           <w:numId w:val="6"/>
         </w:numPr>
       </w:pPr>
-      <w:bookmarkStart w:id="216" w:name="_Ref387565944"/>
+      <w:bookmarkStart w:id="217" w:name="_Ref387565944"/>
       <w:r>
         <w:rPr>
           <w:i/>
@@ -39402,7 +39644,7 @@
           <w:t>http://www.ivoa.net/documents/Notes/UTypesUsage/index.html</w:t>
         </w:r>
       </w:hyperlink>
-      <w:bookmarkEnd w:id="216"/>
+      <w:bookmarkEnd w:id="217"/>
       <w:r>
         <w:t xml:space="preserve"> </w:t>
       </w:r>
@@ -39415,7 +39657,7 @@
           <w:numId w:val="6"/>
         </w:numPr>
       </w:pPr>
-      <w:bookmarkStart w:id="217" w:name="_Ref387566481"/>
+      <w:bookmarkStart w:id="218" w:name="_Ref387566481"/>
       <w:r>
         <w:rPr>
           <w:i/>
@@ -39434,7 +39676,7 @@
           <w:t>http://www.ivoa.net/documents/SSA/</w:t>
         </w:r>
       </w:hyperlink>
-      <w:bookmarkEnd w:id="217"/>
+      <w:bookmarkEnd w:id="218"/>
     </w:p>
     <w:p>
       <w:pPr>
@@ -39444,8 +39686,8 @@
           <w:numId w:val="6"/>
         </w:numPr>
       </w:pPr>
-      <w:bookmarkStart w:id="218" w:name="_Ref409950276"/>
-      <w:bookmarkStart w:id="219" w:name="_Ref387566490"/>
+      <w:bookmarkStart w:id="219" w:name="_Ref409950276"/>
+      <w:bookmarkStart w:id="220" w:name="_Ref387566490"/>
       <w:r>
         <w:t xml:space="preserve">XML Schema Part 2: Datatypes Second Edition  </w:t>
       </w:r>
@@ -39458,7 +39700,7 @@
           <w:t>http://www.w3.org/TR/xmlschema-2/</w:t>
         </w:r>
       </w:hyperlink>
-      <w:bookmarkEnd w:id="218"/>
+      <w:bookmarkEnd w:id="219"/>
       <w:r>
         <w:t xml:space="preserve">  </w:t>
       </w:r>
@@ -39493,7 +39735,7 @@
           <w:t>http://www.ivoa.net/documents/ObsCore/20111028/index.html</w:t>
         </w:r>
       </w:hyperlink>
-      <w:bookmarkEnd w:id="219"/>
+      <w:bookmarkEnd w:id="220"/>
     </w:p>
     <w:p>
       <w:pPr>
@@ -39503,7 +39745,7 @@
           <w:numId w:val="6"/>
         </w:numPr>
       </w:pPr>
-      <w:bookmarkStart w:id="220" w:name="_Ref410056620"/>
+      <w:bookmarkStart w:id="221" w:name="_Ref410056620"/>
       <w:r>
         <w:t xml:space="preserve">Meilir Page-Jones </w:t>
       </w:r>
@@ -39516,7 +39758,7 @@
       <w:r>
         <w:t xml:space="preserve"> Addison-Wesley 2000.</w:t>
       </w:r>
-      <w:bookmarkEnd w:id="220"/>
+      <w:bookmarkEnd w:id="221"/>
     </w:p>
     <w:p>
       <w:pPr>
@@ -39526,7 +39768,7 @@
           <w:numId w:val="6"/>
         </w:numPr>
       </w:pPr>
-      <w:bookmarkStart w:id="221" w:name="_Ref470184325"/>
+      <w:bookmarkStart w:id="222" w:name="_Ref470184325"/>
       <w:r>
         <w:rPr>
           <w:rFonts w:cs="Times New Roman"/>
@@ -39549,7 +39791,7 @@
           <w:t>http://www.ivoa.net/documents/VOUnits/index.html</w:t>
         </w:r>
       </w:hyperlink>
-      <w:bookmarkEnd w:id="221"/>
+      <w:bookmarkEnd w:id="222"/>
       <w:r>
         <w:rPr>
           <w:rFonts w:cs="Times New Roman"/>
@@ -39568,7 +39810,7 @@
           <w:lang w:val="fr-FR"/>
         </w:rPr>
       </w:pPr>
-      <w:bookmarkStart w:id="222" w:name="_Ref474486375"/>
+      <w:bookmarkStart w:id="223" w:name="_Ref474486375"/>
       <w:r>
         <w:rPr>
           <w:rFonts w:cs="Times New Roman"/>
@@ -39595,7 +39837,7 @@
           <w:t>http://www.ivoa.net/documents/IVOAIdentifiers/</w:t>
         </w:r>
       </w:hyperlink>
-      <w:bookmarkEnd w:id="222"/>
+      <w:bookmarkEnd w:id="223"/>
       <w:r>
         <w:rPr>
           <w:lang w:val="fr-FR"/>
@@ -39611,7 +39853,7 @@
           <w:numId w:val="6"/>
         </w:numPr>
       </w:pPr>
-      <w:bookmarkStart w:id="223" w:name="_Ref478202955"/>
+      <w:bookmarkStart w:id="224" w:name="_Ref478202955"/>
       <w:r>
         <w:rPr>
           <w:i/>
@@ -39633,7 +39875,7 @@
           <w:t>http://www.ivoa.net/documents/Notes/XMLVers/20160906/PEN-schemaVersioning-1.0-20160906.pdf</w:t>
         </w:r>
       </w:hyperlink>
-      <w:bookmarkEnd w:id="223"/>
+      <w:bookmarkEnd w:id="224"/>
       <w:r>
         <w:t xml:space="preserve">  </w:t>
       </w:r>
@@ -39650,7 +39892,7 @@
           <w:lang w:val="fr-FR"/>
         </w:rPr>
       </w:pPr>
-      <w:bookmarkStart w:id="224" w:name="_Ref481911788"/>
+      <w:bookmarkStart w:id="225" w:name="_Ref481911788"/>
       <w:r>
         <w:rPr>
           <w:i/>
@@ -39668,7 +39910,7 @@
           <w:t>http://www.ivoa.net/documents/DocStd/20100413/</w:t>
         </w:r>
       </w:hyperlink>
-      <w:bookmarkEnd w:id="224"/>
+      <w:bookmarkEnd w:id="225"/>
     </w:p>
     <w:p>
       <w:pPr>
@@ -39678,7 +39920,7 @@
           <w:numId w:val="6"/>
         </w:numPr>
       </w:pPr>
-      <w:bookmarkStart w:id="225" w:name="_Ref481911750"/>
+      <w:bookmarkStart w:id="226" w:name="_Ref481911750"/>
       <w:r>
         <w:rPr>
           <w:i/>
@@ -39702,7 +39944,7 @@
           <w:t>http://www.ivoa.net/documents/StandardsRegExt/</w:t>
         </w:r>
       </w:hyperlink>
-      <w:bookmarkEnd w:id="225"/>
+      <w:bookmarkEnd w:id="226"/>
       <w:r>
         <w:rPr>
           <w:color w:val="auto"/>
@@ -39727,17 +39969,17 @@
       <w:pPr>
         <w:pStyle w:val="AppendixA"/>
       </w:pPr>
-      <w:bookmarkStart w:id="226" w:name="_Ref373297309"/>
-      <w:bookmarkStart w:id="227" w:name="_Ref384275604"/>
-      <w:bookmarkStart w:id="228" w:name="_Toc496076034"/>
-      <w:bookmarkStart w:id="229" w:name="_Ref354399966"/>
-      <w:bookmarkEnd w:id="206"/>
+      <w:bookmarkStart w:id="227" w:name="_Ref373297309"/>
+      <w:bookmarkStart w:id="228" w:name="_Ref384275604"/>
+      <w:bookmarkStart w:id="229" w:name="_Toc496076034"/>
+      <w:bookmarkStart w:id="230" w:name="_Ref354399966"/>
+      <w:bookmarkEnd w:id="207"/>
       <w:r>
         <w:t>Relation to UML</w:t>
       </w:r>
-      <w:bookmarkEnd w:id="226"/>
       <w:bookmarkEnd w:id="227"/>
       <w:bookmarkEnd w:id="228"/>
+      <w:bookmarkEnd w:id="229"/>
     </w:p>
     <w:p>
       <w:pPr>
@@ -43070,11 +43312,11 @@
       <w:pPr>
         <w:pStyle w:val="AppendixL2"/>
       </w:pPr>
-      <w:bookmarkStart w:id="230" w:name="_Ref410026708"/>
+      <w:bookmarkStart w:id="231" w:name="_Ref410026708"/>
       <w:r>
         <w:t>UML meta-classes not included in VO-DML</w:t>
       </w:r>
-      <w:bookmarkEnd w:id="230"/>
+      <w:bookmarkEnd w:id="231"/>
       <w:r>
         <w:t xml:space="preserve"> </w:t>
       </w:r>
@@ -43227,19 +43469,32 @@
         <w:pStyle w:val="Caption"/>
         <w:jc w:val="center"/>
       </w:pPr>
-      <w:bookmarkStart w:id="231" w:name="_Ref389128678"/>
+      <w:bookmarkStart w:id="232" w:name="_Ref389128678"/>
       <w:r>
         <w:t xml:space="preserve">Figure </w:t>
       </w:r>
-      <w:fldSimple w:instr=" SEQ Figure \* ARABIC ">
-        <w:r>
-          <w:rPr>
-            <w:noProof/>
-          </w:rPr>
-          <w:t>19</w:t>
-        </w:r>
-      </w:fldSimple>
-      <w:bookmarkEnd w:id="231"/>
+      <w:r>
+        <w:fldChar w:fldCharType="begin"/>
+      </w:r>
+      <w:r>
+        <w:instrText xml:space="preserve"> SEQ Figure \* ARABIC </w:instrText>
+      </w:r>
+      <w:r>
+        <w:fldChar w:fldCharType="separate"/>
+      </w:r>
+      <w:r>
+        <w:rPr>
+          <w:noProof/>
+        </w:rPr>
+        <w:t>19</w:t>
+      </w:r>
+      <w:r>
+        <w:rPr>
+          <w:noProof/>
+        </w:rPr>
+        <w:fldChar w:fldCharType="end"/>
+      </w:r>
+      <w:bookmarkEnd w:id="232"/>
       <w:r>
         <w:t xml:space="preserve"> UML Aggregation relationship.</w:t>
       </w:r>
@@ -43272,7 +43527,7 @@
           <w:numId w:val="8"/>
         </w:numPr>
       </w:pPr>
-      <w:bookmarkStart w:id="232" w:name="_Ref410026693"/>
+      <w:bookmarkStart w:id="233" w:name="_Ref410026693"/>
       <w:r>
         <w:t xml:space="preserve">In virtually all situations an aggregation can be represented by the pattern illustrated in </w:t>
       </w:r>
@@ -43354,7 +43609,7 @@
       <w:r>
         <w:t xml:space="preserve"> separate type to represent the relation fully.</w:t>
       </w:r>
-      <w:bookmarkEnd w:id="232"/>
+      <w:bookmarkEnd w:id="233"/>
       <w:r>
         <w:t xml:space="preserve"> </w:t>
       </w:r>
@@ -43524,19 +43779,35 @@
         <w:pStyle w:val="Caption"/>
         <w:jc w:val="center"/>
       </w:pPr>
-      <w:bookmarkStart w:id="233" w:name="_Ref389128672"/>
+      <w:bookmarkStart w:id="234" w:name="_Ref389128672"/>
       <w:r>
         <w:t xml:space="preserve">Figure </w:t>
       </w:r>
-      <w:fldSimple w:instr=" SEQ Figure \* ARABIC ">
-        <w:r>
-          <w:rPr>
-            <w:noProof/>
-          </w:rPr>
-          <w:t>20</w:t>
-        </w:r>
-      </w:fldSimple>
-      <w:bookmarkEnd w:id="233"/>
+      <w:r>
+        <w:fldChar w:fldCharType="begin"/>
+      </w:r>
+      <w:r>
+        <w:instrText xml:space="preserve"> SEQ Figure \* ARAB</w:instrText>
+      </w:r>
+      <w:r>
+        <w:instrText xml:space="preserve">IC </w:instrText>
+      </w:r>
+      <w:r>
+        <w:fldChar w:fldCharType="separate"/>
+      </w:r>
+      <w:r>
+        <w:rPr>
+          <w:noProof/>
+        </w:rPr>
+        <w:t>20</w:t>
+      </w:r>
+      <w:r>
+        <w:rPr>
+          <w:noProof/>
+        </w:rPr>
+        <w:fldChar w:fldCharType="end"/>
+      </w:r>
+      <w:bookmarkEnd w:id="234"/>
       <w:r>
         <w:t xml:space="preserve"> VO-DML aggregation pattern.</w:t>
       </w:r>
@@ -43639,20 +43910,20 @@
       <w:pPr>
         <w:pStyle w:val="AppendixA"/>
       </w:pPr>
-      <w:bookmarkStart w:id="234" w:name="_Ref381074344"/>
-      <w:bookmarkStart w:id="235" w:name="_Ref381074350"/>
-      <w:bookmarkStart w:id="236" w:name="_Toc496076035"/>
-      <w:bookmarkStart w:id="237" w:name="_Ref355855013"/>
+      <w:bookmarkStart w:id="235" w:name="_Ref381074344"/>
+      <w:bookmarkStart w:id="236" w:name="_Ref381074350"/>
+      <w:bookmarkStart w:id="237" w:name="_Toc496076035"/>
+      <w:bookmarkStart w:id="238" w:name="_Ref355855013"/>
       <w:r>
         <w:t>Mapping to serialization meta-models</w:t>
       </w:r>
-      <w:bookmarkEnd w:id="234"/>
       <w:bookmarkEnd w:id="235"/>
       <w:bookmarkEnd w:id="236"/>
+      <w:bookmarkEnd w:id="237"/>
       <w:r>
         <w:t xml:space="preserve"> </w:t>
       </w:r>
-      <w:bookmarkEnd w:id="237"/>
+      <w:bookmarkEnd w:id="238"/>
     </w:p>
     <w:p>
       <w:pPr>
@@ -43726,11 +43997,11 @@
         <w:pStyle w:val="AppendixL2"/>
         <w:jc w:val="both"/>
       </w:pPr>
-      <w:bookmarkStart w:id="238" w:name="_Ref381074426"/>
+      <w:bookmarkStart w:id="239" w:name="_Ref381074426"/>
       <w:r>
         <w:t>XSD</w:t>
       </w:r>
-      <w:bookmarkEnd w:id="238"/>
+      <w:bookmarkEnd w:id="239"/>
     </w:p>
     <w:p>
       <w:pPr>
@@ -44212,11 +44483,11 @@
         <w:pStyle w:val="AppendixL2"/>
         <w:jc w:val="both"/>
       </w:pPr>
-      <w:bookmarkStart w:id="239" w:name="_Ref381075158"/>
+      <w:bookmarkStart w:id="240" w:name="_Ref381075158"/>
       <w:r>
         <w:t>RDB</w:t>
       </w:r>
-      <w:bookmarkEnd w:id="239"/>
+      <w:bookmarkEnd w:id="240"/>
     </w:p>
     <w:p>
       <w:pPr>
@@ -45229,14 +45500,14 @@
       <w:pPr>
         <w:pStyle w:val="AppendixA"/>
       </w:pPr>
-      <w:bookmarkStart w:id="240" w:name="_Ref373296828"/>
-      <w:bookmarkStart w:id="241" w:name="_Toc496076036"/>
-      <w:bookmarkEnd w:id="229"/>
+      <w:bookmarkStart w:id="241" w:name="_Ref373296828"/>
+      <w:bookmarkStart w:id="242" w:name="_Toc496076036"/>
+      <w:bookmarkEnd w:id="230"/>
       <w:r>
         <w:t>vodml-id generation rules</w:t>
       </w:r>
-      <w:bookmarkEnd w:id="240"/>
       <w:bookmarkEnd w:id="241"/>
+      <w:bookmarkEnd w:id="242"/>
       <w:r>
         <w:t xml:space="preserve"> </w:t>
       </w:r>
@@ -45834,13 +46105,13 @@
       <w:pPr>
         <w:pStyle w:val="AppendixA"/>
       </w:pPr>
-      <w:bookmarkStart w:id="242" w:name="_Ref380416017"/>
-      <w:bookmarkStart w:id="243" w:name="_Toc496076037"/>
+      <w:bookmarkStart w:id="243" w:name="_Ref380416017"/>
+      <w:bookmarkStart w:id="244" w:name="_Toc496076037"/>
       <w:r>
         <w:t>Example Source data model</w:t>
       </w:r>
-      <w:bookmarkEnd w:id="242"/>
       <w:bookmarkEnd w:id="243"/>
+      <w:bookmarkEnd w:id="244"/>
     </w:p>
     <w:p>
       <w:pPr>
@@ -45982,19 +46253,32 @@
         <w:pStyle w:val="Caption"/>
         <w:jc w:val="both"/>
       </w:pPr>
-      <w:bookmarkStart w:id="244" w:name="_Ref384657725"/>
+      <w:bookmarkStart w:id="245" w:name="_Ref384657725"/>
       <w:r>
         <w:t xml:space="preserve">Figure </w:t>
       </w:r>
-      <w:fldSimple w:instr=" SEQ Figure \* ARABIC ">
-        <w:r>
-          <w:rPr>
-            <w:noProof/>
-          </w:rPr>
-          <w:t>21</w:t>
-        </w:r>
-      </w:fldSimple>
-      <w:bookmarkEnd w:id="244"/>
+      <w:r>
+        <w:fldChar w:fldCharType="begin"/>
+      </w:r>
+      <w:r>
+        <w:instrText xml:space="preserve"> SEQ Figure \* ARABIC </w:instrText>
+      </w:r>
+      <w:r>
+        <w:fldChar w:fldCharType="separate"/>
+      </w:r>
+      <w:r>
+        <w:rPr>
+          <w:noProof/>
+        </w:rPr>
+        <w:t>21</w:t>
+      </w:r>
+      <w:r>
+        <w:rPr>
+          <w:noProof/>
+        </w:rPr>
+        <w:fldChar w:fldCharType="end"/>
+      </w:r>
+      <w:bookmarkEnd w:id="245"/>
       <w:r>
         <w:t xml:space="preserve"> Simple Source data model used for </w:t>
       </w:r>
@@ -46016,21 +46300,21 @@
       <w:pPr>
         <w:pStyle w:val="AppendixA"/>
       </w:pPr>
-      <w:bookmarkStart w:id="245" w:name="_Ref482262799"/>
-      <w:bookmarkStart w:id="246" w:name="_Ref482273116"/>
-      <w:bookmarkStart w:id="247" w:name="_Toc496076038"/>
+      <w:bookmarkStart w:id="246" w:name="_Ref482262799"/>
+      <w:bookmarkStart w:id="247" w:name="_Ref482273116"/>
+      <w:bookmarkStart w:id="248" w:name="_Toc496076038"/>
       <w:r>
         <w:t>StandardsRegExt</w:t>
       </w:r>
       <w:r>
         <w:t xml:space="preserve"> record</w:t>
       </w:r>
-      <w:bookmarkEnd w:id="245"/>
+      <w:bookmarkEnd w:id="246"/>
       <w:r>
         <w:t xml:space="preserve"> for the VO-DML standard</w:t>
       </w:r>
-      <w:bookmarkEnd w:id="246"/>
       <w:bookmarkEnd w:id="247"/>
+      <w:bookmarkEnd w:id="248"/>
     </w:p>
     <w:p>
       <w:r>
@@ -46767,13 +47051,13 @@
       <w:pPr>
         <w:pStyle w:val="AppendixA"/>
       </w:pPr>
-      <w:bookmarkStart w:id="248" w:name="_Ref493940792"/>
-      <w:bookmarkStart w:id="249" w:name="_Toc496076039"/>
+      <w:bookmarkStart w:id="249" w:name="_Ref493940792"/>
+      <w:bookmarkStart w:id="250" w:name="_Toc496076039"/>
       <w:r>
         <w:t>The DataModel registry extension</w:t>
       </w:r>
-      <w:bookmarkEnd w:id="248"/>
       <w:bookmarkEnd w:id="249"/>
+      <w:bookmarkEnd w:id="250"/>
     </w:p>
     <w:p>
       <w:r>
@@ -47583,7 +47867,7 @@
       <w:pPr>
         <w:pStyle w:val="AppendixA"/>
       </w:pPr>
-      <w:bookmarkStart w:id="250" w:name="_Toc496076040"/>
+      <w:bookmarkStart w:id="251" w:name="_Toc496076040"/>
       <w:r>
         <w:t xml:space="preserve">Sample StandardRegExt record for the </w:t>
       </w:r>
@@ -47593,7 +47877,7 @@
       <w:r>
         <w:t xml:space="preserve"> model</w:t>
       </w:r>
-      <w:bookmarkEnd w:id="250"/>
+      <w:bookmarkEnd w:id="251"/>
     </w:p>
     <w:p>
       <w:r>
@@ -48638,7 +48922,6 @@
           <w:rFonts w:ascii="Consolas" w:hAnsi="Consolas" w:cs="Consolas"/>
           <w:color w:val="000000" w:themeColor="text1"/>
         </w:rPr>
-        <w:lastRenderedPageBreak/>
         <w:tab/>
       </w:r>
       <w:r>
@@ -48663,6 +48946,7 @@
           <w:rFonts w:ascii="Consolas" w:hAnsi="Consolas" w:cs="Consolas"/>
           <w:color w:val="000000" w:themeColor="text1"/>
         </w:rPr>
+        <w:lastRenderedPageBreak/>
         <w:t xml:space="preserve">    &lt;date role=</w:t>
       </w:r>
       <w:r>
@@ -49369,14 +49653,14 @@
           <w:numId w:val="0"/>
         </w:numPr>
       </w:pPr>
-      <w:bookmarkStart w:id="251" w:name="_Toc496076041"/>
+      <w:bookmarkStart w:id="252" w:name="_Toc496076041"/>
       <w:r>
         <w:t>C</w:t>
       </w:r>
       <w:r>
         <w:t>hange log</w:t>
       </w:r>
-      <w:bookmarkEnd w:id="251"/>
+      <w:bookmarkEnd w:id="252"/>
     </w:p>
     <w:p>
       <w:pPr>
@@ -49559,7 +49843,6 @@
           <w:sz w:val="24"/>
           <w:szCs w:val="24"/>
         </w:rPr>
-        <w:lastRenderedPageBreak/>
         <w:t xml:space="preserve">Changed reference to mapping model to "in progress", referring to DM WG page. </w:t>
       </w:r>
     </w:p>
@@ -49583,6 +49866,7 @@
           <w:szCs w:val="24"/>
           <w:lang w:val="en-US"/>
         </w:rPr>
+        <w:lastRenderedPageBreak/>
         <w:t>Proposal text by</w:t>
       </w:r>
       <w:r>
@@ -49736,7 +50020,7 @@
 </file>
 
 <file path=word/endnotes.xml><?xml version="1.0" encoding="utf-8"?>
-<w:endnotes xmlns:wpc="http://schemas.microsoft.com/office/word/2010/wordprocessingCanvas" xmlns:mc="http://schemas.openxmlformats.org/markup-compatibility/2006" xmlns:o="urn:schemas-microsoft-com:office:office" xmlns:r="http://schemas.openxmlformats.org/officeDocument/2006/relationships" xmlns:m="http://schemas.openxmlformats.org/officeDocument/2006/math" xmlns:v="urn:schemas-microsoft-com:vml" xmlns:wp14="http://schemas.microsoft.com/office/word/2010/wordprocessingDrawing" xmlns:wp="http://schemas.openxmlformats.org/drawingml/2006/wordprocessingDrawing" xmlns:w10="urn:schemas-microsoft-com:office:word" xmlns:w="http://schemas.openxmlformats.org/wordprocessingml/2006/main" xmlns:w14="http://schemas.microsoft.com/office/word/2010/wordml" xmlns:w15="http://schemas.microsoft.com/office/word/2012/wordml" xmlns:wpg="http://schemas.microsoft.com/office/word/2010/wordprocessingGroup" xmlns:wpi="http://schemas.microsoft.com/office/word/2010/wordprocessingInk" xmlns:wne="http://schemas.microsoft.com/office/word/2006/wordml" xmlns:wps="http://schemas.microsoft.com/office/word/2010/wordprocessingShape" mc:Ignorable="w14 w15 wp14">
+<w:endnotes xmlns:wpc="http://schemas.microsoft.com/office/word/2010/wordprocessingCanvas" xmlns:cx="http://schemas.microsoft.com/office/drawing/2014/chartex" xmlns:cx1="http://schemas.microsoft.com/office/drawing/2015/9/8/chartex" xmlns:cx2="http://schemas.microsoft.com/office/drawing/2015/10/21/chartex" xmlns:cx3="http://schemas.microsoft.com/office/drawing/2016/5/9/chartex" xmlns:cx4="http://schemas.microsoft.com/office/drawing/2016/5/10/chartex" xmlns:cx5="http://schemas.microsoft.com/office/drawing/2016/5/11/chartex" xmlns:cx6="http://schemas.microsoft.com/office/drawing/2016/5/12/chartex" xmlns:cx7="http://schemas.microsoft.com/office/drawing/2016/5/13/chartex" xmlns:cx8="http://schemas.microsoft.com/office/drawing/2016/5/14/chartex" xmlns:mc="http://schemas.openxmlformats.org/markup-compatibility/2006" xmlns:aink="http://schemas.microsoft.com/office/drawing/2016/ink" xmlns:am3d="http://schemas.microsoft.com/office/drawing/2017/model3d" xmlns:o="urn:schemas-microsoft-com:office:office" xmlns:r="http://schemas.openxmlformats.org/officeDocument/2006/relationships" xmlns:m="http://schemas.openxmlformats.org/officeDocument/2006/math" xmlns:v="urn:schemas-microsoft-com:vml" xmlns:wp14="http://schemas.microsoft.com/office/word/2010/wordprocessingDrawing" xmlns:wp="http://schemas.openxmlformats.org/drawingml/2006/wordprocessingDrawing" xmlns:w10="urn:schemas-microsoft-com:office:word" xmlns:w="http://schemas.openxmlformats.org/wordprocessingml/2006/main" xmlns:w14="http://schemas.microsoft.com/office/word/2010/wordml" xmlns:w15="http://schemas.microsoft.com/office/word/2012/wordml" xmlns:w16cid="http://schemas.microsoft.com/office/word/2016/wordml/cid" xmlns:w16se="http://schemas.microsoft.com/office/word/2015/wordml/symex" xmlns:wpg="http://schemas.microsoft.com/office/word/2010/wordprocessingGroup" xmlns:wpi="http://schemas.microsoft.com/office/word/2010/wordprocessingInk" xmlns:wne="http://schemas.microsoft.com/office/word/2006/wordml" xmlns:wps="http://schemas.microsoft.com/office/word/2010/wordprocessingShape" mc:Ignorable="w14 w15 w16se w16cid wp14">
   <w:endnote w:type="separator" w:id="-1">
     <w:p>
       <w:r>
@@ -49755,7 +50039,7 @@
 </file>
 
 <file path=word/footer1.xml><?xml version="1.0" encoding="utf-8"?>
-<w:ftr xmlns:wpc="http://schemas.microsoft.com/office/word/2010/wordprocessingCanvas" xmlns:mc="http://schemas.openxmlformats.org/markup-compatibility/2006" xmlns:o="urn:schemas-microsoft-com:office:office" xmlns:r="http://schemas.openxmlformats.org/officeDocument/2006/relationships" xmlns:m="http://schemas.openxmlformats.org/officeDocument/2006/math" xmlns:v="urn:schemas-microsoft-com:vml" xmlns:wp14="http://schemas.microsoft.com/office/word/2010/wordprocessingDrawing" xmlns:wp="http://schemas.openxmlformats.org/drawingml/2006/wordprocessingDrawing" xmlns:w10="urn:schemas-microsoft-com:office:word" xmlns:w="http://schemas.openxmlformats.org/wordprocessingml/2006/main" xmlns:w14="http://schemas.microsoft.com/office/word/2010/wordml" xmlns:w15="http://schemas.microsoft.com/office/word/2012/wordml" xmlns:wpg="http://schemas.microsoft.com/office/word/2010/wordprocessingGroup" xmlns:wpi="http://schemas.microsoft.com/office/word/2010/wordprocessingInk" xmlns:wne="http://schemas.microsoft.com/office/word/2006/wordml" xmlns:wps="http://schemas.microsoft.com/office/word/2010/wordprocessingShape" mc:Ignorable="w14 w15 wp14">
+<w:ftr xmlns:wpc="http://schemas.microsoft.com/office/word/2010/wordprocessingCanvas" xmlns:cx="http://schemas.microsoft.com/office/drawing/2014/chartex" xmlns:cx1="http://schemas.microsoft.com/office/drawing/2015/9/8/chartex" xmlns:cx2="http://schemas.microsoft.com/office/drawing/2015/10/21/chartex" xmlns:cx3="http://schemas.microsoft.com/office/drawing/2016/5/9/chartex" xmlns:cx4="http://schemas.microsoft.com/office/drawing/2016/5/10/chartex" xmlns:cx5="http://schemas.microsoft.com/office/drawing/2016/5/11/chartex" xmlns:cx6="http://schemas.microsoft.com/office/drawing/2016/5/12/chartex" xmlns:cx7="http://schemas.microsoft.com/office/drawing/2016/5/13/chartex" xmlns:cx8="http://schemas.microsoft.com/office/drawing/2016/5/14/chartex" xmlns:mc="http://schemas.openxmlformats.org/markup-compatibility/2006" xmlns:aink="http://schemas.microsoft.com/office/drawing/2016/ink" xmlns:am3d="http://schemas.microsoft.com/office/drawing/2017/model3d" xmlns:o="urn:schemas-microsoft-com:office:office" xmlns:r="http://schemas.openxmlformats.org/officeDocument/2006/relationships" xmlns:m="http://schemas.openxmlformats.org/officeDocument/2006/math" xmlns:v="urn:schemas-microsoft-com:vml" xmlns:wp14="http://schemas.microsoft.com/office/word/2010/wordprocessingDrawing" xmlns:wp="http://schemas.openxmlformats.org/drawingml/2006/wordprocessingDrawing" xmlns:w10="urn:schemas-microsoft-com:office:word" xmlns:w="http://schemas.openxmlformats.org/wordprocessingml/2006/main" xmlns:w14="http://schemas.microsoft.com/office/word/2010/wordml" xmlns:w15="http://schemas.microsoft.com/office/word/2012/wordml" xmlns:w16cid="http://schemas.microsoft.com/office/word/2016/wordml/cid" xmlns:w16se="http://schemas.microsoft.com/office/word/2015/wordml/symex" xmlns:wpg="http://schemas.microsoft.com/office/word/2010/wordprocessingGroup" xmlns:wpi="http://schemas.microsoft.com/office/word/2010/wordprocessingInk" xmlns:wne="http://schemas.microsoft.com/office/word/2006/wordml" xmlns:wps="http://schemas.microsoft.com/office/word/2010/wordprocessingShape" mc:Ignorable="w14 w15 w16se w16cid wp14">
   <w:p>
     <w:pPr>
       <w:pStyle w:val="Footer"/>
@@ -49783,7 +50067,7 @@
         <w:rStyle w:val="PageNumber"/>
         <w:noProof/>
       </w:rPr>
-      <w:t>68</w:t>
+      <w:t>1</w:t>
     </w:r>
     <w:r>
       <w:rPr>
@@ -49796,7 +50080,7 @@
 </file>
 
 <file path=word/footnotes.xml><?xml version="1.0" encoding="utf-8"?>
-<w:footnotes xmlns:wpc="http://schemas.microsoft.com/office/word/2010/wordprocessingCanvas" xmlns:mc="http://schemas.openxmlformats.org/markup-compatibility/2006" xmlns:o="urn:schemas-microsoft-com:office:office" xmlns:r="http://schemas.openxmlformats.org/officeDocument/2006/relationships" xmlns:m="http://schemas.openxmlformats.org/officeDocument/2006/math" xmlns:v="urn:schemas-microsoft-com:vml" xmlns:wp14="http://schemas.microsoft.com/office/word/2010/wordprocessingDrawing" xmlns:wp="http://schemas.openxmlformats.org/drawingml/2006/wordprocessingDrawing" xmlns:w10="urn:schemas-microsoft-com:office:word" xmlns:w="http://schemas.openxmlformats.org/wordprocessingml/2006/main" xmlns:w14="http://schemas.microsoft.com/office/word/2010/wordml" xmlns:w15="http://schemas.microsoft.com/office/word/2012/wordml" xmlns:wpg="http://schemas.microsoft.com/office/word/2010/wordprocessingGroup" xmlns:wpi="http://schemas.microsoft.com/office/word/2010/wordprocessingInk" xmlns:wne="http://schemas.microsoft.com/office/word/2006/wordml" xmlns:wps="http://schemas.microsoft.com/office/word/2010/wordprocessingShape" mc:Ignorable="w14 w15 wp14">
+<w:footnotes xmlns:wpc="http://schemas.microsoft.com/office/word/2010/wordprocessingCanvas" xmlns:cx="http://schemas.microsoft.com/office/drawing/2014/chartex" xmlns:cx1="http://schemas.microsoft.com/office/drawing/2015/9/8/chartex" xmlns:cx2="http://schemas.microsoft.com/office/drawing/2015/10/21/chartex" xmlns:cx3="http://schemas.microsoft.com/office/drawing/2016/5/9/chartex" xmlns:cx4="http://schemas.microsoft.com/office/drawing/2016/5/10/chartex" xmlns:cx5="http://schemas.microsoft.com/office/drawing/2016/5/11/chartex" xmlns:cx6="http://schemas.microsoft.com/office/drawing/2016/5/12/chartex" xmlns:cx7="http://schemas.microsoft.com/office/drawing/2016/5/13/chartex" xmlns:cx8="http://schemas.microsoft.com/office/drawing/2016/5/14/chartex" xmlns:mc="http://schemas.openxmlformats.org/markup-compatibility/2006" xmlns:aink="http://schemas.microsoft.com/office/drawing/2016/ink" xmlns:am3d="http://schemas.microsoft.com/office/drawing/2017/model3d" xmlns:o="urn:schemas-microsoft-com:office:office" xmlns:r="http://schemas.openxmlformats.org/officeDocument/2006/relationships" xmlns:m="http://schemas.openxmlformats.org/officeDocument/2006/math" xmlns:v="urn:schemas-microsoft-com:vml" xmlns:wp14="http://schemas.microsoft.com/office/word/2010/wordprocessingDrawing" xmlns:wp="http://schemas.openxmlformats.org/drawingml/2006/wordprocessingDrawing" xmlns:w10="urn:schemas-microsoft-com:office:word" xmlns:w="http://schemas.openxmlformats.org/wordprocessingml/2006/main" xmlns:w14="http://schemas.microsoft.com/office/word/2010/wordml" xmlns:w15="http://schemas.microsoft.com/office/word/2012/wordml" xmlns:w16cid="http://schemas.microsoft.com/office/word/2016/wordml/cid" xmlns:w16se="http://schemas.microsoft.com/office/word/2015/wordml/symex" xmlns:wpg="http://schemas.microsoft.com/office/word/2010/wordprocessingGroup" xmlns:wpi="http://schemas.microsoft.com/office/word/2010/wordprocessingInk" xmlns:wne="http://schemas.microsoft.com/office/word/2006/wordml" xmlns:wps="http://schemas.microsoft.com/office/word/2010/wordprocessingShape" mc:Ignorable="w14 w15 w16se w16cid wp14">
   <w:footnote w:type="separator" w:id="-1">
     <w:p>
       <w:r>
@@ -50928,7 +51212,7 @@
 </file>
 
 <file path=word/numbering.xml><?xml version="1.0" encoding="utf-8"?>
-<w:numbering xmlns:wpc="http://schemas.microsoft.com/office/word/2010/wordprocessingCanvas" xmlns:mc="http://schemas.openxmlformats.org/markup-compatibility/2006" xmlns:o="urn:schemas-microsoft-com:office:office" xmlns:r="http://schemas.openxmlformats.org/officeDocument/2006/relationships" xmlns:m="http://schemas.openxmlformats.org/officeDocument/2006/math" xmlns:v="urn:schemas-microsoft-com:vml" xmlns:wp14="http://schemas.microsoft.com/office/word/2010/wordprocessingDrawing" xmlns:wp="http://schemas.openxmlformats.org/drawingml/2006/wordprocessingDrawing" xmlns:w10="urn:schemas-microsoft-com:office:word" xmlns:w="http://schemas.openxmlformats.org/wordprocessingml/2006/main" xmlns:w14="http://schemas.microsoft.com/office/word/2010/wordml" xmlns:w15="http://schemas.microsoft.com/office/word/2012/wordml" xmlns:wpg="http://schemas.microsoft.com/office/word/2010/wordprocessingGroup" xmlns:wpi="http://schemas.microsoft.com/office/word/2010/wordprocessingInk" xmlns:wne="http://schemas.microsoft.com/office/word/2006/wordml" xmlns:wps="http://schemas.microsoft.com/office/word/2010/wordprocessingShape" mc:Ignorable="w14 w15 wp14">
+<w:numbering xmlns:wpc="http://schemas.microsoft.com/office/word/2010/wordprocessingCanvas" xmlns:cx="http://schemas.microsoft.com/office/drawing/2014/chartex" xmlns:cx1="http://schemas.microsoft.com/office/drawing/2015/9/8/chartex" xmlns:cx2="http://schemas.microsoft.com/office/drawing/2015/10/21/chartex" xmlns:cx3="http://schemas.microsoft.com/office/drawing/2016/5/9/chartex" xmlns:cx4="http://schemas.microsoft.com/office/drawing/2016/5/10/chartex" xmlns:cx5="http://schemas.microsoft.com/office/drawing/2016/5/11/chartex" xmlns:cx6="http://schemas.microsoft.com/office/drawing/2016/5/12/chartex" xmlns:cx7="http://schemas.microsoft.com/office/drawing/2016/5/13/chartex" xmlns:cx8="http://schemas.microsoft.com/office/drawing/2016/5/14/chartex" xmlns:mc="http://schemas.openxmlformats.org/markup-compatibility/2006" xmlns:aink="http://schemas.microsoft.com/office/drawing/2016/ink" xmlns:am3d="http://schemas.microsoft.com/office/drawing/2017/model3d" xmlns:o="urn:schemas-microsoft-com:office:office" xmlns:r="http://schemas.openxmlformats.org/officeDocument/2006/relationships" xmlns:m="http://schemas.openxmlformats.org/officeDocument/2006/math" xmlns:v="urn:schemas-microsoft-com:vml" xmlns:wp14="http://schemas.microsoft.com/office/word/2010/wordprocessingDrawing" xmlns:wp="http://schemas.openxmlformats.org/drawingml/2006/wordprocessingDrawing" xmlns:w10="urn:schemas-microsoft-com:office:word" xmlns:w="http://schemas.openxmlformats.org/wordprocessingml/2006/main" xmlns:w14="http://schemas.microsoft.com/office/word/2010/wordml" xmlns:w15="http://schemas.microsoft.com/office/word/2012/wordml" xmlns:w16cid="http://schemas.microsoft.com/office/word/2016/wordml/cid" xmlns:w16se="http://schemas.microsoft.com/office/word/2015/wordml/symex" xmlns:wpg="http://schemas.microsoft.com/office/word/2010/wordprocessingGroup" xmlns:wpi="http://schemas.microsoft.com/office/word/2010/wordprocessingInk" xmlns:wne="http://schemas.microsoft.com/office/word/2006/wordml" xmlns:wps="http://schemas.microsoft.com/office/word/2010/wordprocessingShape" mc:Ignorable="w14 w15 w16se w16cid wp14">
   <w:abstractNum w:abstractNumId="0" w15:restartNumberingAfterBreak="0">
     <w:nsid w:val="08252417"/>
     <w:multiLevelType w:val="hybridMultilevel"/>
@@ -52544,7 +52828,7 @@
 </file>
 
 <file path=word/styles.xml><?xml version="1.0" encoding="utf-8"?>
-<w:styles xmlns:mc="http://schemas.openxmlformats.org/markup-compatibility/2006" xmlns:r="http://schemas.openxmlformats.org/officeDocument/2006/relationships" xmlns:w="http://schemas.openxmlformats.org/wordprocessingml/2006/main" xmlns:w14="http://schemas.microsoft.com/office/word/2010/wordml" xmlns:w15="http://schemas.microsoft.com/office/word/2012/wordml" mc:Ignorable="w14 w15">
+<w:styles xmlns:mc="http://schemas.openxmlformats.org/markup-compatibility/2006" xmlns:r="http://schemas.openxmlformats.org/officeDocument/2006/relationships" xmlns:w="http://schemas.openxmlformats.org/wordprocessingml/2006/main" xmlns:w14="http://schemas.microsoft.com/office/word/2010/wordml" xmlns:w15="http://schemas.microsoft.com/office/word/2012/wordml" xmlns:w16cid="http://schemas.microsoft.com/office/word/2016/wordml/cid" xmlns:w16se="http://schemas.microsoft.com/office/word/2015/wordml/symex" mc:Ignorable="w14 w15 w16se w16cid">
   <w:docDefaults>
     <w:rPrDefault>
       <w:rPr>
@@ -52554,7 +52838,7 @@
     </w:rPrDefault>
     <w:pPrDefault/>
   </w:docDefaults>
-  <w:latentStyles w:defLockedState="0" w:defUIPriority="0" w:defSemiHidden="0" w:defUnhideWhenUsed="0" w:defQFormat="0" w:count="371">
+  <w:latentStyles w:defLockedState="0" w:defUIPriority="0" w:defSemiHidden="0" w:defUnhideWhenUsed="0" w:defQFormat="0" w:count="375">
     <w:lsdException w:name="Normal" w:locked="1" w:qFormat="1"/>
     <w:lsdException w:name="heading 1" w:locked="1" w:uiPriority="9" w:qFormat="1"/>
     <w:lsdException w:name="heading 2" w:locked="1" w:uiPriority="9" w:qFormat="1"/>
@@ -52650,7 +52934,6 @@
     <w:lsdException w:name="HTML Sample" w:semiHidden="1" w:unhideWhenUsed="1"/>
     <w:lsdException w:name="HTML Typewriter" w:semiHidden="1" w:unhideWhenUsed="1"/>
     <w:lsdException w:name="HTML Variable" w:semiHidden="1" w:unhideWhenUsed="1"/>
-    <w:lsdException w:name="Normal Table" w:semiHidden="1" w:unhideWhenUsed="1"/>
     <w:lsdException w:name="annotation subject" w:semiHidden="1" w:unhideWhenUsed="1"/>
     <w:lsdException w:name="No List" w:semiHidden="1" w:uiPriority="99" w:unhideWhenUsed="1"/>
     <w:lsdException w:name="Outline List 1" w:semiHidden="1" w:unhideWhenUsed="1"/>
@@ -52694,10 +52977,8 @@
     <w:lsdException w:name="Table Elegant" w:semiHidden="1" w:unhideWhenUsed="1"/>
     <w:lsdException w:name="Table Professional" w:semiHidden="1" w:unhideWhenUsed="1"/>
     <w:lsdException w:name="Table Subtle 1" w:semiHidden="1" w:unhideWhenUsed="1"/>
-    <w:lsdException w:name="Table Subtle 2" w:semiHidden="1" w:unhideWhenUsed="1"/>
     <w:lsdException w:name="Table Web 1" w:semiHidden="1" w:unhideWhenUsed="1"/>
     <w:lsdException w:name="Table Web 2" w:semiHidden="1" w:unhideWhenUsed="1"/>
-    <w:lsdException w:name="Table Web 3" w:semiHidden="1" w:unhideWhenUsed="1"/>
     <w:lsdException w:name="Balloon Text" w:semiHidden="1" w:unhideWhenUsed="1"/>
     <w:lsdException w:name="Table Grid" w:locked="1"/>
     <w:lsdException w:name="Table Theme" w:semiHidden="1" w:unhideWhenUsed="1"/>
@@ -52907,6 +53188,10 @@
     <w:lsdException w:name="List Table 5 Dark Accent 6" w:uiPriority="50"/>
     <w:lsdException w:name="List Table 6 Colorful Accent 6" w:uiPriority="51"/>
     <w:lsdException w:name="List Table 7 Colorful Accent 6" w:uiPriority="52"/>
+    <w:lsdException w:name="Mention" w:semiHidden="1" w:uiPriority="99" w:unhideWhenUsed="1"/>
+    <w:lsdException w:name="Smart Hyperlink" w:semiHidden="1" w:uiPriority="99" w:unhideWhenUsed="1"/>
+    <w:lsdException w:name="Hashtag" w:semiHidden="1" w:uiPriority="99" w:unhideWhenUsed="1"/>
+    <w:lsdException w:name="Unresolved Mention" w:semiHidden="1" w:uiPriority="99" w:unhideWhenUsed="1"/>
   </w:latentStyles>
   <w:style w:type="paragraph" w:default="1" w:styleId="Normal">
     <w:name w:val="Normal"/>
@@ -54218,8 +54503,8 @@
       <w:color w:val="000000"/>
     </w:rPr>
   </w:style>
-  <w:style w:type="character" w:customStyle="1" w:styleId="UnresolvedMention">
-    <w:name w:val="Unresolved Mention"/>
+  <w:style w:type="character" w:customStyle="1" w:styleId="UnresolvedMention1">
+    <w:name w:val="Unresolved Mention1"/>
     <w:basedOn w:val="DefaultParagraphFont"/>
     <w:uiPriority w:val="99"/>
     <w:semiHidden/>
@@ -54523,7 +54808,7 @@
 </file>
 
 <file path=customXml/itemProps1.xml><?xml version="1.0" encoding="utf-8"?>
-<ds:datastoreItem xmlns:ds="http://schemas.openxmlformats.org/officeDocument/2006/customXml" ds:itemID="{3B85EA3A-D883-4765-9079-F3FF806C278D}">
+<ds:datastoreItem xmlns:ds="http://schemas.openxmlformats.org/officeDocument/2006/customXml" ds:itemID="{2178B409-301A-4026-9064-D58551A4FBB5}">
   <ds:schemaRefs>
     <ds:schemaRef ds:uri="http://schemas.openxmlformats.org/officeDocument/2006/bibliography"/>
   </ds:schemaRefs>

</xml_diff>